<commit_message>
update by Mason Li
</commit_message>
<xml_diff>
--- a/教材内容编写.docx
+++ b/教材内容编写.docx
@@ -900,8 +900,6 @@
         </w:rPr>
         <w:tab/>
       </w:r>
-      <w:bookmarkStart w:id="1" w:name="_GoBack"/>
-      <w:bookmarkEnd w:id="1"/>
       <w:r>
         <w:rPr>
           <w:rFonts w:ascii="仿宋" w:eastAsia="仿宋" w:hAnsi="仿宋" w:hint="eastAsia"/>
@@ -948,8 +946,18 @@
           <w:sz w:val="24"/>
           <w:szCs w:val="24"/>
         </w:rPr>
-        <w:t>（generator network）必须与其对手判别器</w:t>
-      </w:r>
+        <w:t>（generator network）与其对手</w:t>
+      </w:r>
+      <w:proofErr w:type="gramStart"/>
+      <w:r>
+        <w:rPr>
+          <w:rFonts w:ascii="仿宋" w:eastAsia="仿宋" w:hAnsi="仿宋"/>
+          <w:sz w:val="24"/>
+          <w:szCs w:val="24"/>
+        </w:rPr>
+        <w:t>判别器</w:t>
+      </w:r>
+      <w:proofErr w:type="gramEnd"/>
       <w:r>
         <w:rPr>
           <w:rFonts w:ascii="仿宋" w:eastAsia="仿宋" w:hAnsi="仿宋" w:hint="eastAsia"/>
@@ -996,17 +1004,24 @@
           <w:sz w:val="24"/>
           <w:szCs w:val="24"/>
         </w:rPr>
-        <w:t>）竞争。</w:t>
-      </w:r>
-    </w:p>
-    <w:p>
-      <w:pPr>
-        <w:rPr>
-          <w:rFonts w:ascii="仿宋" w:eastAsia="仿宋" w:hAnsi="仿宋"/>
-          <w:sz w:val="24"/>
-          <w:szCs w:val="24"/>
-        </w:rPr>
-      </w:pPr>
+        <w:t>）</w:t>
+      </w:r>
+      <w:r>
+        <w:rPr>
+          <w:rFonts w:ascii="仿宋" w:eastAsia="仿宋" w:hAnsi="仿宋" w:hint="eastAsia"/>
+          <w:sz w:val="24"/>
+          <w:szCs w:val="24"/>
+        </w:rPr>
+        <w:t>相互</w:t>
+      </w:r>
+      <w:r>
+        <w:rPr>
+          <w:rFonts w:ascii="仿宋" w:eastAsia="仿宋" w:hAnsi="仿宋"/>
+          <w:sz w:val="24"/>
+          <w:szCs w:val="24"/>
+        </w:rPr>
+        <w:t>竞争。</w:t>
+      </w:r>
       <w:r>
         <w:rPr>
           <w:rFonts w:ascii="仿宋" w:eastAsia="仿宋" w:hAnsi="仿宋" w:hint="eastAsia"/>
@@ -1159,7 +1174,7 @@
           <w:sz w:val="24"/>
           <w:szCs w:val="24"/>
         </w:rPr>
-        <w:t>生成一个概率值来判别样本 x 是从训练数据中抽取的样本还是由生成器生成的 ‘赝品’ 。</w:t>
+        <w:t>生成一个概率值来判别样本x是从训练数据中抽取的样本还是由生成器生成的 ‘赝品’ 。</w:t>
       </w:r>
     </w:p>
     <w:p>
@@ -1207,10 +1222,14 @@
     </w:p>
     <w:p>
       <w:pPr>
-        <w:jc w:val="center"/>
-      </w:pPr>
-      <w:r>
-        <w:object w:dxaOrig="7769" w:dyaOrig="3326" w14:anchorId="19E52CE6">
+        <w:rPr>
+          <w:rFonts w:ascii="仿宋" w:eastAsia="仿宋" w:hAnsi="仿宋" w:hint="eastAsia"/>
+          <w:sz w:val="24"/>
+          <w:szCs w:val="24"/>
+        </w:rPr>
+      </w:pPr>
+      <w:r>
+        <w:object w:dxaOrig="7766" w:dyaOrig="3215" w14:anchorId="465E9135">
           <v:shapetype id="_x0000_t75" coordsize="21600,21600" o:spt="75" o:preferrelative="t" path="m@4@5l@4@11@9@11@9@5xe" filled="f" stroked="f">
             <v:stroke joinstyle="miter"/>
             <v:formulas>
@@ -1230,17 +1249,22 @@
             <v:path o:extrusionok="f" gradientshapeok="t" o:connecttype="rect"/>
             <o:lock v:ext="edit" aspectratio="t"/>
           </v:shapetype>
-          <v:shape id="_x0000_i1025" type="#_x0000_t75" style="width:388.2pt;height:166.45pt" o:ole="">
+          <v:shape id="_x0000_i1027" type="#_x0000_t75" style="width:388.2pt;height:160.7pt" o:ole="">
             <v:imagedata r:id="rId7" o:title=""/>
           </v:shape>
-          <o:OLEObject Type="Embed" ProgID="Visio.Drawing.11" ShapeID="_x0000_i1025" DrawAspect="Content" ObjectID="_1608379217" r:id="rId8"/>
+          <o:OLEObject Type="Embed" ProgID="Visio.Drawing.11" ShapeID="_x0000_i1027" DrawAspect="Content" ObjectID="_1608387347" r:id="rId8"/>
         </w:object>
       </w:r>
     </w:p>
     <w:p>
       <w:pPr>
-        <w:rPr>
-          <w:rFonts w:ascii="仿宋" w:eastAsia="仿宋" w:hAnsi="仿宋"/>
+        <w:jc w:val="center"/>
+      </w:pPr>
+    </w:p>
+    <w:p>
+      <w:pPr>
+        <w:rPr>
+          <w:rFonts w:ascii="仿宋" w:eastAsia="仿宋" w:hAnsi="仿宋" w:hint="eastAsia"/>
           <w:sz w:val="24"/>
           <w:szCs w:val="24"/>
         </w:rPr>
@@ -1277,7 +1301,7 @@
           <w:sz w:val="24"/>
           <w:szCs w:val="24"/>
         </w:rPr>
-        <w:t>是一个普通的神经网络分类器，训练的过程中，我们使用</w:t>
+        <w:t>是一个普通的神经网络分类器，训练的过程中，</w:t>
       </w:r>
       <w:proofErr w:type="gramStart"/>
       <w:r>
@@ -1286,7 +1310,7 @@
           <w:sz w:val="24"/>
           <w:szCs w:val="24"/>
         </w:rPr>
-        <w:t>辨别</w:t>
+        <w:t>辨别器</w:t>
       </w:r>
       <w:proofErr w:type="gramEnd"/>
       <w:r>
@@ -1295,48 +1319,51 @@
           <w:sz w:val="24"/>
           <w:szCs w:val="24"/>
         </w:rPr>
-        <w:t>器 (discriminator) 学习引导生成器。</w:t>
-      </w:r>
-    </w:p>
-    <w:p>
-      <w:pPr>
-        <w:rPr>
-          <w:rFonts w:ascii="仿宋" w:eastAsia="仿宋" w:hAnsi="仿宋"/>
-          <w:sz w:val="24"/>
-          <w:szCs w:val="24"/>
-        </w:rPr>
-      </w:pPr>
-    </w:p>
-    <w:p>
-      <w:pPr>
-        <w:rPr>
-          <w:rFonts w:ascii="仿宋" w:eastAsia="仿宋" w:hAnsi="仿宋"/>
-          <w:sz w:val="24"/>
-          <w:szCs w:val="24"/>
-        </w:rPr>
-      </w:pPr>
-      <w:r>
-        <w:rPr>
-          <w:rFonts w:ascii="仿宋" w:eastAsia="仿宋" w:hAnsi="仿宋" w:hint="eastAsia"/>
-          <w:sz w:val="24"/>
-          <w:szCs w:val="24"/>
-        </w:rPr>
-        <w:t xml:space="preserve">　　判别器：</w:t>
-      </w:r>
-    </w:p>
-    <w:p>
-      <w:pPr>
-        <w:rPr>
-          <w:rFonts w:ascii="仿宋" w:eastAsia="仿宋" w:hAnsi="仿宋"/>
-          <w:sz w:val="24"/>
-          <w:szCs w:val="24"/>
-        </w:rPr>
-      </w:pPr>
-      <w:r>
-        <w:rPr>
-          <w:rFonts w:ascii="仿宋" w:eastAsia="仿宋" w:hAnsi="仿宋" w:hint="eastAsia"/>
-          <w:sz w:val="24"/>
-          <w:szCs w:val="24"/>
+        <w:t xml:space="preserve"> (discriminator) 学习引导生成器。</w:t>
+      </w:r>
+    </w:p>
+    <w:p>
+      <w:pPr>
+        <w:rPr>
+          <w:rFonts w:ascii="仿宋" w:eastAsia="仿宋" w:hAnsi="仿宋"/>
+          <w:sz w:val="24"/>
+          <w:szCs w:val="24"/>
+          <w:shd w:val="pct15" w:color="auto" w:fill="FFFFFF"/>
+        </w:rPr>
+      </w:pPr>
+      <w:r>
+        <w:rPr>
+          <w:rFonts w:ascii="仿宋" w:eastAsia="仿宋" w:hAnsi="仿宋" w:hint="eastAsia"/>
+          <w:sz w:val="24"/>
+          <w:szCs w:val="24"/>
+        </w:rPr>
+        <w:t xml:space="preserve">　　</w:t>
+      </w:r>
+      <w:r>
+        <w:rPr>
+          <w:rFonts w:ascii="仿宋" w:eastAsia="仿宋" w:hAnsi="仿宋" w:hint="eastAsia"/>
+          <w:sz w:val="24"/>
+          <w:szCs w:val="24"/>
+          <w:shd w:val="pct15" w:color="auto" w:fill="FFFFFF"/>
+        </w:rPr>
+        <w:t>判别器：</w:t>
+      </w:r>
+    </w:p>
+    <w:p>
+      <w:pPr>
+        <w:rPr>
+          <w:rFonts w:ascii="仿宋" w:eastAsia="仿宋" w:hAnsi="仿宋"/>
+          <w:sz w:val="24"/>
+          <w:szCs w:val="24"/>
+          <w:shd w:val="pct15" w:color="auto" w:fill="FFFFFF"/>
+        </w:rPr>
+      </w:pPr>
+      <w:r>
+        <w:rPr>
+          <w:rFonts w:ascii="仿宋" w:eastAsia="仿宋" w:hAnsi="仿宋" w:hint="eastAsia"/>
+          <w:sz w:val="24"/>
+          <w:szCs w:val="24"/>
+          <w:shd w:val="pct15" w:color="auto" w:fill="FFFFFF"/>
         </w:rPr>
         <w:t xml:space="preserve">　　在训练的过程中，我们向</w:t>
       </w:r>
@@ -1346,6 +1373,7 @@
           <w:rFonts w:ascii="仿宋" w:eastAsia="仿宋" w:hAnsi="仿宋" w:hint="eastAsia"/>
           <w:sz w:val="24"/>
           <w:szCs w:val="24"/>
+          <w:shd w:val="pct15" w:color="auto" w:fill="FFFFFF"/>
         </w:rPr>
         <w:t>辨别器</w:t>
       </w:r>
@@ -1355,6 +1383,7 @@
           <w:rFonts w:ascii="仿宋" w:eastAsia="仿宋" w:hAnsi="仿宋"/>
           <w:sz w:val="24"/>
           <w:szCs w:val="24"/>
+          <w:shd w:val="pct15" w:color="auto" w:fill="FFFFFF"/>
         </w:rPr>
         <w:t>discriminator输入的数据一半来自于真实的训练数据，另一半来自于生成器生成的假图像。在训练的过程中，对于真实数据，</w:t>
       </w:r>
@@ -1364,6 +1393,7 @@
           <w:rFonts w:ascii="仿宋" w:eastAsia="仿宋" w:hAnsi="仿宋"/>
           <w:sz w:val="24"/>
           <w:szCs w:val="24"/>
+          <w:shd w:val="pct15" w:color="auto" w:fill="FFFFFF"/>
         </w:rPr>
         <w:t>判别器</w:t>
       </w:r>
@@ -1373,6 +1403,7 @@
           <w:rFonts w:ascii="仿宋" w:eastAsia="仿宋" w:hAnsi="仿宋"/>
           <w:sz w:val="24"/>
           <w:szCs w:val="24"/>
+          <w:shd w:val="pct15" w:color="auto" w:fill="FFFFFF"/>
         </w:rPr>
         <w:t>尝试向其分配一个接近1的概率（为更好泛化，一般会使用smooth参数将labels设为略小于1的值，如0.9）；而对于生成器生成的‘赝品’，</w:t>
       </w:r>
@@ -1382,6 +1413,7 @@
           <w:rFonts w:ascii="仿宋" w:eastAsia="仿宋" w:hAnsi="仿宋"/>
           <w:sz w:val="24"/>
           <w:szCs w:val="24"/>
+          <w:shd w:val="pct15" w:color="auto" w:fill="FFFFFF"/>
         </w:rPr>
         <w:t>判别器</w:t>
       </w:r>
@@ -1391,6 +1423,7 @@
           <w:rFonts w:ascii="仿宋" w:eastAsia="仿宋" w:hAnsi="仿宋"/>
           <w:sz w:val="24"/>
           <w:szCs w:val="24"/>
+          <w:shd w:val="pct15" w:color="auto" w:fill="FFFFFF"/>
         </w:rPr>
         <w:t>尝试向其分配一个接近0的概率。</w:t>
       </w:r>
@@ -1401,13 +1434,15 @@
           <w:rFonts w:ascii="仿宋" w:eastAsia="仿宋" w:hAnsi="仿宋"/>
           <w:sz w:val="24"/>
           <w:szCs w:val="24"/>
-        </w:rPr>
-      </w:pPr>
-      <w:r>
-        <w:rPr>
-          <w:rFonts w:ascii="仿宋" w:eastAsia="仿宋" w:hAnsi="仿宋" w:hint="eastAsia"/>
-          <w:sz w:val="24"/>
-          <w:szCs w:val="24"/>
+          <w:shd w:val="pct15" w:color="auto" w:fill="FFFFFF"/>
+        </w:rPr>
+      </w:pPr>
+      <w:r>
+        <w:rPr>
+          <w:rFonts w:ascii="仿宋" w:eastAsia="仿宋" w:hAnsi="仿宋" w:hint="eastAsia"/>
+          <w:sz w:val="24"/>
+          <w:szCs w:val="24"/>
+          <w:shd w:val="pct15" w:color="auto" w:fill="FFFFFF"/>
         </w:rPr>
         <w:t>也就是说，对于真实数据，我们使用</w:t>
       </w:r>
@@ -1416,6 +1451,7 @@
           <w:rFonts w:ascii="仿宋" w:eastAsia="仿宋" w:hAnsi="仿宋"/>
           <w:sz w:val="24"/>
           <w:szCs w:val="24"/>
+          <w:shd w:val="pct15" w:color="auto" w:fill="FFFFFF"/>
         </w:rPr>
         <w:t>label=1计算代价函数来训练判别器，其代价函数的计算方法为：</w:t>
       </w:r>
@@ -1426,22 +1462,252 @@
           <w:rFonts w:ascii="仿宋" w:eastAsia="仿宋" w:hAnsi="仿宋"/>
           <w:sz w:val="24"/>
           <w:szCs w:val="24"/>
-        </w:rPr>
-      </w:pPr>
-      <w:r>
-        <w:rPr>
-          <w:rFonts w:ascii="仿宋" w:eastAsia="仿宋" w:hAnsi="仿宋" w:hint="eastAsia"/>
-          <w:sz w:val="24"/>
-          <w:szCs w:val="24"/>
+          <w:shd w:val="pct15" w:color="auto" w:fill="FFFFFF"/>
+        </w:rPr>
+      </w:pPr>
+      <w:r>
+        <w:rPr>
+          <w:rFonts w:ascii="仿宋" w:eastAsia="仿宋" w:hAnsi="仿宋" w:hint="eastAsia"/>
+          <w:sz w:val="24"/>
+          <w:szCs w:val="24"/>
+          <w:shd w:val="pct15" w:color="auto" w:fill="FFFFFF"/>
         </w:rPr>
         <w:t xml:space="preserve">　　　　</w:t>
       </w:r>
+    </w:p>
+    <w:p>
+      <w:pPr>
+        <w:rPr>
+          <w:rFonts w:ascii="仿宋" w:eastAsia="仿宋" w:hAnsi="仿宋"/>
+          <w:sz w:val="24"/>
+          <w:szCs w:val="24"/>
+          <w:shd w:val="pct15" w:color="auto" w:fill="FFFFFF"/>
+        </w:rPr>
+      </w:pPr>
+      <w:bookmarkStart w:id="1" w:name="_GoBack"/>
+      <w:bookmarkEnd w:id="1"/>
+    </w:p>
+    <w:p>
+      <w:pPr>
+        <w:rPr>
+          <w:rFonts w:ascii="仿宋" w:eastAsia="仿宋" w:hAnsi="仿宋" w:hint="eastAsia"/>
+          <w:sz w:val="24"/>
+          <w:szCs w:val="24"/>
+          <w:shd w:val="pct15" w:color="auto" w:fill="FFFFFF"/>
+        </w:rPr>
+      </w:pPr>
+    </w:p>
+    <w:p>
+      <w:pPr>
+        <w:rPr>
+          <w:rFonts w:ascii="仿宋" w:eastAsia="仿宋" w:hAnsi="仿宋"/>
+          <w:sz w:val="24"/>
+          <w:szCs w:val="24"/>
+          <w:shd w:val="pct15" w:color="auto" w:fill="FFFFFF"/>
+        </w:rPr>
+      </w:pPr>
+      <w:r>
+        <w:rPr>
+          <w:rFonts w:ascii="仿宋" w:eastAsia="仿宋" w:hAnsi="仿宋" w:hint="eastAsia"/>
+          <w:sz w:val="24"/>
+          <w:szCs w:val="24"/>
+          <w:shd w:val="pct15" w:color="auto" w:fill="FFFFFF"/>
+        </w:rPr>
+        <w:t xml:space="preserve">　　对于生成器，我们使用</w:t>
+      </w:r>
+      <w:r>
+        <w:rPr>
+          <w:rFonts w:ascii="仿宋" w:eastAsia="仿宋" w:hAnsi="仿宋"/>
+          <w:sz w:val="24"/>
+          <w:szCs w:val="24"/>
+          <w:shd w:val="pct15" w:color="auto" w:fill="FFFFFF"/>
+        </w:rPr>
+        <w:t>label=0计算代价函数来训练判别器，其代价函数的计算方法为：</w:t>
+      </w:r>
+    </w:p>
+    <w:p>
+      <w:pPr>
+        <w:rPr>
+          <w:rFonts w:ascii="仿宋" w:eastAsia="仿宋" w:hAnsi="仿宋"/>
+          <w:sz w:val="24"/>
+          <w:szCs w:val="24"/>
+          <w:shd w:val="pct15" w:color="auto" w:fill="FFFFFF"/>
+        </w:rPr>
+      </w:pPr>
+      <w:r>
+        <w:rPr>
+          <w:rFonts w:ascii="仿宋" w:eastAsia="仿宋" w:hAnsi="仿宋" w:hint="eastAsia"/>
+          <w:sz w:val="24"/>
+          <w:szCs w:val="24"/>
+          <w:shd w:val="pct15" w:color="auto" w:fill="FFFFFF"/>
+        </w:rPr>
+        <w:t xml:space="preserve">　　　　　　　　　　　　</w:t>
+      </w:r>
       <w:proofErr w:type="spellStart"/>
       <w:r>
         <w:rPr>
           <w:rFonts w:ascii="仿宋" w:eastAsia="仿宋" w:hAnsi="仿宋"/>
           <w:sz w:val="24"/>
           <w:szCs w:val="24"/>
+          <w:shd w:val="pct15" w:color="auto" w:fill="FFFFFF"/>
+        </w:rPr>
+        <w:t>d_loss_fake</w:t>
+      </w:r>
+      <w:proofErr w:type="spellEnd"/>
+      <w:r>
+        <w:rPr>
+          <w:rFonts w:ascii="仿宋" w:eastAsia="仿宋" w:hAnsi="仿宋"/>
+          <w:sz w:val="24"/>
+          <w:szCs w:val="24"/>
+          <w:shd w:val="pct15" w:color="auto" w:fill="FFFFFF"/>
+        </w:rPr>
+        <w:t xml:space="preserve"> = </w:t>
+      </w:r>
+      <w:proofErr w:type="gramStart"/>
+      <w:r>
+        <w:rPr>
+          <w:rFonts w:ascii="仿宋" w:eastAsia="仿宋" w:hAnsi="仿宋"/>
+          <w:sz w:val="24"/>
+          <w:szCs w:val="24"/>
+          <w:shd w:val="pct15" w:color="auto" w:fill="FFFFFF"/>
+        </w:rPr>
+        <w:t>tf.reduce</w:t>
+      </w:r>
+      <w:proofErr w:type="gramEnd"/>
+      <w:r>
+        <w:rPr>
+          <w:rFonts w:ascii="仿宋" w:eastAsia="仿宋" w:hAnsi="仿宋"/>
+          <w:sz w:val="24"/>
+          <w:szCs w:val="24"/>
+          <w:shd w:val="pct15" w:color="auto" w:fill="FFFFFF"/>
+        </w:rPr>
+        <w:t>_mean(tf.nn.sigmoid_cross_entropy_with_logits(logits=d_logits_fake, labels=</w:t>
+      </w:r>
+      <w:proofErr w:type="spellStart"/>
+      <w:r>
+        <w:rPr>
+          <w:rFonts w:ascii="仿宋" w:eastAsia="仿宋" w:hAnsi="仿宋"/>
+          <w:sz w:val="24"/>
+          <w:szCs w:val="24"/>
+          <w:shd w:val="pct15" w:color="auto" w:fill="FFFFFF"/>
+        </w:rPr>
+        <w:t>tf.zeros_like</w:t>
+      </w:r>
+      <w:proofErr w:type="spellEnd"/>
+      <w:r>
+        <w:rPr>
+          <w:rFonts w:ascii="仿宋" w:eastAsia="仿宋" w:hAnsi="仿宋"/>
+          <w:sz w:val="24"/>
+          <w:szCs w:val="24"/>
+          <w:shd w:val="pct15" w:color="auto" w:fill="FFFFFF"/>
+        </w:rPr>
+        <w:t>(</w:t>
+      </w:r>
+      <w:proofErr w:type="spellStart"/>
+      <w:r>
+        <w:rPr>
+          <w:rFonts w:ascii="仿宋" w:eastAsia="仿宋" w:hAnsi="仿宋"/>
+          <w:sz w:val="24"/>
+          <w:szCs w:val="24"/>
+          <w:shd w:val="pct15" w:color="auto" w:fill="FFFFFF"/>
+        </w:rPr>
+        <w:t>d_logits_fake</w:t>
+      </w:r>
+      <w:proofErr w:type="spellEnd"/>
+      <w:r>
+        <w:rPr>
+          <w:rFonts w:ascii="仿宋" w:eastAsia="仿宋" w:hAnsi="仿宋"/>
+          <w:sz w:val="24"/>
+          <w:szCs w:val="24"/>
+          <w:shd w:val="pct15" w:color="auto" w:fill="FFFFFF"/>
+        </w:rPr>
+        <w:t>)))</w:t>
+      </w:r>
+    </w:p>
+    <w:p>
+      <w:pPr>
+        <w:rPr>
+          <w:rFonts w:ascii="仿宋" w:eastAsia="仿宋" w:hAnsi="仿宋"/>
+          <w:sz w:val="24"/>
+          <w:szCs w:val="24"/>
+          <w:shd w:val="pct15" w:color="auto" w:fill="FFFFFF"/>
+        </w:rPr>
+      </w:pPr>
+      <w:r>
+        <w:rPr>
+          <w:rFonts w:ascii="仿宋" w:eastAsia="仿宋" w:hAnsi="仿宋" w:hint="eastAsia"/>
+          <w:sz w:val="24"/>
+          <w:szCs w:val="24"/>
+          <w:shd w:val="pct15" w:color="auto" w:fill="FFFFFF"/>
+        </w:rPr>
+        <w:t xml:space="preserve">　　所以</w:t>
+      </w:r>
+      <w:proofErr w:type="gramStart"/>
+      <w:r>
+        <w:rPr>
+          <w:rFonts w:ascii="仿宋" w:eastAsia="仿宋" w:hAnsi="仿宋" w:hint="eastAsia"/>
+          <w:sz w:val="24"/>
+          <w:szCs w:val="24"/>
+          <w:shd w:val="pct15" w:color="auto" w:fill="FFFFFF"/>
+        </w:rPr>
+        <w:t>判别器</w:t>
+      </w:r>
+      <w:proofErr w:type="gramEnd"/>
+      <w:r>
+        <w:rPr>
+          <w:rFonts w:ascii="仿宋" w:eastAsia="仿宋" w:hAnsi="仿宋" w:hint="eastAsia"/>
+          <w:sz w:val="24"/>
+          <w:szCs w:val="24"/>
+          <w:shd w:val="pct15" w:color="auto" w:fill="FFFFFF"/>
+        </w:rPr>
+        <w:t>的代价函数为：</w:t>
+      </w:r>
+    </w:p>
+    <w:p>
+      <w:pPr>
+        <w:rPr>
+          <w:rFonts w:ascii="仿宋" w:eastAsia="仿宋" w:hAnsi="仿宋"/>
+          <w:sz w:val="24"/>
+          <w:szCs w:val="24"/>
+          <w:shd w:val="pct15" w:color="auto" w:fill="FFFFFF"/>
+        </w:rPr>
+      </w:pPr>
+      <w:r>
+        <w:rPr>
+          <w:rFonts w:ascii="仿宋" w:eastAsia="仿宋" w:hAnsi="仿宋" w:hint="eastAsia"/>
+          <w:sz w:val="24"/>
+          <w:szCs w:val="24"/>
+          <w:shd w:val="pct15" w:color="auto" w:fill="FFFFFF"/>
+        </w:rPr>
+        <w:t xml:space="preserve">　　　　　　　　　　　　</w:t>
+      </w:r>
+      <w:proofErr w:type="spellStart"/>
+      <w:r>
+        <w:rPr>
+          <w:rFonts w:ascii="仿宋" w:eastAsia="仿宋" w:hAnsi="仿宋"/>
+          <w:sz w:val="24"/>
+          <w:szCs w:val="24"/>
+          <w:shd w:val="pct15" w:color="auto" w:fill="FFFFFF"/>
+        </w:rPr>
+        <w:t>d_loss</w:t>
+      </w:r>
+      <w:proofErr w:type="spellEnd"/>
+      <w:r>
+        <w:rPr>
+          <w:rFonts w:ascii="仿宋" w:eastAsia="仿宋" w:hAnsi="仿宋"/>
+          <w:sz w:val="24"/>
+          <w:szCs w:val="24"/>
+          <w:shd w:val="pct15" w:color="auto" w:fill="FFFFFF"/>
+        </w:rPr>
+        <w:t xml:space="preserve"> = </w:t>
+      </w:r>
+      <w:proofErr w:type="spellStart"/>
+      <w:r>
+        <w:rPr>
+          <w:rFonts w:ascii="仿宋" w:eastAsia="仿宋" w:hAnsi="仿宋"/>
+          <w:sz w:val="24"/>
+          <w:szCs w:val="24"/>
+          <w:shd w:val="pct15" w:color="auto" w:fill="FFFFFF"/>
         </w:rPr>
         <w:t>d_loss_real</w:t>
       </w:r>
@@ -1451,6 +1717,124 @@
           <w:rFonts w:ascii="仿宋" w:eastAsia="仿宋" w:hAnsi="仿宋"/>
           <w:sz w:val="24"/>
           <w:szCs w:val="24"/>
+          <w:shd w:val="pct15" w:color="auto" w:fill="FFFFFF"/>
+        </w:rPr>
+        <w:t xml:space="preserve"> + </w:t>
+      </w:r>
+      <w:proofErr w:type="spellStart"/>
+      <w:r>
+        <w:rPr>
+          <w:rFonts w:ascii="仿宋" w:eastAsia="仿宋" w:hAnsi="仿宋"/>
+          <w:sz w:val="24"/>
+          <w:szCs w:val="24"/>
+          <w:shd w:val="pct15" w:color="auto" w:fill="FFFFFF"/>
+        </w:rPr>
+        <w:t>d_loss_fake</w:t>
+      </w:r>
+      <w:proofErr w:type="spellEnd"/>
+    </w:p>
+    <w:p>
+      <w:pPr>
+        <w:rPr>
+          <w:rFonts w:ascii="仿宋" w:eastAsia="仿宋" w:hAnsi="仿宋"/>
+          <w:sz w:val="24"/>
+          <w:szCs w:val="24"/>
+          <w:shd w:val="pct15" w:color="auto" w:fill="FFFFFF"/>
+        </w:rPr>
+      </w:pPr>
+      <w:r>
+        <w:rPr>
+          <w:rFonts w:ascii="仿宋" w:eastAsia="仿宋" w:hAnsi="仿宋" w:hint="eastAsia"/>
+          <w:sz w:val="24"/>
+          <w:szCs w:val="24"/>
+          <w:shd w:val="pct15" w:color="auto" w:fill="FFFFFF"/>
+        </w:rPr>
+        <w:t xml:space="preserve">　　生成器：</w:t>
+      </w:r>
+    </w:p>
+    <w:p>
+      <w:pPr>
+        <w:rPr>
+          <w:rFonts w:ascii="仿宋" w:eastAsia="仿宋" w:hAnsi="仿宋"/>
+          <w:sz w:val="24"/>
+          <w:szCs w:val="24"/>
+          <w:shd w:val="pct15" w:color="auto" w:fill="FFFFFF"/>
+        </w:rPr>
+      </w:pPr>
+      <w:r>
+        <w:rPr>
+          <w:rFonts w:ascii="仿宋" w:eastAsia="仿宋" w:hAnsi="仿宋" w:hint="eastAsia"/>
+          <w:sz w:val="24"/>
+          <w:szCs w:val="24"/>
+          <w:shd w:val="pct15" w:color="auto" w:fill="FFFFFF"/>
+        </w:rPr>
+        <w:t xml:space="preserve">　　与此同时，生成器尝试做相反的事情，它经训练尝试输出能使</w:t>
+      </w:r>
+      <w:proofErr w:type="gramStart"/>
+      <w:r>
+        <w:rPr>
+          <w:rFonts w:ascii="仿宋" w:eastAsia="仿宋" w:hAnsi="仿宋" w:hint="eastAsia"/>
+          <w:sz w:val="24"/>
+          <w:szCs w:val="24"/>
+          <w:shd w:val="pct15" w:color="auto" w:fill="FFFFFF"/>
+        </w:rPr>
+        <w:t>辨别器分配</w:t>
+      </w:r>
+      <w:proofErr w:type="gramEnd"/>
+      <w:r>
+        <w:rPr>
+          <w:rFonts w:ascii="仿宋" w:eastAsia="仿宋" w:hAnsi="仿宋" w:hint="eastAsia"/>
+          <w:sz w:val="24"/>
+          <w:szCs w:val="24"/>
+          <w:shd w:val="pct15" w:color="auto" w:fill="FFFFFF"/>
+        </w:rPr>
+        <w:t>接近概率</w:t>
+      </w:r>
+      <w:r>
+        <w:rPr>
+          <w:rFonts w:ascii="仿宋" w:eastAsia="仿宋" w:hAnsi="仿宋"/>
+          <w:sz w:val="24"/>
+          <w:szCs w:val="24"/>
+          <w:shd w:val="pct15" w:color="auto" w:fill="FFFFFF"/>
+        </w:rPr>
+        <w:t>1的样本。生成器的代价函数为</w:t>
+      </w:r>
+    </w:p>
+    <w:p>
+      <w:pPr>
+        <w:rPr>
+          <w:rFonts w:ascii="仿宋" w:eastAsia="仿宋" w:hAnsi="仿宋"/>
+          <w:sz w:val="24"/>
+          <w:szCs w:val="24"/>
+          <w:shd w:val="pct15" w:color="auto" w:fill="FFFFFF"/>
+        </w:rPr>
+      </w:pPr>
+      <w:r>
+        <w:rPr>
+          <w:rFonts w:ascii="仿宋" w:eastAsia="仿宋" w:hAnsi="仿宋" w:hint="eastAsia"/>
+          <w:sz w:val="24"/>
+          <w:szCs w:val="24"/>
+          <w:shd w:val="pct15" w:color="auto" w:fill="FFFFFF"/>
+        </w:rPr>
+        <w:t xml:space="preserve">　　　　　　　　　　　　</w:t>
+      </w:r>
+      <w:proofErr w:type="spellStart"/>
+      <w:r>
+        <w:rPr>
+          <w:rFonts w:ascii="仿宋" w:eastAsia="仿宋" w:hAnsi="仿宋"/>
+          <w:sz w:val="24"/>
+          <w:szCs w:val="24"/>
+          <w:shd w:val="pct15" w:color="auto" w:fill="FFFFFF"/>
+        </w:rPr>
+        <w:t>g_loss</w:t>
+      </w:r>
+      <w:proofErr w:type="spellEnd"/>
+      <w:r>
+        <w:rPr>
+          <w:rFonts w:ascii="仿宋" w:eastAsia="仿宋" w:hAnsi="仿宋"/>
+          <w:sz w:val="24"/>
+          <w:szCs w:val="24"/>
+          <w:shd w:val="pct15" w:color="auto" w:fill="FFFFFF"/>
         </w:rPr>
         <w:t xml:space="preserve"> = </w:t>
       </w:r>
@@ -1460,6 +1844,7 @@
           <w:rFonts w:ascii="仿宋" w:eastAsia="仿宋" w:hAnsi="仿宋"/>
           <w:sz w:val="24"/>
           <w:szCs w:val="24"/>
+          <w:shd w:val="pct15" w:color="auto" w:fill="FFFFFF"/>
         </w:rPr>
         <w:t>tf.reduce</w:t>
       </w:r>
@@ -1469,8 +1854,9 @@
           <w:rFonts w:ascii="仿宋" w:eastAsia="仿宋" w:hAnsi="仿宋"/>
           <w:sz w:val="24"/>
           <w:szCs w:val="24"/>
-        </w:rPr>
-        <w:t>_mean(tf.nn.sigmoid_cross_entropy_with_logits(logits=d_logits_real, labels=</w:t>
+          <w:shd w:val="pct15" w:color="auto" w:fill="FFFFFF"/>
+        </w:rPr>
+        <w:t>_mean(tf.nn.sigmoid_cross_entropy_with_logits(logits=d_logits_fake, labels=</w:t>
       </w:r>
       <w:proofErr w:type="spellStart"/>
       <w:r>
@@ -1478,6 +1864,7 @@
           <w:rFonts w:ascii="仿宋" w:eastAsia="仿宋" w:hAnsi="仿宋"/>
           <w:sz w:val="24"/>
           <w:szCs w:val="24"/>
+          <w:shd w:val="pct15" w:color="auto" w:fill="FFFFFF"/>
         </w:rPr>
         <w:t>tf.ones_like</w:t>
       </w:r>
@@ -1487,6 +1874,7 @@
           <w:rFonts w:ascii="仿宋" w:eastAsia="仿宋" w:hAnsi="仿宋"/>
           <w:sz w:val="24"/>
           <w:szCs w:val="24"/>
+          <w:shd w:val="pct15" w:color="auto" w:fill="FFFFFF"/>
         </w:rPr>
         <w:t>(</w:t>
       </w:r>
@@ -1496,8 +1884,9 @@
           <w:rFonts w:ascii="仿宋" w:eastAsia="仿宋" w:hAnsi="仿宋"/>
           <w:sz w:val="24"/>
           <w:szCs w:val="24"/>
-        </w:rPr>
-        <w:t>d_logits_real</w:t>
+          <w:shd w:val="pct15" w:color="auto" w:fill="FFFFFF"/>
+        </w:rPr>
+        <w:t>d_logits_fake</w:t>
       </w:r>
       <w:proofErr w:type="spellEnd"/>
       <w:r>
@@ -1505,139 +1894,48 @@
           <w:rFonts w:ascii="仿宋" w:eastAsia="仿宋" w:hAnsi="仿宋"/>
           <w:sz w:val="24"/>
           <w:szCs w:val="24"/>
-        </w:rPr>
-        <w:t>) * (1 - smooth)))</w:t>
-      </w:r>
-    </w:p>
-    <w:p>
-      <w:pPr>
-        <w:rPr>
-          <w:rFonts w:ascii="仿宋" w:eastAsia="仿宋" w:hAnsi="仿宋"/>
-          <w:sz w:val="24"/>
-          <w:szCs w:val="24"/>
-        </w:rPr>
-      </w:pPr>
-      <w:r>
-        <w:rPr>
-          <w:rFonts w:ascii="仿宋" w:eastAsia="仿宋" w:hAnsi="仿宋" w:hint="eastAsia"/>
-          <w:sz w:val="24"/>
-          <w:szCs w:val="24"/>
-        </w:rPr>
-        <w:t xml:space="preserve">　　对于生成器，我们使用</w:t>
-      </w:r>
-      <w:r>
-        <w:rPr>
-          <w:rFonts w:ascii="仿宋" w:eastAsia="仿宋" w:hAnsi="仿宋"/>
-          <w:sz w:val="24"/>
-          <w:szCs w:val="24"/>
-        </w:rPr>
-        <w:t>label=0计算代价函数来训练判别器，其代价函数的计算方法为：</w:t>
-      </w:r>
-    </w:p>
-    <w:p>
-      <w:pPr>
-        <w:rPr>
-          <w:rFonts w:ascii="仿宋" w:eastAsia="仿宋" w:hAnsi="仿宋"/>
-          <w:sz w:val="24"/>
-          <w:szCs w:val="24"/>
-        </w:rPr>
-      </w:pPr>
-      <w:r>
-        <w:rPr>
-          <w:rFonts w:ascii="仿宋" w:eastAsia="仿宋" w:hAnsi="仿宋" w:hint="eastAsia"/>
-          <w:sz w:val="24"/>
-          <w:szCs w:val="24"/>
-        </w:rPr>
-        <w:t xml:space="preserve">　　　　　　　　　　　　</w:t>
-      </w:r>
-      <w:proofErr w:type="spellStart"/>
-      <w:r>
-        <w:rPr>
-          <w:rFonts w:ascii="仿宋" w:eastAsia="仿宋" w:hAnsi="仿宋"/>
-          <w:sz w:val="24"/>
-          <w:szCs w:val="24"/>
-        </w:rPr>
-        <w:t>d_loss_fake</w:t>
-      </w:r>
-      <w:proofErr w:type="spellEnd"/>
-      <w:r>
-        <w:rPr>
-          <w:rFonts w:ascii="仿宋" w:eastAsia="仿宋" w:hAnsi="仿宋"/>
-          <w:sz w:val="24"/>
-          <w:szCs w:val="24"/>
-        </w:rPr>
-        <w:t xml:space="preserve"> = </w:t>
+          <w:shd w:val="pct15" w:color="auto" w:fill="FFFFFF"/>
+        </w:rPr>
+        <w:t>)))</w:t>
+      </w:r>
+    </w:p>
+    <w:p>
+      <w:pPr>
+        <w:rPr>
+          <w:rFonts w:ascii="仿宋" w:eastAsia="仿宋" w:hAnsi="仿宋"/>
+          <w:sz w:val="24"/>
+          <w:szCs w:val="24"/>
+          <w:shd w:val="pct15" w:color="auto" w:fill="FFFFFF"/>
+        </w:rPr>
+      </w:pPr>
+      <w:r>
+        <w:rPr>
+          <w:rFonts w:ascii="仿宋" w:eastAsia="仿宋" w:hAnsi="仿宋" w:hint="eastAsia"/>
+          <w:sz w:val="24"/>
+          <w:szCs w:val="24"/>
+          <w:shd w:val="pct15" w:color="auto" w:fill="FFFFFF"/>
+        </w:rPr>
+        <w:t xml:space="preserve">　　随着以上训练的进行，</w:t>
       </w:r>
       <w:proofErr w:type="gramStart"/>
       <w:r>
         <w:rPr>
-          <w:rFonts w:ascii="仿宋" w:eastAsia="仿宋" w:hAnsi="仿宋"/>
-          <w:sz w:val="24"/>
-          <w:szCs w:val="24"/>
-        </w:rPr>
-        <w:t>tf.reduce</w:t>
+          <w:rFonts w:ascii="仿宋" w:eastAsia="仿宋" w:hAnsi="仿宋" w:hint="eastAsia"/>
+          <w:sz w:val="24"/>
+          <w:szCs w:val="24"/>
+          <w:shd w:val="pct15" w:color="auto" w:fill="FFFFFF"/>
+        </w:rPr>
+        <w:t>判别器</w:t>
       </w:r>
       <w:proofErr w:type="gramEnd"/>
       <w:r>
         <w:rPr>
-          <w:rFonts w:ascii="仿宋" w:eastAsia="仿宋" w:hAnsi="仿宋"/>
-          <w:sz w:val="24"/>
-          <w:szCs w:val="24"/>
-        </w:rPr>
-        <w:t>_mean(tf.nn.sigmoid_cross_entropy_with_logits(logits=d_logits_fake, labels=</w:t>
-      </w:r>
-      <w:proofErr w:type="spellStart"/>
-      <w:r>
-        <w:rPr>
-          <w:rFonts w:ascii="仿宋" w:eastAsia="仿宋" w:hAnsi="仿宋"/>
-          <w:sz w:val="24"/>
-          <w:szCs w:val="24"/>
-        </w:rPr>
-        <w:t>tf.zeros_like</w:t>
-      </w:r>
-      <w:proofErr w:type="spellEnd"/>
-      <w:r>
-        <w:rPr>
-          <w:rFonts w:ascii="仿宋" w:eastAsia="仿宋" w:hAnsi="仿宋"/>
-          <w:sz w:val="24"/>
-          <w:szCs w:val="24"/>
-        </w:rPr>
-        <w:t>(</w:t>
-      </w:r>
-      <w:proofErr w:type="spellStart"/>
-      <w:r>
-        <w:rPr>
-          <w:rFonts w:ascii="仿宋" w:eastAsia="仿宋" w:hAnsi="仿宋"/>
-          <w:sz w:val="24"/>
-          <w:szCs w:val="24"/>
-        </w:rPr>
-        <w:t>d_logits_fake</w:t>
-      </w:r>
-      <w:proofErr w:type="spellEnd"/>
-      <w:r>
-        <w:rPr>
-          <w:rFonts w:ascii="仿宋" w:eastAsia="仿宋" w:hAnsi="仿宋"/>
-          <w:sz w:val="24"/>
-          <w:szCs w:val="24"/>
-        </w:rPr>
-        <w:t>)))</w:t>
-      </w:r>
-    </w:p>
-    <w:p>
-      <w:pPr>
-        <w:rPr>
-          <w:rFonts w:ascii="仿宋" w:eastAsia="仿宋" w:hAnsi="仿宋"/>
-          <w:sz w:val="24"/>
-          <w:szCs w:val="24"/>
-        </w:rPr>
-      </w:pPr>
-      <w:r>
-        <w:rPr>
-          <w:rFonts w:ascii="仿宋" w:eastAsia="仿宋" w:hAnsi="仿宋" w:hint="eastAsia"/>
-          <w:sz w:val="24"/>
-          <w:szCs w:val="24"/>
-        </w:rPr>
-        <w:t xml:space="preserve">　　所以</w:t>
+          <w:rFonts w:ascii="仿宋" w:eastAsia="仿宋" w:hAnsi="仿宋" w:hint="eastAsia"/>
+          <w:sz w:val="24"/>
+          <w:szCs w:val="24"/>
+          <w:shd w:val="pct15" w:color="auto" w:fill="FFFFFF"/>
+        </w:rPr>
+        <w:t>‘被迫’增强自身的判别能力，而生成器‘被迫’生成越来越逼真的输出，以欺骗判别器。理论上，最终生成器和</w:t>
       </w:r>
       <w:proofErr w:type="gramStart"/>
       <w:r>
@@ -1645,6 +1943,7 @@
           <w:rFonts w:ascii="仿宋" w:eastAsia="仿宋" w:hAnsi="仿宋" w:hint="eastAsia"/>
           <w:sz w:val="24"/>
           <w:szCs w:val="24"/>
+          <w:shd w:val="pct15" w:color="auto" w:fill="FFFFFF"/>
         </w:rPr>
         <w:t>判别器</w:t>
       </w:r>
@@ -1654,331 +1953,74 @@
           <w:rFonts w:ascii="仿宋" w:eastAsia="仿宋" w:hAnsi="仿宋" w:hint="eastAsia"/>
           <w:sz w:val="24"/>
           <w:szCs w:val="24"/>
-        </w:rPr>
-        <w:t>的代价函数为：</w:t>
-      </w:r>
-    </w:p>
-    <w:p>
-      <w:pPr>
-        <w:rPr>
-          <w:rFonts w:ascii="仿宋" w:eastAsia="仿宋" w:hAnsi="仿宋"/>
-          <w:sz w:val="24"/>
-          <w:szCs w:val="24"/>
-        </w:rPr>
-      </w:pPr>
-      <w:r>
-        <w:rPr>
-          <w:rFonts w:ascii="仿宋" w:eastAsia="仿宋" w:hAnsi="仿宋" w:hint="eastAsia"/>
-          <w:sz w:val="24"/>
-          <w:szCs w:val="24"/>
-        </w:rPr>
-        <w:t xml:space="preserve">　　　　　　　　　　　　</w:t>
-      </w:r>
-      <w:proofErr w:type="spellStart"/>
-      <w:r>
-        <w:rPr>
-          <w:rFonts w:ascii="仿宋" w:eastAsia="仿宋" w:hAnsi="仿宋"/>
-          <w:sz w:val="24"/>
-          <w:szCs w:val="24"/>
-        </w:rPr>
-        <w:t>d_loss</w:t>
-      </w:r>
-      <w:proofErr w:type="spellEnd"/>
-      <w:r>
-        <w:rPr>
-          <w:rFonts w:ascii="仿宋" w:eastAsia="仿宋" w:hAnsi="仿宋"/>
-          <w:sz w:val="24"/>
-          <w:szCs w:val="24"/>
-        </w:rPr>
-        <w:t xml:space="preserve"> = </w:t>
-      </w:r>
-      <w:proofErr w:type="spellStart"/>
-      <w:r>
-        <w:rPr>
-          <w:rFonts w:ascii="仿宋" w:eastAsia="仿宋" w:hAnsi="仿宋"/>
-          <w:sz w:val="24"/>
-          <w:szCs w:val="24"/>
-        </w:rPr>
-        <w:t>d_loss_real</w:t>
-      </w:r>
-      <w:proofErr w:type="spellEnd"/>
-      <w:r>
-        <w:rPr>
-          <w:rFonts w:ascii="仿宋" w:eastAsia="仿宋" w:hAnsi="仿宋"/>
-          <w:sz w:val="24"/>
-          <w:szCs w:val="24"/>
-        </w:rPr>
-        <w:t xml:space="preserve"> + </w:t>
-      </w:r>
-      <w:proofErr w:type="spellStart"/>
-      <w:r>
-        <w:rPr>
-          <w:rFonts w:ascii="仿宋" w:eastAsia="仿宋" w:hAnsi="仿宋"/>
-          <w:sz w:val="24"/>
-          <w:szCs w:val="24"/>
-        </w:rPr>
-        <w:t>d_loss_fake</w:t>
-      </w:r>
-      <w:proofErr w:type="spellEnd"/>
-    </w:p>
-    <w:p>
-      <w:pPr>
-        <w:rPr>
-          <w:rFonts w:ascii="仿宋" w:eastAsia="仿宋" w:hAnsi="仿宋"/>
-          <w:sz w:val="24"/>
-          <w:szCs w:val="24"/>
-        </w:rPr>
-      </w:pPr>
-      <w:r>
-        <w:rPr>
-          <w:rFonts w:ascii="仿宋" w:eastAsia="仿宋" w:hAnsi="仿宋" w:hint="eastAsia"/>
-          <w:sz w:val="24"/>
-          <w:szCs w:val="24"/>
-        </w:rPr>
-        <w:t xml:space="preserve">　　生成器：</w:t>
-      </w:r>
-    </w:p>
-    <w:p>
-      <w:pPr>
-        <w:rPr>
-          <w:rFonts w:ascii="仿宋" w:eastAsia="仿宋" w:hAnsi="仿宋"/>
-          <w:sz w:val="24"/>
-          <w:szCs w:val="24"/>
-        </w:rPr>
-      </w:pPr>
-      <w:r>
-        <w:rPr>
-          <w:rFonts w:ascii="仿宋" w:eastAsia="仿宋" w:hAnsi="仿宋" w:hint="eastAsia"/>
-          <w:sz w:val="24"/>
-          <w:szCs w:val="24"/>
-        </w:rPr>
-        <w:t xml:space="preserve">　　与此同时，生成器尝试做相反的事情，它经训练尝试输出能使</w:t>
+          <w:shd w:val="pct15" w:color="auto" w:fill="FFFFFF"/>
+        </w:rPr>
+        <w:t>会达到一种均衡“纳什均衡”。</w:t>
+      </w:r>
+    </w:p>
+    <w:p>
+      <w:pPr>
+        <w:rPr>
+          <w:rFonts w:ascii="仿宋" w:eastAsia="仿宋" w:hAnsi="仿宋"/>
+          <w:sz w:val="24"/>
+          <w:szCs w:val="24"/>
+          <w:shd w:val="pct15" w:color="auto" w:fill="FFFFFF"/>
+        </w:rPr>
+      </w:pPr>
+      <w:r>
+        <w:rPr>
+          <w:rFonts w:ascii="仿宋" w:eastAsia="仿宋" w:hAnsi="仿宋"/>
+          <w:sz w:val="24"/>
+          <w:szCs w:val="24"/>
+          <w:shd w:val="pct15" w:color="auto" w:fill="FFFFFF"/>
+        </w:rPr>
+        <w:t xml:space="preserve"> Discriminator和Generator损失计算</w:t>
+      </w:r>
+    </w:p>
+    <w:p>
+      <w:pPr>
+        <w:rPr>
+          <w:rFonts w:ascii="仿宋" w:eastAsia="仿宋" w:hAnsi="仿宋"/>
+          <w:sz w:val="24"/>
+          <w:szCs w:val="24"/>
+          <w:shd w:val="pct15" w:color="auto" w:fill="FFFFFF"/>
+        </w:rPr>
+      </w:pPr>
+      <w:r>
+        <w:rPr>
+          <w:rFonts w:ascii="仿宋" w:eastAsia="仿宋" w:hAnsi="仿宋" w:hint="eastAsia"/>
+          <w:sz w:val="24"/>
+          <w:szCs w:val="24"/>
+          <w:shd w:val="pct15" w:color="auto" w:fill="FFFFFF"/>
+        </w:rPr>
+        <w:t xml:space="preserve">　　</w:t>
+      </w:r>
+      <w:r>
+        <w:rPr>
+          <w:rFonts w:ascii="仿宋" w:eastAsia="仿宋" w:hAnsi="仿宋"/>
+          <w:sz w:val="24"/>
+          <w:szCs w:val="24"/>
+          <w:shd w:val="pct15" w:color="auto" w:fill="FFFFFF"/>
+        </w:rPr>
+        <w:t>GANs和很多其他模型不同，GANs在训练时需要同时运行两个优化算法，我们需要为discriminator和generator分别定义一个优化器，一个用来</w:t>
       </w:r>
       <w:proofErr w:type="gramStart"/>
       <w:r>
         <w:rPr>
-          <w:rFonts w:ascii="仿宋" w:eastAsia="仿宋" w:hAnsi="仿宋" w:hint="eastAsia"/>
-          <w:sz w:val="24"/>
-          <w:szCs w:val="24"/>
-        </w:rPr>
-        <w:t>辨别器分配</w:t>
+          <w:rFonts w:ascii="仿宋" w:eastAsia="仿宋" w:hAnsi="仿宋"/>
+          <w:sz w:val="24"/>
+          <w:szCs w:val="24"/>
+          <w:shd w:val="pct15" w:color="auto" w:fill="FFFFFF"/>
+        </w:rPr>
+        <w:t>来</w:t>
       </w:r>
       <w:proofErr w:type="gramEnd"/>
       <w:r>
         <w:rPr>
-          <w:rFonts w:ascii="仿宋" w:eastAsia="仿宋" w:hAnsi="仿宋" w:hint="eastAsia"/>
-          <w:sz w:val="24"/>
-          <w:szCs w:val="24"/>
-        </w:rPr>
-        <w:t>接近概率</w:t>
-      </w:r>
-      <w:r>
-        <w:rPr>
-          <w:rFonts w:ascii="仿宋" w:eastAsia="仿宋" w:hAnsi="仿宋"/>
-          <w:sz w:val="24"/>
-          <w:szCs w:val="24"/>
-        </w:rPr>
-        <w:t>1的样本。生成器的代价函数为</w:t>
-      </w:r>
-    </w:p>
-    <w:p>
-      <w:pPr>
-        <w:rPr>
-          <w:rFonts w:ascii="仿宋" w:eastAsia="仿宋" w:hAnsi="仿宋"/>
-          <w:sz w:val="24"/>
-          <w:szCs w:val="24"/>
-        </w:rPr>
-      </w:pPr>
-      <w:r>
-        <w:rPr>
-          <w:rFonts w:ascii="仿宋" w:eastAsia="仿宋" w:hAnsi="仿宋" w:hint="eastAsia"/>
-          <w:sz w:val="24"/>
-          <w:szCs w:val="24"/>
-        </w:rPr>
-        <w:t xml:space="preserve">　　　　　　　　　　　　</w:t>
-      </w:r>
-      <w:proofErr w:type="spellStart"/>
-      <w:r>
-        <w:rPr>
-          <w:rFonts w:ascii="仿宋" w:eastAsia="仿宋" w:hAnsi="仿宋"/>
-          <w:sz w:val="24"/>
-          <w:szCs w:val="24"/>
-        </w:rPr>
-        <w:t>g_loss</w:t>
-      </w:r>
-      <w:proofErr w:type="spellEnd"/>
-      <w:r>
-        <w:rPr>
-          <w:rFonts w:ascii="仿宋" w:eastAsia="仿宋" w:hAnsi="仿宋"/>
-          <w:sz w:val="24"/>
-          <w:szCs w:val="24"/>
-        </w:rPr>
-        <w:t xml:space="preserve"> = </w:t>
-      </w:r>
-      <w:proofErr w:type="gramStart"/>
-      <w:r>
-        <w:rPr>
-          <w:rFonts w:ascii="仿宋" w:eastAsia="仿宋" w:hAnsi="仿宋"/>
-          <w:sz w:val="24"/>
-          <w:szCs w:val="24"/>
-        </w:rPr>
-        <w:t>tf.reduce</w:t>
-      </w:r>
-      <w:proofErr w:type="gramEnd"/>
-      <w:r>
-        <w:rPr>
-          <w:rFonts w:ascii="仿宋" w:eastAsia="仿宋" w:hAnsi="仿宋"/>
-          <w:sz w:val="24"/>
-          <w:szCs w:val="24"/>
-        </w:rPr>
-        <w:t>_mean(tf.nn.sigmoid_cross_entropy_with_logits(logits=d_logits_fake, labels=</w:t>
-      </w:r>
-      <w:proofErr w:type="spellStart"/>
-      <w:r>
-        <w:rPr>
-          <w:rFonts w:ascii="仿宋" w:eastAsia="仿宋" w:hAnsi="仿宋"/>
-          <w:sz w:val="24"/>
-          <w:szCs w:val="24"/>
-        </w:rPr>
-        <w:t>tf.ones_like</w:t>
-      </w:r>
-      <w:proofErr w:type="spellEnd"/>
-      <w:r>
-        <w:rPr>
-          <w:rFonts w:ascii="仿宋" w:eastAsia="仿宋" w:hAnsi="仿宋"/>
-          <w:sz w:val="24"/>
-          <w:szCs w:val="24"/>
-        </w:rPr>
-        <w:t>(</w:t>
-      </w:r>
-      <w:proofErr w:type="spellStart"/>
-      <w:r>
-        <w:rPr>
-          <w:rFonts w:ascii="仿宋" w:eastAsia="仿宋" w:hAnsi="仿宋"/>
-          <w:sz w:val="24"/>
-          <w:szCs w:val="24"/>
-        </w:rPr>
-        <w:t>d_logits_fake</w:t>
-      </w:r>
-      <w:proofErr w:type="spellEnd"/>
-      <w:r>
-        <w:rPr>
-          <w:rFonts w:ascii="仿宋" w:eastAsia="仿宋" w:hAnsi="仿宋"/>
-          <w:sz w:val="24"/>
-          <w:szCs w:val="24"/>
-        </w:rPr>
-        <w:t>)))</w:t>
-      </w:r>
-    </w:p>
-    <w:p>
-      <w:pPr>
-        <w:rPr>
-          <w:rFonts w:ascii="仿宋" w:eastAsia="仿宋" w:hAnsi="仿宋"/>
-          <w:sz w:val="24"/>
-          <w:szCs w:val="24"/>
-        </w:rPr>
-      </w:pPr>
-      <w:r>
-        <w:rPr>
-          <w:rFonts w:ascii="仿宋" w:eastAsia="仿宋" w:hAnsi="仿宋" w:hint="eastAsia"/>
-          <w:sz w:val="24"/>
-          <w:szCs w:val="24"/>
-        </w:rPr>
-        <w:t xml:space="preserve">　　随着以上训练的进行，</w:t>
-      </w:r>
-      <w:proofErr w:type="gramStart"/>
-      <w:r>
-        <w:rPr>
-          <w:rFonts w:ascii="仿宋" w:eastAsia="仿宋" w:hAnsi="仿宋" w:hint="eastAsia"/>
-          <w:sz w:val="24"/>
-          <w:szCs w:val="24"/>
-        </w:rPr>
-        <w:t>判别器</w:t>
-      </w:r>
-      <w:proofErr w:type="gramEnd"/>
-      <w:r>
-        <w:rPr>
-          <w:rFonts w:ascii="仿宋" w:eastAsia="仿宋" w:hAnsi="仿宋" w:hint="eastAsia"/>
-          <w:sz w:val="24"/>
-          <w:szCs w:val="24"/>
-        </w:rPr>
-        <w:t>‘被迫’增强自身的判别能力，而生成器‘被迫’生成越来越逼真的输出，以欺骗判别器。理论上，最终生成器和</w:t>
-      </w:r>
-      <w:proofErr w:type="gramStart"/>
-      <w:r>
-        <w:rPr>
-          <w:rFonts w:ascii="仿宋" w:eastAsia="仿宋" w:hAnsi="仿宋" w:hint="eastAsia"/>
-          <w:sz w:val="24"/>
-          <w:szCs w:val="24"/>
-        </w:rPr>
-        <w:t>判别器</w:t>
-      </w:r>
-      <w:proofErr w:type="gramEnd"/>
-      <w:r>
-        <w:rPr>
-          <w:rFonts w:ascii="仿宋" w:eastAsia="仿宋" w:hAnsi="仿宋" w:hint="eastAsia"/>
-          <w:sz w:val="24"/>
-          <w:szCs w:val="24"/>
-        </w:rPr>
-        <w:t>会达到一种均衡“纳什均衡”。</w:t>
-      </w:r>
-    </w:p>
-    <w:p>
-      <w:pPr>
-        <w:rPr>
-          <w:rFonts w:ascii="仿宋" w:eastAsia="仿宋" w:hAnsi="仿宋"/>
-          <w:sz w:val="24"/>
-          <w:szCs w:val="24"/>
-        </w:rPr>
-      </w:pPr>
-      <w:r>
-        <w:rPr>
-          <w:rFonts w:ascii="仿宋" w:eastAsia="仿宋" w:hAnsi="仿宋"/>
-          <w:sz w:val="24"/>
-          <w:szCs w:val="24"/>
-        </w:rPr>
-        <w:t xml:space="preserve"> Discriminator和Generator损失计算</w:t>
-      </w:r>
-    </w:p>
-    <w:p>
-      <w:pPr>
-        <w:rPr>
-          <w:rFonts w:ascii="仿宋" w:eastAsia="仿宋" w:hAnsi="仿宋"/>
-          <w:sz w:val="24"/>
-          <w:szCs w:val="24"/>
-        </w:rPr>
-      </w:pPr>
-      <w:r>
-        <w:rPr>
-          <w:rFonts w:ascii="仿宋" w:eastAsia="仿宋" w:hAnsi="仿宋" w:hint="eastAsia"/>
-          <w:sz w:val="24"/>
-          <w:szCs w:val="24"/>
-        </w:rPr>
-        <w:t xml:space="preserve">　　</w:t>
-      </w:r>
-      <w:r>
-        <w:rPr>
-          <w:rFonts w:ascii="仿宋" w:eastAsia="仿宋" w:hAnsi="仿宋"/>
-          <w:sz w:val="24"/>
-          <w:szCs w:val="24"/>
-        </w:rPr>
-        <w:t>GANs和很多其他模型不同，GANs在训练时需要同时运行两个优化算法，我们需要为discriminator和generator分别定义一个优化器，一个用来</w:t>
-      </w:r>
-      <w:proofErr w:type="gramStart"/>
-      <w:r>
-        <w:rPr>
-          <w:rFonts w:ascii="仿宋" w:eastAsia="仿宋" w:hAnsi="仿宋"/>
-          <w:sz w:val="24"/>
-          <w:szCs w:val="24"/>
-        </w:rPr>
-        <w:t>来</w:t>
-      </w:r>
-      <w:proofErr w:type="gramEnd"/>
-      <w:r>
-        <w:rPr>
-          <w:rFonts w:ascii="仿宋" w:eastAsia="仿宋" w:hAnsi="仿宋"/>
-          <w:sz w:val="24"/>
-          <w:szCs w:val="24"/>
+          <w:rFonts w:ascii="仿宋" w:eastAsia="仿宋" w:hAnsi="仿宋"/>
+          <w:sz w:val="24"/>
+          <w:szCs w:val="24"/>
+          <w:shd w:val="pct15" w:color="auto" w:fill="FFFFFF"/>
         </w:rPr>
         <w:t>最小化</w:t>
       </w:r>
@@ -1987,6 +2029,7 @@
           <w:rFonts w:ascii="仿宋" w:eastAsia="仿宋" w:hAnsi="仿宋"/>
           <w:sz w:val="24"/>
           <w:szCs w:val="24"/>
+          <w:shd w:val="pct15" w:color="auto" w:fill="FFFFFF"/>
         </w:rPr>
         <w:lastRenderedPageBreak/>
         <w:t xml:space="preserve">discriminator的损失，另一个用来最小化generator的损失。即loss = </w:t>
@@ -1997,6 +2040,7 @@
           <w:rFonts w:ascii="仿宋" w:eastAsia="仿宋" w:hAnsi="仿宋"/>
           <w:sz w:val="24"/>
           <w:szCs w:val="24"/>
+          <w:shd w:val="pct15" w:color="auto" w:fill="FFFFFF"/>
         </w:rPr>
         <w:t>d_loss</w:t>
       </w:r>
@@ -2006,6 +2050,7 @@
           <w:rFonts w:ascii="仿宋" w:eastAsia="仿宋" w:hAnsi="仿宋"/>
           <w:sz w:val="24"/>
           <w:szCs w:val="24"/>
+          <w:shd w:val="pct15" w:color="auto" w:fill="FFFFFF"/>
         </w:rPr>
         <w:t xml:space="preserve"> + </w:t>
       </w:r>
@@ -2015,6 +2060,7 @@
           <w:rFonts w:ascii="仿宋" w:eastAsia="仿宋" w:hAnsi="仿宋"/>
           <w:sz w:val="24"/>
           <w:szCs w:val="24"/>
+          <w:shd w:val="pct15" w:color="auto" w:fill="FFFFFF"/>
         </w:rPr>
         <w:t>g_loss</w:t>
       </w:r>
@@ -2026,13 +2072,15 @@
           <w:rFonts w:ascii="仿宋" w:eastAsia="仿宋" w:hAnsi="仿宋"/>
           <w:sz w:val="24"/>
           <w:szCs w:val="24"/>
-        </w:rPr>
-      </w:pPr>
-      <w:r>
-        <w:rPr>
-          <w:rFonts w:ascii="仿宋" w:eastAsia="仿宋" w:hAnsi="仿宋" w:hint="eastAsia"/>
-          <w:sz w:val="24"/>
-          <w:szCs w:val="24"/>
+          <w:shd w:val="pct15" w:color="auto" w:fill="FFFFFF"/>
+        </w:rPr>
+      </w:pPr>
+      <w:r>
+        <w:rPr>
+          <w:rFonts w:ascii="仿宋" w:eastAsia="仿宋" w:hAnsi="仿宋" w:hint="eastAsia"/>
+          <w:sz w:val="24"/>
+          <w:szCs w:val="24"/>
+          <w:shd w:val="pct15" w:color="auto" w:fill="FFFFFF"/>
         </w:rPr>
         <w:t xml:space="preserve">　　</w:t>
       </w:r>
@@ -2042,6 +2090,7 @@
           <w:rFonts w:ascii="仿宋" w:eastAsia="仿宋" w:hAnsi="仿宋"/>
           <w:sz w:val="24"/>
           <w:szCs w:val="24"/>
+          <w:shd w:val="pct15" w:color="auto" w:fill="FFFFFF"/>
         </w:rPr>
         <w:t>d_loss</w:t>
       </w:r>
@@ -2051,6 +2100,7 @@
           <w:rFonts w:ascii="仿宋" w:eastAsia="仿宋" w:hAnsi="仿宋"/>
           <w:sz w:val="24"/>
           <w:szCs w:val="24"/>
+          <w:shd w:val="pct15" w:color="auto" w:fill="FFFFFF"/>
         </w:rPr>
         <w:t>计算方法：</w:t>
       </w:r>
@@ -2061,13 +2111,15 @@
           <w:rFonts w:ascii="仿宋" w:eastAsia="仿宋" w:hAnsi="仿宋"/>
           <w:sz w:val="24"/>
           <w:szCs w:val="24"/>
-        </w:rPr>
-      </w:pPr>
-      <w:r>
-        <w:rPr>
-          <w:rFonts w:ascii="仿宋" w:eastAsia="仿宋" w:hAnsi="仿宋" w:hint="eastAsia"/>
-          <w:sz w:val="24"/>
-          <w:szCs w:val="24"/>
+          <w:shd w:val="pct15" w:color="auto" w:fill="FFFFFF"/>
+        </w:rPr>
+      </w:pPr>
+      <w:r>
+        <w:rPr>
+          <w:rFonts w:ascii="仿宋" w:eastAsia="仿宋" w:hAnsi="仿宋" w:hint="eastAsia"/>
+          <w:sz w:val="24"/>
+          <w:szCs w:val="24"/>
+          <w:shd w:val="pct15" w:color="auto" w:fill="FFFFFF"/>
         </w:rPr>
         <w:t xml:space="preserve">　　对于</w:t>
       </w:r>
@@ -2077,6 +2129,7 @@
           <w:rFonts w:ascii="仿宋" w:eastAsia="仿宋" w:hAnsi="仿宋" w:hint="eastAsia"/>
           <w:sz w:val="24"/>
           <w:szCs w:val="24"/>
+          <w:shd w:val="pct15" w:color="auto" w:fill="FFFFFF"/>
         </w:rPr>
         <w:t>辨别器</w:t>
       </w:r>
@@ -2086,6 +2139,7 @@
           <w:rFonts w:ascii="仿宋" w:eastAsia="仿宋" w:hAnsi="仿宋"/>
           <w:sz w:val="24"/>
           <w:szCs w:val="24"/>
+          <w:shd w:val="pct15" w:color="auto" w:fill="FFFFFF"/>
         </w:rPr>
         <w:t xml:space="preserve">discriminator，其损失等于真实图片和生成图片的损失之和，即 </w:t>
       </w:r>
@@ -2095,6 +2149,7 @@
           <w:rFonts w:ascii="仿宋" w:eastAsia="仿宋" w:hAnsi="仿宋"/>
           <w:sz w:val="24"/>
           <w:szCs w:val="24"/>
+          <w:shd w:val="pct15" w:color="auto" w:fill="FFFFFF"/>
         </w:rPr>
         <w:t>d_loss</w:t>
       </w:r>
@@ -2104,6 +2159,7 @@
           <w:rFonts w:ascii="仿宋" w:eastAsia="仿宋" w:hAnsi="仿宋"/>
           <w:sz w:val="24"/>
           <w:szCs w:val="24"/>
+          <w:shd w:val="pct15" w:color="auto" w:fill="FFFFFF"/>
         </w:rPr>
         <w:t xml:space="preserve"> = </w:t>
       </w:r>
@@ -2113,6 +2169,7 @@
           <w:rFonts w:ascii="仿宋" w:eastAsia="仿宋" w:hAnsi="仿宋"/>
           <w:sz w:val="24"/>
           <w:szCs w:val="24"/>
+          <w:shd w:val="pct15" w:color="auto" w:fill="FFFFFF"/>
         </w:rPr>
         <w:t>d_loss_real</w:t>
       </w:r>
@@ -2122,6 +2179,7 @@
           <w:rFonts w:ascii="仿宋" w:eastAsia="仿宋" w:hAnsi="仿宋"/>
           <w:sz w:val="24"/>
           <w:szCs w:val="24"/>
+          <w:shd w:val="pct15" w:color="auto" w:fill="FFFFFF"/>
         </w:rPr>
         <w:t xml:space="preserve"> + </w:t>
       </w:r>
@@ -2131,6 +2189,7 @@
           <w:rFonts w:ascii="仿宋" w:eastAsia="仿宋" w:hAnsi="仿宋"/>
           <w:sz w:val="24"/>
           <w:szCs w:val="24"/>
+          <w:shd w:val="pct15" w:color="auto" w:fill="FFFFFF"/>
         </w:rPr>
         <w:t>d_loss_fake</w:t>
       </w:r>
@@ -2140,6 +2199,7 @@
           <w:rFonts w:ascii="仿宋" w:eastAsia="仿宋" w:hAnsi="仿宋"/>
           <w:sz w:val="24"/>
           <w:szCs w:val="24"/>
+          <w:shd w:val="pct15" w:color="auto" w:fill="FFFFFF"/>
         </w:rPr>
         <w:t xml:space="preserve"> , losses 均由交叉熵计算而得。在 </w:t>
       </w:r>
@@ -2149,6 +2209,7 @@
           <w:rFonts w:ascii="仿宋" w:eastAsia="仿宋" w:hAnsi="仿宋"/>
           <w:sz w:val="24"/>
           <w:szCs w:val="24"/>
+          <w:shd w:val="pct15" w:color="auto" w:fill="FFFFFF"/>
         </w:rPr>
         <w:t>tensorflow</w:t>
       </w:r>
@@ -2158,6 +2219,7 @@
           <w:rFonts w:ascii="仿宋" w:eastAsia="仿宋" w:hAnsi="仿宋"/>
           <w:sz w:val="24"/>
           <w:szCs w:val="24"/>
+          <w:shd w:val="pct15" w:color="auto" w:fill="FFFFFF"/>
         </w:rPr>
         <w:t xml:space="preserve"> 中可使用以下函数：</w:t>
       </w:r>
@@ -2168,6 +2230,7 @@
           <w:rFonts w:ascii="仿宋" w:eastAsia="仿宋" w:hAnsi="仿宋"/>
           <w:sz w:val="24"/>
           <w:szCs w:val="24"/>
+          <w:shd w:val="pct15" w:color="auto" w:fill="FFFFFF"/>
         </w:rPr>
       </w:pPr>
       <w:proofErr w:type="spellStart"/>
@@ -2176,6 +2239,7 @@
           <w:rFonts w:ascii="仿宋" w:eastAsia="仿宋" w:hAnsi="仿宋"/>
           <w:sz w:val="24"/>
           <w:szCs w:val="24"/>
+          <w:shd w:val="pct15" w:color="auto" w:fill="FFFFFF"/>
         </w:rPr>
         <w:t>tf.</w:t>
       </w:r>
@@ -2185,6 +2249,7 @@
           <w:rFonts w:ascii="仿宋" w:eastAsia="仿宋" w:hAnsi="仿宋"/>
           <w:sz w:val="24"/>
           <w:szCs w:val="24"/>
+          <w:shd w:val="pct15" w:color="auto" w:fill="FFFFFF"/>
         </w:rPr>
         <w:t>nn.sigmoid</w:t>
       </w:r>
@@ -2194,6 +2259,7 @@
           <w:rFonts w:ascii="仿宋" w:eastAsia="仿宋" w:hAnsi="仿宋"/>
           <w:sz w:val="24"/>
           <w:szCs w:val="24"/>
+          <w:shd w:val="pct15" w:color="auto" w:fill="FFFFFF"/>
         </w:rPr>
         <w:t>_cross_entropy_with_logits</w:t>
       </w:r>
@@ -2203,6 +2269,7 @@
           <w:rFonts w:ascii="仿宋" w:eastAsia="仿宋" w:hAnsi="仿宋"/>
           <w:sz w:val="24"/>
           <w:szCs w:val="24"/>
+          <w:shd w:val="pct15" w:color="auto" w:fill="FFFFFF"/>
         </w:rPr>
         <w:t>(logits=logits, labels=labels)</w:t>
       </w:r>
@@ -2213,13 +2280,15 @@
           <w:rFonts w:ascii="仿宋" w:eastAsia="仿宋" w:hAnsi="仿宋"/>
           <w:sz w:val="24"/>
           <w:szCs w:val="24"/>
-        </w:rPr>
-      </w:pPr>
-      <w:r>
-        <w:rPr>
-          <w:rFonts w:ascii="仿宋" w:eastAsia="仿宋" w:hAnsi="仿宋" w:hint="eastAsia"/>
-          <w:sz w:val="24"/>
-          <w:szCs w:val="24"/>
+          <w:shd w:val="pct15" w:color="auto" w:fill="FFFFFF"/>
+        </w:rPr>
+      </w:pPr>
+      <w:r>
+        <w:rPr>
+          <w:rFonts w:ascii="仿宋" w:eastAsia="仿宋" w:hAnsi="仿宋" w:hint="eastAsia"/>
+          <w:sz w:val="24"/>
+          <w:szCs w:val="24"/>
+          <w:shd w:val="pct15" w:color="auto" w:fill="FFFFFF"/>
         </w:rPr>
         <w:t xml:space="preserve">　　在计算真实数据产生的损失</w:t>
       </w:r>
@@ -2229,6 +2298,7 @@
           <w:rFonts w:ascii="仿宋" w:eastAsia="仿宋" w:hAnsi="仿宋"/>
           <w:sz w:val="24"/>
           <w:szCs w:val="24"/>
+          <w:shd w:val="pct15" w:color="auto" w:fill="FFFFFF"/>
         </w:rPr>
         <w:t>d_loss_real</w:t>
       </w:r>
@@ -2238,6 +2308,7 @@
           <w:rFonts w:ascii="仿宋" w:eastAsia="仿宋" w:hAnsi="仿宋"/>
           <w:sz w:val="24"/>
           <w:szCs w:val="24"/>
+          <w:shd w:val="pct15" w:color="auto" w:fill="FFFFFF"/>
         </w:rPr>
         <w:t>时，我们希望</w:t>
       </w:r>
@@ -2247,6 +2318,7 @@
           <w:rFonts w:ascii="仿宋" w:eastAsia="仿宋" w:hAnsi="仿宋"/>
           <w:sz w:val="24"/>
           <w:szCs w:val="24"/>
+          <w:shd w:val="pct15" w:color="auto" w:fill="FFFFFF"/>
         </w:rPr>
         <w:t>辨别器</w:t>
       </w:r>
@@ -2256,6 +2328,7 @@
           <w:rFonts w:ascii="仿宋" w:eastAsia="仿宋" w:hAnsi="仿宋"/>
           <w:sz w:val="24"/>
           <w:szCs w:val="24"/>
+          <w:shd w:val="pct15" w:color="auto" w:fill="FFFFFF"/>
         </w:rPr>
         <w:t>discriminator输出1；而在计算生成器生成的 ‘假’ 数据所产生的损失</w:t>
       </w:r>
@@ -2265,6 +2338,7 @@
           <w:rFonts w:ascii="仿宋" w:eastAsia="仿宋" w:hAnsi="仿宋"/>
           <w:sz w:val="24"/>
           <w:szCs w:val="24"/>
+          <w:shd w:val="pct15" w:color="auto" w:fill="FFFFFF"/>
         </w:rPr>
         <w:t>d_loss_fake</w:t>
       </w:r>
@@ -2274,6 +2348,7 @@
           <w:rFonts w:ascii="仿宋" w:eastAsia="仿宋" w:hAnsi="仿宋"/>
           <w:sz w:val="24"/>
           <w:szCs w:val="24"/>
+          <w:shd w:val="pct15" w:color="auto" w:fill="FFFFFF"/>
         </w:rPr>
         <w:t>时，我们希望discriminator输出0.</w:t>
       </w:r>
@@ -2284,13 +2359,15 @@
           <w:rFonts w:ascii="仿宋" w:eastAsia="仿宋" w:hAnsi="仿宋"/>
           <w:sz w:val="24"/>
           <w:szCs w:val="24"/>
-        </w:rPr>
-      </w:pPr>
-      <w:r>
-        <w:rPr>
-          <w:rFonts w:ascii="仿宋" w:eastAsia="仿宋" w:hAnsi="仿宋" w:hint="eastAsia"/>
-          <w:sz w:val="24"/>
-          <w:szCs w:val="24"/>
+          <w:shd w:val="pct15" w:color="auto" w:fill="FFFFFF"/>
+        </w:rPr>
+      </w:pPr>
+      <w:r>
+        <w:rPr>
+          <w:rFonts w:ascii="仿宋" w:eastAsia="仿宋" w:hAnsi="仿宋" w:hint="eastAsia"/>
+          <w:sz w:val="24"/>
+          <w:szCs w:val="24"/>
+          <w:shd w:val="pct15" w:color="auto" w:fill="FFFFFF"/>
         </w:rPr>
         <w:t xml:space="preserve">　　因此，对于真实数据，在计算其损失时，将上式中的</w:t>
       </w:r>
@@ -2299,6 +2376,7 @@
           <w:rFonts w:ascii="仿宋" w:eastAsia="仿宋" w:hAnsi="仿宋"/>
           <w:sz w:val="24"/>
           <w:szCs w:val="24"/>
+          <w:shd w:val="pct15" w:color="auto" w:fill="FFFFFF"/>
         </w:rPr>
         <w:t>labels全部都设为1，因为它们都是真实的。为了是增强</w:t>
       </w:r>
@@ -2308,6 +2386,7 @@
           <w:rFonts w:ascii="仿宋" w:eastAsia="仿宋" w:hAnsi="仿宋"/>
           <w:sz w:val="24"/>
           <w:szCs w:val="24"/>
+          <w:shd w:val="pct15" w:color="auto" w:fill="FFFFFF"/>
         </w:rPr>
         <w:t>辨别器</w:t>
       </w:r>
@@ -2317,6 +2396,7 @@
           <w:rFonts w:ascii="仿宋" w:eastAsia="仿宋" w:hAnsi="仿宋"/>
           <w:sz w:val="24"/>
           <w:szCs w:val="24"/>
+          <w:shd w:val="pct15" w:color="auto" w:fill="FFFFFF"/>
         </w:rPr>
         <w:t>discriminator的泛化能力，可以将labels设为0.9，而不是1.0。</w:t>
       </w:r>
@@ -2327,13 +2407,15 @@
           <w:rFonts w:ascii="仿宋" w:eastAsia="仿宋" w:hAnsi="仿宋"/>
           <w:sz w:val="24"/>
           <w:szCs w:val="24"/>
-        </w:rPr>
-      </w:pPr>
-      <w:r>
-        <w:rPr>
-          <w:rFonts w:ascii="仿宋" w:eastAsia="仿宋" w:hAnsi="仿宋" w:hint="eastAsia"/>
-          <w:sz w:val="24"/>
-          <w:szCs w:val="24"/>
+          <w:shd w:val="pct15" w:color="auto" w:fill="FFFFFF"/>
+        </w:rPr>
+      </w:pPr>
+      <w:r>
+        <w:rPr>
+          <w:rFonts w:ascii="仿宋" w:eastAsia="仿宋" w:hAnsi="仿宋" w:hint="eastAsia"/>
+          <w:sz w:val="24"/>
+          <w:szCs w:val="24"/>
+          <w:shd w:val="pct15" w:color="auto" w:fill="FFFFFF"/>
         </w:rPr>
         <w:t xml:space="preserve">　　对于生成器生成的‘假’数据，在计算其损失</w:t>
       </w:r>
@@ -2343,6 +2425,7 @@
           <w:rFonts w:ascii="仿宋" w:eastAsia="仿宋" w:hAnsi="仿宋"/>
           <w:sz w:val="24"/>
           <w:szCs w:val="24"/>
+          <w:shd w:val="pct15" w:color="auto" w:fill="FFFFFF"/>
         </w:rPr>
         <w:t>d_loss_fake</w:t>
       </w:r>
@@ -2352,6 +2435,7 @@
           <w:rFonts w:ascii="仿宋" w:eastAsia="仿宋" w:hAnsi="仿宋"/>
           <w:sz w:val="24"/>
           <w:szCs w:val="24"/>
+          <w:shd w:val="pct15" w:color="auto" w:fill="FFFFFF"/>
         </w:rPr>
         <w:t>时，将上式中的labels全部设为0。</w:t>
       </w:r>
@@ -2362,13 +2446,15 @@
           <w:rFonts w:ascii="仿宋" w:eastAsia="仿宋" w:hAnsi="仿宋"/>
           <w:sz w:val="24"/>
           <w:szCs w:val="24"/>
-        </w:rPr>
-      </w:pPr>
-      <w:r>
-        <w:rPr>
-          <w:rFonts w:ascii="仿宋" w:eastAsia="仿宋" w:hAnsi="仿宋" w:hint="eastAsia"/>
-          <w:sz w:val="24"/>
-          <w:szCs w:val="24"/>
+          <w:shd w:val="pct15" w:color="auto" w:fill="FFFFFF"/>
+        </w:rPr>
+      </w:pPr>
+      <w:r>
+        <w:rPr>
+          <w:rFonts w:ascii="仿宋" w:eastAsia="仿宋" w:hAnsi="仿宋" w:hint="eastAsia"/>
+          <w:sz w:val="24"/>
+          <w:szCs w:val="24"/>
+          <w:shd w:val="pct15" w:color="auto" w:fill="FFFFFF"/>
         </w:rPr>
         <w:t xml:space="preserve">　　</w:t>
       </w:r>
@@ -2378,6 +2464,7 @@
           <w:rFonts w:ascii="仿宋" w:eastAsia="仿宋" w:hAnsi="仿宋"/>
           <w:sz w:val="24"/>
           <w:szCs w:val="24"/>
+          <w:shd w:val="pct15" w:color="auto" w:fill="FFFFFF"/>
         </w:rPr>
         <w:t>g_loss</w:t>
       </w:r>
@@ -2387,6 +2474,7 @@
           <w:rFonts w:ascii="仿宋" w:eastAsia="仿宋" w:hAnsi="仿宋"/>
           <w:sz w:val="24"/>
           <w:szCs w:val="24"/>
+          <w:shd w:val="pct15" w:color="auto" w:fill="FFFFFF"/>
         </w:rPr>
         <w:t>计算方法：</w:t>
       </w:r>
@@ -2397,13 +2485,15 @@
           <w:rFonts w:ascii="仿宋" w:eastAsia="仿宋" w:hAnsi="仿宋"/>
           <w:sz w:val="24"/>
           <w:szCs w:val="24"/>
-        </w:rPr>
-      </w:pPr>
-      <w:r>
-        <w:rPr>
-          <w:rFonts w:ascii="仿宋" w:eastAsia="仿宋" w:hAnsi="仿宋" w:hint="eastAsia"/>
-          <w:sz w:val="24"/>
-          <w:szCs w:val="24"/>
+          <w:shd w:val="pct15" w:color="auto" w:fill="FFFFFF"/>
+        </w:rPr>
+      </w:pPr>
+      <w:r>
+        <w:rPr>
+          <w:rFonts w:ascii="仿宋" w:eastAsia="仿宋" w:hAnsi="仿宋" w:hint="eastAsia"/>
+          <w:sz w:val="24"/>
+          <w:szCs w:val="24"/>
+          <w:shd w:val="pct15" w:color="auto" w:fill="FFFFFF"/>
         </w:rPr>
         <w:t xml:space="preserve">　　最后，生成器</w:t>
       </w:r>
@@ -2412,6 +2502,7 @@
           <w:rFonts w:ascii="仿宋" w:eastAsia="仿宋" w:hAnsi="仿宋"/>
           <w:sz w:val="24"/>
           <w:szCs w:val="24"/>
+          <w:shd w:val="pct15" w:color="auto" w:fill="FFFFFF"/>
         </w:rPr>
         <w:t>generator的损失用 '假' 数据的logits（即</w:t>
       </w:r>
@@ -2421,6 +2512,7 @@
           <w:rFonts w:ascii="仿宋" w:eastAsia="仿宋" w:hAnsi="仿宋"/>
           <w:sz w:val="24"/>
           <w:szCs w:val="24"/>
+          <w:shd w:val="pct15" w:color="auto" w:fill="FFFFFF"/>
         </w:rPr>
         <w:t>d_logits_fake</w:t>
       </w:r>
@@ -2430,6 +2522,7 @@
           <w:rFonts w:ascii="仿宋" w:eastAsia="仿宋" w:hAnsi="仿宋"/>
           <w:sz w:val="24"/>
           <w:szCs w:val="24"/>
+          <w:shd w:val="pct15" w:color="auto" w:fill="FFFFFF"/>
         </w:rPr>
         <w:t xml:space="preserve">），但是，现在所有的labels全部设为1（即我们希望生成器generator输出1）。这样，通过训练，生成器generator试图 ‘骗过’ </w:t>
       </w:r>
@@ -2439,6 +2532,7 @@
           <w:rFonts w:ascii="仿宋" w:eastAsia="仿宋" w:hAnsi="仿宋"/>
           <w:sz w:val="24"/>
           <w:szCs w:val="24"/>
+          <w:shd w:val="pct15" w:color="auto" w:fill="FFFFFF"/>
         </w:rPr>
         <w:t>辨别器</w:t>
       </w:r>
@@ -2448,6 +2542,7 @@
           <w:rFonts w:ascii="仿宋" w:eastAsia="仿宋" w:hAnsi="仿宋"/>
           <w:sz w:val="24"/>
           <w:szCs w:val="24"/>
+          <w:shd w:val="pct15" w:color="auto" w:fill="FFFFFF"/>
         </w:rPr>
         <w:t>discriminator。</w:t>
       </w:r>

</xml_diff>

<commit_message>
update GANs by Mason Li
</commit_message>
<xml_diff>
--- a/教材内容编写.docx
+++ b/教材内容编写.docx
@@ -525,7 +525,39 @@
           <w:sz w:val="24"/>
           <w:szCs w:val="24"/>
         </w:rPr>
-        <w:t>分布的学习能广泛的应用于很多应用，包括：图像合成、图像风格转换、图像重构与分类等</w:t>
+        <w:t>分布的学习能广泛的应用于很多应用，包括：</w:t>
+      </w:r>
+      <w:r>
+        <w:rPr>
+          <w:rFonts w:ascii="仿宋" w:eastAsia="仿宋" w:hAnsi="仿宋" w:hint="eastAsia"/>
+          <w:sz w:val="24"/>
+          <w:szCs w:val="24"/>
+        </w:rPr>
+        <w:t>文字转化图形、</w:t>
+      </w:r>
+      <w:r>
+        <w:rPr>
+          <w:rFonts w:ascii="仿宋" w:eastAsia="仿宋" w:hAnsi="仿宋" w:hint="eastAsia"/>
+          <w:sz w:val="24"/>
+          <w:szCs w:val="24"/>
+        </w:rPr>
+        <w:t>图像</w:t>
+      </w:r>
+      <w:r>
+        <w:rPr>
+          <w:rFonts w:ascii="仿宋" w:eastAsia="仿宋" w:hAnsi="仿宋" w:hint="eastAsia"/>
+          <w:sz w:val="24"/>
+          <w:szCs w:val="24"/>
+        </w:rPr>
+        <w:t>生成</w:t>
+      </w:r>
+      <w:r>
+        <w:rPr>
+          <w:rFonts w:ascii="仿宋" w:eastAsia="仿宋" w:hAnsi="仿宋" w:hint="eastAsia"/>
+          <w:sz w:val="24"/>
+          <w:szCs w:val="24"/>
+        </w:rPr>
+        <w:t>、图像风格转换、图像重构与分类等</w:t>
       </w:r>
       <w:r>
         <w:rPr>
@@ -898,31 +930,171 @@
           <w:sz w:val="24"/>
           <w:szCs w:val="24"/>
         </w:rPr>
+        <w:t xml:space="preserve">7.1.2.1 </w:t>
+      </w:r>
+      <w:r>
+        <w:rPr>
+          <w:rFonts w:ascii="仿宋" w:eastAsia="仿宋" w:hAnsi="仿宋" w:hint="eastAsia"/>
+          <w:sz w:val="24"/>
+          <w:szCs w:val="24"/>
+        </w:rPr>
+        <w:t>基本结构</w:t>
+      </w:r>
+    </w:p>
+    <w:p>
+      <w:pPr>
+        <w:ind w:firstLineChars="200" w:firstLine="480"/>
+        <w:rPr>
+          <w:rFonts w:ascii="仿宋" w:eastAsia="仿宋" w:hAnsi="仿宋"/>
+          <w:sz w:val="24"/>
+          <w:szCs w:val="24"/>
+        </w:rPr>
+      </w:pPr>
+      <w:r>
+        <w:rPr>
+          <w:rFonts w:ascii="仿宋" w:eastAsia="仿宋" w:hAnsi="仿宋" w:hint="eastAsia"/>
+          <w:sz w:val="24"/>
+          <w:szCs w:val="24"/>
+        </w:rPr>
+        <w:t>GANs</w:t>
+      </w:r>
+      <w:r>
+        <w:rPr>
+          <w:rFonts w:ascii="仿宋" w:eastAsia="仿宋" w:hAnsi="仿宋"/>
+          <w:sz w:val="24"/>
+          <w:szCs w:val="24"/>
+        </w:rPr>
+        <w:t>基于博弈</w:t>
+      </w:r>
+      <w:r>
+        <w:rPr>
+          <w:rFonts w:ascii="仿宋" w:eastAsia="仿宋" w:hAnsi="仿宋" w:hint="eastAsia"/>
+          <w:sz w:val="24"/>
+          <w:szCs w:val="24"/>
+        </w:rPr>
+        <w:t>论的思想</w:t>
+      </w:r>
+      <w:r>
+        <w:rPr>
+          <w:rFonts w:ascii="仿宋" w:eastAsia="仿宋" w:hAnsi="仿宋"/>
+          <w:sz w:val="24"/>
+          <w:szCs w:val="24"/>
+        </w:rPr>
+        <w:t>，其中生成器</w:t>
+      </w:r>
+      <w:r>
+        <w:rPr>
+          <w:rFonts w:ascii="仿宋" w:eastAsia="仿宋" w:hAnsi="仿宋" w:hint="eastAsia"/>
+          <w:sz w:val="24"/>
+          <w:szCs w:val="24"/>
+        </w:rPr>
+        <w:t>网络</w:t>
+      </w:r>
+      <w:r>
+        <w:rPr>
+          <w:rFonts w:ascii="仿宋" w:eastAsia="仿宋" w:hAnsi="仿宋"/>
+          <w:sz w:val="24"/>
+          <w:szCs w:val="24"/>
+        </w:rPr>
+        <w:t>（generator network）与其对手</w:t>
+      </w:r>
+      <w:proofErr w:type="gramStart"/>
+      <w:r>
+        <w:rPr>
+          <w:rFonts w:ascii="仿宋" w:eastAsia="仿宋" w:hAnsi="仿宋"/>
+          <w:sz w:val="24"/>
+          <w:szCs w:val="24"/>
+        </w:rPr>
+        <w:t>判别器</w:t>
+      </w:r>
+      <w:proofErr w:type="gramEnd"/>
+      <w:r>
+        <w:rPr>
+          <w:rFonts w:ascii="仿宋" w:eastAsia="仿宋" w:hAnsi="仿宋" w:hint="eastAsia"/>
+          <w:sz w:val="24"/>
+          <w:szCs w:val="24"/>
+        </w:rPr>
+        <w:t>网络</w:t>
+      </w:r>
+      <w:r>
+        <w:rPr>
+          <w:rFonts w:ascii="仿宋" w:eastAsia="仿宋" w:hAnsi="仿宋"/>
+          <w:sz w:val="24"/>
+          <w:szCs w:val="24"/>
+        </w:rPr>
+        <w:t>（discriminator</w:t>
+      </w:r>
+      <w:r>
+        <w:rPr>
+          <w:rFonts w:ascii="仿宋" w:eastAsia="仿宋" w:hAnsi="仿宋"/>
+          <w:sz w:val="24"/>
+          <w:szCs w:val="24"/>
+        </w:rPr>
+        <w:t xml:space="preserve"> </w:t>
+      </w:r>
+      <w:r>
+        <w:rPr>
+          <w:rFonts w:ascii="仿宋" w:eastAsia="仿宋" w:hAnsi="仿宋" w:hint="eastAsia"/>
+          <w:sz w:val="24"/>
+          <w:szCs w:val="24"/>
+        </w:rPr>
+        <w:t>net</w:t>
+      </w:r>
+      <w:r>
+        <w:rPr>
+          <w:rFonts w:ascii="仿宋" w:eastAsia="仿宋" w:hAnsi="仿宋"/>
+          <w:sz w:val="24"/>
+          <w:szCs w:val="24"/>
+        </w:rPr>
+        <w:t>work</w:t>
+      </w:r>
+      <w:r>
+        <w:rPr>
+          <w:rFonts w:ascii="仿宋" w:eastAsia="仿宋" w:hAnsi="仿宋"/>
+          <w:sz w:val="24"/>
+          <w:szCs w:val="24"/>
+        </w:rPr>
+        <w:t>）</w:t>
+      </w:r>
+      <w:r>
+        <w:rPr>
+          <w:rFonts w:ascii="仿宋" w:eastAsia="仿宋" w:hAnsi="仿宋" w:hint="eastAsia"/>
+          <w:sz w:val="24"/>
+          <w:szCs w:val="24"/>
+        </w:rPr>
+        <w:t>相互</w:t>
+      </w:r>
+      <w:r>
+        <w:rPr>
+          <w:rFonts w:ascii="仿宋" w:eastAsia="仿宋" w:hAnsi="仿宋"/>
+          <w:sz w:val="24"/>
+          <w:szCs w:val="24"/>
+        </w:rPr>
+        <w:t>竞争。</w:t>
+      </w:r>
+      <w:r>
+        <w:rPr>
+          <w:rFonts w:ascii="仿宋" w:eastAsia="仿宋" w:hAnsi="仿宋"/>
+          <w:sz w:val="24"/>
+          <w:szCs w:val="24"/>
+        </w:rPr>
         <w:tab/>
       </w:r>
       <w:r>
         <w:rPr>
-          <w:rFonts w:ascii="仿宋" w:eastAsia="仿宋" w:hAnsi="仿宋" w:hint="eastAsia"/>
-          <w:sz w:val="24"/>
-          <w:szCs w:val="24"/>
-        </w:rPr>
-        <w:t>GANs</w:t>
-      </w:r>
-      <w:r>
-        <w:rPr>
           <w:rFonts w:ascii="仿宋" w:eastAsia="仿宋" w:hAnsi="仿宋"/>
           <w:sz w:val="24"/>
           <w:szCs w:val="24"/>
         </w:rPr>
-        <w:t>基于博弈</w:t>
-      </w:r>
-      <w:r>
-        <w:rPr>
-          <w:rFonts w:ascii="仿宋" w:eastAsia="仿宋" w:hAnsi="仿宋" w:hint="eastAsia"/>
-          <w:sz w:val="24"/>
-          <w:szCs w:val="24"/>
-        </w:rPr>
-        <w:t>论的思想</w:t>
+        <w:t>生成对抗网络是一种生成</w:t>
+      </w:r>
+      <w:r>
+        <w:rPr>
+          <w:rFonts w:ascii="仿宋" w:eastAsia="仿宋" w:hAnsi="仿宋" w:hint="eastAsia"/>
+          <w:sz w:val="24"/>
+          <w:szCs w:val="24"/>
+        </w:rPr>
+        <w:t>式的建模方法</w:t>
       </w:r>
       <w:r>
         <w:rPr>
@@ -930,15 +1102,15 @@
           <w:sz w:val="24"/>
           <w:szCs w:val="24"/>
         </w:rPr>
-        <w:t>，其中生成器</w:t>
-      </w:r>
-      <w:r>
-        <w:rPr>
-          <w:rFonts w:ascii="仿宋" w:eastAsia="仿宋" w:hAnsi="仿宋" w:hint="eastAsia"/>
-          <w:sz w:val="24"/>
-          <w:szCs w:val="24"/>
-        </w:rPr>
-        <w:t>网络</w:t>
+        <w:t>，GANs的结构和我们之前见到的神经网络略为不同。大体上来说，GANs</w:t>
+      </w:r>
+      <w:r>
+        <w:rPr>
+          <w:rFonts w:ascii="仿宋" w:eastAsia="仿宋" w:hAnsi="仿宋" w:hint="eastAsia"/>
+          <w:sz w:val="24"/>
+          <w:szCs w:val="24"/>
+        </w:rPr>
+        <w:t>由</w:t>
       </w:r>
       <w:r>
         <w:rPr>
@@ -946,25 +1118,31 @@
           <w:sz w:val="24"/>
           <w:szCs w:val="24"/>
         </w:rPr>
-        <w:t>（generator network）与其对手</w:t>
-      </w:r>
-      <w:proofErr w:type="gramStart"/>
+        <w:t>生成</w:t>
+      </w:r>
+      <w:r>
+        <w:rPr>
+          <w:rFonts w:ascii="仿宋" w:eastAsia="仿宋" w:hAnsi="仿宋" w:hint="eastAsia"/>
+          <w:sz w:val="24"/>
+          <w:szCs w:val="24"/>
+        </w:rPr>
+        <w:t>模型</w:t>
+      </w:r>
       <w:r>
         <w:rPr>
           <w:rFonts w:ascii="仿宋" w:eastAsia="仿宋" w:hAnsi="仿宋"/>
           <w:sz w:val="24"/>
           <w:szCs w:val="24"/>
         </w:rPr>
-        <w:t>判别器</w:t>
-      </w:r>
-      <w:proofErr w:type="gramEnd"/>
-      <w:r>
-        <w:rPr>
-          <w:rFonts w:ascii="仿宋" w:eastAsia="仿宋" w:hAnsi="仿宋" w:hint="eastAsia"/>
-          <w:sz w:val="24"/>
-          <w:szCs w:val="24"/>
-        </w:rPr>
-        <w:t>网络</w:t>
+        <w:t>Generator和</w:t>
+      </w:r>
+      <w:r>
+        <w:rPr>
+          <w:rFonts w:ascii="仿宋" w:eastAsia="仿宋" w:hAnsi="仿宋" w:hint="eastAsia"/>
+          <w:sz w:val="24"/>
+          <w:szCs w:val="24"/>
+        </w:rPr>
+        <w:t>判别模型</w:t>
       </w:r>
       <w:r>
         <w:rPr>
@@ -972,262 +1150,10 @@
           <w:sz w:val="24"/>
           <w:szCs w:val="24"/>
         </w:rPr>
-        <w:t>（discriminator</w:t>
-      </w:r>
-      <w:r>
-        <w:rPr>
-          <w:rFonts w:ascii="仿宋" w:eastAsia="仿宋" w:hAnsi="仿宋"/>
-          <w:sz w:val="24"/>
-          <w:szCs w:val="24"/>
-        </w:rPr>
-        <w:t xml:space="preserve"> </w:t>
-      </w:r>
-      <w:r>
-        <w:rPr>
-          <w:rFonts w:ascii="仿宋" w:eastAsia="仿宋" w:hAnsi="仿宋" w:hint="eastAsia"/>
-          <w:sz w:val="24"/>
-          <w:szCs w:val="24"/>
-        </w:rPr>
-        <w:t>net</w:t>
-      </w:r>
-      <w:r>
-        <w:rPr>
-          <w:rFonts w:ascii="仿宋" w:eastAsia="仿宋" w:hAnsi="仿宋"/>
-          <w:sz w:val="24"/>
-          <w:szCs w:val="24"/>
-        </w:rPr>
-        <w:t>work</w:t>
-      </w:r>
-      <w:r>
-        <w:rPr>
-          <w:rFonts w:ascii="仿宋" w:eastAsia="仿宋" w:hAnsi="仿宋"/>
-          <w:sz w:val="24"/>
-          <w:szCs w:val="24"/>
-        </w:rPr>
-        <w:t>）</w:t>
-      </w:r>
-      <w:r>
-        <w:rPr>
-          <w:rFonts w:ascii="仿宋" w:eastAsia="仿宋" w:hAnsi="仿宋" w:hint="eastAsia"/>
-          <w:sz w:val="24"/>
-          <w:szCs w:val="24"/>
-        </w:rPr>
-        <w:t>相互</w:t>
-      </w:r>
-      <w:r>
-        <w:rPr>
-          <w:rFonts w:ascii="仿宋" w:eastAsia="仿宋" w:hAnsi="仿宋"/>
-          <w:sz w:val="24"/>
-          <w:szCs w:val="24"/>
-        </w:rPr>
-        <w:t>竞争。</w:t>
-      </w:r>
-      <w:r>
-        <w:rPr>
-          <w:rFonts w:ascii="仿宋" w:eastAsia="仿宋" w:hAnsi="仿宋" w:hint="eastAsia"/>
-          <w:sz w:val="24"/>
-          <w:szCs w:val="24"/>
-        </w:rPr>
-        <w:t>首先</w:t>
-      </w:r>
-      <w:r>
-        <w:rPr>
-          <w:rFonts w:ascii="仿宋" w:eastAsia="仿宋" w:hAnsi="仿宋"/>
-          <w:sz w:val="24"/>
-          <w:szCs w:val="24"/>
-        </w:rPr>
-        <w:t>生成器</w:t>
-      </w:r>
-      <w:r>
-        <w:rPr>
-          <w:rFonts w:ascii="仿宋" w:eastAsia="仿宋" w:hAnsi="仿宋" w:hint="eastAsia"/>
-          <w:sz w:val="24"/>
-          <w:szCs w:val="24"/>
-        </w:rPr>
-        <w:t>网络从训练数据中学习到统计分布，然后根据分布合成</w:t>
-      </w:r>
-      <w:r>
-        <w:rPr>
-          <w:rFonts w:ascii="仿宋" w:eastAsia="仿宋" w:hAnsi="仿宋"/>
-          <w:sz w:val="24"/>
-          <w:szCs w:val="24"/>
-        </w:rPr>
-        <w:t>样本</w:t>
-      </w:r>
-      <w:r>
-        <w:rPr>
-          <w:rFonts w:ascii="Calibri" w:eastAsia="仿宋" w:hAnsi="Calibri" w:cs="Calibri"/>
-          <w:sz w:val="24"/>
-          <w:szCs w:val="24"/>
-        </w:rPr>
-        <w:t> </w:t>
-      </w:r>
-      <w:r>
-        <w:rPr>
-          <w:rFonts w:ascii="仿宋" w:eastAsia="仿宋" w:hAnsi="仿宋"/>
-          <w:sz w:val="24"/>
-          <w:szCs w:val="24"/>
-        </w:rPr>
-        <w:t>x = g(z ; θ(g))</w:t>
-      </w:r>
-      <w:r>
-        <w:rPr>
-          <w:rFonts w:ascii="Calibri" w:eastAsia="仿宋" w:hAnsi="Calibri" w:cs="Calibri"/>
-          <w:sz w:val="24"/>
-          <w:szCs w:val="24"/>
-        </w:rPr>
-        <w:t> </w:t>
-      </w:r>
-      <w:r>
-        <w:rPr>
-          <w:rFonts w:ascii="仿宋" w:eastAsia="仿宋" w:hAnsi="仿宋"/>
-          <w:sz w:val="24"/>
-          <w:szCs w:val="24"/>
-        </w:rPr>
-        <w:t>。其对手，</w:t>
-      </w:r>
-      <w:proofErr w:type="gramStart"/>
-      <w:r>
-        <w:rPr>
-          <w:rFonts w:ascii="仿宋" w:eastAsia="仿宋" w:hAnsi="仿宋"/>
-          <w:sz w:val="24"/>
-          <w:szCs w:val="24"/>
-        </w:rPr>
-        <w:t>判别器网络</w:t>
-      </w:r>
-      <w:proofErr w:type="gramEnd"/>
-      <w:r>
-        <w:rPr>
-          <w:rFonts w:ascii="仿宋" w:eastAsia="仿宋" w:hAnsi="仿宋"/>
-          <w:sz w:val="24"/>
-          <w:szCs w:val="24"/>
-        </w:rPr>
-        <w:t>会尝试区分生成器生成的样本和训练数据中抽取的样本。生成器由</w:t>
-      </w:r>
-      <w:r>
-        <w:rPr>
-          <w:rFonts w:ascii="Calibri" w:eastAsia="仿宋" w:hAnsi="Calibri" w:cs="Calibri"/>
-          <w:sz w:val="24"/>
-          <w:szCs w:val="24"/>
-        </w:rPr>
-        <w:t> </w:t>
-      </w:r>
-      <w:r>
-        <w:rPr>
-          <w:rFonts w:ascii="仿宋" w:eastAsia="仿宋" w:hAnsi="仿宋"/>
-          <w:sz w:val="24"/>
-          <w:szCs w:val="24"/>
-        </w:rPr>
-        <w:t>d(x</w:t>
-      </w:r>
-      <w:r>
-        <w:rPr>
-          <w:rFonts w:ascii="Calibri" w:eastAsia="仿宋" w:hAnsi="Calibri" w:cs="Calibri"/>
-          <w:sz w:val="24"/>
-          <w:szCs w:val="24"/>
-        </w:rPr>
-        <w:t>  </w:t>
-      </w:r>
-      <w:r>
-        <w:rPr>
-          <w:rFonts w:ascii="仿宋" w:eastAsia="仿宋" w:hAnsi="仿宋"/>
-          <w:sz w:val="24"/>
-          <w:szCs w:val="24"/>
-        </w:rPr>
-        <w:t>;</w:t>
-      </w:r>
-      <w:r>
-        <w:rPr>
-          <w:rFonts w:ascii="Calibri" w:eastAsia="仿宋" w:hAnsi="Calibri" w:cs="Calibri"/>
-          <w:sz w:val="24"/>
-          <w:szCs w:val="24"/>
-        </w:rPr>
-        <w:t> </w:t>
-      </w:r>
-      <w:r>
-        <w:rPr>
-          <w:rFonts w:ascii="仿宋" w:eastAsia="仿宋" w:hAnsi="仿宋" w:hint="eastAsia"/>
-          <w:sz w:val="24"/>
-          <w:szCs w:val="24"/>
-        </w:rPr>
-        <w:t>θ</w:t>
-      </w:r>
-      <w:r>
-        <w:rPr>
-          <w:rFonts w:ascii="仿宋" w:eastAsia="仿宋" w:hAnsi="仿宋"/>
-          <w:sz w:val="24"/>
-          <w:szCs w:val="24"/>
-        </w:rPr>
-        <w:t>(g))</w:t>
-      </w:r>
-      <w:r>
-        <w:rPr>
-          <w:rFonts w:ascii="Calibri" w:eastAsia="仿宋" w:hAnsi="Calibri" w:cs="Calibri"/>
-          <w:sz w:val="24"/>
-          <w:szCs w:val="24"/>
-        </w:rPr>
-        <w:t> </w:t>
-      </w:r>
-      <w:r>
-        <w:rPr>
-          <w:rFonts w:ascii="仿宋" w:eastAsia="仿宋" w:hAnsi="仿宋"/>
-          <w:sz w:val="24"/>
-          <w:szCs w:val="24"/>
-        </w:rPr>
-        <w:t>生成一个概率值来判别样本x是从训练数据中抽取的样本还是由生成器生成的 ‘赝品’ 。</w:t>
-      </w:r>
-    </w:p>
-    <w:p>
-      <w:pPr>
-        <w:rPr>
-          <w:rFonts w:ascii="仿宋" w:eastAsia="仿宋" w:hAnsi="仿宋"/>
-          <w:sz w:val="24"/>
-          <w:szCs w:val="24"/>
-        </w:rPr>
-      </w:pPr>
-      <w:r>
-        <w:rPr>
-          <w:rFonts w:ascii="仿宋" w:eastAsia="仿宋" w:hAnsi="仿宋"/>
-          <w:sz w:val="24"/>
-          <w:szCs w:val="24"/>
-        </w:rPr>
-        <w:tab/>
-      </w:r>
-      <w:r>
-        <w:rPr>
-          <w:rFonts w:ascii="仿宋" w:eastAsia="仿宋" w:hAnsi="仿宋"/>
-          <w:sz w:val="24"/>
-          <w:szCs w:val="24"/>
-        </w:rPr>
-        <w:t>生成对抗网络是一种生成模型，GANs的结构和我们之前见到的神经网络略为不同。大体上来说，GANs有生成器Generator和</w:t>
-      </w:r>
-      <w:proofErr w:type="gramStart"/>
-      <w:r>
-        <w:rPr>
-          <w:rFonts w:ascii="仿宋" w:eastAsia="仿宋" w:hAnsi="仿宋"/>
-          <w:sz w:val="24"/>
-          <w:szCs w:val="24"/>
-        </w:rPr>
-        <w:t>辨别器</w:t>
-      </w:r>
-      <w:proofErr w:type="gramEnd"/>
-      <w:r>
-        <w:rPr>
-          <w:rFonts w:ascii="仿宋" w:eastAsia="仿宋" w:hAnsi="仿宋"/>
-          <w:sz w:val="24"/>
-          <w:szCs w:val="24"/>
-        </w:rPr>
         <w:t>Discriminator组成，基本的结构图如下：</w:t>
       </w:r>
     </w:p>
     <w:p>
-      <w:pPr>
-        <w:rPr>
-          <w:rFonts w:ascii="仿宋" w:eastAsia="仿宋" w:hAnsi="仿宋" w:hint="eastAsia"/>
-          <w:sz w:val="24"/>
-          <w:szCs w:val="24"/>
-        </w:rPr>
-      </w:pPr>
       <w:r>
         <w:object w:dxaOrig="7766" w:dyaOrig="3215" w14:anchorId="465E9135">
           <v:shapetype id="_x0000_t75" coordsize="21600,21600" o:spt="75" o:preferrelative="t" path="m@4@5l@4@11@9@11@9@5xe" filled="f" stroked="f">
@@ -1249,184 +1175,2144 @@
             <v:path o:extrusionok="f" gradientshapeok="t" o:connecttype="rect"/>
             <o:lock v:ext="edit" aspectratio="t"/>
           </v:shapetype>
-          <v:shape id="_x0000_i1027" type="#_x0000_t75" style="width:388.2pt;height:160.7pt" o:ole="">
-            <v:imagedata r:id="rId7" o:title=""/>
+          <v:shape id="_x0000_i1025" type="#_x0000_t75" style="width:388.5pt;height:161pt" o:ole="">
+            <v:imagedata r:id="rId8" o:title=""/>
           </v:shape>
-          <o:OLEObject Type="Embed" ProgID="Visio.Drawing.11" ShapeID="_x0000_i1027" DrawAspect="Content" ObjectID="_1608387347" r:id="rId8"/>
+          <o:OLEObject Type="Embed" ProgID="Visio.Drawing.11" ShapeID="_x0000_i1025" DrawAspect="Content" ObjectID="_1608476997" r:id="rId9"/>
         </w:object>
       </w:r>
     </w:p>
     <w:p>
       <w:pPr>
+        <w:rPr>
+          <w:rFonts w:ascii="仿宋" w:eastAsia="仿宋" w:hAnsi="仿宋"/>
+          <w:sz w:val="24"/>
+          <w:szCs w:val="24"/>
+        </w:rPr>
+      </w:pPr>
+    </w:p>
+    <w:p>
+      <w:pPr>
+        <w:ind w:firstLineChars="200" w:firstLine="480"/>
+        <w:rPr>
+          <w:rFonts w:ascii="仿宋" w:eastAsia="仿宋" w:hAnsi="仿宋"/>
+          <w:sz w:val="24"/>
+          <w:szCs w:val="24"/>
+        </w:rPr>
+      </w:pPr>
+      <w:r>
+        <w:rPr>
+          <w:rFonts w:ascii="仿宋" w:eastAsia="仿宋" w:hAnsi="仿宋" w:hint="eastAsia"/>
+          <w:sz w:val="24"/>
+          <w:szCs w:val="24"/>
+        </w:rPr>
+        <w:lastRenderedPageBreak/>
+        <w:t>其中，生成模型我们可以将其</w:t>
+      </w:r>
+      <w:proofErr w:type="gramStart"/>
+      <w:r>
+        <w:rPr>
+          <w:rFonts w:ascii="仿宋" w:eastAsia="仿宋" w:hAnsi="仿宋" w:hint="eastAsia"/>
+          <w:sz w:val="24"/>
+          <w:szCs w:val="24"/>
+        </w:rPr>
+        <w:t>看做</w:t>
+      </w:r>
+      <w:proofErr w:type="gramEnd"/>
+      <w:r>
+        <w:rPr>
+          <w:rFonts w:ascii="仿宋" w:eastAsia="仿宋" w:hAnsi="仿宋" w:hint="eastAsia"/>
+          <w:sz w:val="24"/>
+          <w:szCs w:val="24"/>
+        </w:rPr>
+        <w:t>一个神经网络模型，输入一个噪声/样本后，输出的将是一个图像。上面结构图中包括两个数据集一个真实</w:t>
+      </w:r>
+      <w:proofErr w:type="gramStart"/>
+      <w:r>
+        <w:rPr>
+          <w:rFonts w:ascii="仿宋" w:eastAsia="仿宋" w:hAnsi="仿宋" w:hint="eastAsia"/>
+          <w:sz w:val="24"/>
+          <w:szCs w:val="24"/>
+        </w:rPr>
+        <w:t>数据集另一个</w:t>
+      </w:r>
+      <w:proofErr w:type="gramEnd"/>
+      <w:r>
+        <w:rPr>
+          <w:rFonts w:ascii="仿宋" w:eastAsia="仿宋" w:hAnsi="仿宋" w:hint="eastAsia"/>
+          <w:sz w:val="24"/>
+          <w:szCs w:val="24"/>
+        </w:rPr>
+        <w:t>合成数据集，即生成网络合成的</w:t>
+      </w:r>
+      <w:r>
+        <w:rPr>
+          <w:rFonts w:ascii="仿宋" w:eastAsia="仿宋" w:hAnsi="仿宋" w:hint="eastAsia"/>
+          <w:sz w:val="24"/>
+          <w:szCs w:val="24"/>
+        </w:rPr>
+        <w:t>猫</w:t>
+      </w:r>
+      <w:r>
+        <w:rPr>
+          <w:rFonts w:ascii="仿宋" w:eastAsia="仿宋" w:hAnsi="仿宋" w:hint="eastAsia"/>
+          <w:sz w:val="24"/>
+          <w:szCs w:val="24"/>
+        </w:rPr>
+        <w:t>图像数据。判别模型，也是一个简单的神经网络架构，输入是一副图像</w:t>
+      </w:r>
+      <w:r>
+        <w:rPr>
+          <w:rFonts w:ascii="仿宋" w:eastAsia="仿宋" w:hAnsi="仿宋" w:hint="eastAsia"/>
+          <w:sz w:val="24"/>
+          <w:szCs w:val="24"/>
+        </w:rPr>
+        <w:t>，分别来自真实训练数据和合成数据</w:t>
+      </w:r>
+      <w:r>
+        <w:rPr>
+          <w:rFonts w:ascii="仿宋" w:eastAsia="仿宋" w:hAnsi="仿宋" w:hint="eastAsia"/>
+          <w:sz w:val="24"/>
+          <w:szCs w:val="24"/>
+        </w:rPr>
+        <w:t>，</w:t>
+      </w:r>
+      <w:r>
+        <w:rPr>
+          <w:rFonts w:ascii="仿宋" w:eastAsia="仿宋" w:hAnsi="仿宋" w:hint="eastAsia"/>
+          <w:sz w:val="24"/>
+          <w:szCs w:val="24"/>
+        </w:rPr>
+        <w:t>通过判别网络后</w:t>
+      </w:r>
+      <w:r>
+        <w:rPr>
+          <w:rFonts w:ascii="仿宋" w:eastAsia="仿宋" w:hAnsi="仿宋" w:hint="eastAsia"/>
+          <w:sz w:val="24"/>
+          <w:szCs w:val="24"/>
+        </w:rPr>
+        <w:t>输出则是一个概率值</w:t>
+      </w:r>
+      <w:r>
+        <w:rPr>
+          <w:rFonts w:ascii="仿宋" w:eastAsia="仿宋" w:hAnsi="仿宋" w:hint="eastAsia"/>
+          <w:sz w:val="24"/>
+          <w:szCs w:val="24"/>
+        </w:rPr>
+        <w:t>，基于此来判断猫图像的真假程度</w:t>
+      </w:r>
+      <w:r>
+        <w:rPr>
+          <w:rFonts w:ascii="仿宋" w:eastAsia="仿宋" w:hAnsi="仿宋" w:hint="eastAsia"/>
+          <w:sz w:val="24"/>
+          <w:szCs w:val="24"/>
+        </w:rPr>
+        <w:t>。</w:t>
+      </w:r>
+      <w:r>
+        <w:rPr>
+          <w:rFonts w:ascii="仿宋" w:eastAsia="仿宋" w:hAnsi="仿宋" w:hint="eastAsia"/>
+          <w:sz w:val="24"/>
+          <w:szCs w:val="24"/>
+        </w:rPr>
+        <w:t>随着以上训练的进行，</w:t>
+      </w:r>
+      <w:proofErr w:type="gramStart"/>
+      <w:r>
+        <w:rPr>
+          <w:rFonts w:ascii="仿宋" w:eastAsia="仿宋" w:hAnsi="仿宋" w:hint="eastAsia"/>
+          <w:sz w:val="24"/>
+          <w:szCs w:val="24"/>
+        </w:rPr>
+        <w:t>判别器</w:t>
+      </w:r>
+      <w:proofErr w:type="gramEnd"/>
+      <w:r>
+        <w:rPr>
+          <w:rFonts w:ascii="仿宋" w:eastAsia="仿宋" w:hAnsi="仿宋" w:hint="eastAsia"/>
+          <w:sz w:val="24"/>
+          <w:szCs w:val="24"/>
+        </w:rPr>
+        <w:t>‘被迫’增强自身的判别能力，而生成器‘被迫’生成越来越逼真的输出，以欺骗判别器。理论上，最终生成器和</w:t>
+      </w:r>
+      <w:proofErr w:type="gramStart"/>
+      <w:r>
+        <w:rPr>
+          <w:rFonts w:ascii="仿宋" w:eastAsia="仿宋" w:hAnsi="仿宋" w:hint="eastAsia"/>
+          <w:sz w:val="24"/>
+          <w:szCs w:val="24"/>
+        </w:rPr>
+        <w:t>判别器</w:t>
+      </w:r>
+      <w:proofErr w:type="gramEnd"/>
+      <w:r>
+        <w:rPr>
+          <w:rFonts w:ascii="仿宋" w:eastAsia="仿宋" w:hAnsi="仿宋" w:hint="eastAsia"/>
+          <w:sz w:val="24"/>
+          <w:szCs w:val="24"/>
+        </w:rPr>
+        <w:t>会达到一种均衡“纳什均衡”</w:t>
+      </w:r>
+      <w:r>
+        <w:rPr>
+          <w:rFonts w:ascii="仿宋" w:eastAsia="仿宋" w:hAnsi="仿宋" w:hint="eastAsia"/>
+          <w:sz w:val="24"/>
+          <w:szCs w:val="24"/>
+        </w:rPr>
+        <w:t>，即生成网络合成的假样本数据进入判别网络后，判别网络输出的结果是近似接近0</w:t>
+      </w:r>
+      <w:r>
+        <w:rPr>
+          <w:rFonts w:ascii="仿宋" w:eastAsia="仿宋" w:hAnsi="仿宋"/>
+          <w:sz w:val="24"/>
+          <w:szCs w:val="24"/>
+        </w:rPr>
+        <w:t>.5</w:t>
+      </w:r>
+      <w:r>
+        <w:rPr>
+          <w:rFonts w:ascii="仿宋" w:eastAsia="仿宋" w:hAnsi="仿宋" w:hint="eastAsia"/>
+          <w:sz w:val="24"/>
+          <w:szCs w:val="24"/>
+        </w:rPr>
+        <w:t>的值，不能区分真假样本</w:t>
+      </w:r>
+      <w:r>
+        <w:rPr>
+          <w:rFonts w:ascii="仿宋" w:eastAsia="仿宋" w:hAnsi="仿宋" w:hint="eastAsia"/>
+          <w:sz w:val="24"/>
+          <w:szCs w:val="24"/>
+        </w:rPr>
+        <w:t>。</w:t>
+      </w:r>
+    </w:p>
+    <w:p>
+      <w:pPr>
+        <w:ind w:firstLineChars="200" w:firstLine="480"/>
+        <w:rPr>
+          <w:rFonts w:ascii="仿宋" w:eastAsia="仿宋" w:hAnsi="仿宋"/>
+          <w:sz w:val="24"/>
+          <w:szCs w:val="24"/>
+        </w:rPr>
+      </w:pPr>
+    </w:p>
+    <w:p>
+      <w:pPr>
+        <w:rPr>
+          <w:rFonts w:ascii="仿宋" w:eastAsia="仿宋" w:hAnsi="仿宋"/>
+          <w:sz w:val="24"/>
+          <w:szCs w:val="24"/>
+        </w:rPr>
+      </w:pPr>
+      <w:r>
+        <w:rPr>
+          <w:rFonts w:ascii="仿宋" w:eastAsia="仿宋" w:hAnsi="仿宋"/>
+          <w:sz w:val="24"/>
+          <w:szCs w:val="24"/>
+        </w:rPr>
+        <w:t xml:space="preserve">7.1.2.2 </w:t>
+      </w:r>
+      <w:r>
+        <w:rPr>
+          <w:rFonts w:ascii="仿宋" w:eastAsia="仿宋" w:hAnsi="仿宋" w:hint="eastAsia"/>
+          <w:sz w:val="24"/>
+          <w:szCs w:val="24"/>
+        </w:rPr>
+        <w:t>形式化表示</w:t>
+      </w:r>
+    </w:p>
+    <w:p>
+      <w:pPr>
+        <w:ind w:firstLineChars="200" w:firstLine="480"/>
+        <w:rPr>
+          <w:rFonts w:ascii="仿宋" w:eastAsia="仿宋" w:hAnsi="仿宋"/>
+          <w:sz w:val="24"/>
+          <w:szCs w:val="24"/>
+        </w:rPr>
+      </w:pPr>
+      <w:r>
+        <w:rPr>
+          <w:rFonts w:ascii="仿宋" w:eastAsia="仿宋" w:hAnsi="仿宋"/>
+          <w:sz w:val="24"/>
+          <w:szCs w:val="24"/>
+        </w:rPr>
+        <w:t>GANs</w:t>
+      </w:r>
+      <w:r>
+        <w:rPr>
+          <w:rFonts w:ascii="仿宋" w:eastAsia="仿宋" w:hAnsi="仿宋" w:hint="eastAsia"/>
+          <w:sz w:val="24"/>
+          <w:szCs w:val="24"/>
+        </w:rPr>
+        <w:t>中</w:t>
+      </w:r>
+      <w:r>
+        <w:rPr>
+          <w:rFonts w:ascii="仿宋" w:eastAsia="仿宋" w:hAnsi="仿宋" w:hint="eastAsia"/>
+          <w:sz w:val="24"/>
+          <w:szCs w:val="24"/>
+        </w:rPr>
+        <w:t>生成器网络</w:t>
+      </w:r>
+      <w:r>
+        <w:rPr>
+          <w:rFonts w:ascii="仿宋" w:eastAsia="仿宋" w:hAnsi="仿宋" w:hint="eastAsia"/>
+          <w:sz w:val="24"/>
+          <w:szCs w:val="24"/>
+        </w:rPr>
+        <w:t>G</w:t>
+      </w:r>
+      <w:r>
+        <w:rPr>
+          <w:rFonts w:ascii="仿宋" w:eastAsia="仿宋" w:hAnsi="仿宋" w:hint="eastAsia"/>
+          <w:sz w:val="24"/>
+          <w:szCs w:val="24"/>
+        </w:rPr>
+        <w:t>采用以随机噪声</w:t>
+      </w:r>
+      <w:r>
+        <w:rPr>
+          <w:rFonts w:ascii="仿宋" w:eastAsia="仿宋" w:hAnsi="仿宋" w:hint="eastAsia"/>
+          <w:sz w:val="24"/>
+          <w:szCs w:val="24"/>
+        </w:rPr>
+        <w:t>/样本</w:t>
+      </w:r>
+      <w:r>
+        <w:rPr>
+          <w:rFonts w:ascii="仿宋" w:eastAsia="仿宋" w:hAnsi="仿宋" w:hint="eastAsia"/>
+          <w:sz w:val="24"/>
+          <w:szCs w:val="24"/>
+        </w:rPr>
+        <w:t>为输入的多层神经网络，</w:t>
+      </w:r>
+      <w:proofErr w:type="gramStart"/>
+      <w:r>
+        <w:rPr>
+          <w:rFonts w:ascii="仿宋" w:eastAsia="仿宋" w:hAnsi="仿宋" w:hint="eastAsia"/>
+          <w:sz w:val="24"/>
+          <w:szCs w:val="24"/>
+        </w:rPr>
+        <w:t>判别器网络</w:t>
+      </w:r>
+      <w:proofErr w:type="gramEnd"/>
+      <w:r>
+        <w:rPr>
+          <w:rFonts w:ascii="仿宋" w:eastAsia="仿宋" w:hAnsi="仿宋" w:hint="eastAsia"/>
+          <w:sz w:val="24"/>
+          <w:szCs w:val="24"/>
+        </w:rPr>
+        <w:t>D</w:t>
+      </w:r>
+      <w:r>
+        <w:rPr>
+          <w:rFonts w:ascii="仿宋" w:eastAsia="仿宋" w:hAnsi="仿宋" w:hint="eastAsia"/>
+          <w:sz w:val="24"/>
+          <w:szCs w:val="24"/>
+        </w:rPr>
+        <w:t>也是一个多层神经网络</w:t>
+      </w:r>
+      <w:r>
+        <w:rPr>
+          <w:rFonts w:ascii="仿宋" w:eastAsia="仿宋" w:hAnsi="仿宋" w:hint="eastAsia"/>
+          <w:sz w:val="24"/>
+          <w:szCs w:val="24"/>
+        </w:rPr>
+        <w:t>。</w:t>
+      </w:r>
+      <w:r>
+        <w:rPr>
+          <w:rFonts w:ascii="仿宋" w:eastAsia="仿宋" w:hAnsi="仿宋" w:hint="eastAsia"/>
+          <w:sz w:val="24"/>
+          <w:szCs w:val="24"/>
+        </w:rPr>
+        <w:t>G</w:t>
+      </w:r>
+      <w:r>
+        <w:rPr>
+          <w:rFonts w:ascii="仿宋" w:eastAsia="仿宋" w:hAnsi="仿宋" w:hint="eastAsia"/>
+          <w:sz w:val="24"/>
+          <w:szCs w:val="24"/>
+        </w:rPr>
+        <w:t>可以表示成</w:t>
+      </w:r>
+      <m:oMath>
+        <m:r>
+          <m:rPr>
+            <m:sty m:val="p"/>
+          </m:rPr>
+          <w:rPr>
+            <w:rFonts w:ascii="Cambria Math" w:eastAsia="仿宋" w:hAnsi="Cambria Math"/>
+            <w:sz w:val="20"/>
+            <w:szCs w:val="24"/>
+          </w:rPr>
+          <m:t>G</m:t>
+        </m:r>
+        <m:d>
+          <m:dPr>
+            <m:ctrlPr>
+              <w:rPr>
+                <w:rFonts w:ascii="Cambria Math" w:eastAsia="仿宋" w:hAnsi="Cambria Math"/>
+                <w:sz w:val="20"/>
+                <w:szCs w:val="24"/>
+              </w:rPr>
+            </m:ctrlPr>
+          </m:dPr>
+          <m:e>
+            <m:r>
+              <w:rPr>
+                <w:rFonts w:ascii="Cambria Math" w:eastAsia="仿宋" w:hAnsi="Cambria Math"/>
+                <w:sz w:val="20"/>
+                <w:szCs w:val="24"/>
+              </w:rPr>
+              <m:t>z</m:t>
+            </m:r>
+            <m:r>
+              <m:rPr>
+                <m:sty m:val="p"/>
+              </m:rPr>
+              <w:rPr>
+                <w:rFonts w:ascii="Cambria Math" w:eastAsia="仿宋" w:hAnsi="Cambria Math"/>
+                <w:sz w:val="20"/>
+                <w:szCs w:val="24"/>
+              </w:rPr>
+              <m:t>;</m:t>
+            </m:r>
+            <m:sSub>
+              <m:sSubPr>
+                <m:ctrlPr>
+                  <w:rPr>
+                    <w:rFonts w:ascii="Cambria Math" w:eastAsia="仿宋" w:hAnsi="Cambria Math"/>
+                    <w:sz w:val="20"/>
+                    <w:szCs w:val="24"/>
+                  </w:rPr>
+                </m:ctrlPr>
+              </m:sSubPr>
+              <m:e>
+                <m:r>
+                  <w:rPr>
+                    <w:rFonts w:ascii="Cambria Math" w:eastAsia="仿宋" w:hAnsi="Cambria Math"/>
+                    <w:sz w:val="20"/>
+                    <w:szCs w:val="24"/>
+                  </w:rPr>
+                  <m:t>θ</m:t>
+                </m:r>
+              </m:e>
+              <m:sub>
+                <m:r>
+                  <w:rPr>
+                    <w:rFonts w:ascii="Cambria Math" w:eastAsia="仿宋" w:hAnsi="Cambria Math" w:hint="eastAsia"/>
+                    <w:sz w:val="20"/>
+                    <w:szCs w:val="24"/>
+                  </w:rPr>
+                  <m:t>g</m:t>
+                </m:r>
+              </m:sub>
+            </m:sSub>
+          </m:e>
+        </m:d>
+      </m:oMath>
+      <w:r>
+        <w:rPr>
+          <w:rFonts w:ascii="仿宋" w:eastAsia="仿宋" w:hAnsi="仿宋" w:hint="eastAsia"/>
+          <w:sz w:val="24"/>
+          <w:szCs w:val="24"/>
+        </w:rPr>
+        <w:t xml:space="preserve"> </w:t>
+      </w:r>
+      <w:r>
+        <w:rPr>
+          <w:rFonts w:ascii="仿宋" w:eastAsia="仿宋" w:hAnsi="仿宋"/>
+          <w:sz w:val="24"/>
+          <w:szCs w:val="24"/>
+        </w:rPr>
+        <w:t>,</w:t>
+      </w:r>
+      <w:r>
+        <w:rPr>
+          <w:rFonts w:ascii="仿宋" w:eastAsia="仿宋" w:hAnsi="仿宋" w:hint="eastAsia"/>
+          <w:sz w:val="24"/>
+          <w:szCs w:val="24"/>
+        </w:rPr>
+        <w:t>其中</w:t>
+      </w:r>
+      <w:r>
+        <w:rPr>
+          <w:rFonts w:ascii="仿宋" w:eastAsia="仿宋" w:hAnsi="仿宋" w:hint="eastAsia"/>
+          <w:sz w:val="24"/>
+          <w:szCs w:val="24"/>
+        </w:rPr>
+        <w:t>z</w:t>
+      </w:r>
+      <w:r>
+        <w:rPr>
+          <w:rFonts w:ascii="仿宋" w:eastAsia="仿宋" w:hAnsi="仿宋" w:hint="eastAsia"/>
+          <w:sz w:val="24"/>
+          <w:szCs w:val="24"/>
+        </w:rPr>
+        <w:t>为随机噪声，服从</w:t>
+      </w:r>
+      <m:oMath>
+        <m:sSub>
+          <m:sSubPr>
+            <m:ctrlPr>
+              <w:rPr>
+                <w:rFonts w:ascii="Cambria Math" w:eastAsia="仿宋" w:hAnsi="Cambria Math"/>
+                <w:sz w:val="20"/>
+                <w:szCs w:val="24"/>
+              </w:rPr>
+            </m:ctrlPr>
+          </m:sSubPr>
+          <m:e>
+            <m:r>
+              <w:rPr>
+                <w:rFonts w:ascii="Cambria Math" w:eastAsia="仿宋" w:hAnsi="Cambria Math"/>
+                <w:sz w:val="20"/>
+                <w:szCs w:val="24"/>
+              </w:rPr>
+              <m:t>p</m:t>
+            </m:r>
+          </m:e>
+          <m:sub>
+            <m:r>
+              <w:rPr>
+                <w:rFonts w:ascii="Cambria Math" w:eastAsia="仿宋" w:hAnsi="Cambria Math"/>
+                <w:sz w:val="20"/>
+                <w:szCs w:val="24"/>
+              </w:rPr>
+              <m:t>z</m:t>
+            </m:r>
+          </m:sub>
+        </m:sSub>
+        <m:d>
+          <m:dPr>
+            <m:ctrlPr>
+              <w:rPr>
+                <w:rFonts w:ascii="Cambria Math" w:eastAsia="仿宋" w:hAnsi="Cambria Math"/>
+                <w:sz w:val="20"/>
+                <w:szCs w:val="24"/>
+              </w:rPr>
+            </m:ctrlPr>
+          </m:dPr>
+          <m:e>
+            <m:r>
+              <w:rPr>
+                <w:rFonts w:ascii="Cambria Math" w:eastAsia="仿宋" w:hAnsi="Cambria Math"/>
+                <w:sz w:val="20"/>
+                <w:szCs w:val="24"/>
+              </w:rPr>
+              <m:t>Z</m:t>
+            </m:r>
+          </m:e>
+        </m:d>
+      </m:oMath>
+      <w:r>
+        <w:rPr>
+          <w:rFonts w:ascii="仿宋" w:eastAsia="仿宋" w:hAnsi="仿宋" w:hint="eastAsia"/>
+          <w:sz w:val="24"/>
+          <w:szCs w:val="24"/>
+        </w:rPr>
+        <w:t>分布。</w:t>
+      </w:r>
+      <w:r>
+        <w:rPr>
+          <w:rFonts w:ascii="仿宋" w:eastAsia="仿宋" w:hAnsi="仿宋" w:hint="eastAsia"/>
+          <w:sz w:val="24"/>
+          <w:szCs w:val="24"/>
+        </w:rPr>
+        <w:t>D</w:t>
+      </w:r>
+      <w:r>
+        <w:rPr>
+          <w:rFonts w:ascii="仿宋" w:eastAsia="仿宋" w:hAnsi="仿宋" w:hint="eastAsia"/>
+          <w:sz w:val="24"/>
+          <w:szCs w:val="24"/>
+        </w:rPr>
+        <w:t>输入一是个真实图像及合成（虚假）图像x</w:t>
+      </w:r>
+      <w:r>
+        <w:rPr>
+          <w:rFonts w:ascii="仿宋" w:eastAsia="仿宋" w:hAnsi="仿宋"/>
+          <w:sz w:val="24"/>
+          <w:szCs w:val="24"/>
+        </w:rPr>
+        <w:t>,</w:t>
+      </w:r>
+      <w:r>
+        <w:rPr>
+          <w:rFonts w:ascii="仿宋" w:eastAsia="仿宋" w:hAnsi="仿宋" w:hint="eastAsia"/>
+          <w:sz w:val="24"/>
+          <w:szCs w:val="24"/>
+        </w:rPr>
+        <w:t xml:space="preserve"> </w:t>
+      </w:r>
+      <w:r>
+        <w:rPr>
+          <w:rFonts w:ascii="仿宋" w:eastAsia="仿宋" w:hAnsi="仿宋" w:hint="eastAsia"/>
+          <w:sz w:val="24"/>
+          <w:szCs w:val="24"/>
+        </w:rPr>
+        <w:t>输出结果</w:t>
+      </w:r>
+      <w:r>
+        <w:rPr>
+          <w:rFonts w:ascii="仿宋" w:eastAsia="仿宋" w:hAnsi="仿宋" w:hint="eastAsia"/>
+          <w:sz w:val="24"/>
+          <w:szCs w:val="24"/>
+        </w:rPr>
+        <w:t>可以表示为</w:t>
+      </w:r>
+      <m:oMath>
+        <m:r>
+          <m:rPr>
+            <m:sty m:val="p"/>
+          </m:rPr>
+          <w:rPr>
+            <w:rFonts w:ascii="Cambria Math" w:eastAsia="仿宋" w:hAnsi="Cambria Math"/>
+            <w:sz w:val="20"/>
+            <w:szCs w:val="24"/>
+          </w:rPr>
+          <m:t>D</m:t>
+        </m:r>
+        <m:d>
+          <m:dPr>
+            <m:ctrlPr>
+              <w:rPr>
+                <w:rFonts w:ascii="Cambria Math" w:eastAsia="仿宋" w:hAnsi="Cambria Math"/>
+                <w:sz w:val="20"/>
+                <w:szCs w:val="24"/>
+              </w:rPr>
+            </m:ctrlPr>
+          </m:dPr>
+          <m:e>
+            <m:r>
+              <w:rPr>
+                <w:rFonts w:ascii="Cambria Math" w:eastAsia="仿宋" w:hAnsi="Cambria Math"/>
+                <w:sz w:val="20"/>
+                <w:szCs w:val="24"/>
+              </w:rPr>
+              <m:t>x</m:t>
+            </m:r>
+            <m:r>
+              <m:rPr>
+                <m:sty m:val="p"/>
+              </m:rPr>
+              <w:rPr>
+                <w:rFonts w:ascii="Cambria Math" w:eastAsia="仿宋" w:hAnsi="Cambria Math"/>
+                <w:sz w:val="20"/>
+                <w:szCs w:val="24"/>
+              </w:rPr>
+              <m:t>;</m:t>
+            </m:r>
+            <m:sSub>
+              <m:sSubPr>
+                <m:ctrlPr>
+                  <w:rPr>
+                    <w:rFonts w:ascii="Cambria Math" w:eastAsia="仿宋" w:hAnsi="Cambria Math"/>
+                    <w:sz w:val="20"/>
+                    <w:szCs w:val="24"/>
+                  </w:rPr>
+                </m:ctrlPr>
+              </m:sSubPr>
+              <m:e>
+                <m:r>
+                  <w:rPr>
+                    <w:rFonts w:ascii="Cambria Math" w:eastAsia="仿宋" w:hAnsi="Cambria Math"/>
+                    <w:sz w:val="20"/>
+                    <w:szCs w:val="24"/>
+                  </w:rPr>
+                  <m:t>θ</m:t>
+                </m:r>
+              </m:e>
+              <m:sub>
+                <m:r>
+                  <w:rPr>
+                    <w:rFonts w:ascii="Cambria Math" w:eastAsia="仿宋" w:hAnsi="Cambria Math" w:hint="eastAsia"/>
+                    <w:sz w:val="20"/>
+                    <w:szCs w:val="24"/>
+                  </w:rPr>
+                  <m:t>d</m:t>
+                </m:r>
+              </m:sub>
+            </m:sSub>
+          </m:e>
+        </m:d>
+      </m:oMath>
+      <w:r>
+        <w:rPr>
+          <w:rFonts w:ascii="仿宋" w:eastAsia="仿宋" w:hAnsi="仿宋" w:hint="eastAsia"/>
+          <w:sz w:val="24"/>
+          <w:szCs w:val="24"/>
+        </w:rPr>
+        <w:t>表示输入图像是真实和伪造图像</w:t>
+      </w:r>
+      <w:r>
+        <w:rPr>
+          <w:rFonts w:ascii="仿宋" w:eastAsia="仿宋" w:hAnsi="仿宋" w:hint="eastAsia"/>
+          <w:sz w:val="24"/>
+          <w:szCs w:val="24"/>
+        </w:rPr>
+        <w:t>。</w:t>
+      </w:r>
+      <w:r>
+        <w:rPr>
+          <w:rFonts w:ascii="仿宋" w:eastAsia="仿宋" w:hAnsi="仿宋" w:hint="eastAsia"/>
+          <w:sz w:val="24"/>
+          <w:szCs w:val="24"/>
+        </w:rPr>
+        <w:t>根据训练过程我们可以定义一个损失函数：</w:t>
+      </w:r>
+    </w:p>
+    <w:p>
+      <w:pPr>
         <w:jc w:val="center"/>
-      </w:pPr>
-    </w:p>
-    <w:p>
-      <w:pPr>
-        <w:rPr>
-          <w:rFonts w:ascii="仿宋" w:eastAsia="仿宋" w:hAnsi="仿宋" w:hint="eastAsia"/>
-          <w:sz w:val="24"/>
-          <w:szCs w:val="24"/>
-        </w:rPr>
-      </w:pPr>
-      <w:r>
-        <w:rPr>
-          <w:rFonts w:ascii="仿宋" w:eastAsia="仿宋" w:hAnsi="仿宋" w:hint="eastAsia"/>
-          <w:sz w:val="24"/>
-          <w:szCs w:val="24"/>
-        </w:rPr>
-        <w:t>我们通常使用两个优化算法来训练</w:t>
-      </w:r>
-      <w:r>
         <w:rPr>
           <w:rFonts w:ascii="仿宋" w:eastAsia="仿宋" w:hAnsi="仿宋"/>
           <w:sz w:val="24"/>
           <w:szCs w:val="24"/>
         </w:rPr>
-        <w:t>GANs。</w:t>
+      </w:pPr>
+      <m:oMath>
+        <m:func>
+          <m:funcPr>
+            <m:ctrlPr>
+              <w:rPr>
+                <w:rFonts w:ascii="Cambria Math" w:eastAsia="仿宋" w:hAnsi="Cambria Math"/>
+                <w:sz w:val="24"/>
+                <w:szCs w:val="24"/>
+              </w:rPr>
+            </m:ctrlPr>
+          </m:funcPr>
+          <m:fName>
+            <m:r>
+              <m:rPr>
+                <m:sty m:val="p"/>
+              </m:rPr>
+              <w:rPr>
+                <w:rFonts w:ascii="Cambria Math" w:eastAsia="仿宋" w:hAnsi="Cambria Math"/>
+                <w:sz w:val="24"/>
+                <w:szCs w:val="24"/>
+              </w:rPr>
+              <m:t xml:space="preserve"> </m:t>
+            </m:r>
+          </m:fName>
+          <m:e>
+            <m:r>
+              <w:rPr>
+                <w:rFonts w:ascii="Cambria Math" w:eastAsia="仿宋" w:hAnsi="Cambria Math"/>
+                <w:sz w:val="24"/>
+                <w:szCs w:val="24"/>
+              </w:rPr>
+              <m:t xml:space="preserve"> </m:t>
+            </m:r>
+            <m:sSub>
+              <m:sSubPr>
+                <m:ctrlPr>
+                  <w:rPr>
+                    <w:rFonts w:ascii="Cambria Math" w:eastAsia="仿宋" w:hAnsi="Cambria Math"/>
+                    <w:i/>
+                    <w:sz w:val="24"/>
+                    <w:szCs w:val="24"/>
+                  </w:rPr>
+                </m:ctrlPr>
+              </m:sSubPr>
+              <m:e>
+                <m:r>
+                  <w:rPr>
+                    <w:rFonts w:ascii="Cambria Math" w:eastAsia="仿宋" w:hAnsi="Cambria Math"/>
+                    <w:i/>
+                    <w:sz w:val="24"/>
+                    <w:szCs w:val="24"/>
+                  </w:rPr>
+                  <w:sym w:font="Euclid Math Two" w:char="F045"/>
+                </m:r>
+              </m:e>
+              <m:sub>
+                <m:r>
+                  <m:rPr>
+                    <m:sty m:val="bi"/>
+                  </m:rPr>
+                  <w:rPr>
+                    <w:rFonts w:ascii="Cambria Math" w:eastAsia="仿宋" w:hAnsi="Cambria Math"/>
+                    <w:sz w:val="24"/>
+                    <w:szCs w:val="24"/>
+                  </w:rPr>
+                  <m:t>x</m:t>
+                </m:r>
+                <m:r>
+                  <w:rPr>
+                    <w:rFonts w:ascii="Cambria Math" w:eastAsia="仿宋" w:hAnsi="Cambria Math"/>
+                    <w:sz w:val="24"/>
+                    <w:szCs w:val="24"/>
+                  </w:rPr>
+                  <m:t>~</m:t>
+                </m:r>
+                <m:sSub>
+                  <m:sSubPr>
+                    <m:ctrlPr>
+                      <w:rPr>
+                        <w:rFonts w:ascii="Cambria Math" w:eastAsia="仿宋" w:hAnsi="Cambria Math"/>
+                        <w:i/>
+                        <w:sz w:val="24"/>
+                        <w:szCs w:val="24"/>
+                      </w:rPr>
+                    </m:ctrlPr>
+                  </m:sSubPr>
+                  <m:e>
+                    <m:r>
+                      <w:rPr>
+                        <w:rFonts w:ascii="Cambria Math" w:eastAsia="仿宋" w:hAnsi="Cambria Math"/>
+                        <w:sz w:val="24"/>
+                        <w:szCs w:val="24"/>
+                      </w:rPr>
+                      <m:t>p</m:t>
+                    </m:r>
+                  </m:e>
+                  <m:sub>
+                    <m:sSup>
+                      <m:sSupPr>
+                        <m:ctrlPr>
+                          <w:rPr>
+                            <w:rFonts w:ascii="Cambria Math" w:eastAsia="仿宋" w:hAnsi="Cambria Math"/>
+                            <w:i/>
+                            <w:sz w:val="24"/>
+                            <w:szCs w:val="24"/>
+                          </w:rPr>
+                        </m:ctrlPr>
+                      </m:sSupPr>
+                      <m:e>
+                        <m:r>
+                          <w:rPr>
+                            <w:rFonts w:ascii="Cambria Math" w:eastAsia="仿宋" w:hAnsi="Cambria Math"/>
+                            <w:sz w:val="24"/>
+                            <w:szCs w:val="24"/>
+                          </w:rPr>
+                          <m:t>data</m:t>
+                        </m:r>
+                      </m:e>
+                      <m:sup>
+                        <m:d>
+                          <m:dPr>
+                            <m:ctrlPr>
+                              <w:rPr>
+                                <w:rFonts w:ascii="Cambria Math" w:eastAsia="仿宋" w:hAnsi="Cambria Math"/>
+                                <w:i/>
+                                <w:sz w:val="24"/>
+                                <w:szCs w:val="24"/>
+                              </w:rPr>
+                            </m:ctrlPr>
+                          </m:dPr>
+                          <m:e>
+                            <m:r>
+                              <m:rPr>
+                                <m:sty m:val="bi"/>
+                              </m:rPr>
+                              <w:rPr>
+                                <w:rFonts w:ascii="Cambria Math" w:eastAsia="仿宋" w:hAnsi="Cambria Math"/>
+                                <w:sz w:val="24"/>
+                                <w:szCs w:val="24"/>
+                              </w:rPr>
+                              <m:t>x</m:t>
+                            </m:r>
+                          </m:e>
+                        </m:d>
+                      </m:sup>
+                    </m:sSup>
+                  </m:sub>
+                </m:sSub>
+              </m:sub>
+            </m:sSub>
+            <m:d>
+              <m:dPr>
+                <m:begChr m:val="["/>
+                <m:endChr m:val="]"/>
+                <m:ctrlPr>
+                  <w:rPr>
+                    <w:rFonts w:ascii="Cambria Math" w:eastAsia="仿宋" w:hAnsi="Cambria Math"/>
+                    <w:i/>
+                    <w:sz w:val="24"/>
+                    <w:szCs w:val="24"/>
+                  </w:rPr>
+                </m:ctrlPr>
+              </m:dPr>
+              <m:e>
+                <m:func>
+                  <m:funcPr>
+                    <m:ctrlPr>
+                      <w:rPr>
+                        <w:rFonts w:ascii="Cambria Math" w:eastAsia="仿宋" w:hAnsi="Cambria Math"/>
+                        <w:i/>
+                        <w:sz w:val="24"/>
+                        <w:szCs w:val="24"/>
+                      </w:rPr>
+                    </m:ctrlPr>
+                  </m:funcPr>
+                  <m:fName>
+                    <m:r>
+                      <m:rPr>
+                        <m:sty m:val="p"/>
+                      </m:rPr>
+                      <w:rPr>
+                        <w:rFonts w:ascii="Cambria Math" w:eastAsia="仿宋" w:hAnsi="Cambria Math"/>
+                        <w:sz w:val="24"/>
+                        <w:szCs w:val="24"/>
+                      </w:rPr>
+                      <m:t>log</m:t>
+                    </m:r>
+                  </m:fName>
+                  <m:e>
+                    <m:r>
+                      <w:rPr>
+                        <w:rFonts w:ascii="Cambria Math" w:eastAsia="仿宋" w:hAnsi="Cambria Math"/>
+                        <w:sz w:val="24"/>
+                        <w:szCs w:val="24"/>
+                      </w:rPr>
+                      <m:t>D</m:t>
+                    </m:r>
+                    <m:d>
+                      <m:dPr>
+                        <m:ctrlPr>
+                          <w:rPr>
+                            <w:rFonts w:ascii="Cambria Math" w:eastAsia="仿宋" w:hAnsi="Cambria Math"/>
+                            <w:i/>
+                            <w:sz w:val="24"/>
+                            <w:szCs w:val="24"/>
+                          </w:rPr>
+                        </m:ctrlPr>
+                      </m:dPr>
+                      <m:e>
+                        <m:r>
+                          <m:rPr>
+                            <m:sty m:val="bi"/>
+                          </m:rPr>
+                          <w:rPr>
+                            <w:rFonts w:ascii="Cambria Math" w:eastAsia="仿宋" w:hAnsi="Cambria Math" w:hint="eastAsia"/>
+                            <w:sz w:val="24"/>
+                            <w:szCs w:val="24"/>
+                          </w:rPr>
+                          <m:t>x</m:t>
+                        </m:r>
+                      </m:e>
+                    </m:d>
+                  </m:e>
+                </m:func>
+              </m:e>
+            </m:d>
+            <m:r>
+              <w:rPr>
+                <w:rFonts w:ascii="Cambria Math" w:eastAsia="仿宋" w:hAnsi="Cambria Math"/>
+                <w:sz w:val="24"/>
+                <w:szCs w:val="24"/>
+              </w:rPr>
+              <m:t xml:space="preserve"> </m:t>
+            </m:r>
+          </m:e>
+        </m:func>
+        <m:r>
+          <w:rPr>
+            <w:rFonts w:ascii="Cambria Math" w:eastAsia="仿宋" w:hAnsi="Cambria Math"/>
+            <w:sz w:val="24"/>
+            <w:szCs w:val="24"/>
+          </w:rPr>
+          <m:t>+</m:t>
+        </m:r>
+        <m:sSub>
+          <m:sSubPr>
+            <m:ctrlPr>
+              <w:rPr>
+                <w:rFonts w:ascii="Cambria Math" w:eastAsia="仿宋" w:hAnsi="Cambria Math"/>
+                <w:i/>
+                <w:sz w:val="24"/>
+                <w:szCs w:val="24"/>
+              </w:rPr>
+            </m:ctrlPr>
+          </m:sSubPr>
+          <m:e>
+            <m:r>
+              <w:rPr>
+                <w:rFonts w:ascii="Cambria Math" w:eastAsia="仿宋" w:hAnsi="Cambria Math"/>
+                <w:i/>
+                <w:sz w:val="24"/>
+                <w:szCs w:val="24"/>
+              </w:rPr>
+              <w:sym w:font="Euclid Math Two" w:char="F045"/>
+            </m:r>
+          </m:e>
+          <m:sub>
+            <m:r>
+              <m:rPr>
+                <m:sty m:val="bi"/>
+              </m:rPr>
+              <w:rPr>
+                <w:rFonts w:ascii="Cambria Math" w:eastAsia="仿宋" w:hAnsi="Cambria Math"/>
+                <w:sz w:val="24"/>
+                <w:szCs w:val="24"/>
+              </w:rPr>
+              <m:t>z</m:t>
+            </m:r>
+            <m:r>
+              <w:rPr>
+                <w:rFonts w:ascii="Cambria Math" w:eastAsia="仿宋" w:hAnsi="Cambria Math"/>
+                <w:sz w:val="24"/>
+                <w:szCs w:val="24"/>
+              </w:rPr>
+              <m:t>~</m:t>
+            </m:r>
+            <m:sSub>
+              <m:sSubPr>
+                <m:ctrlPr>
+                  <w:rPr>
+                    <w:rFonts w:ascii="Cambria Math" w:eastAsia="仿宋" w:hAnsi="Cambria Math"/>
+                    <w:i/>
+                    <w:sz w:val="24"/>
+                    <w:szCs w:val="24"/>
+                  </w:rPr>
+                </m:ctrlPr>
+              </m:sSubPr>
+              <m:e>
+                <m:r>
+                  <w:rPr>
+                    <w:rFonts w:ascii="Cambria Math" w:eastAsia="仿宋" w:hAnsi="Cambria Math"/>
+                    <w:sz w:val="24"/>
+                    <w:szCs w:val="24"/>
+                  </w:rPr>
+                  <m:t>p</m:t>
+                </m:r>
+              </m:e>
+              <m:sub>
+                <m:sSup>
+                  <m:sSupPr>
+                    <m:ctrlPr>
+                      <w:rPr>
+                        <w:rFonts w:ascii="Cambria Math" w:eastAsia="仿宋" w:hAnsi="Cambria Math"/>
+                        <w:i/>
+                        <w:sz w:val="24"/>
+                        <w:szCs w:val="24"/>
+                      </w:rPr>
+                    </m:ctrlPr>
+                  </m:sSupPr>
+                  <m:e>
+                    <m:r>
+                      <w:rPr>
+                        <w:rFonts w:ascii="Cambria Math" w:eastAsia="仿宋" w:hAnsi="Cambria Math"/>
+                        <w:sz w:val="24"/>
+                        <w:szCs w:val="24"/>
+                      </w:rPr>
+                      <m:t>z</m:t>
+                    </m:r>
+                  </m:e>
+                  <m:sup>
+                    <m:d>
+                      <m:dPr>
+                        <m:ctrlPr>
+                          <w:rPr>
+                            <w:rFonts w:ascii="Cambria Math" w:eastAsia="仿宋" w:hAnsi="Cambria Math"/>
+                            <w:i/>
+                            <w:sz w:val="24"/>
+                            <w:szCs w:val="24"/>
+                          </w:rPr>
+                        </m:ctrlPr>
+                      </m:dPr>
+                      <m:e>
+                        <m:r>
+                          <m:rPr>
+                            <m:sty m:val="bi"/>
+                          </m:rPr>
+                          <w:rPr>
+                            <w:rFonts w:ascii="Cambria Math" w:eastAsia="仿宋" w:hAnsi="Cambria Math"/>
+                            <w:sz w:val="24"/>
+                            <w:szCs w:val="24"/>
+                          </w:rPr>
+                          <m:t>z</m:t>
+                        </m:r>
+                      </m:e>
+                    </m:d>
+                  </m:sup>
+                </m:sSup>
+              </m:sub>
+            </m:sSub>
+          </m:sub>
+        </m:sSub>
+        <m:d>
+          <m:dPr>
+            <m:begChr m:val="["/>
+            <m:endChr m:val="]"/>
+            <m:ctrlPr>
+              <w:rPr>
+                <w:rFonts w:ascii="Cambria Math" w:eastAsia="仿宋" w:hAnsi="Cambria Math"/>
+                <w:i/>
+                <w:sz w:val="24"/>
+                <w:szCs w:val="24"/>
+              </w:rPr>
+            </m:ctrlPr>
+          </m:dPr>
+          <m:e>
+            <m:func>
+              <m:funcPr>
+                <m:ctrlPr>
+                  <w:rPr>
+                    <w:rFonts w:ascii="Cambria Math" w:eastAsia="仿宋" w:hAnsi="Cambria Math"/>
+                    <w:i/>
+                    <w:sz w:val="24"/>
+                    <w:szCs w:val="24"/>
+                  </w:rPr>
+                </m:ctrlPr>
+              </m:funcPr>
+              <m:fName>
+                <m:r>
+                  <m:rPr>
+                    <m:sty m:val="p"/>
+                  </m:rPr>
+                  <w:rPr>
+                    <w:rFonts w:ascii="Cambria Math" w:eastAsia="仿宋" w:hAnsi="Cambria Math"/>
+                    <w:sz w:val="24"/>
+                    <w:szCs w:val="24"/>
+                  </w:rPr>
+                  <m:t>log</m:t>
+                </m:r>
+              </m:fName>
+              <m:e>
+                <m:d>
+                  <m:dPr>
+                    <m:ctrlPr>
+                      <w:rPr>
+                        <w:rFonts w:ascii="Cambria Math" w:eastAsia="仿宋" w:hAnsi="Cambria Math"/>
+                        <w:i/>
+                        <w:sz w:val="24"/>
+                        <w:szCs w:val="24"/>
+                      </w:rPr>
+                    </m:ctrlPr>
+                  </m:dPr>
+                  <m:e>
+                    <m:r>
+                      <w:rPr>
+                        <w:rFonts w:ascii="Cambria Math" w:eastAsia="仿宋" w:hAnsi="Cambria Math"/>
+                        <w:sz w:val="24"/>
+                        <w:szCs w:val="24"/>
+                      </w:rPr>
+                      <m:t>1-D</m:t>
+                    </m:r>
+                    <m:d>
+                      <m:dPr>
+                        <m:ctrlPr>
+                          <w:rPr>
+                            <w:rFonts w:ascii="Cambria Math" w:eastAsia="仿宋" w:hAnsi="Cambria Math"/>
+                            <w:i/>
+                            <w:sz w:val="24"/>
+                            <w:szCs w:val="24"/>
+                          </w:rPr>
+                        </m:ctrlPr>
+                      </m:dPr>
+                      <m:e>
+                        <m:r>
+                          <w:rPr>
+                            <w:rFonts w:ascii="Cambria Math" w:eastAsia="仿宋" w:hAnsi="Cambria Math"/>
+                            <w:sz w:val="24"/>
+                            <w:szCs w:val="24"/>
+                          </w:rPr>
+                          <m:t>G</m:t>
+                        </m:r>
+                        <m:d>
+                          <m:dPr>
+                            <m:ctrlPr>
+                              <w:rPr>
+                                <w:rFonts w:ascii="Cambria Math" w:eastAsia="仿宋" w:hAnsi="Cambria Math"/>
+                                <w:i/>
+                                <w:sz w:val="24"/>
+                                <w:szCs w:val="24"/>
+                              </w:rPr>
+                            </m:ctrlPr>
+                          </m:dPr>
+                          <m:e>
+                            <m:r>
+                              <m:rPr>
+                                <m:sty m:val="bi"/>
+                              </m:rPr>
+                              <w:rPr>
+                                <w:rFonts w:ascii="Cambria Math" w:eastAsia="仿宋" w:hAnsi="Cambria Math" w:hint="eastAsia"/>
+                                <w:sz w:val="24"/>
+                                <w:szCs w:val="24"/>
+                              </w:rPr>
+                              <m:t>z</m:t>
+                            </m:r>
+                          </m:e>
+                        </m:d>
+                      </m:e>
+                    </m:d>
+                  </m:e>
+                </m:d>
+              </m:e>
+            </m:func>
+          </m:e>
+        </m:d>
+      </m:oMath>
+      <w:r>
+        <w:rPr>
+          <w:rFonts w:ascii="仿宋" w:eastAsia="仿宋" w:hAnsi="仿宋" w:hint="eastAsia"/>
+          <w:sz w:val="24"/>
+          <w:szCs w:val="24"/>
+        </w:rPr>
+        <w:t xml:space="preserve"> </w:t>
+      </w:r>
+      <w:r>
+        <w:rPr>
+          <w:rFonts w:ascii="仿宋" w:eastAsia="仿宋" w:hAnsi="仿宋"/>
+          <w:sz w:val="24"/>
+          <w:szCs w:val="24"/>
+        </w:rPr>
+        <w:t xml:space="preserve">  </w:t>
+      </w:r>
+      <w:r>
+        <w:rPr>
+          <w:rFonts w:ascii="仿宋" w:eastAsia="仿宋" w:hAnsi="仿宋" w:hint="eastAsia"/>
+          <w:b/>
+          <w:sz w:val="24"/>
+          <w:szCs w:val="24"/>
+        </w:rPr>
+        <w:t>（公式7</w:t>
+      </w:r>
+      <w:r>
+        <w:rPr>
+          <w:rFonts w:ascii="仿宋" w:eastAsia="仿宋" w:hAnsi="仿宋"/>
+          <w:b/>
+          <w:sz w:val="24"/>
+          <w:szCs w:val="24"/>
+        </w:rPr>
+        <w:t>.1</w:t>
+      </w:r>
+      <w:r>
+        <w:rPr>
+          <w:rFonts w:ascii="仿宋" w:eastAsia="仿宋" w:hAnsi="仿宋" w:hint="eastAsia"/>
+          <w:b/>
+          <w:sz w:val="24"/>
+          <w:szCs w:val="24"/>
+        </w:rPr>
+        <w:t>）</w:t>
+      </w:r>
+    </w:p>
+    <w:p>
+      <w:pPr>
+        <w:ind w:firstLineChars="200" w:firstLine="480"/>
+        <w:rPr>
+          <w:rFonts w:ascii="仿宋" w:eastAsia="仿宋" w:hAnsi="仿宋"/>
+          <w:sz w:val="24"/>
+          <w:szCs w:val="24"/>
+        </w:rPr>
+      </w:pPr>
+      <w:r>
+        <w:rPr>
+          <w:rFonts w:ascii="仿宋" w:eastAsia="仿宋" w:hAnsi="仿宋" w:hint="eastAsia"/>
+          <w:sz w:val="24"/>
+          <w:szCs w:val="24"/>
+        </w:rPr>
+        <w:t>其中x、z分别表示来自训练集数据和随机噪声数据，</w:t>
+      </w:r>
+      <w:r>
+        <w:rPr>
+          <w:rFonts w:ascii="仿宋" w:eastAsia="仿宋" w:hAnsi="仿宋" w:hint="eastAsia"/>
+          <w:sz w:val="24"/>
+          <w:szCs w:val="24"/>
+        </w:rPr>
+        <w:t>优化目标是</w:t>
+      </w:r>
+      <m:oMath>
+        <m:func>
+          <m:funcPr>
+            <m:ctrlPr>
+              <w:rPr>
+                <w:rFonts w:ascii="Cambria Math" w:eastAsia="仿宋" w:hAnsi="Cambria Math"/>
+                <w:sz w:val="24"/>
+                <w:szCs w:val="24"/>
+              </w:rPr>
+            </m:ctrlPr>
+          </m:funcPr>
+          <m:fName>
+            <m:limLow>
+              <m:limLowPr>
+                <m:ctrlPr>
+                  <w:rPr>
+                    <w:rFonts w:ascii="Cambria Math" w:eastAsia="仿宋" w:hAnsi="Cambria Math"/>
+                    <w:sz w:val="24"/>
+                    <w:szCs w:val="24"/>
+                  </w:rPr>
+                </m:ctrlPr>
+              </m:limLowPr>
+              <m:e>
+                <m:r>
+                  <m:rPr>
+                    <m:sty m:val="p"/>
+                  </m:rPr>
+                  <w:rPr>
+                    <w:rFonts w:ascii="Cambria Math" w:eastAsia="仿宋" w:hAnsi="Cambria Math"/>
+                    <w:sz w:val="24"/>
+                    <w:szCs w:val="24"/>
+                  </w:rPr>
+                  <m:t>min</m:t>
+                </m:r>
+              </m:e>
+              <m:lim>
+                <m:r>
+                  <w:rPr>
+                    <w:rFonts w:ascii="Cambria Math" w:eastAsia="仿宋" w:hAnsi="Cambria Math"/>
+                    <w:sz w:val="24"/>
+                    <w:szCs w:val="24"/>
+                  </w:rPr>
+                  <m:t>G</m:t>
+                </m:r>
+              </m:lim>
+            </m:limLow>
+          </m:fName>
+          <m:e>
+            <m:r>
+              <w:rPr>
+                <w:rFonts w:ascii="Cambria Math" w:eastAsia="仿宋" w:hAnsi="Cambria Math"/>
+                <w:sz w:val="24"/>
+                <w:szCs w:val="24"/>
+              </w:rPr>
+              <m:t xml:space="preserve"> </m:t>
+            </m:r>
+          </m:e>
+        </m:func>
+        <m:func>
+          <m:funcPr>
+            <m:ctrlPr>
+              <w:rPr>
+                <w:rFonts w:ascii="Cambria Math" w:eastAsia="仿宋" w:hAnsi="Cambria Math"/>
+                <w:sz w:val="24"/>
+                <w:szCs w:val="24"/>
+              </w:rPr>
+            </m:ctrlPr>
+          </m:funcPr>
+          <m:fName>
+            <m:limLow>
+              <m:limLowPr>
+                <m:ctrlPr>
+                  <w:rPr>
+                    <w:rFonts w:ascii="Cambria Math" w:eastAsia="仿宋" w:hAnsi="Cambria Math"/>
+                    <w:sz w:val="24"/>
+                    <w:szCs w:val="24"/>
+                  </w:rPr>
+                </m:ctrlPr>
+              </m:limLowPr>
+              <m:e>
+                <m:r>
+                  <m:rPr>
+                    <m:sty m:val="p"/>
+                  </m:rPr>
+                  <w:rPr>
+                    <w:rFonts w:ascii="Cambria Math" w:eastAsia="仿宋" w:hAnsi="Cambria Math"/>
+                    <w:sz w:val="24"/>
+                    <w:szCs w:val="24"/>
+                  </w:rPr>
+                  <m:t>max</m:t>
+                </m:r>
+              </m:e>
+              <m:lim>
+                <m:r>
+                  <w:rPr>
+                    <w:rFonts w:ascii="Cambria Math" w:eastAsia="仿宋" w:hAnsi="Cambria Math"/>
+                    <w:sz w:val="24"/>
+                    <w:szCs w:val="24"/>
+                  </w:rPr>
+                  <m:t>D</m:t>
+                </m:r>
+              </m:lim>
+            </m:limLow>
+          </m:fName>
+          <m:e>
+            <m:r>
+              <w:rPr>
+                <w:rFonts w:ascii="Cambria Math" w:eastAsia="仿宋" w:hAnsi="Cambria Math"/>
+                <w:sz w:val="24"/>
+                <w:szCs w:val="24"/>
+              </w:rPr>
+              <m:t>V</m:t>
+            </m:r>
+            <m:d>
+              <m:dPr>
+                <m:ctrlPr>
+                  <w:rPr>
+                    <w:rFonts w:ascii="Cambria Math" w:eastAsia="仿宋" w:hAnsi="Cambria Math"/>
+                    <w:i/>
+                    <w:sz w:val="24"/>
+                    <w:szCs w:val="24"/>
+                  </w:rPr>
+                </m:ctrlPr>
+              </m:dPr>
+              <m:e>
+                <m:r>
+                  <w:rPr>
+                    <w:rFonts w:ascii="Cambria Math" w:eastAsia="仿宋" w:hAnsi="Cambria Math"/>
+                    <w:sz w:val="24"/>
+                    <w:szCs w:val="24"/>
+                  </w:rPr>
+                  <m:t>D,G</m:t>
+                </m:r>
+              </m:e>
+            </m:d>
+          </m:e>
+        </m:func>
+      </m:oMath>
+      <w:r>
+        <w:rPr>
+          <w:rFonts w:ascii="仿宋" w:eastAsia="仿宋" w:hAnsi="仿宋" w:hint="eastAsia"/>
+          <w:sz w:val="24"/>
+          <w:szCs w:val="24"/>
+        </w:rPr>
+        <w:t>。</w:t>
+      </w:r>
+    </w:p>
+    <w:p>
+      <w:pPr>
+        <w:rPr>
+          <w:rFonts w:ascii="仿宋" w:eastAsia="仿宋" w:hAnsi="仿宋"/>
+          <w:sz w:val="24"/>
+          <w:szCs w:val="24"/>
+        </w:rPr>
+      </w:pPr>
+      <w:r>
+        <w:rPr>
+          <w:rFonts w:ascii="仿宋" w:eastAsia="仿宋" w:hAnsi="仿宋" w:hint="eastAsia"/>
+          <w:sz w:val="24"/>
+          <w:szCs w:val="24"/>
+        </w:rPr>
+        <w:t>为便于理解，我们对上面公式做一些简单说明，</w:t>
+      </w:r>
+      <m:oMath>
+        <m:limLow>
+          <m:limLowPr>
+            <m:ctrlPr>
+              <w:rPr>
+                <w:rFonts w:ascii="Cambria Math" w:eastAsia="仿宋" w:hAnsi="Cambria Math"/>
+                <w:sz w:val="20"/>
+                <w:szCs w:val="24"/>
+              </w:rPr>
+            </m:ctrlPr>
+          </m:limLowPr>
+          <m:e>
+            <m:r>
+              <m:rPr>
+                <m:sty m:val="p"/>
+              </m:rPr>
+              <w:rPr>
+                <w:rFonts w:ascii="Cambria Math" w:eastAsia="仿宋" w:hAnsi="Cambria Math"/>
+                <w:sz w:val="20"/>
+                <w:szCs w:val="24"/>
+              </w:rPr>
+              <m:t>max</m:t>
+            </m:r>
+          </m:e>
+          <m:lim>
+            <m:r>
+              <w:rPr>
+                <w:rFonts w:ascii="Cambria Math" w:eastAsia="仿宋" w:hAnsi="Cambria Math"/>
+                <w:sz w:val="20"/>
+                <w:szCs w:val="24"/>
+              </w:rPr>
+              <m:t>D</m:t>
+            </m:r>
+          </m:lim>
+        </m:limLow>
+      </m:oMath>
+      <w:r>
+        <w:rPr>
+          <w:rFonts w:ascii="仿宋" w:eastAsia="仿宋" w:hAnsi="仿宋"/>
+          <w:sz w:val="24"/>
+          <w:szCs w:val="24"/>
+        </w:rPr>
+        <w:t>是指让D的损失越大越好, 越大说明D越能发现G生成的数据是假的, 因为二者</w:t>
+      </w:r>
+      <w:r>
+        <w:rPr>
+          <w:rFonts w:ascii="仿宋" w:eastAsia="仿宋" w:hAnsi="仿宋" w:hint="eastAsia"/>
+          <w:sz w:val="24"/>
+          <w:szCs w:val="24"/>
+        </w:rPr>
+        <w:t>目的</w:t>
+      </w:r>
+      <w:r>
+        <w:rPr>
+          <w:rFonts w:ascii="仿宋" w:eastAsia="仿宋" w:hAnsi="仿宋"/>
+          <w:sz w:val="24"/>
+          <w:szCs w:val="24"/>
+        </w:rPr>
+        <w:t xml:space="preserve">就是给对方制造麻烦的. </w:t>
+      </w:r>
+      <m:oMath>
+        <m:func>
+          <m:funcPr>
+            <m:ctrlPr>
+              <w:rPr>
+                <w:rFonts w:ascii="Cambria Math" w:eastAsia="仿宋" w:hAnsi="Cambria Math"/>
+                <w:sz w:val="24"/>
+                <w:szCs w:val="24"/>
+              </w:rPr>
+            </m:ctrlPr>
+          </m:funcPr>
+          <m:fName>
+            <m:limLow>
+              <m:limLowPr>
+                <m:ctrlPr>
+                  <w:rPr>
+                    <w:rFonts w:ascii="Cambria Math" w:eastAsia="仿宋" w:hAnsi="Cambria Math"/>
+                    <w:sz w:val="24"/>
+                    <w:szCs w:val="24"/>
+                  </w:rPr>
+                </m:ctrlPr>
+              </m:limLowPr>
+              <m:e>
+                <m:r>
+                  <m:rPr>
+                    <m:sty m:val="p"/>
+                  </m:rPr>
+                  <w:rPr>
+                    <w:rFonts w:ascii="Cambria Math" w:eastAsia="仿宋" w:hAnsi="Cambria Math"/>
+                    <w:sz w:val="20"/>
+                    <w:szCs w:val="24"/>
+                  </w:rPr>
+                  <m:t>min</m:t>
+                </m:r>
+              </m:e>
+              <m:lim>
+                <m:r>
+                  <w:rPr>
+                    <w:rFonts w:ascii="Cambria Math" w:eastAsia="仿宋" w:hAnsi="Cambria Math"/>
+                    <w:sz w:val="24"/>
+                    <w:szCs w:val="24"/>
+                  </w:rPr>
+                  <m:t>G</m:t>
+                </m:r>
+              </m:lim>
+            </m:limLow>
+          </m:fName>
+          <m:e>
+            <m:r>
+              <w:rPr>
+                <w:rFonts w:ascii="Cambria Math" w:eastAsia="仿宋" w:hAnsi="Cambria Math"/>
+                <w:sz w:val="24"/>
+                <w:szCs w:val="24"/>
+              </w:rPr>
+              <m:t xml:space="preserve"> </m:t>
+            </m:r>
+          </m:e>
+        </m:func>
+      </m:oMath>
+      <w:r>
+        <w:rPr>
+          <w:rFonts w:ascii="仿宋" w:eastAsia="仿宋" w:hAnsi="仿宋"/>
+          <w:sz w:val="24"/>
+          <w:szCs w:val="24"/>
+        </w:rPr>
+        <w:t>是指G希望D的损失越小越好, 因为越小说明G生成的数据越能骗过D</w:t>
+      </w:r>
+      <w:r>
+        <w:rPr>
+          <w:rFonts w:ascii="仿宋" w:eastAsia="仿宋" w:hAnsi="仿宋" w:hint="eastAsia"/>
+          <w:sz w:val="24"/>
+          <w:szCs w:val="24"/>
+        </w:rPr>
+        <w:t>。</w:t>
+      </w:r>
+    </w:p>
+    <w:p>
+      <w:pPr>
+        <w:rPr>
+          <w:rFonts w:ascii="仿宋" w:eastAsia="仿宋" w:hAnsi="仿宋"/>
+          <w:sz w:val="24"/>
+          <w:szCs w:val="24"/>
+        </w:rPr>
+      </w:pPr>
+      <m:oMath>
+        <m:limLow>
+          <m:limLowPr>
+            <m:ctrlPr>
+              <w:rPr>
+                <w:rFonts w:ascii="Cambria Math" w:eastAsia="仿宋" w:hAnsi="Cambria Math"/>
+                <w:sz w:val="20"/>
+                <w:szCs w:val="24"/>
+              </w:rPr>
+            </m:ctrlPr>
+          </m:limLowPr>
+          <m:e>
+            <m:r>
+              <m:rPr>
+                <m:sty m:val="p"/>
+              </m:rPr>
+              <w:rPr>
+                <w:rFonts w:ascii="Cambria Math" w:eastAsia="仿宋" w:hAnsi="Cambria Math"/>
+                <w:sz w:val="20"/>
+                <w:szCs w:val="24"/>
+              </w:rPr>
+              <m:t>max</m:t>
+            </m:r>
+          </m:e>
+          <m:lim>
+            <m:r>
+              <w:rPr>
+                <w:rFonts w:ascii="Cambria Math" w:eastAsia="仿宋" w:hAnsi="Cambria Math"/>
+                <w:sz w:val="20"/>
+                <w:szCs w:val="24"/>
+              </w:rPr>
+              <m:t>D</m:t>
+            </m:r>
+          </m:lim>
+        </m:limLow>
+      </m:oMath>
+      <w:r>
+        <w:rPr>
+          <w:rFonts w:ascii="仿宋" w:eastAsia="仿宋" w:hAnsi="仿宋" w:hint="eastAsia"/>
+          <w:sz w:val="24"/>
+          <w:szCs w:val="24"/>
+        </w:rPr>
+        <w:t>是希望</w:t>
+      </w:r>
+      <w:r>
+        <w:rPr>
+          <w:rFonts w:ascii="仿宋" w:eastAsia="仿宋" w:hAnsi="仿宋" w:hint="eastAsia"/>
+          <w:b/>
+          <w:sz w:val="20"/>
+          <w:szCs w:val="24"/>
+        </w:rPr>
+        <w:t>(公式7</w:t>
+      </w:r>
+      <w:r>
+        <w:rPr>
+          <w:rFonts w:ascii="仿宋" w:eastAsia="仿宋" w:hAnsi="仿宋"/>
+          <w:b/>
+          <w:sz w:val="20"/>
+          <w:szCs w:val="24"/>
+        </w:rPr>
+        <w:t>.1</w:t>
+      </w:r>
+      <w:r>
+        <w:rPr>
+          <w:rFonts w:ascii="仿宋" w:eastAsia="仿宋" w:hAnsi="仿宋" w:hint="eastAsia"/>
+          <w:b/>
+          <w:sz w:val="20"/>
+          <w:szCs w:val="24"/>
+        </w:rPr>
+        <w:t>)</w:t>
+      </w:r>
+      <w:r>
+        <w:rPr>
+          <w:rFonts w:ascii="仿宋" w:eastAsia="仿宋" w:hAnsi="仿宋"/>
+          <w:sz w:val="24"/>
+          <w:szCs w:val="24"/>
+        </w:rPr>
+        <w:t>最大, 当</w:t>
+      </w:r>
+      <m:oMath>
+        <m:r>
+          <m:rPr>
+            <m:sty m:val="p"/>
+          </m:rPr>
+          <w:rPr>
+            <w:rFonts w:ascii="Cambria Math" w:eastAsia="仿宋" w:hAnsi="Cambria Math" w:hint="eastAsia"/>
+            <w:sz w:val="20"/>
+            <w:szCs w:val="24"/>
+          </w:rPr>
+          <m:t>D</m:t>
+        </m:r>
+        <m:d>
+          <m:dPr>
+            <m:ctrlPr>
+              <w:rPr>
+                <w:rFonts w:ascii="Cambria Math" w:eastAsia="仿宋" w:hAnsi="Cambria Math"/>
+                <w:sz w:val="20"/>
+                <w:szCs w:val="24"/>
+              </w:rPr>
+            </m:ctrlPr>
+          </m:dPr>
+          <m:e>
+            <m:r>
+              <w:rPr>
+                <w:rFonts w:ascii="Cambria Math" w:eastAsia="仿宋" w:hAnsi="Cambria Math" w:hint="eastAsia"/>
+                <w:sz w:val="20"/>
+                <w:szCs w:val="24"/>
+              </w:rPr>
+              <m:t>x</m:t>
+            </m:r>
+          </m:e>
+        </m:d>
+      </m:oMath>
+      <w:r>
+        <w:rPr>
+          <w:rFonts w:ascii="仿宋" w:eastAsia="仿宋" w:hAnsi="仿宋"/>
+          <w:sz w:val="24"/>
+          <w:szCs w:val="24"/>
+        </w:rPr>
+        <w:t>为1,</w:t>
+      </w:r>
+      <m:oMath>
+        <m:r>
+          <w:rPr>
+            <w:rFonts w:ascii="Cambria Math" w:eastAsia="仿宋" w:hAnsi="Cambria Math"/>
+            <w:sz w:val="20"/>
+            <w:szCs w:val="24"/>
+          </w:rPr>
+          <m:t xml:space="preserve"> </m:t>
+        </m:r>
+        <m:r>
+          <w:rPr>
+            <w:rFonts w:ascii="Cambria Math" w:eastAsia="仿宋" w:hAnsi="Cambria Math"/>
+            <w:sz w:val="20"/>
+            <w:szCs w:val="24"/>
+          </w:rPr>
+          <m:t>D</m:t>
+        </m:r>
+        <m:d>
+          <m:dPr>
+            <m:ctrlPr>
+              <w:rPr>
+                <w:rFonts w:ascii="Cambria Math" w:eastAsia="仿宋" w:hAnsi="Cambria Math"/>
+                <w:i/>
+                <w:sz w:val="20"/>
+                <w:szCs w:val="24"/>
+              </w:rPr>
+            </m:ctrlPr>
+          </m:dPr>
+          <m:e>
+            <m:r>
+              <w:rPr>
+                <w:rFonts w:ascii="Cambria Math" w:eastAsia="仿宋" w:hAnsi="Cambria Math"/>
+                <w:sz w:val="20"/>
+                <w:szCs w:val="24"/>
+              </w:rPr>
+              <m:t>G</m:t>
+            </m:r>
+            <m:d>
+              <m:dPr>
+                <m:ctrlPr>
+                  <w:rPr>
+                    <w:rFonts w:ascii="Cambria Math" w:eastAsia="仿宋" w:hAnsi="Cambria Math"/>
+                    <w:i/>
+                    <w:sz w:val="20"/>
+                    <w:szCs w:val="24"/>
+                  </w:rPr>
+                </m:ctrlPr>
+              </m:dPr>
+              <m:e>
+                <m:r>
+                  <m:rPr>
+                    <m:sty m:val="bi"/>
+                  </m:rPr>
+                  <w:rPr>
+                    <w:rFonts w:ascii="Cambria Math" w:eastAsia="仿宋" w:hAnsi="Cambria Math" w:hint="eastAsia"/>
+                    <w:sz w:val="20"/>
+                    <w:szCs w:val="24"/>
+                  </w:rPr>
+                  <m:t>z</m:t>
+                </m:r>
+              </m:e>
+            </m:d>
+          </m:e>
+        </m:d>
+      </m:oMath>
+      <w:r>
+        <w:rPr>
+          <w:rFonts w:ascii="仿宋" w:eastAsia="仿宋" w:hAnsi="仿宋"/>
+          <w:sz w:val="24"/>
+          <w:szCs w:val="24"/>
+        </w:rPr>
+        <w:t xml:space="preserve">为0时,说明D把所有真实的数据识别出来了,并把所有的假的数据也识别出来, </w:t>
+      </w:r>
+      <w:r>
+        <w:rPr>
+          <w:rFonts w:ascii="仿宋" w:eastAsia="仿宋" w:hAnsi="仿宋" w:hint="eastAsia"/>
+          <w:sz w:val="24"/>
+          <w:szCs w:val="24"/>
+        </w:rPr>
+        <w:t>此时，我们便得到一个优秀的判别器，损失达到最大。相反，</w:t>
+      </w:r>
+      <m:oMath>
+        <m:limLow>
+          <m:limLowPr>
+            <m:ctrlPr>
+              <w:rPr>
+                <w:rFonts w:ascii="Cambria Math" w:eastAsia="仿宋" w:hAnsi="Cambria Math"/>
+                <w:sz w:val="20"/>
+                <w:szCs w:val="24"/>
+              </w:rPr>
+            </m:ctrlPr>
+          </m:limLowPr>
+          <m:e>
+            <m:r>
+              <m:rPr>
+                <m:sty m:val="p"/>
+              </m:rPr>
+              <w:rPr>
+                <w:rFonts w:ascii="Cambria Math" w:eastAsia="仿宋" w:hAnsi="Cambria Math"/>
+                <w:sz w:val="20"/>
+                <w:szCs w:val="24"/>
+              </w:rPr>
+              <m:t>min</m:t>
+            </m:r>
+          </m:e>
+          <m:lim>
+            <m:r>
+              <w:rPr>
+                <w:rFonts w:ascii="Cambria Math" w:eastAsia="仿宋" w:hAnsi="Cambria Math"/>
+                <w:sz w:val="20"/>
+                <w:szCs w:val="24"/>
+              </w:rPr>
+              <m:t>G</m:t>
+            </m:r>
+          </m:lim>
+        </m:limLow>
+      </m:oMath>
+      <w:r>
+        <w:rPr>
+          <w:rFonts w:ascii="仿宋" w:eastAsia="仿宋" w:hAnsi="仿宋"/>
+          <w:sz w:val="24"/>
+          <w:szCs w:val="24"/>
+        </w:rPr>
+        <w:t>是希望</w:t>
+      </w:r>
+      <w:r>
+        <w:rPr>
+          <w:rFonts w:ascii="仿宋" w:eastAsia="仿宋" w:hAnsi="仿宋" w:hint="eastAsia"/>
+          <w:b/>
+          <w:sz w:val="20"/>
+          <w:szCs w:val="24"/>
+        </w:rPr>
+        <w:t>(公式7</w:t>
+      </w:r>
+      <w:r>
+        <w:rPr>
+          <w:rFonts w:ascii="仿宋" w:eastAsia="仿宋" w:hAnsi="仿宋"/>
+          <w:b/>
+          <w:sz w:val="20"/>
+          <w:szCs w:val="24"/>
+        </w:rPr>
+        <w:t>.1</w:t>
+      </w:r>
+      <w:r>
+        <w:rPr>
+          <w:rFonts w:ascii="仿宋" w:eastAsia="仿宋" w:hAnsi="仿宋" w:hint="eastAsia"/>
+          <w:b/>
+          <w:sz w:val="20"/>
+          <w:szCs w:val="24"/>
+        </w:rPr>
+        <w:t>)</w:t>
+      </w:r>
+      <w:r>
+        <w:rPr>
+          <w:rFonts w:ascii="仿宋" w:eastAsia="仿宋" w:hAnsi="仿宋"/>
+          <w:sz w:val="24"/>
+          <w:szCs w:val="24"/>
+        </w:rPr>
+        <w:t xml:space="preserve">最小, </w:t>
+      </w:r>
+      <w:r>
+        <w:rPr>
+          <w:rFonts w:ascii="仿宋" w:eastAsia="仿宋" w:hAnsi="仿宋" w:hint="eastAsia"/>
+          <w:sz w:val="24"/>
+          <w:szCs w:val="24"/>
+        </w:rPr>
+        <w:t>当</w:t>
+      </w:r>
+      <m:oMath>
+        <m:r>
+          <w:rPr>
+            <w:rFonts w:ascii="Cambria Math" w:eastAsia="仿宋" w:hAnsi="Cambria Math"/>
+            <w:sz w:val="20"/>
+            <w:szCs w:val="24"/>
+          </w:rPr>
+          <m:t>D</m:t>
+        </m:r>
+        <m:d>
+          <m:dPr>
+            <m:ctrlPr>
+              <w:rPr>
+                <w:rFonts w:ascii="Cambria Math" w:eastAsia="仿宋" w:hAnsi="Cambria Math"/>
+                <w:i/>
+                <w:sz w:val="20"/>
+                <w:szCs w:val="24"/>
+              </w:rPr>
+            </m:ctrlPr>
+          </m:dPr>
+          <m:e>
+            <m:r>
+              <w:rPr>
+                <w:rFonts w:ascii="Cambria Math" w:eastAsia="仿宋" w:hAnsi="Cambria Math"/>
+                <w:sz w:val="20"/>
+                <w:szCs w:val="24"/>
+              </w:rPr>
+              <m:t>G</m:t>
+            </m:r>
+            <m:d>
+              <m:dPr>
+                <m:ctrlPr>
+                  <w:rPr>
+                    <w:rFonts w:ascii="Cambria Math" w:eastAsia="仿宋" w:hAnsi="Cambria Math"/>
+                    <w:i/>
+                    <w:sz w:val="20"/>
+                    <w:szCs w:val="24"/>
+                  </w:rPr>
+                </m:ctrlPr>
+              </m:dPr>
+              <m:e>
+                <m:r>
+                  <m:rPr>
+                    <m:sty m:val="bi"/>
+                  </m:rPr>
+                  <w:rPr>
+                    <w:rFonts w:ascii="Cambria Math" w:eastAsia="仿宋" w:hAnsi="Cambria Math" w:hint="eastAsia"/>
+                    <w:sz w:val="20"/>
+                    <w:szCs w:val="24"/>
+                  </w:rPr>
+                  <m:t>z</m:t>
+                </m:r>
+              </m:e>
+            </m:d>
+          </m:e>
+        </m:d>
+        <m:r>
+          <w:rPr>
+            <w:rFonts w:ascii="Cambria Math" w:eastAsia="仿宋" w:hAnsi="Cambria Math" w:hint="eastAsia"/>
+            <w:sz w:val="20"/>
+            <w:szCs w:val="24"/>
+          </w:rPr>
+          <m:t>=</m:t>
+        </m:r>
+        <m:r>
+          <w:rPr>
+            <w:rFonts w:ascii="Cambria Math" w:eastAsia="仿宋" w:hAnsi="Cambria Math"/>
+            <w:sz w:val="20"/>
+            <w:szCs w:val="24"/>
+          </w:rPr>
+          <m:t>1</m:t>
+        </m:r>
+      </m:oMath>
+      <w:r>
+        <w:rPr>
+          <w:rFonts w:ascii="仿宋" w:eastAsia="仿宋" w:hAnsi="仿宋" w:hint="eastAsia"/>
+          <w:sz w:val="24"/>
+          <w:szCs w:val="24"/>
+        </w:rPr>
+        <w:t>时</w:t>
+      </w:r>
+      <w:r>
+        <w:rPr>
+          <w:rFonts w:ascii="仿宋" w:eastAsia="仿宋" w:hAnsi="仿宋"/>
+          <w:sz w:val="24"/>
+          <w:szCs w:val="24"/>
+        </w:rPr>
+        <w:t>,</w:t>
       </w:r>
       <w:proofErr w:type="gramStart"/>
       <w:r>
         <w:rPr>
+          <w:rFonts w:ascii="仿宋" w:eastAsia="仿宋" w:hAnsi="仿宋" w:hint="eastAsia"/>
+          <w:sz w:val="24"/>
+          <w:szCs w:val="24"/>
+        </w:rPr>
+        <w:t>判别</w:t>
+      </w:r>
+      <w:r>
+        <w:rPr>
           <w:rFonts w:ascii="仿宋" w:eastAsia="仿宋" w:hAnsi="仿宋"/>
           <w:sz w:val="24"/>
           <w:szCs w:val="24"/>
         </w:rPr>
-        <w:t>判别器</w:t>
+        <w:t>器</w:t>
       </w:r>
       <w:proofErr w:type="gramEnd"/>
       <w:r>
         <w:rPr>
+          <w:rFonts w:ascii="仿宋" w:eastAsia="仿宋" w:hAnsi="仿宋" w:hint="eastAsia"/>
+          <w:sz w:val="24"/>
+          <w:szCs w:val="24"/>
+        </w:rPr>
+        <w:t>就把</w:t>
+      </w:r>
+      <w:r>
+        <w:rPr>
           <w:rFonts w:ascii="仿宋" w:eastAsia="仿宋" w:hAnsi="仿宋"/>
           <w:sz w:val="24"/>
           <w:szCs w:val="24"/>
         </w:rPr>
-        <w:t>是一个普通的神经网络分类器，训练的过程中，</w:t>
+        <w:t xml:space="preserve">所有的假数据当作了真的, </w:t>
+      </w:r>
+      <w:r>
+        <w:rPr>
+          <w:rFonts w:ascii="仿宋" w:eastAsia="仿宋" w:hAnsi="仿宋" w:hint="eastAsia"/>
+          <w:sz w:val="24"/>
+          <w:szCs w:val="24"/>
+        </w:rPr>
+        <w:t>此时，</w:t>
+      </w:r>
+      <w:r>
+        <w:rPr>
+          <w:rFonts w:ascii="仿宋" w:eastAsia="仿宋" w:hAnsi="仿宋"/>
+          <w:sz w:val="24"/>
+          <w:szCs w:val="24"/>
+        </w:rPr>
+        <w:t>说明G非常成功</w:t>
+      </w:r>
+      <w:r>
+        <w:rPr>
+          <w:rFonts w:ascii="仿宋" w:eastAsia="仿宋" w:hAnsi="仿宋" w:hint="eastAsia"/>
+          <w:sz w:val="24"/>
+          <w:szCs w:val="24"/>
+        </w:rPr>
+        <w:t>，生成器就</w:t>
       </w:r>
       <w:proofErr w:type="gramStart"/>
       <w:r>
         <w:rPr>
+          <w:rFonts w:ascii="仿宋" w:eastAsia="仿宋" w:hAnsi="仿宋" w:hint="eastAsia"/>
+          <w:sz w:val="24"/>
+          <w:szCs w:val="24"/>
+        </w:rPr>
+        <w:t>就</w:t>
+      </w:r>
+      <w:proofErr w:type="gramEnd"/>
+      <w:r>
+        <w:rPr>
+          <w:rFonts w:ascii="仿宋" w:eastAsia="仿宋" w:hAnsi="仿宋" w:hint="eastAsia"/>
+          <w:sz w:val="24"/>
+          <w:szCs w:val="24"/>
+        </w:rPr>
+        <w:t>具备了以假乱真的功能。</w:t>
+      </w:r>
+    </w:p>
+    <w:p>
+      <w:pPr>
+        <w:rPr>
           <w:rFonts w:ascii="仿宋" w:eastAsia="仿宋" w:hAnsi="仿宋"/>
           <w:sz w:val="24"/>
           <w:szCs w:val="24"/>
         </w:rPr>
-        <w:t>辨别器</w:t>
-      </w:r>
-      <w:proofErr w:type="gramEnd"/>
+      </w:pPr>
       <w:r>
         <w:rPr>
           <w:rFonts w:ascii="仿宋" w:eastAsia="仿宋" w:hAnsi="仿宋"/>
           <w:sz w:val="24"/>
           <w:szCs w:val="24"/>
         </w:rPr>
-        <w:t xml:space="preserve"> (discriminator) 学习引导生成器。</w:t>
-      </w:r>
-    </w:p>
-    <w:p>
-      <w:pPr>
+        <w:t>  </w:t>
+      </w:r>
+      <w:r>
+        <w:rPr>
+          <w:rFonts w:ascii="仿宋" w:eastAsia="仿宋" w:hAnsi="仿宋" w:hint="eastAsia"/>
+          <w:sz w:val="24"/>
+          <w:szCs w:val="24"/>
+        </w:rPr>
+        <w:t>总之，</w:t>
+      </w:r>
+      <w:r>
         <w:rPr>
           <w:rFonts w:ascii="仿宋" w:eastAsia="仿宋" w:hAnsi="仿宋"/>
           <w:sz w:val="24"/>
           <w:szCs w:val="24"/>
-          <w:shd w:val="pct15" w:color="auto" w:fill="FFFFFF"/>
-        </w:rPr>
-      </w:pPr>
-      <w:r>
-        <w:rPr>
-          <w:rFonts w:ascii="仿宋" w:eastAsia="仿宋" w:hAnsi="仿宋" w:hint="eastAsia"/>
-          <w:sz w:val="24"/>
-          <w:szCs w:val="24"/>
-        </w:rPr>
-        <w:t xml:space="preserve">　　</w:t>
-      </w:r>
-      <w:r>
-        <w:rPr>
-          <w:rFonts w:ascii="仿宋" w:eastAsia="仿宋" w:hAnsi="仿宋" w:hint="eastAsia"/>
-          <w:sz w:val="24"/>
-          <w:szCs w:val="24"/>
-          <w:shd w:val="pct15" w:color="auto" w:fill="FFFFFF"/>
-        </w:rPr>
-        <w:t>判别器：</w:t>
-      </w:r>
-    </w:p>
-    <w:p>
-      <w:pPr>
+        </w:rPr>
+        <w:t>我们在更新D和G的参数时就是分别对D进行梯度上升更新,对</w:t>
+      </w:r>
+      <w:r>
         <w:rPr>
           <w:rFonts w:ascii="仿宋" w:eastAsia="仿宋" w:hAnsi="仿宋"/>
           <w:sz w:val="24"/>
           <w:szCs w:val="24"/>
-          <w:shd w:val="pct15" w:color="auto" w:fill="FFFFFF"/>
-        </w:rPr>
-      </w:pPr>
-      <w:r>
-        <w:rPr>
-          <w:rFonts w:ascii="仿宋" w:eastAsia="仿宋" w:hAnsi="仿宋" w:hint="eastAsia"/>
-          <w:sz w:val="24"/>
-          <w:szCs w:val="24"/>
-          <w:shd w:val="pct15" w:color="auto" w:fill="FFFFFF"/>
-        </w:rPr>
-        <w:t xml:space="preserve">　　在训练的过程中，我们向</w:t>
-      </w:r>
-      <w:proofErr w:type="gramStart"/>
-      <w:r>
-        <w:rPr>
-          <w:rFonts w:ascii="仿宋" w:eastAsia="仿宋" w:hAnsi="仿宋" w:hint="eastAsia"/>
-          <w:sz w:val="24"/>
-          <w:szCs w:val="24"/>
-          <w:shd w:val="pct15" w:color="auto" w:fill="FFFFFF"/>
-        </w:rPr>
-        <w:t>辨别器</w:t>
-      </w:r>
-      <w:proofErr w:type="gramEnd"/>
+        </w:rPr>
+        <w:t>G</w:t>
+      </w:r>
       <w:r>
         <w:rPr>
           <w:rFonts w:ascii="仿宋" w:eastAsia="仿宋" w:hAnsi="仿宋"/>
           <w:sz w:val="24"/>
           <w:szCs w:val="24"/>
-          <w:shd w:val="pct15" w:color="auto" w:fill="FFFFFF"/>
-        </w:rPr>
-        <w:t>discriminator输入的数据一半来自于真实的训练数据，另一半来自于生成器生成的假图像。在训练的过程中，对于真实数据，</w:t>
-      </w:r>
-      <w:proofErr w:type="gramStart"/>
+        </w:rPr>
+        <w:t>进行梯度下降更新</w:t>
+      </w:r>
+      <w:r>
+        <w:rPr>
+          <w:rFonts w:ascii="仿宋" w:eastAsia="仿宋" w:hAnsi="仿宋" w:hint="eastAsia"/>
+          <w:sz w:val="24"/>
+          <w:szCs w:val="24"/>
+        </w:rPr>
+        <w:t>。</w:t>
+      </w:r>
       <w:r>
         <w:rPr>
           <w:rFonts w:ascii="仿宋" w:eastAsia="仿宋" w:hAnsi="仿宋"/>
           <w:sz w:val="24"/>
           <w:szCs w:val="24"/>
-          <w:shd w:val="pct15" w:color="auto" w:fill="FFFFFF"/>
-        </w:rPr>
-        <w:t>判别器</w:t>
-      </w:r>
-      <w:proofErr w:type="gramEnd"/>
+        </w:rPr>
+        <w:t xml:space="preserve"> 到最后达到一个动态平衡, 也就是D的输出为</w:t>
+      </w:r>
+      <m:oMath>
+        <m:f>
+          <m:fPr>
+            <m:ctrlPr>
+              <w:rPr>
+                <w:rFonts w:ascii="Cambria Math" w:eastAsia="仿宋" w:hAnsi="Cambria Math"/>
+                <w:sz w:val="24"/>
+                <w:szCs w:val="24"/>
+              </w:rPr>
+            </m:ctrlPr>
+          </m:fPr>
+          <m:num>
+            <m:r>
+              <m:rPr>
+                <m:sty m:val="p"/>
+              </m:rPr>
+              <w:rPr>
+                <w:rFonts w:ascii="Cambria Math" w:eastAsia="仿宋" w:hAnsi="Cambria Math"/>
+                <w:sz w:val="24"/>
+                <w:szCs w:val="24"/>
+              </w:rPr>
+              <m:t>1</m:t>
+            </m:r>
+          </m:num>
+          <m:den>
+            <m:r>
+              <m:rPr>
+                <m:sty m:val="p"/>
+              </m:rPr>
+              <w:rPr>
+                <w:rFonts w:ascii="Cambria Math" w:eastAsia="仿宋" w:hAnsi="Cambria Math"/>
+                <w:sz w:val="24"/>
+                <w:szCs w:val="24"/>
+              </w:rPr>
+              <m:t>2</m:t>
+            </m:r>
+          </m:den>
+        </m:f>
+      </m:oMath>
       <w:r>
         <w:rPr>
           <w:rFonts w:ascii="仿宋" w:eastAsia="仿宋" w:hAnsi="仿宋"/>
           <w:sz w:val="24"/>
           <w:szCs w:val="24"/>
-          <w:shd w:val="pct15" w:color="auto" w:fill="FFFFFF"/>
-        </w:rPr>
-        <w:t>尝试向其分配一个接近1的概率（为更好泛化，一般会使用smooth参数将labels设为略小于1的值，如0.9）；而对于生成器生成的‘赝品’，</w:t>
-      </w:r>
-      <w:proofErr w:type="gramStart"/>
+        </w:rPr>
+        <w:t>, 即D已经不能区分真假了</w:t>
+      </w:r>
+      <w:r>
+        <w:rPr>
+          <w:rFonts w:ascii="仿宋" w:eastAsia="仿宋" w:hAnsi="仿宋" w:hint="eastAsia"/>
+          <w:sz w:val="24"/>
+          <w:szCs w:val="24"/>
+        </w:rPr>
+        <w:t>。</w:t>
+      </w:r>
       <w:r>
         <w:rPr>
           <w:rFonts w:ascii="仿宋" w:eastAsia="仿宋" w:hAnsi="仿宋"/>
           <w:sz w:val="24"/>
           <w:szCs w:val="24"/>
-          <w:shd w:val="pct15" w:color="auto" w:fill="FFFFFF"/>
-        </w:rPr>
-        <w:t>判别器</w:t>
-      </w:r>
-      <w:proofErr w:type="gramEnd"/>
-      <w:r>
+        </w:rPr>
+        <w:t xml:space="preserve"> </w:t>
+      </w:r>
+    </w:p>
+    <w:p>
+      <w:pPr>
         <w:rPr>
           <w:rFonts w:ascii="仿宋" w:eastAsia="仿宋" w:hAnsi="仿宋"/>
           <w:sz w:val="24"/>
           <w:szCs w:val="24"/>
-          <w:shd w:val="pct15" w:color="auto" w:fill="FFFFFF"/>
-        </w:rPr>
-        <w:t>尝试向其分配一个接近0的概率。</w:t>
-      </w:r>
+        </w:rPr>
+      </w:pPr>
     </w:p>
     <w:p>
       <w:pPr>
@@ -1434,27 +3320,26 @@
           <w:rFonts w:ascii="仿宋" w:eastAsia="仿宋" w:hAnsi="仿宋"/>
           <w:sz w:val="24"/>
           <w:szCs w:val="24"/>
-          <w:shd w:val="pct15" w:color="auto" w:fill="FFFFFF"/>
-        </w:rPr>
-      </w:pPr>
-      <w:r>
-        <w:rPr>
-          <w:rFonts w:ascii="仿宋" w:eastAsia="仿宋" w:hAnsi="仿宋" w:hint="eastAsia"/>
-          <w:sz w:val="24"/>
-          <w:szCs w:val="24"/>
-          <w:shd w:val="pct15" w:color="auto" w:fill="FFFFFF"/>
-        </w:rPr>
-        <w:t>也就是说，对于真实数据，我们使用</w:t>
-      </w:r>
-      <w:r>
+        </w:rPr>
+      </w:pPr>
+    </w:p>
+    <w:p>
+      <w:pPr>
+        <w:rPr>
+          <w:rFonts w:ascii="仿宋" w:eastAsia="仿宋" w:hAnsi="仿宋" w:hint="eastAsia"/>
+          <w:sz w:val="24"/>
+          <w:szCs w:val="24"/>
+        </w:rPr>
+      </w:pPr>
+    </w:p>
+    <w:p>
+      <w:pPr>
         <w:rPr>
           <w:rFonts w:ascii="仿宋" w:eastAsia="仿宋" w:hAnsi="仿宋"/>
           <w:sz w:val="24"/>
           <w:szCs w:val="24"/>
-          <w:shd w:val="pct15" w:color="auto" w:fill="FFFFFF"/>
-        </w:rPr>
-        <w:t>label=1计算代价函数来训练判别器，其代价函数的计算方法为：</w:t>
-      </w:r>
+        </w:rPr>
+      </w:pPr>
     </w:p>
     <w:p>
       <w:pPr>
@@ -1462,18 +3347,8 @@
           <w:rFonts w:ascii="仿宋" w:eastAsia="仿宋" w:hAnsi="仿宋"/>
           <w:sz w:val="24"/>
           <w:szCs w:val="24"/>
-          <w:shd w:val="pct15" w:color="auto" w:fill="FFFFFF"/>
-        </w:rPr>
-      </w:pPr>
-      <w:r>
-        <w:rPr>
-          <w:rFonts w:ascii="仿宋" w:eastAsia="仿宋" w:hAnsi="仿宋" w:hint="eastAsia"/>
-          <w:sz w:val="24"/>
-          <w:szCs w:val="24"/>
-          <w:shd w:val="pct15" w:color="auto" w:fill="FFFFFF"/>
-        </w:rPr>
-        <w:t xml:space="preserve">　　　　</w:t>
-      </w:r>
+        </w:rPr>
+      </w:pPr>
     </w:p>
     <w:p>
       <w:pPr>
@@ -1481,7 +3356,108 @@
           <w:rFonts w:ascii="仿宋" w:eastAsia="仿宋" w:hAnsi="仿宋"/>
           <w:sz w:val="24"/>
           <w:szCs w:val="24"/>
-          <w:shd w:val="pct15" w:color="auto" w:fill="FFFFFF"/>
+        </w:rPr>
+      </w:pPr>
+    </w:p>
+    <w:p>
+      <w:pPr>
+        <w:pStyle w:val="2"/>
+        <w:rPr>
+          <w:sz w:val="24"/>
+          <w:shd w:val="clear" w:color="auto" w:fill="FFFFFF"/>
+        </w:rPr>
+      </w:pPr>
+      <w:r>
+        <w:rPr>
+          <w:rFonts w:hint="eastAsia"/>
+          <w:sz w:val="24"/>
+          <w:shd w:val="clear" w:color="auto" w:fill="FFFFFF"/>
+        </w:rPr>
+        <w:lastRenderedPageBreak/>
+        <w:t>7</w:t>
+      </w:r>
+      <w:r>
+        <w:rPr>
+          <w:sz w:val="24"/>
+          <w:shd w:val="clear" w:color="auto" w:fill="FFFFFF"/>
+        </w:rPr>
+        <w:t>.1.3</w:t>
+      </w:r>
+      <w:r>
+        <w:rPr>
+          <w:rFonts w:hint="eastAsia"/>
+          <w:sz w:val="24"/>
+          <w:shd w:val="clear" w:color="auto" w:fill="FFFFFF"/>
+        </w:rPr>
+        <w:t>应用</w:t>
+      </w:r>
+      <w:r>
+        <w:rPr>
+          <w:rFonts w:hint="eastAsia"/>
+          <w:sz w:val="24"/>
+          <w:shd w:val="clear" w:color="auto" w:fill="FFFFFF"/>
+        </w:rPr>
+        <w:t>场景</w:t>
+      </w:r>
+    </w:p>
+    <w:bookmarkEnd w:id="0"/>
+    <w:p>
+      <w:pPr>
+        <w:jc w:val="left"/>
+        <w:rPr>
+          <w:rFonts w:asciiTheme="minorEastAsia" w:hAnsiTheme="minorEastAsia"/>
+          <w:b/>
+          <w:sz w:val="24"/>
+          <w:szCs w:val="24"/>
+          <w:shd w:val="clear" w:color="auto" w:fill="FFFFFF"/>
+        </w:rPr>
+      </w:pPr>
+    </w:p>
+    <w:p>
+      <w:pPr>
+        <w:jc w:val="left"/>
+        <w:rPr>
+          <w:rFonts w:asciiTheme="minorEastAsia" w:hAnsiTheme="minorEastAsia"/>
+          <w:b/>
+          <w:sz w:val="24"/>
+          <w:szCs w:val="24"/>
+          <w:shd w:val="clear" w:color="auto" w:fill="FFFFFF"/>
+        </w:rPr>
+      </w:pPr>
+    </w:p>
+    <w:p>
+      <w:pPr>
+        <w:jc w:val="left"/>
+        <w:rPr>
+          <w:rFonts w:asciiTheme="minorEastAsia" w:hAnsiTheme="minorEastAsia"/>
+          <w:b/>
+          <w:sz w:val="24"/>
+          <w:szCs w:val="24"/>
+          <w:shd w:val="clear" w:color="auto" w:fill="FFFFFF"/>
+        </w:rPr>
+      </w:pPr>
+    </w:p>
+    <w:p>
+      <w:pPr>
+        <w:jc w:val="left"/>
+        <w:rPr>
+          <w:rFonts w:asciiTheme="minorEastAsia" w:hAnsiTheme="minorEastAsia"/>
+          <w:b/>
+          <w:sz w:val="24"/>
+          <w:szCs w:val="24"/>
+          <w:shd w:val="clear" w:color="auto" w:fill="FFFFFF"/>
+        </w:rPr>
+      </w:pPr>
+    </w:p>
+    <w:p>
+      <w:pPr>
+        <w:jc w:val="left"/>
+        <w:rPr>
+          <w:rFonts w:asciiTheme="minorEastAsia" w:hAnsiTheme="minorEastAsia"/>
+          <w:b/>
+          <w:sz w:val="24"/>
+          <w:szCs w:val="24"/>
+          <w:shd w:val="clear" w:color="auto" w:fill="FFFFFF"/>
         </w:rPr>
       </w:pPr>
       <w:bookmarkStart w:id="1" w:name="_GoBack"/>
@@ -1489,1105 +3465,504 @@
     </w:p>
     <w:p>
       <w:pPr>
-        <w:rPr>
-          <w:rFonts w:ascii="仿宋" w:eastAsia="仿宋" w:hAnsi="仿宋" w:hint="eastAsia"/>
-          <w:sz w:val="24"/>
-          <w:szCs w:val="24"/>
-          <w:shd w:val="pct15" w:color="auto" w:fill="FFFFFF"/>
-        </w:rPr>
-      </w:pPr>
-    </w:p>
-    <w:p>
-      <w:pPr>
-        <w:rPr>
-          <w:rFonts w:ascii="仿宋" w:eastAsia="仿宋" w:hAnsi="仿宋"/>
-          <w:sz w:val="24"/>
-          <w:szCs w:val="24"/>
-          <w:shd w:val="pct15" w:color="auto" w:fill="FFFFFF"/>
-        </w:rPr>
-      </w:pPr>
-      <w:r>
-        <w:rPr>
-          <w:rFonts w:ascii="仿宋" w:eastAsia="仿宋" w:hAnsi="仿宋" w:hint="eastAsia"/>
-          <w:sz w:val="24"/>
-          <w:szCs w:val="24"/>
-          <w:shd w:val="pct15" w:color="auto" w:fill="FFFFFF"/>
-        </w:rPr>
-        <w:t xml:space="preserve">　　对于生成器，我们使用</w:t>
-      </w:r>
-      <w:r>
-        <w:rPr>
-          <w:rFonts w:ascii="仿宋" w:eastAsia="仿宋" w:hAnsi="仿宋"/>
-          <w:sz w:val="24"/>
-          <w:szCs w:val="24"/>
-          <w:shd w:val="pct15" w:color="auto" w:fill="FFFFFF"/>
-        </w:rPr>
-        <w:t>label=0计算代价函数来训练判别器，其代价函数的计算方法为：</w:t>
-      </w:r>
-    </w:p>
-    <w:p>
-      <w:pPr>
-        <w:rPr>
-          <w:rFonts w:ascii="仿宋" w:eastAsia="仿宋" w:hAnsi="仿宋"/>
-          <w:sz w:val="24"/>
-          <w:szCs w:val="24"/>
-          <w:shd w:val="pct15" w:color="auto" w:fill="FFFFFF"/>
-        </w:rPr>
-      </w:pPr>
-      <w:r>
-        <w:rPr>
-          <w:rFonts w:ascii="仿宋" w:eastAsia="仿宋" w:hAnsi="仿宋" w:hint="eastAsia"/>
-          <w:sz w:val="24"/>
-          <w:szCs w:val="24"/>
-          <w:shd w:val="pct15" w:color="auto" w:fill="FFFFFF"/>
-        </w:rPr>
-        <w:t xml:space="preserve">　　　　　　　　　　　　</w:t>
+        <w:jc w:val="left"/>
+        <w:rPr>
+          <w:rFonts w:asciiTheme="minorEastAsia" w:hAnsiTheme="minorEastAsia"/>
+          <w:b/>
+          <w:sz w:val="24"/>
+          <w:szCs w:val="24"/>
+          <w:shd w:val="clear" w:color="auto" w:fill="FFFFFF"/>
+        </w:rPr>
+      </w:pPr>
+    </w:p>
+    <w:p>
+      <w:pPr>
+        <w:jc w:val="left"/>
+        <w:rPr>
+          <w:rFonts w:asciiTheme="minorEastAsia" w:hAnsiTheme="minorEastAsia"/>
+          <w:b/>
+          <w:sz w:val="24"/>
+          <w:szCs w:val="24"/>
+          <w:shd w:val="clear" w:color="auto" w:fill="FFFFFF"/>
+        </w:rPr>
+      </w:pPr>
+    </w:p>
+    <w:p>
+      <w:pPr>
+        <w:jc w:val="left"/>
+        <w:rPr>
+          <w:rFonts w:asciiTheme="minorEastAsia" w:hAnsiTheme="minorEastAsia"/>
+          <w:b/>
+          <w:sz w:val="24"/>
+          <w:szCs w:val="24"/>
+          <w:shd w:val="clear" w:color="auto" w:fill="FFFFFF"/>
+        </w:rPr>
+      </w:pPr>
+    </w:p>
+    <w:p>
+      <w:pPr>
+        <w:jc w:val="left"/>
+        <w:rPr>
+          <w:rFonts w:asciiTheme="minorEastAsia" w:hAnsiTheme="minorEastAsia"/>
+          <w:b/>
+          <w:sz w:val="24"/>
+          <w:szCs w:val="24"/>
+          <w:shd w:val="clear" w:color="auto" w:fill="FFFFFF"/>
+        </w:rPr>
+      </w:pPr>
+    </w:p>
+    <w:p>
+      <w:pPr>
+        <w:jc w:val="left"/>
+        <w:rPr>
+          <w:rFonts w:asciiTheme="minorEastAsia" w:hAnsiTheme="minorEastAsia"/>
+          <w:b/>
+          <w:sz w:val="24"/>
+          <w:szCs w:val="24"/>
+          <w:shd w:val="clear" w:color="auto" w:fill="FFFFFF"/>
+        </w:rPr>
+      </w:pPr>
+    </w:p>
+    <w:p>
+      <w:pPr>
+        <w:jc w:val="left"/>
+        <w:rPr>
+          <w:rFonts w:asciiTheme="minorEastAsia" w:hAnsiTheme="minorEastAsia"/>
+          <w:b/>
+          <w:sz w:val="24"/>
+          <w:szCs w:val="24"/>
+          <w:shd w:val="clear" w:color="auto" w:fill="FFFFFF"/>
+        </w:rPr>
+      </w:pPr>
+    </w:p>
+    <w:p>
+      <w:pPr>
+        <w:jc w:val="left"/>
+        <w:rPr>
+          <w:rFonts w:asciiTheme="minorEastAsia" w:hAnsiTheme="minorEastAsia"/>
+          <w:b/>
+          <w:sz w:val="24"/>
+          <w:szCs w:val="24"/>
+          <w:shd w:val="clear" w:color="auto" w:fill="FFFFFF"/>
+        </w:rPr>
+      </w:pPr>
+    </w:p>
+    <w:p>
+      <w:pPr>
+        <w:jc w:val="left"/>
+        <w:rPr>
+          <w:rFonts w:asciiTheme="minorEastAsia" w:hAnsiTheme="minorEastAsia"/>
+          <w:b/>
+          <w:sz w:val="24"/>
+          <w:szCs w:val="24"/>
+          <w:shd w:val="clear" w:color="auto" w:fill="FFFFFF"/>
+        </w:rPr>
+      </w:pPr>
+    </w:p>
+    <w:p>
+      <w:pPr>
+        <w:jc w:val="left"/>
+        <w:rPr>
+          <w:rFonts w:asciiTheme="minorEastAsia" w:hAnsiTheme="minorEastAsia"/>
+          <w:b/>
+          <w:sz w:val="24"/>
+          <w:szCs w:val="24"/>
+          <w:shd w:val="clear" w:color="auto" w:fill="FFFFFF"/>
+        </w:rPr>
+      </w:pPr>
+    </w:p>
+    <w:p>
+      <w:pPr>
+        <w:jc w:val="left"/>
+        <w:rPr>
+          <w:rFonts w:asciiTheme="minorEastAsia" w:hAnsiTheme="minorEastAsia"/>
+          <w:b/>
+          <w:sz w:val="24"/>
+          <w:szCs w:val="24"/>
+          <w:shd w:val="clear" w:color="auto" w:fill="FFFFFF"/>
+        </w:rPr>
+      </w:pPr>
+    </w:p>
+    <w:p>
+      <w:pPr>
+        <w:jc w:val="left"/>
+        <w:rPr>
+          <w:rFonts w:asciiTheme="minorEastAsia" w:hAnsiTheme="minorEastAsia"/>
+          <w:b/>
+          <w:sz w:val="24"/>
+          <w:szCs w:val="24"/>
+          <w:shd w:val="clear" w:color="auto" w:fill="FFFFFF"/>
+        </w:rPr>
+      </w:pPr>
+    </w:p>
+    <w:p>
+      <w:pPr>
+        <w:jc w:val="left"/>
+        <w:rPr>
+          <w:rFonts w:asciiTheme="minorEastAsia" w:hAnsiTheme="minorEastAsia"/>
+          <w:b/>
+          <w:sz w:val="24"/>
+          <w:szCs w:val="24"/>
+          <w:shd w:val="clear" w:color="auto" w:fill="FFFFFF"/>
+        </w:rPr>
+      </w:pPr>
+    </w:p>
+    <w:p>
+      <w:pPr>
+        <w:jc w:val="left"/>
+        <w:rPr>
+          <w:rFonts w:asciiTheme="minorEastAsia" w:hAnsiTheme="minorEastAsia"/>
+          <w:b/>
+          <w:sz w:val="24"/>
+          <w:szCs w:val="24"/>
+          <w:shd w:val="clear" w:color="auto" w:fill="FFFFFF"/>
+        </w:rPr>
+      </w:pPr>
+    </w:p>
+    <w:p>
+      <w:pPr>
+        <w:jc w:val="left"/>
+        <w:rPr>
+          <w:rFonts w:asciiTheme="minorEastAsia" w:hAnsiTheme="minorEastAsia" w:hint="eastAsia"/>
+          <w:b/>
+          <w:sz w:val="24"/>
+          <w:szCs w:val="24"/>
+          <w:shd w:val="clear" w:color="auto" w:fill="FFFFFF"/>
+        </w:rPr>
+      </w:pPr>
+    </w:p>
+    <w:p>
+      <w:pPr>
+        <w:jc w:val="center"/>
+        <w:rPr>
+          <w:rFonts w:asciiTheme="minorEastAsia" w:hAnsiTheme="minorEastAsia"/>
+          <w:b/>
+          <w:sz w:val="24"/>
+          <w:szCs w:val="24"/>
+          <w:shd w:val="clear" w:color="auto" w:fill="FFFFFF"/>
+        </w:rPr>
+      </w:pPr>
+      <w:r>
+        <w:rPr>
+          <w:rFonts w:asciiTheme="minorEastAsia" w:hAnsiTheme="minorEastAsia" w:hint="eastAsia"/>
+          <w:b/>
+          <w:sz w:val="24"/>
+          <w:szCs w:val="24"/>
+          <w:shd w:val="clear" w:color="auto" w:fill="FFFFFF"/>
+        </w:rPr>
+        <w:t>参考文献</w:t>
+      </w:r>
+    </w:p>
+    <w:p>
+      <w:pPr>
+        <w:jc w:val="left"/>
+        <w:rPr>
+          <w:rFonts w:asciiTheme="minorEastAsia" w:hAnsiTheme="minorEastAsia"/>
+          <w:sz w:val="18"/>
+          <w:szCs w:val="24"/>
+          <w:shd w:val="clear" w:color="auto" w:fill="FFFFFF"/>
+        </w:rPr>
+      </w:pPr>
+      <w:r>
+        <w:rPr>
+          <w:rFonts w:asciiTheme="minorEastAsia" w:hAnsiTheme="minorEastAsia"/>
+          <w:sz w:val="18"/>
+          <w:szCs w:val="24"/>
+          <w:shd w:val="clear" w:color="auto" w:fill="FFFFFF"/>
+        </w:rPr>
+        <w:fldChar w:fldCharType="begin"/>
+      </w:r>
+      <w:r>
+        <w:rPr>
+          <w:rFonts w:asciiTheme="minorEastAsia" w:hAnsiTheme="minorEastAsia"/>
+          <w:sz w:val="18"/>
+          <w:szCs w:val="24"/>
+          <w:shd w:val="clear" w:color="auto" w:fill="FFFFFF"/>
+        </w:rPr>
+        <w:instrText xml:space="preserve"> </w:instrText>
+      </w:r>
+      <w:r>
+        <w:rPr>
+          <w:rFonts w:asciiTheme="minorEastAsia" w:hAnsiTheme="minorEastAsia" w:hint="eastAsia"/>
+          <w:sz w:val="18"/>
+          <w:szCs w:val="24"/>
+          <w:shd w:val="clear" w:color="auto" w:fill="FFFFFF"/>
+        </w:rPr>
+        <w:instrText>= 1 \* GB2</w:instrText>
+      </w:r>
+      <w:r>
+        <w:rPr>
+          <w:rFonts w:asciiTheme="minorEastAsia" w:hAnsiTheme="minorEastAsia"/>
+          <w:sz w:val="18"/>
+          <w:szCs w:val="24"/>
+          <w:shd w:val="clear" w:color="auto" w:fill="FFFFFF"/>
+        </w:rPr>
+        <w:instrText xml:space="preserve"> </w:instrText>
+      </w:r>
+      <w:r>
+        <w:rPr>
+          <w:rFonts w:asciiTheme="minorEastAsia" w:hAnsiTheme="minorEastAsia"/>
+          <w:sz w:val="18"/>
+          <w:szCs w:val="24"/>
+          <w:shd w:val="clear" w:color="auto" w:fill="FFFFFF"/>
+        </w:rPr>
+        <w:fldChar w:fldCharType="separate"/>
+      </w:r>
+      <w:r>
+        <w:rPr>
+          <w:rFonts w:asciiTheme="minorEastAsia" w:hAnsiTheme="minorEastAsia" w:hint="eastAsia"/>
+          <w:noProof/>
+          <w:sz w:val="18"/>
+          <w:szCs w:val="24"/>
+          <w:shd w:val="clear" w:color="auto" w:fill="FFFFFF"/>
+        </w:rPr>
+        <w:t>⑴</w:t>
+      </w:r>
+      <w:r>
+        <w:rPr>
+          <w:rFonts w:asciiTheme="minorEastAsia" w:hAnsiTheme="minorEastAsia"/>
+          <w:sz w:val="18"/>
+          <w:szCs w:val="24"/>
+          <w:shd w:val="clear" w:color="auto" w:fill="FFFFFF"/>
+        </w:rPr>
+        <w:fldChar w:fldCharType="end"/>
+      </w:r>
+      <w:r>
+        <w:rPr>
+          <w:rFonts w:asciiTheme="minorEastAsia" w:hAnsiTheme="minorEastAsia"/>
+          <w:sz w:val="18"/>
+          <w:szCs w:val="24"/>
+          <w:shd w:val="clear" w:color="auto" w:fill="FFFFFF"/>
+        </w:rPr>
+        <w:t xml:space="preserve"> </w:t>
+      </w:r>
+      <w:r>
+        <w:rPr>
+          <w:rFonts w:asciiTheme="minorEastAsia" w:hAnsiTheme="minorEastAsia"/>
+          <w:sz w:val="18"/>
+          <w:szCs w:val="24"/>
+          <w:shd w:val="clear" w:color="auto" w:fill="FFFFFF"/>
+        </w:rPr>
+        <w:t xml:space="preserve">Ian J. Goodfellow, Jean </w:t>
       </w:r>
       <w:proofErr w:type="spellStart"/>
       <w:r>
         <w:rPr>
-          <w:rFonts w:ascii="仿宋" w:eastAsia="仿宋" w:hAnsi="仿宋"/>
-          <w:sz w:val="24"/>
-          <w:szCs w:val="24"/>
-          <w:shd w:val="pct15" w:color="auto" w:fill="FFFFFF"/>
-        </w:rPr>
-        <w:t>d_loss_fake</w:t>
+          <w:rFonts w:asciiTheme="minorEastAsia" w:hAnsiTheme="minorEastAsia"/>
+          <w:sz w:val="18"/>
+          <w:szCs w:val="24"/>
+          <w:shd w:val="clear" w:color="auto" w:fill="FFFFFF"/>
+        </w:rPr>
+        <w:t>Pouget</w:t>
       </w:r>
       <w:proofErr w:type="spellEnd"/>
       <w:r>
         <w:rPr>
-          <w:rFonts w:ascii="仿宋" w:eastAsia="仿宋" w:hAnsi="仿宋"/>
-          <w:sz w:val="24"/>
-          <w:szCs w:val="24"/>
-          <w:shd w:val="pct15" w:color="auto" w:fill="FFFFFF"/>
-        </w:rPr>
-        <w:t xml:space="preserve"> = </w:t>
-      </w:r>
-      <w:proofErr w:type="gramStart"/>
-      <w:r>
-        <w:rPr>
-          <w:rFonts w:ascii="仿宋" w:eastAsia="仿宋" w:hAnsi="仿宋"/>
-          <w:sz w:val="24"/>
-          <w:szCs w:val="24"/>
-          <w:shd w:val="pct15" w:color="auto" w:fill="FFFFFF"/>
-        </w:rPr>
-        <w:t>tf.reduce</w:t>
-      </w:r>
-      <w:proofErr w:type="gramEnd"/>
-      <w:r>
-        <w:rPr>
-          <w:rFonts w:ascii="仿宋" w:eastAsia="仿宋" w:hAnsi="仿宋"/>
-          <w:sz w:val="24"/>
-          <w:szCs w:val="24"/>
-          <w:shd w:val="pct15" w:color="auto" w:fill="FFFFFF"/>
-        </w:rPr>
-        <w:t>_mean(tf.nn.sigmoid_cross_entropy_with_logits(logits=d_logits_fake, labels=</w:t>
+          <w:rFonts w:asciiTheme="minorEastAsia" w:hAnsiTheme="minorEastAsia"/>
+          <w:sz w:val="18"/>
+          <w:szCs w:val="24"/>
+          <w:shd w:val="clear" w:color="auto" w:fill="FFFFFF"/>
+        </w:rPr>
+        <w:t xml:space="preserve">-Abadie, Mehdi Mirza, Bing Xu, David </w:t>
       </w:r>
       <w:proofErr w:type="spellStart"/>
       <w:r>
         <w:rPr>
-          <w:rFonts w:ascii="仿宋" w:eastAsia="仿宋" w:hAnsi="仿宋"/>
-          <w:sz w:val="24"/>
-          <w:szCs w:val="24"/>
-          <w:shd w:val="pct15" w:color="auto" w:fill="FFFFFF"/>
-        </w:rPr>
-        <w:t>tf.zeros_like</w:t>
+          <w:rFonts w:asciiTheme="minorEastAsia" w:hAnsiTheme="minorEastAsia"/>
+          <w:sz w:val="18"/>
+          <w:szCs w:val="24"/>
+          <w:shd w:val="clear" w:color="auto" w:fill="FFFFFF"/>
+        </w:rPr>
+        <w:t>Warde</w:t>
       </w:r>
       <w:proofErr w:type="spellEnd"/>
       <w:r>
         <w:rPr>
-          <w:rFonts w:ascii="仿宋" w:eastAsia="仿宋" w:hAnsi="仿宋"/>
-          <w:sz w:val="24"/>
-          <w:szCs w:val="24"/>
-          <w:shd w:val="pct15" w:color="auto" w:fill="FFFFFF"/>
-        </w:rPr>
-        <w:t>(</w:t>
+          <w:rFonts w:asciiTheme="minorEastAsia" w:hAnsiTheme="minorEastAsia"/>
+          <w:sz w:val="18"/>
+          <w:szCs w:val="24"/>
+          <w:shd w:val="clear" w:color="auto" w:fill="FFFFFF"/>
+        </w:rPr>
+        <w:t xml:space="preserve">-Farley, </w:t>
       </w:r>
       <w:proofErr w:type="spellStart"/>
       <w:r>
         <w:rPr>
-          <w:rFonts w:ascii="仿宋" w:eastAsia="仿宋" w:hAnsi="仿宋"/>
-          <w:sz w:val="24"/>
-          <w:szCs w:val="24"/>
-          <w:shd w:val="pct15" w:color="auto" w:fill="FFFFFF"/>
-        </w:rPr>
-        <w:t>d_logits_fake</w:t>
+          <w:rFonts w:asciiTheme="minorEastAsia" w:hAnsiTheme="minorEastAsia"/>
+          <w:sz w:val="18"/>
+          <w:szCs w:val="24"/>
+          <w:shd w:val="clear" w:color="auto" w:fill="FFFFFF"/>
+        </w:rPr>
+        <w:t>Sherjil</w:t>
       </w:r>
       <w:proofErr w:type="spellEnd"/>
       <w:r>
         <w:rPr>
-          <w:rFonts w:ascii="仿宋" w:eastAsia="仿宋" w:hAnsi="仿宋"/>
-          <w:sz w:val="24"/>
-          <w:szCs w:val="24"/>
-          <w:shd w:val="pct15" w:color="auto" w:fill="FFFFFF"/>
-        </w:rPr>
-        <w:t>)))</w:t>
-      </w:r>
-    </w:p>
-    <w:p>
-      <w:pPr>
-        <w:rPr>
-          <w:rFonts w:ascii="仿宋" w:eastAsia="仿宋" w:hAnsi="仿宋"/>
-          <w:sz w:val="24"/>
-          <w:szCs w:val="24"/>
-          <w:shd w:val="pct15" w:color="auto" w:fill="FFFFFF"/>
-        </w:rPr>
-      </w:pPr>
-      <w:r>
-        <w:rPr>
-          <w:rFonts w:ascii="仿宋" w:eastAsia="仿宋" w:hAnsi="仿宋" w:hint="eastAsia"/>
-          <w:sz w:val="24"/>
-          <w:szCs w:val="24"/>
-          <w:shd w:val="pct15" w:color="auto" w:fill="FFFFFF"/>
-        </w:rPr>
-        <w:t xml:space="preserve">　　所以</w:t>
-      </w:r>
-      <w:proofErr w:type="gramStart"/>
-      <w:r>
-        <w:rPr>
-          <w:rFonts w:ascii="仿宋" w:eastAsia="仿宋" w:hAnsi="仿宋" w:hint="eastAsia"/>
-          <w:sz w:val="24"/>
-          <w:szCs w:val="24"/>
-          <w:shd w:val="pct15" w:color="auto" w:fill="FFFFFF"/>
-        </w:rPr>
-        <w:t>判别器</w:t>
-      </w:r>
-      <w:proofErr w:type="gramEnd"/>
-      <w:r>
-        <w:rPr>
-          <w:rFonts w:ascii="仿宋" w:eastAsia="仿宋" w:hAnsi="仿宋" w:hint="eastAsia"/>
-          <w:sz w:val="24"/>
-          <w:szCs w:val="24"/>
-          <w:shd w:val="pct15" w:color="auto" w:fill="FFFFFF"/>
-        </w:rPr>
-        <w:t>的代价函数为：</w:t>
-      </w:r>
-    </w:p>
-    <w:p>
-      <w:pPr>
-        <w:rPr>
-          <w:rFonts w:ascii="仿宋" w:eastAsia="仿宋" w:hAnsi="仿宋"/>
-          <w:sz w:val="24"/>
-          <w:szCs w:val="24"/>
-          <w:shd w:val="pct15" w:color="auto" w:fill="FFFFFF"/>
-        </w:rPr>
-      </w:pPr>
-      <w:r>
-        <w:rPr>
-          <w:rFonts w:ascii="仿宋" w:eastAsia="仿宋" w:hAnsi="仿宋" w:hint="eastAsia"/>
-          <w:sz w:val="24"/>
-          <w:szCs w:val="24"/>
-          <w:shd w:val="pct15" w:color="auto" w:fill="FFFFFF"/>
-        </w:rPr>
-        <w:t xml:space="preserve">　　　　　　　　　　　　</w:t>
+          <w:rFonts w:asciiTheme="minorEastAsia" w:hAnsiTheme="minorEastAsia"/>
+          <w:sz w:val="18"/>
+          <w:szCs w:val="24"/>
+          <w:shd w:val="clear" w:color="auto" w:fill="FFFFFF"/>
+        </w:rPr>
+        <w:t xml:space="preserve"> </w:t>
       </w:r>
       <w:proofErr w:type="spellStart"/>
       <w:r>
         <w:rPr>
-          <w:rFonts w:ascii="仿宋" w:eastAsia="仿宋" w:hAnsi="仿宋"/>
-          <w:sz w:val="24"/>
-          <w:szCs w:val="24"/>
-          <w:shd w:val="pct15" w:color="auto" w:fill="FFFFFF"/>
-        </w:rPr>
-        <w:t>d_loss</w:t>
+          <w:rFonts w:asciiTheme="minorEastAsia" w:hAnsiTheme="minorEastAsia"/>
+          <w:sz w:val="18"/>
+          <w:szCs w:val="24"/>
+          <w:shd w:val="clear" w:color="auto" w:fill="FFFFFF"/>
+        </w:rPr>
+        <w:t>Ozair</w:t>
       </w:r>
       <w:proofErr w:type="spellEnd"/>
       <w:r>
         <w:rPr>
-          <w:rFonts w:ascii="仿宋" w:eastAsia="仿宋" w:hAnsi="仿宋"/>
-          <w:sz w:val="24"/>
-          <w:szCs w:val="24"/>
-          <w:shd w:val="pct15" w:color="auto" w:fill="FFFFFF"/>
-        </w:rPr>
-        <w:t xml:space="preserve"> = </w:t>
+          <w:rFonts w:asciiTheme="minorEastAsia" w:hAnsiTheme="minorEastAsia"/>
+          <w:sz w:val="18"/>
+          <w:szCs w:val="24"/>
+          <w:shd w:val="clear" w:color="auto" w:fill="FFFFFF"/>
+        </w:rPr>
+        <w:t xml:space="preserve">, Aaron Courville, </w:t>
       </w:r>
       <w:proofErr w:type="spellStart"/>
       <w:r>
         <w:rPr>
-          <w:rFonts w:ascii="仿宋" w:eastAsia="仿宋" w:hAnsi="仿宋"/>
-          <w:sz w:val="24"/>
-          <w:szCs w:val="24"/>
-          <w:shd w:val="pct15" w:color="auto" w:fill="FFFFFF"/>
-        </w:rPr>
-        <w:t>d_loss_real</w:t>
+          <w:rFonts w:asciiTheme="minorEastAsia" w:hAnsiTheme="minorEastAsia"/>
+          <w:sz w:val="18"/>
+          <w:szCs w:val="24"/>
+          <w:shd w:val="clear" w:color="auto" w:fill="FFFFFF"/>
+        </w:rPr>
+        <w:t>Yoshua</w:t>
       </w:r>
       <w:proofErr w:type="spellEnd"/>
       <w:r>
         <w:rPr>
-          <w:rFonts w:ascii="仿宋" w:eastAsia="仿宋" w:hAnsi="仿宋"/>
-          <w:sz w:val="24"/>
-          <w:szCs w:val="24"/>
-          <w:shd w:val="pct15" w:color="auto" w:fill="FFFFFF"/>
-        </w:rPr>
-        <w:t xml:space="preserve"> + </w:t>
+          <w:rFonts w:asciiTheme="minorEastAsia" w:hAnsiTheme="minorEastAsia"/>
+          <w:sz w:val="18"/>
+          <w:szCs w:val="24"/>
+          <w:shd w:val="clear" w:color="auto" w:fill="FFFFFF"/>
+        </w:rPr>
+        <w:t xml:space="preserve"> </w:t>
       </w:r>
       <w:proofErr w:type="spellStart"/>
       <w:r>
         <w:rPr>
-          <w:rFonts w:ascii="仿宋" w:eastAsia="仿宋" w:hAnsi="仿宋"/>
-          <w:sz w:val="24"/>
-          <w:szCs w:val="24"/>
-          <w:shd w:val="pct15" w:color="auto" w:fill="FFFFFF"/>
-        </w:rPr>
-        <w:t>d_loss_fake</w:t>
+          <w:rFonts w:asciiTheme="minorEastAsia" w:hAnsiTheme="minorEastAsia"/>
+          <w:sz w:val="18"/>
+          <w:szCs w:val="24"/>
+          <w:shd w:val="clear" w:color="auto" w:fill="FFFFFF"/>
+        </w:rPr>
+        <w:t>Bengio</w:t>
       </w:r>
       <w:proofErr w:type="spellEnd"/>
-    </w:p>
-    <w:p>
-      <w:pPr>
-        <w:rPr>
-          <w:rFonts w:ascii="仿宋" w:eastAsia="仿宋" w:hAnsi="仿宋"/>
-          <w:sz w:val="24"/>
-          <w:szCs w:val="24"/>
-          <w:shd w:val="pct15" w:color="auto" w:fill="FFFFFF"/>
-        </w:rPr>
-      </w:pPr>
-      <w:r>
-        <w:rPr>
-          <w:rFonts w:ascii="仿宋" w:eastAsia="仿宋" w:hAnsi="仿宋" w:hint="eastAsia"/>
-          <w:sz w:val="24"/>
-          <w:szCs w:val="24"/>
-          <w:shd w:val="pct15" w:color="auto" w:fill="FFFFFF"/>
-        </w:rPr>
-        <w:t xml:space="preserve">　　生成器：</w:t>
-      </w:r>
-    </w:p>
-    <w:p>
-      <w:pPr>
-        <w:rPr>
-          <w:rFonts w:ascii="仿宋" w:eastAsia="仿宋" w:hAnsi="仿宋"/>
-          <w:sz w:val="24"/>
-          <w:szCs w:val="24"/>
-          <w:shd w:val="pct15" w:color="auto" w:fill="FFFFFF"/>
-        </w:rPr>
-      </w:pPr>
-      <w:r>
-        <w:rPr>
-          <w:rFonts w:ascii="仿宋" w:eastAsia="仿宋" w:hAnsi="仿宋" w:hint="eastAsia"/>
-          <w:sz w:val="24"/>
-          <w:szCs w:val="24"/>
-          <w:shd w:val="pct15" w:color="auto" w:fill="FFFFFF"/>
-        </w:rPr>
-        <w:t xml:space="preserve">　　与此同时，生成器尝试做相反的事情，它经训练尝试输出能使</w:t>
-      </w:r>
-      <w:proofErr w:type="gramStart"/>
-      <w:r>
-        <w:rPr>
-          <w:rFonts w:ascii="仿宋" w:eastAsia="仿宋" w:hAnsi="仿宋" w:hint="eastAsia"/>
-          <w:sz w:val="24"/>
-          <w:szCs w:val="24"/>
-          <w:shd w:val="pct15" w:color="auto" w:fill="FFFFFF"/>
-        </w:rPr>
-        <w:t>辨别器分配</w:t>
-      </w:r>
-      <w:proofErr w:type="gramEnd"/>
-      <w:r>
-        <w:rPr>
-          <w:rFonts w:ascii="仿宋" w:eastAsia="仿宋" w:hAnsi="仿宋" w:hint="eastAsia"/>
-          <w:sz w:val="24"/>
-          <w:szCs w:val="24"/>
-          <w:shd w:val="pct15" w:color="auto" w:fill="FFFFFF"/>
-        </w:rPr>
-        <w:t>接近概率</w:t>
-      </w:r>
-      <w:r>
-        <w:rPr>
-          <w:rFonts w:ascii="仿宋" w:eastAsia="仿宋" w:hAnsi="仿宋"/>
-          <w:sz w:val="24"/>
-          <w:szCs w:val="24"/>
-          <w:shd w:val="pct15" w:color="auto" w:fill="FFFFFF"/>
-        </w:rPr>
-        <w:t>1的样本。生成器的代价函数为</w:t>
-      </w:r>
-    </w:p>
-    <w:p>
-      <w:pPr>
-        <w:rPr>
-          <w:rFonts w:ascii="仿宋" w:eastAsia="仿宋" w:hAnsi="仿宋"/>
-          <w:sz w:val="24"/>
-          <w:szCs w:val="24"/>
-          <w:shd w:val="pct15" w:color="auto" w:fill="FFFFFF"/>
-        </w:rPr>
-      </w:pPr>
-      <w:r>
-        <w:rPr>
-          <w:rFonts w:ascii="仿宋" w:eastAsia="仿宋" w:hAnsi="仿宋" w:hint="eastAsia"/>
-          <w:sz w:val="24"/>
-          <w:szCs w:val="24"/>
-          <w:shd w:val="pct15" w:color="auto" w:fill="FFFFFF"/>
-        </w:rPr>
-        <w:t xml:space="preserve">　　　　　　　　　　　　</w:t>
-      </w:r>
-      <w:proofErr w:type="spellStart"/>
-      <w:r>
-        <w:rPr>
-          <w:rFonts w:ascii="仿宋" w:eastAsia="仿宋" w:hAnsi="仿宋"/>
-          <w:sz w:val="24"/>
-          <w:szCs w:val="24"/>
-          <w:shd w:val="pct15" w:color="auto" w:fill="FFFFFF"/>
-        </w:rPr>
-        <w:t>g_loss</w:t>
-      </w:r>
-      <w:proofErr w:type="spellEnd"/>
-      <w:r>
-        <w:rPr>
-          <w:rFonts w:ascii="仿宋" w:eastAsia="仿宋" w:hAnsi="仿宋"/>
-          <w:sz w:val="24"/>
-          <w:szCs w:val="24"/>
-          <w:shd w:val="pct15" w:color="auto" w:fill="FFFFFF"/>
-        </w:rPr>
-        <w:t xml:space="preserve"> = </w:t>
-      </w:r>
-      <w:proofErr w:type="gramStart"/>
-      <w:r>
-        <w:rPr>
-          <w:rFonts w:ascii="仿宋" w:eastAsia="仿宋" w:hAnsi="仿宋"/>
-          <w:sz w:val="24"/>
-          <w:szCs w:val="24"/>
-          <w:shd w:val="pct15" w:color="auto" w:fill="FFFFFF"/>
-        </w:rPr>
-        <w:t>tf.reduce</w:t>
-      </w:r>
-      <w:proofErr w:type="gramEnd"/>
-      <w:r>
-        <w:rPr>
-          <w:rFonts w:ascii="仿宋" w:eastAsia="仿宋" w:hAnsi="仿宋"/>
-          <w:sz w:val="24"/>
-          <w:szCs w:val="24"/>
-          <w:shd w:val="pct15" w:color="auto" w:fill="FFFFFF"/>
-        </w:rPr>
-        <w:t>_mean(tf.nn.sigmoid_cross_entropy_with_logits(logits=d_logits_fake, labels=</w:t>
-      </w:r>
-      <w:proofErr w:type="spellStart"/>
-      <w:r>
-        <w:rPr>
-          <w:rFonts w:ascii="仿宋" w:eastAsia="仿宋" w:hAnsi="仿宋"/>
-          <w:sz w:val="24"/>
-          <w:szCs w:val="24"/>
-          <w:shd w:val="pct15" w:color="auto" w:fill="FFFFFF"/>
-        </w:rPr>
-        <w:t>tf.ones_like</w:t>
-      </w:r>
-      <w:proofErr w:type="spellEnd"/>
-      <w:r>
-        <w:rPr>
-          <w:rFonts w:ascii="仿宋" w:eastAsia="仿宋" w:hAnsi="仿宋"/>
-          <w:sz w:val="24"/>
-          <w:szCs w:val="24"/>
-          <w:shd w:val="pct15" w:color="auto" w:fill="FFFFFF"/>
-        </w:rPr>
-        <w:t>(</w:t>
-      </w:r>
-      <w:proofErr w:type="spellStart"/>
-      <w:r>
-        <w:rPr>
-          <w:rFonts w:ascii="仿宋" w:eastAsia="仿宋" w:hAnsi="仿宋"/>
-          <w:sz w:val="24"/>
-          <w:szCs w:val="24"/>
-          <w:shd w:val="pct15" w:color="auto" w:fill="FFFFFF"/>
-        </w:rPr>
-        <w:t>d_logits_fake</w:t>
-      </w:r>
-      <w:proofErr w:type="spellEnd"/>
-      <w:r>
-        <w:rPr>
-          <w:rFonts w:ascii="仿宋" w:eastAsia="仿宋" w:hAnsi="仿宋"/>
-          <w:sz w:val="24"/>
-          <w:szCs w:val="24"/>
-          <w:shd w:val="pct15" w:color="auto" w:fill="FFFFFF"/>
-        </w:rPr>
-        <w:t>)))</w:t>
-      </w:r>
-    </w:p>
-    <w:p>
-      <w:pPr>
-        <w:rPr>
-          <w:rFonts w:ascii="仿宋" w:eastAsia="仿宋" w:hAnsi="仿宋"/>
-          <w:sz w:val="24"/>
-          <w:szCs w:val="24"/>
-          <w:shd w:val="pct15" w:color="auto" w:fill="FFFFFF"/>
-        </w:rPr>
-      </w:pPr>
-      <w:r>
-        <w:rPr>
-          <w:rFonts w:ascii="仿宋" w:eastAsia="仿宋" w:hAnsi="仿宋" w:hint="eastAsia"/>
-          <w:sz w:val="24"/>
-          <w:szCs w:val="24"/>
-          <w:shd w:val="pct15" w:color="auto" w:fill="FFFFFF"/>
-        </w:rPr>
-        <w:t xml:space="preserve">　　随着以上训练的进行，</w:t>
-      </w:r>
-      <w:proofErr w:type="gramStart"/>
-      <w:r>
-        <w:rPr>
-          <w:rFonts w:ascii="仿宋" w:eastAsia="仿宋" w:hAnsi="仿宋" w:hint="eastAsia"/>
-          <w:sz w:val="24"/>
-          <w:szCs w:val="24"/>
-          <w:shd w:val="pct15" w:color="auto" w:fill="FFFFFF"/>
-        </w:rPr>
-        <w:t>判别器</w:t>
-      </w:r>
-      <w:proofErr w:type="gramEnd"/>
-      <w:r>
-        <w:rPr>
-          <w:rFonts w:ascii="仿宋" w:eastAsia="仿宋" w:hAnsi="仿宋" w:hint="eastAsia"/>
-          <w:sz w:val="24"/>
-          <w:szCs w:val="24"/>
-          <w:shd w:val="pct15" w:color="auto" w:fill="FFFFFF"/>
-        </w:rPr>
-        <w:t>‘被迫’增强自身的判别能力，而生成器‘被迫’生成越来越逼真的输出，以欺骗判别器。理论上，最终生成器和</w:t>
-      </w:r>
-      <w:proofErr w:type="gramStart"/>
-      <w:r>
-        <w:rPr>
-          <w:rFonts w:ascii="仿宋" w:eastAsia="仿宋" w:hAnsi="仿宋" w:hint="eastAsia"/>
-          <w:sz w:val="24"/>
-          <w:szCs w:val="24"/>
-          <w:shd w:val="pct15" w:color="auto" w:fill="FFFFFF"/>
-        </w:rPr>
-        <w:t>判别器</w:t>
-      </w:r>
-      <w:proofErr w:type="gramEnd"/>
-      <w:r>
-        <w:rPr>
-          <w:rFonts w:ascii="仿宋" w:eastAsia="仿宋" w:hAnsi="仿宋" w:hint="eastAsia"/>
-          <w:sz w:val="24"/>
-          <w:szCs w:val="24"/>
-          <w:shd w:val="pct15" w:color="auto" w:fill="FFFFFF"/>
-        </w:rPr>
-        <w:t>会达到一种均衡“纳什均衡”。</w:t>
-      </w:r>
-    </w:p>
-    <w:p>
-      <w:pPr>
-        <w:rPr>
-          <w:rFonts w:ascii="仿宋" w:eastAsia="仿宋" w:hAnsi="仿宋"/>
-          <w:sz w:val="24"/>
-          <w:szCs w:val="24"/>
-          <w:shd w:val="pct15" w:color="auto" w:fill="FFFFFF"/>
-        </w:rPr>
-      </w:pPr>
-      <w:r>
-        <w:rPr>
-          <w:rFonts w:ascii="仿宋" w:eastAsia="仿宋" w:hAnsi="仿宋"/>
-          <w:sz w:val="24"/>
-          <w:szCs w:val="24"/>
-          <w:shd w:val="pct15" w:color="auto" w:fill="FFFFFF"/>
-        </w:rPr>
-        <w:t xml:space="preserve"> Discriminator和Generator损失计算</w:t>
-      </w:r>
-    </w:p>
-    <w:p>
-      <w:pPr>
-        <w:rPr>
-          <w:rFonts w:ascii="仿宋" w:eastAsia="仿宋" w:hAnsi="仿宋"/>
-          <w:sz w:val="24"/>
-          <w:szCs w:val="24"/>
-          <w:shd w:val="pct15" w:color="auto" w:fill="FFFFFF"/>
-        </w:rPr>
-      </w:pPr>
-      <w:r>
-        <w:rPr>
-          <w:rFonts w:ascii="仿宋" w:eastAsia="仿宋" w:hAnsi="仿宋" w:hint="eastAsia"/>
-          <w:sz w:val="24"/>
-          <w:szCs w:val="24"/>
-          <w:shd w:val="pct15" w:color="auto" w:fill="FFFFFF"/>
-        </w:rPr>
-        <w:t xml:space="preserve">　　</w:t>
-      </w:r>
-      <w:r>
-        <w:rPr>
-          <w:rFonts w:ascii="仿宋" w:eastAsia="仿宋" w:hAnsi="仿宋"/>
-          <w:sz w:val="24"/>
-          <w:szCs w:val="24"/>
-          <w:shd w:val="pct15" w:color="auto" w:fill="FFFFFF"/>
-        </w:rPr>
-        <w:t>GANs和很多其他模型不同，GANs在训练时需要同时运行两个优化算法，我们需要为discriminator和generator分别定义一个优化器，一个用来</w:t>
-      </w:r>
-      <w:proofErr w:type="gramStart"/>
-      <w:r>
-        <w:rPr>
-          <w:rFonts w:ascii="仿宋" w:eastAsia="仿宋" w:hAnsi="仿宋"/>
-          <w:sz w:val="24"/>
-          <w:szCs w:val="24"/>
-          <w:shd w:val="pct15" w:color="auto" w:fill="FFFFFF"/>
-        </w:rPr>
-        <w:t>来</w:t>
-      </w:r>
-      <w:proofErr w:type="gramEnd"/>
-      <w:r>
-        <w:rPr>
-          <w:rFonts w:ascii="仿宋" w:eastAsia="仿宋" w:hAnsi="仿宋"/>
-          <w:sz w:val="24"/>
-          <w:szCs w:val="24"/>
-          <w:shd w:val="pct15" w:color="auto" w:fill="FFFFFF"/>
-        </w:rPr>
-        <w:t>最小化</w:t>
-      </w:r>
-      <w:r>
-        <w:rPr>
-          <w:rFonts w:ascii="仿宋" w:eastAsia="仿宋" w:hAnsi="仿宋"/>
-          <w:sz w:val="24"/>
-          <w:szCs w:val="24"/>
-          <w:shd w:val="pct15" w:color="auto" w:fill="FFFFFF"/>
+      <w:r>
+        <w:rPr>
+          <w:rFonts w:asciiTheme="minorEastAsia" w:hAnsiTheme="minorEastAsia" w:hint="eastAsia"/>
+          <w:sz w:val="18"/>
+          <w:szCs w:val="24"/>
+          <w:shd w:val="clear" w:color="auto" w:fill="FFFFFF"/>
+        </w:rPr>
+        <w:t>.</w:t>
+      </w:r>
+      <w:r>
+        <w:rPr>
+          <w:sz w:val="20"/>
+        </w:rPr>
+        <w:t xml:space="preserve"> </w:t>
+      </w:r>
+      <w:r>
+        <w:rPr>
+          <w:rFonts w:asciiTheme="minorEastAsia" w:hAnsiTheme="minorEastAsia"/>
+          <w:sz w:val="18"/>
+          <w:szCs w:val="24"/>
+          <w:shd w:val="clear" w:color="auto" w:fill="FFFFFF"/>
+        </w:rPr>
+        <w:t>Generative Adversarial Networks</w:t>
+      </w:r>
+      <w:r>
+        <w:rPr>
+          <w:rFonts w:asciiTheme="minorEastAsia" w:hAnsiTheme="minorEastAsia"/>
+          <w:sz w:val="18"/>
+          <w:szCs w:val="24"/>
+          <w:shd w:val="clear" w:color="auto" w:fill="FFFFFF"/>
+        </w:rPr>
+        <w:t>.</w:t>
+      </w:r>
+    </w:p>
+    <w:p>
+      <w:pPr>
+        <w:jc w:val="left"/>
+        <w:rPr>
+          <w:rFonts w:asciiTheme="minorEastAsia" w:hAnsiTheme="minorEastAsia" w:hint="eastAsia"/>
+          <w:sz w:val="18"/>
+          <w:szCs w:val="24"/>
+          <w:shd w:val="clear" w:color="auto" w:fill="FFFFFF"/>
+        </w:rPr>
+      </w:pPr>
+      <w:r>
+        <w:rPr>
+          <w:rFonts w:asciiTheme="minorEastAsia" w:hAnsiTheme="minorEastAsia"/>
+          <w:noProof/>
+          <w:sz w:val="18"/>
+          <w:szCs w:val="24"/>
+          <w:shd w:val="clear" w:color="auto" w:fill="FFFFFF"/>
         </w:rPr>
         <w:lastRenderedPageBreak/>
-        <w:t xml:space="preserve">discriminator的损失，另一个用来最小化generator的损失。即loss = </w:t>
-      </w:r>
-      <w:proofErr w:type="spellStart"/>
-      <w:r>
-        <w:rPr>
-          <w:rFonts w:ascii="仿宋" w:eastAsia="仿宋" w:hAnsi="仿宋"/>
-          <w:sz w:val="24"/>
-          <w:szCs w:val="24"/>
-          <w:shd w:val="pct15" w:color="auto" w:fill="FFFFFF"/>
-        </w:rPr>
-        <w:t>d_loss</w:t>
-      </w:r>
-      <w:proofErr w:type="spellEnd"/>
-      <w:r>
-        <w:rPr>
-          <w:rFonts w:ascii="仿宋" w:eastAsia="仿宋" w:hAnsi="仿宋"/>
-          <w:sz w:val="24"/>
-          <w:szCs w:val="24"/>
-          <w:shd w:val="pct15" w:color="auto" w:fill="FFFFFF"/>
-        </w:rPr>
-        <w:t xml:space="preserve"> + </w:t>
-      </w:r>
-      <w:proofErr w:type="spellStart"/>
-      <w:r>
-        <w:rPr>
-          <w:rFonts w:ascii="仿宋" w:eastAsia="仿宋" w:hAnsi="仿宋"/>
-          <w:sz w:val="24"/>
-          <w:szCs w:val="24"/>
-          <w:shd w:val="pct15" w:color="auto" w:fill="FFFFFF"/>
-        </w:rPr>
-        <w:t>g_loss</w:t>
-      </w:r>
-      <w:proofErr w:type="spellEnd"/>
-    </w:p>
-    <w:p>
-      <w:pPr>
-        <w:rPr>
-          <w:rFonts w:ascii="仿宋" w:eastAsia="仿宋" w:hAnsi="仿宋"/>
-          <w:sz w:val="24"/>
-          <w:szCs w:val="24"/>
-          <w:shd w:val="pct15" w:color="auto" w:fill="FFFFFF"/>
-        </w:rPr>
-      </w:pPr>
-      <w:r>
-        <w:rPr>
-          <w:rFonts w:ascii="仿宋" w:eastAsia="仿宋" w:hAnsi="仿宋" w:hint="eastAsia"/>
-          <w:sz w:val="24"/>
-          <w:szCs w:val="24"/>
-          <w:shd w:val="pct15" w:color="auto" w:fill="FFFFFF"/>
-        </w:rPr>
-        <w:t xml:space="preserve">　　</w:t>
-      </w:r>
-      <w:proofErr w:type="spellStart"/>
-      <w:r>
-        <w:rPr>
-          <w:rFonts w:ascii="仿宋" w:eastAsia="仿宋" w:hAnsi="仿宋"/>
-          <w:sz w:val="24"/>
-          <w:szCs w:val="24"/>
-          <w:shd w:val="pct15" w:color="auto" w:fill="FFFFFF"/>
-        </w:rPr>
-        <w:t>d_loss</w:t>
-      </w:r>
-      <w:proofErr w:type="spellEnd"/>
-      <w:r>
-        <w:rPr>
-          <w:rFonts w:ascii="仿宋" w:eastAsia="仿宋" w:hAnsi="仿宋"/>
-          <w:sz w:val="24"/>
-          <w:szCs w:val="24"/>
-          <w:shd w:val="pct15" w:color="auto" w:fill="FFFFFF"/>
-        </w:rPr>
-        <w:t>计算方法：</w:t>
-      </w:r>
-    </w:p>
-    <w:p>
-      <w:pPr>
-        <w:rPr>
-          <w:rFonts w:ascii="仿宋" w:eastAsia="仿宋" w:hAnsi="仿宋"/>
-          <w:sz w:val="24"/>
-          <w:szCs w:val="24"/>
-          <w:shd w:val="pct15" w:color="auto" w:fill="FFFFFF"/>
-        </w:rPr>
-      </w:pPr>
-      <w:r>
-        <w:rPr>
-          <w:rFonts w:ascii="仿宋" w:eastAsia="仿宋" w:hAnsi="仿宋" w:hint="eastAsia"/>
-          <w:sz w:val="24"/>
-          <w:szCs w:val="24"/>
-          <w:shd w:val="pct15" w:color="auto" w:fill="FFFFFF"/>
-        </w:rPr>
-        <w:t xml:space="preserve">　　对于</w:t>
-      </w:r>
-      <w:proofErr w:type="gramStart"/>
-      <w:r>
-        <w:rPr>
-          <w:rFonts w:ascii="仿宋" w:eastAsia="仿宋" w:hAnsi="仿宋" w:hint="eastAsia"/>
-          <w:sz w:val="24"/>
-          <w:szCs w:val="24"/>
-          <w:shd w:val="pct15" w:color="auto" w:fill="FFFFFF"/>
-        </w:rPr>
-        <w:t>辨别器</w:t>
-      </w:r>
-      <w:proofErr w:type="gramEnd"/>
-      <w:r>
-        <w:rPr>
-          <w:rFonts w:ascii="仿宋" w:eastAsia="仿宋" w:hAnsi="仿宋"/>
-          <w:sz w:val="24"/>
-          <w:szCs w:val="24"/>
-          <w:shd w:val="pct15" w:color="auto" w:fill="FFFFFF"/>
-        </w:rPr>
-        <w:t xml:space="preserve">discriminator，其损失等于真实图片和生成图片的损失之和，即 </w:t>
-      </w:r>
-      <w:proofErr w:type="spellStart"/>
-      <w:r>
-        <w:rPr>
-          <w:rFonts w:ascii="仿宋" w:eastAsia="仿宋" w:hAnsi="仿宋"/>
-          <w:sz w:val="24"/>
-          <w:szCs w:val="24"/>
-          <w:shd w:val="pct15" w:color="auto" w:fill="FFFFFF"/>
-        </w:rPr>
-        <w:t>d_loss</w:t>
-      </w:r>
-      <w:proofErr w:type="spellEnd"/>
-      <w:r>
-        <w:rPr>
-          <w:rFonts w:ascii="仿宋" w:eastAsia="仿宋" w:hAnsi="仿宋"/>
-          <w:sz w:val="24"/>
-          <w:szCs w:val="24"/>
-          <w:shd w:val="pct15" w:color="auto" w:fill="FFFFFF"/>
-        </w:rPr>
-        <w:t xml:space="preserve"> = </w:t>
-      </w:r>
-      <w:proofErr w:type="spellStart"/>
-      <w:r>
-        <w:rPr>
-          <w:rFonts w:ascii="仿宋" w:eastAsia="仿宋" w:hAnsi="仿宋"/>
-          <w:sz w:val="24"/>
-          <w:szCs w:val="24"/>
-          <w:shd w:val="pct15" w:color="auto" w:fill="FFFFFF"/>
-        </w:rPr>
-        <w:t>d_loss_real</w:t>
-      </w:r>
-      <w:proofErr w:type="spellEnd"/>
-      <w:r>
-        <w:rPr>
-          <w:rFonts w:ascii="仿宋" w:eastAsia="仿宋" w:hAnsi="仿宋"/>
-          <w:sz w:val="24"/>
-          <w:szCs w:val="24"/>
-          <w:shd w:val="pct15" w:color="auto" w:fill="FFFFFF"/>
-        </w:rPr>
-        <w:t xml:space="preserve"> + </w:t>
-      </w:r>
-      <w:proofErr w:type="spellStart"/>
-      <w:r>
-        <w:rPr>
-          <w:rFonts w:ascii="仿宋" w:eastAsia="仿宋" w:hAnsi="仿宋"/>
-          <w:sz w:val="24"/>
-          <w:szCs w:val="24"/>
-          <w:shd w:val="pct15" w:color="auto" w:fill="FFFFFF"/>
-        </w:rPr>
-        <w:t>d_loss_fake</w:t>
-      </w:r>
-      <w:proofErr w:type="spellEnd"/>
-      <w:r>
-        <w:rPr>
-          <w:rFonts w:ascii="仿宋" w:eastAsia="仿宋" w:hAnsi="仿宋"/>
-          <w:sz w:val="24"/>
-          <w:szCs w:val="24"/>
-          <w:shd w:val="pct15" w:color="auto" w:fill="FFFFFF"/>
-        </w:rPr>
-        <w:t xml:space="preserve"> , losses 均由交叉熵计算而得。在 </w:t>
-      </w:r>
-      <w:proofErr w:type="spellStart"/>
-      <w:r>
-        <w:rPr>
-          <w:rFonts w:ascii="仿宋" w:eastAsia="仿宋" w:hAnsi="仿宋"/>
-          <w:sz w:val="24"/>
-          <w:szCs w:val="24"/>
-          <w:shd w:val="pct15" w:color="auto" w:fill="FFFFFF"/>
-        </w:rPr>
-        <w:t>tensorflow</w:t>
-      </w:r>
-      <w:proofErr w:type="spellEnd"/>
-      <w:r>
-        <w:rPr>
-          <w:rFonts w:ascii="仿宋" w:eastAsia="仿宋" w:hAnsi="仿宋"/>
-          <w:sz w:val="24"/>
-          <w:szCs w:val="24"/>
-          <w:shd w:val="pct15" w:color="auto" w:fill="FFFFFF"/>
-        </w:rPr>
-        <w:t xml:space="preserve"> 中可使用以下函数：</w:t>
-      </w:r>
-    </w:p>
-    <w:p>
-      <w:pPr>
-        <w:rPr>
-          <w:rFonts w:ascii="仿宋" w:eastAsia="仿宋" w:hAnsi="仿宋"/>
-          <w:sz w:val="24"/>
-          <w:szCs w:val="24"/>
-          <w:shd w:val="pct15" w:color="auto" w:fill="FFFFFF"/>
-        </w:rPr>
-      </w:pPr>
-      <w:proofErr w:type="spellStart"/>
-      <w:r>
-        <w:rPr>
-          <w:rFonts w:ascii="仿宋" w:eastAsia="仿宋" w:hAnsi="仿宋"/>
-          <w:sz w:val="24"/>
-          <w:szCs w:val="24"/>
-          <w:shd w:val="pct15" w:color="auto" w:fill="FFFFFF"/>
-        </w:rPr>
-        <w:t>tf.</w:t>
-      </w:r>
-      <w:proofErr w:type="gramStart"/>
-      <w:r>
-        <w:rPr>
-          <w:rFonts w:ascii="仿宋" w:eastAsia="仿宋" w:hAnsi="仿宋"/>
-          <w:sz w:val="24"/>
-          <w:szCs w:val="24"/>
-          <w:shd w:val="pct15" w:color="auto" w:fill="FFFFFF"/>
-        </w:rPr>
-        <w:t>nn.sigmoid</w:t>
-      </w:r>
-      <w:proofErr w:type="gramEnd"/>
-      <w:r>
-        <w:rPr>
-          <w:rFonts w:ascii="仿宋" w:eastAsia="仿宋" w:hAnsi="仿宋"/>
-          <w:sz w:val="24"/>
-          <w:szCs w:val="24"/>
-          <w:shd w:val="pct15" w:color="auto" w:fill="FFFFFF"/>
-        </w:rPr>
-        <w:t>_cross_entropy_with_logits</w:t>
-      </w:r>
-      <w:proofErr w:type="spellEnd"/>
-      <w:r>
-        <w:rPr>
-          <w:rFonts w:ascii="仿宋" w:eastAsia="仿宋" w:hAnsi="仿宋"/>
-          <w:sz w:val="24"/>
-          <w:szCs w:val="24"/>
-          <w:shd w:val="pct15" w:color="auto" w:fill="FFFFFF"/>
-        </w:rPr>
-        <w:t>(logits=logits, labels=labels)</w:t>
-      </w:r>
-    </w:p>
-    <w:p>
-      <w:pPr>
-        <w:rPr>
-          <w:rFonts w:ascii="仿宋" w:eastAsia="仿宋" w:hAnsi="仿宋"/>
-          <w:sz w:val="24"/>
-          <w:szCs w:val="24"/>
-          <w:shd w:val="pct15" w:color="auto" w:fill="FFFFFF"/>
-        </w:rPr>
-      </w:pPr>
-      <w:r>
-        <w:rPr>
-          <w:rFonts w:ascii="仿宋" w:eastAsia="仿宋" w:hAnsi="仿宋" w:hint="eastAsia"/>
-          <w:sz w:val="24"/>
-          <w:szCs w:val="24"/>
-          <w:shd w:val="pct15" w:color="auto" w:fill="FFFFFF"/>
-        </w:rPr>
-        <w:t xml:space="preserve">　　在计算真实数据产生的损失</w:t>
-      </w:r>
-      <w:proofErr w:type="spellStart"/>
-      <w:r>
-        <w:rPr>
-          <w:rFonts w:ascii="仿宋" w:eastAsia="仿宋" w:hAnsi="仿宋"/>
-          <w:sz w:val="24"/>
-          <w:szCs w:val="24"/>
-          <w:shd w:val="pct15" w:color="auto" w:fill="FFFFFF"/>
-        </w:rPr>
-        <w:t>d_loss_real</w:t>
-      </w:r>
-      <w:proofErr w:type="spellEnd"/>
-      <w:r>
-        <w:rPr>
-          <w:rFonts w:ascii="仿宋" w:eastAsia="仿宋" w:hAnsi="仿宋"/>
-          <w:sz w:val="24"/>
-          <w:szCs w:val="24"/>
-          <w:shd w:val="pct15" w:color="auto" w:fill="FFFFFF"/>
-        </w:rPr>
-        <w:t>时，我们希望</w:t>
-      </w:r>
-      <w:proofErr w:type="gramStart"/>
-      <w:r>
-        <w:rPr>
-          <w:rFonts w:ascii="仿宋" w:eastAsia="仿宋" w:hAnsi="仿宋"/>
-          <w:sz w:val="24"/>
-          <w:szCs w:val="24"/>
-          <w:shd w:val="pct15" w:color="auto" w:fill="FFFFFF"/>
-        </w:rPr>
-        <w:t>辨别器</w:t>
-      </w:r>
-      <w:proofErr w:type="gramEnd"/>
-      <w:r>
-        <w:rPr>
-          <w:rFonts w:ascii="仿宋" w:eastAsia="仿宋" w:hAnsi="仿宋"/>
-          <w:sz w:val="24"/>
-          <w:szCs w:val="24"/>
-          <w:shd w:val="pct15" w:color="auto" w:fill="FFFFFF"/>
-        </w:rPr>
-        <w:t>discriminator输出1；而在计算生成器生成的 ‘假’ 数据所产生的损失</w:t>
-      </w:r>
-      <w:proofErr w:type="spellStart"/>
-      <w:r>
-        <w:rPr>
-          <w:rFonts w:ascii="仿宋" w:eastAsia="仿宋" w:hAnsi="仿宋"/>
-          <w:sz w:val="24"/>
-          <w:szCs w:val="24"/>
-          <w:shd w:val="pct15" w:color="auto" w:fill="FFFFFF"/>
-        </w:rPr>
-        <w:t>d_loss_fake</w:t>
-      </w:r>
-      <w:proofErr w:type="spellEnd"/>
-      <w:r>
-        <w:rPr>
-          <w:rFonts w:ascii="仿宋" w:eastAsia="仿宋" w:hAnsi="仿宋"/>
-          <w:sz w:val="24"/>
-          <w:szCs w:val="24"/>
-          <w:shd w:val="pct15" w:color="auto" w:fill="FFFFFF"/>
-        </w:rPr>
-        <w:t>时，我们希望discriminator输出0.</w:t>
-      </w:r>
-    </w:p>
-    <w:p>
-      <w:pPr>
-        <w:rPr>
-          <w:rFonts w:ascii="仿宋" w:eastAsia="仿宋" w:hAnsi="仿宋"/>
-          <w:sz w:val="24"/>
-          <w:szCs w:val="24"/>
-          <w:shd w:val="pct15" w:color="auto" w:fill="FFFFFF"/>
-        </w:rPr>
-      </w:pPr>
-      <w:r>
-        <w:rPr>
-          <w:rFonts w:ascii="仿宋" w:eastAsia="仿宋" w:hAnsi="仿宋" w:hint="eastAsia"/>
-          <w:sz w:val="24"/>
-          <w:szCs w:val="24"/>
-          <w:shd w:val="pct15" w:color="auto" w:fill="FFFFFF"/>
-        </w:rPr>
-        <w:t xml:space="preserve">　　因此，对于真实数据，在计算其损失时，将上式中的</w:t>
-      </w:r>
-      <w:r>
-        <w:rPr>
-          <w:rFonts w:ascii="仿宋" w:eastAsia="仿宋" w:hAnsi="仿宋"/>
-          <w:sz w:val="24"/>
-          <w:szCs w:val="24"/>
-          <w:shd w:val="pct15" w:color="auto" w:fill="FFFFFF"/>
-        </w:rPr>
-        <w:t>labels全部都设为1，因为它们都是真实的。为了是增强</w:t>
-      </w:r>
-      <w:proofErr w:type="gramStart"/>
-      <w:r>
-        <w:rPr>
-          <w:rFonts w:ascii="仿宋" w:eastAsia="仿宋" w:hAnsi="仿宋"/>
-          <w:sz w:val="24"/>
-          <w:szCs w:val="24"/>
-          <w:shd w:val="pct15" w:color="auto" w:fill="FFFFFF"/>
-        </w:rPr>
-        <w:t>辨别器</w:t>
-      </w:r>
-      <w:proofErr w:type="gramEnd"/>
-      <w:r>
-        <w:rPr>
-          <w:rFonts w:ascii="仿宋" w:eastAsia="仿宋" w:hAnsi="仿宋"/>
-          <w:sz w:val="24"/>
-          <w:szCs w:val="24"/>
-          <w:shd w:val="pct15" w:color="auto" w:fill="FFFFFF"/>
-        </w:rPr>
-        <w:t>discriminator的泛化能力，可以将labels设为0.9，而不是1.0。</w:t>
-      </w:r>
-    </w:p>
-    <w:p>
-      <w:pPr>
-        <w:rPr>
-          <w:rFonts w:ascii="仿宋" w:eastAsia="仿宋" w:hAnsi="仿宋"/>
-          <w:sz w:val="24"/>
-          <w:szCs w:val="24"/>
-          <w:shd w:val="pct15" w:color="auto" w:fill="FFFFFF"/>
-        </w:rPr>
-      </w:pPr>
-      <w:r>
-        <w:rPr>
-          <w:rFonts w:ascii="仿宋" w:eastAsia="仿宋" w:hAnsi="仿宋" w:hint="eastAsia"/>
-          <w:sz w:val="24"/>
-          <w:szCs w:val="24"/>
-          <w:shd w:val="pct15" w:color="auto" w:fill="FFFFFF"/>
-        </w:rPr>
-        <w:t xml:space="preserve">　　对于生成器生成的‘假’数据，在计算其损失</w:t>
-      </w:r>
-      <w:proofErr w:type="spellStart"/>
-      <w:r>
-        <w:rPr>
-          <w:rFonts w:ascii="仿宋" w:eastAsia="仿宋" w:hAnsi="仿宋"/>
-          <w:sz w:val="24"/>
-          <w:szCs w:val="24"/>
-          <w:shd w:val="pct15" w:color="auto" w:fill="FFFFFF"/>
-        </w:rPr>
-        <w:t>d_loss_fake</w:t>
-      </w:r>
-      <w:proofErr w:type="spellEnd"/>
-      <w:r>
-        <w:rPr>
-          <w:rFonts w:ascii="仿宋" w:eastAsia="仿宋" w:hAnsi="仿宋"/>
-          <w:sz w:val="24"/>
-          <w:szCs w:val="24"/>
-          <w:shd w:val="pct15" w:color="auto" w:fill="FFFFFF"/>
-        </w:rPr>
-        <w:t>时，将上式中的labels全部设为0。</w:t>
-      </w:r>
-    </w:p>
-    <w:p>
-      <w:pPr>
-        <w:rPr>
-          <w:rFonts w:ascii="仿宋" w:eastAsia="仿宋" w:hAnsi="仿宋"/>
-          <w:sz w:val="24"/>
-          <w:szCs w:val="24"/>
-          <w:shd w:val="pct15" w:color="auto" w:fill="FFFFFF"/>
-        </w:rPr>
-      </w:pPr>
-      <w:r>
-        <w:rPr>
-          <w:rFonts w:ascii="仿宋" w:eastAsia="仿宋" w:hAnsi="仿宋" w:hint="eastAsia"/>
-          <w:sz w:val="24"/>
-          <w:szCs w:val="24"/>
-          <w:shd w:val="pct15" w:color="auto" w:fill="FFFFFF"/>
-        </w:rPr>
-        <w:t xml:space="preserve">　　</w:t>
-      </w:r>
-      <w:proofErr w:type="spellStart"/>
-      <w:r>
-        <w:rPr>
-          <w:rFonts w:ascii="仿宋" w:eastAsia="仿宋" w:hAnsi="仿宋"/>
-          <w:sz w:val="24"/>
-          <w:szCs w:val="24"/>
-          <w:shd w:val="pct15" w:color="auto" w:fill="FFFFFF"/>
-        </w:rPr>
-        <w:t>g_loss</w:t>
-      </w:r>
-      <w:proofErr w:type="spellEnd"/>
-      <w:r>
-        <w:rPr>
-          <w:rFonts w:ascii="仿宋" w:eastAsia="仿宋" w:hAnsi="仿宋"/>
-          <w:sz w:val="24"/>
-          <w:szCs w:val="24"/>
-          <w:shd w:val="pct15" w:color="auto" w:fill="FFFFFF"/>
-        </w:rPr>
-        <w:t>计算方法：</w:t>
-      </w:r>
-    </w:p>
-    <w:p>
-      <w:pPr>
-        <w:rPr>
-          <w:rFonts w:ascii="仿宋" w:eastAsia="仿宋" w:hAnsi="仿宋"/>
-          <w:sz w:val="24"/>
-          <w:szCs w:val="24"/>
-          <w:shd w:val="pct15" w:color="auto" w:fill="FFFFFF"/>
-        </w:rPr>
-      </w:pPr>
-      <w:r>
-        <w:rPr>
-          <w:rFonts w:ascii="仿宋" w:eastAsia="仿宋" w:hAnsi="仿宋" w:hint="eastAsia"/>
-          <w:sz w:val="24"/>
-          <w:szCs w:val="24"/>
-          <w:shd w:val="pct15" w:color="auto" w:fill="FFFFFF"/>
-        </w:rPr>
-        <w:t xml:space="preserve">　　最后，生成器</w:t>
-      </w:r>
-      <w:r>
-        <w:rPr>
-          <w:rFonts w:ascii="仿宋" w:eastAsia="仿宋" w:hAnsi="仿宋"/>
-          <w:sz w:val="24"/>
-          <w:szCs w:val="24"/>
-          <w:shd w:val="pct15" w:color="auto" w:fill="FFFFFF"/>
-        </w:rPr>
-        <w:t>generator的损失用 '假' 数据的logits（即</w:t>
-      </w:r>
-      <w:proofErr w:type="spellStart"/>
-      <w:r>
-        <w:rPr>
-          <w:rFonts w:ascii="仿宋" w:eastAsia="仿宋" w:hAnsi="仿宋"/>
-          <w:sz w:val="24"/>
-          <w:szCs w:val="24"/>
-          <w:shd w:val="pct15" w:color="auto" w:fill="FFFFFF"/>
-        </w:rPr>
-        <w:t>d_logits_fake</w:t>
-      </w:r>
-      <w:proofErr w:type="spellEnd"/>
-      <w:r>
-        <w:rPr>
-          <w:rFonts w:ascii="仿宋" w:eastAsia="仿宋" w:hAnsi="仿宋"/>
-          <w:sz w:val="24"/>
-          <w:szCs w:val="24"/>
-          <w:shd w:val="pct15" w:color="auto" w:fill="FFFFFF"/>
-        </w:rPr>
-        <w:t xml:space="preserve">），但是，现在所有的labels全部设为1（即我们希望生成器generator输出1）。这样，通过训练，生成器generator试图 ‘骗过’ </w:t>
-      </w:r>
-      <w:proofErr w:type="gramStart"/>
-      <w:r>
-        <w:rPr>
-          <w:rFonts w:ascii="仿宋" w:eastAsia="仿宋" w:hAnsi="仿宋"/>
-          <w:sz w:val="24"/>
-          <w:szCs w:val="24"/>
-          <w:shd w:val="pct15" w:color="auto" w:fill="FFFFFF"/>
-        </w:rPr>
-        <w:t>辨别器</w:t>
-      </w:r>
-      <w:proofErr w:type="gramEnd"/>
-      <w:r>
-        <w:rPr>
-          <w:rFonts w:ascii="仿宋" w:eastAsia="仿宋" w:hAnsi="仿宋"/>
-          <w:sz w:val="24"/>
-          <w:szCs w:val="24"/>
-          <w:shd w:val="pct15" w:color="auto" w:fill="FFFFFF"/>
-        </w:rPr>
-        <w:t>discriminator。</w:t>
-      </w:r>
-    </w:p>
-    <w:p>
-      <w:pPr>
-        <w:pStyle w:val="2"/>
-        <w:rPr>
-          <w:sz w:val="24"/>
-          <w:shd w:val="clear" w:color="auto" w:fill="FFFFFF"/>
-        </w:rPr>
-      </w:pPr>
-      <w:r>
-        <w:rPr>
-          <w:rFonts w:hint="eastAsia"/>
-          <w:sz w:val="24"/>
-          <w:shd w:val="clear" w:color="auto" w:fill="FFFFFF"/>
-        </w:rPr>
-        <w:t>7</w:t>
-      </w:r>
-      <w:r>
-        <w:rPr>
-          <w:sz w:val="24"/>
-          <w:shd w:val="clear" w:color="auto" w:fill="FFFFFF"/>
-        </w:rPr>
-        <w:t>.1.3</w:t>
-      </w:r>
-      <w:r>
-        <w:rPr>
-          <w:rFonts w:hint="eastAsia"/>
-          <w:sz w:val="24"/>
-          <w:shd w:val="clear" w:color="auto" w:fill="FFFFFF"/>
-        </w:rPr>
-        <w:t>应用</w:t>
-      </w:r>
-      <w:r>
-        <w:rPr>
-          <w:rFonts w:hint="eastAsia"/>
-          <w:sz w:val="24"/>
-          <w:shd w:val="clear" w:color="auto" w:fill="FFFFFF"/>
-        </w:rPr>
-        <w:t>场景</w:t>
-      </w:r>
-    </w:p>
-    <w:bookmarkEnd w:id="0"/>
+        <w:t>(2)</w:t>
+      </w:r>
+      <w:r>
+        <w:rPr>
+          <w:rFonts w:asciiTheme="minorEastAsia" w:hAnsiTheme="minorEastAsia"/>
+          <w:noProof/>
+          <w:sz w:val="18"/>
+          <w:szCs w:val="24"/>
+          <w:shd w:val="clear" w:color="auto" w:fill="FFFFFF"/>
+        </w:rPr>
+        <w:t xml:space="preserve"> </w:t>
+      </w:r>
+      <w:r>
+        <w:rPr>
+          <w:rFonts w:asciiTheme="minorEastAsia" w:hAnsiTheme="minorEastAsia"/>
+          <w:noProof/>
+          <w:sz w:val="18"/>
+          <w:szCs w:val="24"/>
+          <w:shd w:val="clear" w:color="auto" w:fill="FFFFFF"/>
+        </w:rPr>
+        <w:t>Antonia Creswell, Tom White, Vincent Dumoulin, Kai Arulkumaran, Biswa Sengupta, Anil A Bharath</w:t>
+      </w:r>
+      <w:r>
+        <w:rPr>
+          <w:rFonts w:asciiTheme="minorEastAsia" w:hAnsiTheme="minorEastAsia"/>
+          <w:noProof/>
+          <w:sz w:val="18"/>
+          <w:szCs w:val="24"/>
+          <w:shd w:val="clear" w:color="auto" w:fill="FFFFFF"/>
+        </w:rPr>
+        <w:t>.</w:t>
+      </w:r>
+      <w:r>
+        <w:t xml:space="preserve"> </w:t>
+      </w:r>
+      <w:r>
+        <w:rPr>
+          <w:rFonts w:asciiTheme="minorEastAsia" w:hAnsiTheme="minorEastAsia"/>
+          <w:sz w:val="18"/>
+          <w:szCs w:val="24"/>
+          <w:shd w:val="clear" w:color="auto" w:fill="FFFFFF"/>
+        </w:rPr>
+        <w:t>Generative Adversarial Networks: An Overview</w:t>
+      </w:r>
+      <w:r>
+        <w:rPr>
+          <w:rFonts w:asciiTheme="minorEastAsia" w:hAnsiTheme="minorEastAsia"/>
+          <w:sz w:val="18"/>
+          <w:szCs w:val="24"/>
+          <w:shd w:val="clear" w:color="auto" w:fill="FFFFFF"/>
+        </w:rPr>
+        <w:t>.</w:t>
+      </w:r>
+    </w:p>
     <w:p>
       <w:pPr>
         <w:jc w:val="left"/>
@@ -2626,55 +4001,189 @@
     </w:p>
     <w:p>
       <w:pPr>
-        <w:jc w:val="center"/>
-        <w:rPr>
-          <w:rFonts w:asciiTheme="minorEastAsia" w:hAnsiTheme="minorEastAsia"/>
-          <w:b/>
-          <w:sz w:val="24"/>
-          <w:szCs w:val="24"/>
-          <w:shd w:val="clear" w:color="auto" w:fill="FFFFFF"/>
-        </w:rPr>
-      </w:pPr>
-      <w:r>
+        <w:jc w:val="left"/>
+        <w:rPr>
+          <w:rFonts w:asciiTheme="minorEastAsia" w:hAnsiTheme="minorEastAsia"/>
+          <w:b/>
+          <w:sz w:val="24"/>
+          <w:szCs w:val="24"/>
+          <w:shd w:val="clear" w:color="auto" w:fill="FFFFFF"/>
+        </w:rPr>
+      </w:pPr>
+    </w:p>
+    <w:p>
+      <w:pPr>
+        <w:jc w:val="left"/>
+        <w:rPr>
+          <w:rFonts w:asciiTheme="minorEastAsia" w:hAnsiTheme="minorEastAsia"/>
+          <w:b/>
+          <w:sz w:val="24"/>
+          <w:szCs w:val="24"/>
+          <w:shd w:val="clear" w:color="auto" w:fill="FFFFFF"/>
+        </w:rPr>
+      </w:pPr>
+    </w:p>
+    <w:p>
+      <w:pPr>
+        <w:jc w:val="left"/>
+        <w:rPr>
+          <w:rFonts w:asciiTheme="minorEastAsia" w:hAnsiTheme="minorEastAsia"/>
+          <w:b/>
+          <w:sz w:val="24"/>
+          <w:szCs w:val="24"/>
+          <w:shd w:val="clear" w:color="auto" w:fill="FFFFFF"/>
+        </w:rPr>
+      </w:pPr>
+    </w:p>
+    <w:p>
+      <w:pPr>
+        <w:jc w:val="left"/>
+        <w:rPr>
+          <w:rFonts w:asciiTheme="minorEastAsia" w:hAnsiTheme="minorEastAsia"/>
+          <w:b/>
+          <w:sz w:val="24"/>
+          <w:szCs w:val="24"/>
+          <w:shd w:val="clear" w:color="auto" w:fill="FFFFFF"/>
+        </w:rPr>
+      </w:pPr>
+    </w:p>
+    <w:p>
+      <w:pPr>
+        <w:jc w:val="left"/>
+        <w:rPr>
+          <w:rFonts w:asciiTheme="minorEastAsia" w:hAnsiTheme="minorEastAsia"/>
+          <w:b/>
+          <w:sz w:val="24"/>
+          <w:szCs w:val="24"/>
+          <w:shd w:val="clear" w:color="auto" w:fill="FFFFFF"/>
+        </w:rPr>
+      </w:pPr>
+    </w:p>
+    <w:p>
+      <w:pPr>
+        <w:jc w:val="left"/>
+        <w:rPr>
+          <w:rFonts w:asciiTheme="minorEastAsia" w:hAnsiTheme="minorEastAsia"/>
+          <w:b/>
+          <w:sz w:val="24"/>
+          <w:szCs w:val="24"/>
+          <w:shd w:val="clear" w:color="auto" w:fill="FFFFFF"/>
+        </w:rPr>
+      </w:pPr>
+    </w:p>
+    <w:p>
+      <w:pPr>
+        <w:jc w:val="left"/>
+        <w:rPr>
+          <w:rFonts w:asciiTheme="minorEastAsia" w:hAnsiTheme="minorEastAsia"/>
+          <w:b/>
+          <w:sz w:val="24"/>
+          <w:szCs w:val="24"/>
+          <w:shd w:val="clear" w:color="auto" w:fill="FFFFFF"/>
+        </w:rPr>
+      </w:pPr>
+    </w:p>
+    <w:p>
+      <w:pPr>
+        <w:jc w:val="left"/>
+        <w:rPr>
+          <w:rFonts w:asciiTheme="minorEastAsia" w:hAnsiTheme="minorEastAsia"/>
+          <w:b/>
+          <w:sz w:val="24"/>
+          <w:szCs w:val="24"/>
+          <w:shd w:val="clear" w:color="auto" w:fill="FFFFFF"/>
+        </w:rPr>
+      </w:pPr>
+    </w:p>
+    <w:p>
+      <w:pPr>
+        <w:jc w:val="left"/>
+        <w:rPr>
+          <w:rFonts w:asciiTheme="minorEastAsia" w:hAnsiTheme="minorEastAsia"/>
+          <w:b/>
+          <w:sz w:val="24"/>
+          <w:szCs w:val="24"/>
+          <w:shd w:val="clear" w:color="auto" w:fill="FFFFFF"/>
+        </w:rPr>
+      </w:pPr>
+    </w:p>
+    <w:p>
+      <w:pPr>
+        <w:jc w:val="left"/>
+        <w:rPr>
+          <w:rFonts w:asciiTheme="minorEastAsia" w:hAnsiTheme="minorEastAsia"/>
+          <w:b/>
+          <w:sz w:val="24"/>
+          <w:szCs w:val="24"/>
+          <w:shd w:val="clear" w:color="auto" w:fill="FFFFFF"/>
+        </w:rPr>
+      </w:pPr>
+    </w:p>
+    <w:p>
+      <w:pPr>
+        <w:jc w:val="left"/>
+        <w:rPr>
+          <w:rFonts w:asciiTheme="minorEastAsia" w:hAnsiTheme="minorEastAsia"/>
+          <w:b/>
+          <w:sz w:val="24"/>
+          <w:szCs w:val="24"/>
+          <w:shd w:val="clear" w:color="auto" w:fill="FFFFFF"/>
+        </w:rPr>
+      </w:pPr>
+    </w:p>
+    <w:p>
+      <w:pPr>
+        <w:jc w:val="left"/>
+        <w:rPr>
+          <w:rFonts w:asciiTheme="minorEastAsia" w:hAnsiTheme="minorEastAsia"/>
+          <w:b/>
+          <w:sz w:val="24"/>
+          <w:szCs w:val="24"/>
+          <w:shd w:val="clear" w:color="auto" w:fill="FFFFFF"/>
+        </w:rPr>
+      </w:pPr>
+    </w:p>
+    <w:p>
+      <w:pPr>
+        <w:jc w:val="left"/>
+        <w:rPr>
+          <w:rFonts w:asciiTheme="minorEastAsia" w:hAnsiTheme="minorEastAsia"/>
+          <w:b/>
+          <w:sz w:val="24"/>
+          <w:szCs w:val="24"/>
+          <w:shd w:val="clear" w:color="auto" w:fill="FFFFFF"/>
+        </w:rPr>
+      </w:pPr>
+    </w:p>
+    <w:p>
+      <w:pPr>
+        <w:jc w:val="left"/>
+        <w:rPr>
+          <w:rFonts w:asciiTheme="minorEastAsia" w:hAnsiTheme="minorEastAsia"/>
+          <w:b/>
+          <w:sz w:val="24"/>
+          <w:szCs w:val="24"/>
+          <w:shd w:val="clear" w:color="auto" w:fill="FFFFFF"/>
+        </w:rPr>
+      </w:pPr>
+    </w:p>
+    <w:p>
+      <w:pPr>
+        <w:jc w:val="left"/>
+        <w:rPr>
+          <w:rFonts w:asciiTheme="minorEastAsia" w:hAnsiTheme="minorEastAsia"/>
+          <w:b/>
+          <w:sz w:val="24"/>
+          <w:szCs w:val="24"/>
+          <w:shd w:val="clear" w:color="auto" w:fill="FFFFFF"/>
+        </w:rPr>
+      </w:pPr>
+    </w:p>
+    <w:p>
+      <w:pPr>
+        <w:jc w:val="left"/>
         <w:rPr>
           <w:rFonts w:asciiTheme="minorEastAsia" w:hAnsiTheme="minorEastAsia" w:hint="eastAsia"/>
-          <w:b/>
-          <w:sz w:val="24"/>
-          <w:szCs w:val="24"/>
-          <w:shd w:val="clear" w:color="auto" w:fill="FFFFFF"/>
-        </w:rPr>
-        <w:t>参考文献</w:t>
-      </w:r>
-    </w:p>
-    <w:p>
-      <w:pPr>
-        <w:jc w:val="left"/>
-        <w:rPr>
-          <w:rFonts w:asciiTheme="minorEastAsia" w:hAnsiTheme="minorEastAsia"/>
-          <w:b/>
-          <w:sz w:val="24"/>
-          <w:szCs w:val="24"/>
-          <w:shd w:val="clear" w:color="auto" w:fill="FFFFFF"/>
-        </w:rPr>
-      </w:pPr>
-    </w:p>
-    <w:p>
-      <w:pPr>
-        <w:jc w:val="left"/>
-        <w:rPr>
-          <w:rFonts w:asciiTheme="minorEastAsia" w:hAnsiTheme="minorEastAsia"/>
-          <w:b/>
-          <w:sz w:val="24"/>
-          <w:szCs w:val="24"/>
-          <w:shd w:val="clear" w:color="auto" w:fill="FFFFFF"/>
-        </w:rPr>
-      </w:pPr>
-    </w:p>
-    <w:p>
-      <w:pPr>
-        <w:jc w:val="left"/>
-        <w:rPr>
-          <w:rFonts w:asciiTheme="minorEastAsia" w:hAnsiTheme="minorEastAsia"/>
           <w:b/>
           <w:sz w:val="24"/>
           <w:szCs w:val="24"/>
@@ -3085,6 +4594,7 @@
           <w:rFonts w:hint="eastAsia"/>
           <w:shd w:val="clear" w:color="auto" w:fill="FFFFFF"/>
         </w:rPr>
+        <w:lastRenderedPageBreak/>
         <w:t>第十一章</w:t>
       </w:r>
       <w:r>
@@ -3161,7 +4671,6 @@
           <w:szCs w:val="24"/>
           <w:shd w:val="clear" w:color="auto" w:fill="FFFFFF"/>
         </w:rPr>
-        <w:lastRenderedPageBreak/>
         <w:t>1</w:t>
       </w:r>
       <w:r>
@@ -4334,7 +5843,7 @@
   <w:style w:type="paragraph" w:default="1" w:styleId="a">
     <w:name w:val="Normal"/>
     <w:qFormat/>
-    <w:rsid w:val="00BA5EF1"/>
+    <w:rsid w:val="00F81B71"/>
     <w:pPr>
       <w:widowControl w:val="0"/>
       <w:jc w:val="both"/>
@@ -4661,6 +6170,16 @@
       <w:color w:val="404040" w:themeColor="text1" w:themeTint="BF"/>
     </w:rPr>
   </w:style>
+  <w:style w:type="character" w:styleId="af0">
+    <w:name w:val="Placeholder Text"/>
+    <w:basedOn w:val="a0"/>
+    <w:uiPriority w:val="99"/>
+    <w:semiHidden/>
+    <w:rsid w:val="002C00F8"/>
+    <w:rPr>
+      <w:color w:val="808080"/>
+    </w:rPr>
+  </w:style>
 </w:styles>
 </file>
 
@@ -4957,4 +6476,16 @@
     </a:ext>
   </a:extLst>
 </a:theme>
+</file>
+
+<file path=customXml/item1.xml><?xml version="1.0" encoding="utf-8"?>
+<b:Sources xmlns:b="http://schemas.openxmlformats.org/officeDocument/2006/bibliography" xmlns="http://schemas.openxmlformats.org/officeDocument/2006/bibliography" SelectedStyle="\IEEE2006OfficeOnline.xsl" StyleName="IEEE" Version="2006"/>
+</file>
+
+<file path=customXml/itemProps1.xml><?xml version="1.0" encoding="utf-8"?>
+<ds:datastoreItem xmlns:ds="http://schemas.openxmlformats.org/officeDocument/2006/customXml" ds:itemID="{14FF039A-B782-41AF-89D8-DF35BA4F773E}">
+  <ds:schemaRefs>
+    <ds:schemaRef ds:uri="http://schemas.openxmlformats.org/officeDocument/2006/bibliography"/>
+  </ds:schemaRefs>
+</ds:datastoreItem>
 </file>
</xml_diff>

<commit_message>
forest and HMM  by Mason Li
</commit_message>
<xml_diff>
--- a/教材内容编写.docx
+++ b/教材内容编写.docx
@@ -1185,10 +1185,10 @@
             <v:path o:extrusionok="f" gradientshapeok="t" o:connecttype="rect"/>
             <o:lock v:ext="edit" aspectratio="t"/>
           </v:shapetype>
-          <v:shape id="_x0000_i1025" type="#_x0000_t75" style="width:388.5pt;height:161pt" o:ole="">
+          <v:shape id="_x0000_i1025" type="#_x0000_t75" style="width:388.5pt;height:161.3pt" o:ole="">
             <v:imagedata r:id="rId8" o:title=""/>
           </v:shape>
-          <o:OLEObject Type="Embed" ProgID="Visio.Drawing.11" ShapeID="_x0000_i1025" DrawAspect="Content" ObjectID="_1609255698" r:id="rId9"/>
+          <o:OLEObject Type="Embed" ProgID="Visio.Drawing.11" ShapeID="_x0000_i1025" DrawAspect="Content" ObjectID="_1609397206" r:id="rId9"/>
         </w:object>
       </w:r>
     </w:p>
@@ -4984,7 +4984,7 @@
       <w:pPr>
         <w:ind w:firstLineChars="200" w:firstLine="480"/>
         <w:rPr>
-          <w:rFonts w:ascii="仿宋" w:eastAsia="仿宋" w:hAnsi="仿宋" w:hint="eastAsia"/>
+          <w:rFonts w:ascii="仿宋" w:eastAsia="仿宋" w:hAnsi="仿宋"/>
           <w:sz w:val="24"/>
           <w:szCs w:val="24"/>
           <w:shd w:val="clear" w:color="auto" w:fill="FFFFFF"/>
@@ -5076,7 +5076,7 @@
       <w:pPr>
         <w:ind w:firstLineChars="200" w:firstLine="480"/>
         <w:rPr>
-          <w:rFonts w:ascii="仿宋" w:eastAsia="仿宋" w:hAnsi="仿宋" w:hint="eastAsia"/>
+          <w:rFonts w:ascii="仿宋" w:eastAsia="仿宋" w:hAnsi="仿宋"/>
           <w:sz w:val="24"/>
           <w:szCs w:val="24"/>
           <w:shd w:val="clear" w:color="auto" w:fill="FFFFFF"/>
@@ -5469,10 +5469,10 @@
       </w:pPr>
       <w:r>
         <w:object w:dxaOrig="7292" w:dyaOrig="2777" w14:anchorId="45D2C5DA">
-          <v:shape id="_x0000_i1026" type="#_x0000_t75" style="width:364.5pt;height:139pt" o:ole="">
+          <v:shape id="_x0000_i1026" type="#_x0000_t75" style="width:364.7pt;height:138.85pt" o:ole="">
             <v:imagedata r:id="rId13" o:title=""/>
           </v:shape>
-          <o:OLEObject Type="Embed" ProgID="Visio.Drawing.11" ShapeID="_x0000_i1026" DrawAspect="Content" ObjectID="_1609255699" r:id="rId14"/>
+          <o:OLEObject Type="Embed" ProgID="Visio.Drawing.11" ShapeID="_x0000_i1026" DrawAspect="Content" ObjectID="_1609397207" r:id="rId14"/>
         </w:object>
       </w:r>
     </w:p>
@@ -5838,10 +5838,10 @@
       </w:pPr>
       <w:r>
         <w:object w:dxaOrig="4588" w:dyaOrig="1976" w14:anchorId="6CE19840">
-          <v:shape id="_x0000_i1027" type="#_x0000_t75" style="width:328pt;height:141.5pt" o:ole="">
+          <v:shape id="_x0000_i1027" type="#_x0000_t75" style="width:328.2pt;height:141.65pt" o:ole="">
             <v:imagedata r:id="rId15" o:title=""/>
           </v:shape>
-          <o:OLEObject Type="Embed" ProgID="Visio.Drawing.11" ShapeID="_x0000_i1027" DrawAspect="Content" ObjectID="_1609255700" r:id="rId16"/>
+          <o:OLEObject Type="Embed" ProgID="Visio.Drawing.11" ShapeID="_x0000_i1027" DrawAspect="Content" ObjectID="_1609397208" r:id="rId16"/>
         </w:object>
       </w:r>
     </w:p>
@@ -8815,7 +8815,7 @@
     <w:p>
       <w:pPr>
         <w:rPr>
-          <w:rFonts w:ascii="仿宋" w:eastAsia="仿宋" w:hAnsi="仿宋" w:hint="eastAsia"/>
+          <w:rFonts w:ascii="仿宋" w:eastAsia="仿宋" w:hAnsi="仿宋"/>
           <w:sz w:val="24"/>
           <w:szCs w:val="24"/>
           <w:shd w:val="clear" w:color="auto" w:fill="FFFFFF"/>
@@ -9019,7 +9019,7 @@
       <w:pPr>
         <w:ind w:firstLineChars="200" w:firstLine="480"/>
         <w:rPr>
-          <w:rFonts w:ascii="仿宋" w:eastAsia="仿宋" w:hAnsi="仿宋" w:hint="eastAsia"/>
+          <w:rFonts w:ascii="仿宋" w:eastAsia="仿宋" w:hAnsi="仿宋"/>
           <w:sz w:val="24"/>
           <w:szCs w:val="24"/>
           <w:shd w:val="clear" w:color="auto" w:fill="FFFFFF"/>
@@ -9175,7 +9175,7 @@
     <w:p>
       <w:pPr>
         <w:rPr>
-          <w:rFonts w:ascii="仿宋" w:eastAsia="仿宋" w:hAnsi="仿宋" w:hint="eastAsia"/>
+          <w:rFonts w:ascii="仿宋" w:eastAsia="仿宋" w:hAnsi="仿宋"/>
           <w:sz w:val="24"/>
           <w:szCs w:val="24"/>
           <w:shd w:val="clear" w:color="auto" w:fill="FFFFFF"/>
@@ -9257,7 +9257,7 @@
     <w:p>
       <w:pPr>
         <w:rPr>
-          <w:rFonts w:ascii="仿宋" w:eastAsia="仿宋" w:hAnsi="仿宋" w:hint="eastAsia"/>
+          <w:rFonts w:ascii="仿宋" w:eastAsia="仿宋" w:hAnsi="仿宋"/>
           <w:sz w:val="24"/>
           <w:szCs w:val="24"/>
           <w:shd w:val="clear" w:color="auto" w:fill="FFFFFF"/>
@@ -10347,7 +10347,7 @@
     <w:p>
       <w:pPr>
         <w:rPr>
-          <w:rFonts w:ascii="仿宋" w:eastAsia="仿宋" w:hAnsi="仿宋" w:hint="eastAsia"/>
+          <w:rFonts w:ascii="仿宋" w:eastAsia="仿宋" w:hAnsi="仿宋"/>
           <w:b/>
           <w:sz w:val="24"/>
           <w:szCs w:val="24"/>
@@ -10515,7 +10515,7 @@
     <w:p>
       <w:pPr>
         <w:rPr>
-          <w:rFonts w:ascii="仿宋" w:eastAsia="仿宋" w:hAnsi="仿宋" w:hint="eastAsia"/>
+          <w:rFonts w:ascii="仿宋" w:eastAsia="仿宋" w:hAnsi="仿宋"/>
           <w:sz w:val="24"/>
           <w:szCs w:val="24"/>
           <w:shd w:val="clear" w:color="auto" w:fill="FFFFFF"/>
@@ -10599,7 +10599,7 @@
       <w:pPr>
         <w:ind w:firstLineChars="200" w:firstLine="480"/>
         <w:rPr>
-          <w:rFonts w:ascii="仿宋" w:eastAsia="仿宋" w:hAnsi="仿宋" w:hint="eastAsia"/>
+          <w:rFonts w:ascii="仿宋" w:eastAsia="仿宋" w:hAnsi="仿宋"/>
           <w:sz w:val="24"/>
           <w:szCs w:val="24"/>
           <w:shd w:val="clear" w:color="auto" w:fill="FFFFFF"/>
@@ -10650,7 +10650,7 @@
       <w:pPr>
         <w:ind w:firstLineChars="200" w:firstLine="480"/>
         <w:rPr>
-          <w:rFonts w:ascii="仿宋" w:eastAsia="仿宋" w:hAnsi="仿宋" w:hint="eastAsia"/>
+          <w:rFonts w:ascii="仿宋" w:eastAsia="仿宋" w:hAnsi="仿宋"/>
           <w:sz w:val="24"/>
           <w:szCs w:val="24"/>
           <w:shd w:val="clear" w:color="auto" w:fill="FFFFFF"/>
@@ -10835,7 +10835,7 @@
       <w:pPr>
         <w:ind w:firstLineChars="200" w:firstLine="480"/>
         <w:rPr>
-          <w:rFonts w:ascii="仿宋" w:eastAsia="仿宋" w:hAnsi="仿宋" w:hint="eastAsia"/>
+          <w:rFonts w:ascii="仿宋" w:eastAsia="仿宋" w:hAnsi="仿宋"/>
           <w:sz w:val="24"/>
           <w:szCs w:val="24"/>
           <w:shd w:val="clear" w:color="auto" w:fill="FFFFFF"/>
@@ -10863,7 +10863,7 @@
     <w:p>
       <w:pPr>
         <w:rPr>
-          <w:rFonts w:ascii="仿宋" w:eastAsia="仿宋" w:hAnsi="仿宋" w:hint="eastAsia"/>
+          <w:rFonts w:ascii="仿宋" w:eastAsia="仿宋" w:hAnsi="仿宋"/>
           <w:sz w:val="24"/>
           <w:szCs w:val="24"/>
           <w:shd w:val="clear" w:color="auto" w:fill="FFFFFF"/>
@@ -10957,7 +10957,7 @@
       <w:pPr>
         <w:ind w:firstLineChars="200" w:firstLine="480"/>
         <w:rPr>
-          <w:rFonts w:ascii="仿宋" w:eastAsia="仿宋" w:hAnsi="仿宋" w:hint="eastAsia"/>
+          <w:rFonts w:ascii="仿宋" w:eastAsia="仿宋" w:hAnsi="仿宋"/>
           <w:sz w:val="24"/>
           <w:szCs w:val="24"/>
           <w:shd w:val="clear" w:color="auto" w:fill="FFFFFF"/>
@@ -11067,7 +11067,7 @@
       <w:pPr>
         <w:ind w:firstLineChars="200" w:firstLine="480"/>
         <w:rPr>
-          <w:rFonts w:ascii="仿宋" w:eastAsia="仿宋" w:hAnsi="仿宋" w:hint="eastAsia"/>
+          <w:rFonts w:ascii="仿宋" w:eastAsia="仿宋" w:hAnsi="仿宋"/>
           <w:strike/>
           <w:color w:val="FF0000"/>
           <w:sz w:val="24"/>
@@ -11124,7 +11124,7 @@
       <w:pPr>
         <w:ind w:firstLineChars="200" w:firstLine="480"/>
         <w:rPr>
-          <w:rFonts w:ascii="仿宋" w:eastAsia="仿宋" w:hAnsi="仿宋" w:hint="eastAsia"/>
+          <w:rFonts w:ascii="仿宋" w:eastAsia="仿宋" w:hAnsi="仿宋"/>
           <w:sz w:val="24"/>
           <w:szCs w:val="24"/>
           <w:shd w:val="clear" w:color="auto" w:fill="FFFFFF"/>
@@ -11803,7 +11803,7 @@
       <w:pPr>
         <w:ind w:firstLineChars="200" w:firstLine="480"/>
         <w:rPr>
-          <w:rFonts w:ascii="仿宋" w:eastAsia="仿宋" w:hAnsi="仿宋" w:hint="eastAsia"/>
+          <w:rFonts w:ascii="仿宋" w:eastAsia="仿宋" w:hAnsi="仿宋"/>
           <w:sz w:val="24"/>
           <w:szCs w:val="24"/>
           <w:shd w:val="clear" w:color="auto" w:fill="FFFFFF"/>
@@ -11868,7 +11868,7 @@
       <w:pPr>
         <w:ind w:firstLineChars="200" w:firstLine="480"/>
         <w:rPr>
-          <w:rFonts w:ascii="仿宋" w:eastAsia="仿宋" w:hAnsi="仿宋" w:hint="eastAsia"/>
+          <w:rFonts w:ascii="仿宋" w:eastAsia="仿宋" w:hAnsi="仿宋"/>
           <w:sz w:val="24"/>
           <w:szCs w:val="24"/>
           <w:shd w:val="clear" w:color="auto" w:fill="FFFFFF"/>
@@ -12016,7 +12016,7 @@
       <w:pPr>
         <w:ind w:firstLineChars="200" w:firstLine="480"/>
         <w:rPr>
-          <w:rFonts w:ascii="仿宋" w:eastAsia="仿宋" w:hAnsi="仿宋" w:hint="eastAsia"/>
+          <w:rFonts w:ascii="仿宋" w:eastAsia="仿宋" w:hAnsi="仿宋"/>
           <w:sz w:val="24"/>
           <w:szCs w:val="24"/>
           <w:shd w:val="clear" w:color="auto" w:fill="FFFFFF"/>
@@ -13401,7 +13401,7 @@
       <w:pPr>
         <w:ind w:firstLineChars="200" w:firstLine="480"/>
         <w:rPr>
-          <w:rFonts w:ascii="仿宋" w:eastAsia="仿宋" w:hAnsi="仿宋" w:hint="eastAsia"/>
+          <w:rFonts w:ascii="仿宋" w:eastAsia="仿宋" w:hAnsi="仿宋"/>
           <w:sz w:val="24"/>
           <w:szCs w:val="24"/>
           <w:shd w:val="clear" w:color="auto" w:fill="FFFFFF"/>
@@ -13896,7 +13896,7 @@
       <w:pPr>
         <w:ind w:firstLineChars="200" w:firstLine="480"/>
         <w:rPr>
-          <w:rFonts w:ascii="仿宋" w:eastAsia="仿宋" w:hAnsi="仿宋" w:hint="eastAsia"/>
+          <w:rFonts w:ascii="仿宋" w:eastAsia="仿宋" w:hAnsi="仿宋"/>
           <w:sz w:val="24"/>
           <w:szCs w:val="24"/>
           <w:shd w:val="clear" w:color="auto" w:fill="FFFFFF"/>
@@ -14643,7 +14643,7 @@
       <w:pPr>
         <w:ind w:firstLineChars="200" w:firstLine="480"/>
         <w:rPr>
-          <w:rFonts w:ascii="仿宋" w:eastAsia="仿宋" w:hAnsi="仿宋" w:hint="eastAsia"/>
+          <w:rFonts w:ascii="仿宋" w:eastAsia="仿宋" w:hAnsi="仿宋"/>
           <w:sz w:val="24"/>
           <w:szCs w:val="24"/>
           <w:shd w:val="clear" w:color="auto" w:fill="FFFFFF"/>
@@ -14795,7 +14795,7 @@
         <w:ind w:firstLineChars="200" w:firstLine="420"/>
         <w:jc w:val="center"/>
         <w:rPr>
-          <w:rFonts w:ascii="仿宋" w:eastAsia="仿宋" w:hAnsi="仿宋" w:hint="eastAsia"/>
+          <w:rFonts w:ascii="仿宋" w:eastAsia="仿宋" w:hAnsi="仿宋"/>
           <w:sz w:val="24"/>
           <w:szCs w:val="24"/>
           <w:shd w:val="clear" w:color="auto" w:fill="FFFFFF"/>
@@ -14803,10 +14803,10 @@
       </w:pPr>
       <w:r>
         <w:object w:dxaOrig="6086" w:dyaOrig="2465" w14:anchorId="2C6AF4A6">
-          <v:shape id="_x0000_i1030" type="#_x0000_t75" style="width:304.5pt;height:123.5pt" o:ole="">
+          <v:shape id="_x0000_i1028" type="#_x0000_t75" style="width:304.85pt;height:123.45pt" o:ole="">
             <v:imagedata r:id="rId17" o:title=""/>
           </v:shape>
-          <o:OLEObject Type="Embed" ProgID="Visio.Drawing.11" ShapeID="_x0000_i1030" DrawAspect="Content" ObjectID="_1609255701" r:id="rId18"/>
+          <o:OLEObject Type="Embed" ProgID="Visio.Drawing.11" ShapeID="_x0000_i1028" DrawAspect="Content" ObjectID="_1609397209" r:id="rId18"/>
         </w:object>
       </w:r>
     </w:p>
@@ -15450,10 +15450,10 @@
           <w:shd w:val="clear" w:color="auto" w:fill="FFFFFF"/>
         </w:rPr>
         <w:object w:dxaOrig="180" w:dyaOrig="279" w14:anchorId="5EF027CA">
-          <v:shape id="_x0000_i1047" type="#_x0000_t75" style="width:9pt;height:14pt" o:ole="">
+          <v:shape id="_x0000_i1029" type="#_x0000_t75" style="width:8.9pt;height:14.05pt" o:ole="">
             <v:imagedata r:id="rId19" o:title=""/>
           </v:shape>
-          <o:OLEObject Type="Embed" ProgID="Equation.DSMT4" ShapeID="_x0000_i1047" DrawAspect="Content" ObjectID="_1609255702" r:id="rId20"/>
+          <o:OLEObject Type="Embed" ProgID="Equation.DSMT4" ShapeID="_x0000_i1029" DrawAspect="Content" ObjectID="_1609397210" r:id="rId20"/>
         </w:object>
       </w:r>
       <m:oMath>
@@ -15508,7 +15508,7 @@
     <w:p>
       <w:pPr>
         <w:rPr>
-          <w:rFonts w:ascii="仿宋" w:eastAsia="仿宋" w:hAnsi="仿宋" w:hint="eastAsia"/>
+          <w:rFonts w:ascii="仿宋" w:eastAsia="仿宋" w:hAnsi="仿宋"/>
           <w:sz w:val="24"/>
           <w:szCs w:val="24"/>
           <w:shd w:val="clear" w:color="auto" w:fill="FFFFFF"/>
@@ -15755,19 +15755,7 @@
               <w:szCs w:val="24"/>
               <w:shd w:val="clear" w:color="auto" w:fill="FFFFFF"/>
             </w:rPr>
-            <m:t>⟵</m:t>
-          </m:r>
-          <m:r>
-            <m:rPr>
-              <m:sty m:val="p"/>
-            </m:rPr>
-            <w:rPr>
-              <w:rFonts w:ascii="Cambria Math" w:eastAsia="仿宋" w:hAnsi="Cambria Math"/>
-              <w:sz w:val="20"/>
-              <w:szCs w:val="24"/>
-              <w:shd w:val="clear" w:color="auto" w:fill="FFFFFF"/>
-            </w:rPr>
-            <m:t>Initialize</m:t>
+            <m:t>⟵Initialize</m:t>
           </m:r>
           <m:d>
             <m:dPr>
@@ -15869,16 +15857,7 @@
                   <w:szCs w:val="24"/>
                   <w:shd w:val="clear" w:color="auto" w:fill="FFFFFF"/>
                 </w:rPr>
-                <m:t>o</m:t>
-              </m:r>
-              <m:r>
-                <w:rPr>
-                  <w:rFonts w:ascii="Cambria Math" w:eastAsia="仿宋" w:hAnsi="Cambria Math"/>
-                  <w:sz w:val="20"/>
-                  <w:szCs w:val="24"/>
-                  <w:shd w:val="clear" w:color="auto" w:fill="FFFFFF"/>
-                </w:rPr>
-                <m:t xml:space="preserve"> </m:t>
+                <m:t xml:space="preserve">o </m:t>
               </m:r>
             </m:e>
             <m:sub>
@@ -15983,16 +15962,7 @@
                       <w:szCs w:val="24"/>
                       <w:shd w:val="clear" w:color="auto" w:fill="FFFFFF"/>
                     </w:rPr>
-                    <m:t>o</m:t>
-                  </m:r>
-                  <m:r>
-                    <w:rPr>
-                      <w:rFonts w:ascii="Cambria Math" w:eastAsia="仿宋" w:hAnsi="Cambria Math"/>
-                      <w:sz w:val="20"/>
-                      <w:szCs w:val="24"/>
-                      <w:shd w:val="clear" w:color="auto" w:fill="FFFFFF"/>
-                    </w:rPr>
-                    <m:t xml:space="preserve"> </m:t>
+                    <m:t xml:space="preserve">o </m:t>
                   </m:r>
                 </m:e>
                 <m:sub>
@@ -16169,7 +16139,7 @@
     <w:p>
       <w:pPr>
         <w:rPr>
-          <w:rFonts w:ascii="仿宋" w:eastAsia="仿宋" w:hAnsi="仿宋" w:hint="eastAsia"/>
+          <w:rFonts w:ascii="仿宋" w:eastAsia="仿宋" w:hAnsi="仿宋"/>
           <w:sz w:val="24"/>
           <w:szCs w:val="24"/>
           <w:shd w:val="clear" w:color="auto" w:fill="FFFFFF"/>
@@ -16518,7 +16488,7 @@
     <w:p>
       <w:pPr>
         <w:rPr>
-          <w:rFonts w:ascii="仿宋" w:eastAsia="仿宋" w:hAnsi="仿宋" w:hint="eastAsia"/>
+          <w:rFonts w:ascii="仿宋" w:eastAsia="仿宋" w:hAnsi="仿宋"/>
           <w:sz w:val="24"/>
           <w:szCs w:val="24"/>
           <w:shd w:val="clear" w:color="auto" w:fill="FFFFFF"/>
@@ -17110,19 +17080,7 @@
             <w:szCs w:val="24"/>
             <w:shd w:val="clear" w:color="auto" w:fill="FFFFFF"/>
           </w:rPr>
-          <m:t>//</m:t>
-        </m:r>
-        <m:r>
-          <m:rPr>
-            <m:sty m:val="p"/>
-          </m:rPr>
-          <w:rPr>
-            <w:rFonts w:ascii="Cambria Math" w:eastAsia="仿宋" w:hAnsi="Cambria Math"/>
-            <w:sz w:val="20"/>
-            <w:szCs w:val="24"/>
-            <w:shd w:val="clear" w:color="auto" w:fill="FFFFFF"/>
-          </w:rPr>
-          <m:t>ε</m:t>
+          <m:t>//ε</m:t>
         </m:r>
         <m:r>
           <m:rPr>
@@ -17984,7 +17942,7 @@
     <w:p>
       <w:pPr>
         <w:rPr>
-          <w:rFonts w:ascii="仿宋" w:eastAsia="仿宋" w:hAnsi="仿宋" w:hint="eastAsia"/>
+          <w:rFonts w:ascii="仿宋" w:eastAsia="仿宋" w:hAnsi="仿宋"/>
           <w:sz w:val="24"/>
           <w:szCs w:val="24"/>
           <w:shd w:val="clear" w:color="auto" w:fill="FFFFFF"/>
@@ -18571,16 +18529,7 @@
             <w:szCs w:val="24"/>
             <w:shd w:val="clear" w:color="auto" w:fill="FFFFFF"/>
           </w:rPr>
-          <m:t>+</m:t>
-        </m:r>
-        <m:r>
-          <w:rPr>
-            <w:rFonts w:ascii="Cambria Math" w:eastAsia="仿宋" w:hAnsi="Cambria Math"/>
-            <w:sz w:val="20"/>
-            <w:szCs w:val="24"/>
-            <w:shd w:val="clear" w:color="auto" w:fill="FFFFFF"/>
-          </w:rPr>
-          <m:t>γ</m:t>
+          <m:t>+γ</m:t>
         </m:r>
         <m:sSub>
           <m:sSubPr>
@@ -18658,7 +18607,7 @@
     <w:p>
       <w:pPr>
         <w:rPr>
-          <w:rFonts w:ascii="仿宋" w:eastAsia="仿宋" w:hAnsi="仿宋" w:hint="eastAsia"/>
+          <w:rFonts w:ascii="仿宋" w:eastAsia="仿宋" w:hAnsi="仿宋"/>
           <w:sz w:val="24"/>
           <w:szCs w:val="24"/>
           <w:shd w:val="clear" w:color="auto" w:fill="FFFFFF"/>
@@ -20671,7 +20620,7 @@
     <w:p>
       <w:pPr>
         <w:rPr>
-          <w:rFonts w:ascii="仿宋" w:eastAsia="仿宋" w:hAnsi="仿宋" w:hint="eastAsia"/>
+          <w:rFonts w:ascii="仿宋" w:eastAsia="仿宋" w:hAnsi="仿宋"/>
           <w:sz w:val="24"/>
           <w:szCs w:val="24"/>
           <w:shd w:val="clear" w:color="auto" w:fill="FFFFFF"/>
@@ -20881,7 +20830,7 @@
     <w:p>
       <w:pPr>
         <w:rPr>
-          <w:rFonts w:ascii="仿宋" w:eastAsia="仿宋" w:hAnsi="仿宋" w:hint="eastAsia"/>
+          <w:rFonts w:ascii="仿宋" w:eastAsia="仿宋" w:hAnsi="仿宋"/>
           <w:sz w:val="24"/>
           <w:szCs w:val="24"/>
           <w:shd w:val="clear" w:color="auto" w:fill="FFFFFF"/>
@@ -21248,7 +21197,7 @@
     <w:p>
       <w:pPr>
         <w:rPr>
-          <w:rFonts w:ascii="仿宋" w:eastAsia="仿宋" w:hAnsi="仿宋" w:hint="eastAsia"/>
+          <w:rFonts w:ascii="仿宋" w:eastAsia="仿宋" w:hAnsi="仿宋"/>
           <w:szCs w:val="24"/>
           <w:shd w:val="clear" w:color="auto" w:fill="FFFFFF"/>
         </w:rPr>
@@ -21430,7 +21379,7 @@
       <w:pPr>
         <w:ind w:firstLineChars="200" w:firstLine="480"/>
         <w:rPr>
-          <w:rFonts w:ascii="仿宋" w:eastAsia="仿宋" w:hAnsi="仿宋" w:hint="eastAsia"/>
+          <w:rFonts w:ascii="仿宋" w:eastAsia="仿宋" w:hAnsi="仿宋"/>
           <w:sz w:val="24"/>
           <w:szCs w:val="24"/>
           <w:shd w:val="clear" w:color="auto" w:fill="FFFFFF"/>
@@ -21514,7 +21463,7 @@
       <w:pPr>
         <w:ind w:firstLineChars="200" w:firstLine="480"/>
         <w:rPr>
-          <w:rFonts w:ascii="仿宋" w:eastAsia="仿宋" w:hAnsi="仿宋" w:hint="eastAsia"/>
+          <w:rFonts w:ascii="仿宋" w:eastAsia="仿宋" w:hAnsi="仿宋"/>
           <w:sz w:val="24"/>
           <w:szCs w:val="24"/>
           <w:shd w:val="clear" w:color="auto" w:fill="FFFFFF"/>
@@ -21708,7 +21657,7 @@
       <w:pPr>
         <w:ind w:firstLineChars="200" w:firstLine="480"/>
         <w:rPr>
-          <w:rFonts w:ascii="仿宋" w:eastAsia="仿宋" w:hAnsi="仿宋" w:hint="eastAsia"/>
+          <w:rFonts w:ascii="仿宋" w:eastAsia="仿宋" w:hAnsi="仿宋"/>
           <w:sz w:val="24"/>
           <w:szCs w:val="24"/>
           <w:shd w:val="clear" w:color="auto" w:fill="FFFFFF"/>
@@ -21846,7 +21795,7 @@
       <w:pPr>
         <w:ind w:firstLineChars="200" w:firstLine="480"/>
         <w:rPr>
-          <w:rFonts w:ascii="仿宋" w:eastAsia="仿宋" w:hAnsi="仿宋" w:hint="eastAsia"/>
+          <w:rFonts w:ascii="仿宋" w:eastAsia="仿宋" w:hAnsi="仿宋"/>
           <w:sz w:val="24"/>
           <w:szCs w:val="24"/>
           <w:shd w:val="clear" w:color="auto" w:fill="FFFFFF"/>
@@ -23507,7 +23456,7 @@
       <w:pPr>
         <w:ind w:firstLineChars="200" w:firstLine="400"/>
         <w:rPr>
-          <w:rFonts w:ascii="Cambria Math" w:eastAsia="仿宋" w:hAnsi="Cambria Math" w:hint="eastAsia"/>
+          <w:rFonts w:ascii="Cambria Math" w:eastAsia="仿宋" w:hAnsi="Cambria Math"/>
           <w:sz w:val="20"/>
           <w:szCs w:val="24"/>
           <w:shd w:val="clear" w:color="auto" w:fill="FFFFFF"/>
@@ -25034,7 +24983,7 @@
       <w:pPr>
         <w:ind w:firstLineChars="200" w:firstLine="480"/>
         <w:rPr>
-          <w:rFonts w:ascii="仿宋" w:eastAsia="仿宋" w:hAnsi="仿宋" w:hint="eastAsia"/>
+          <w:rFonts w:ascii="仿宋" w:eastAsia="仿宋" w:hAnsi="仿宋"/>
           <w:sz w:val="24"/>
           <w:szCs w:val="24"/>
           <w:shd w:val="clear" w:color="auto" w:fill="FFFFFF"/>
@@ -25109,7 +25058,7 @@
       <w:pPr>
         <w:ind w:firstLineChars="200" w:firstLine="480"/>
         <w:rPr>
-          <w:rFonts w:ascii="仿宋" w:eastAsia="仿宋" w:hAnsi="仿宋" w:hint="eastAsia"/>
+          <w:rFonts w:ascii="仿宋" w:eastAsia="仿宋" w:hAnsi="仿宋"/>
           <w:sz w:val="24"/>
           <w:szCs w:val="24"/>
           <w:shd w:val="clear" w:color="auto" w:fill="FFFFFF"/>
@@ -25692,6 +25641,15 @@
           <w:shd w:val="clear" w:color="auto" w:fill="FFFFFF"/>
         </w:rPr>
       </w:pPr>
+      <w:r>
+        <w:rPr>
+          <w:rFonts w:ascii="仿宋" w:eastAsia="仿宋" w:hAnsi="仿宋" w:hint="eastAsia"/>
+          <w:sz w:val="24"/>
+          <w:szCs w:val="24"/>
+          <w:shd w:val="clear" w:color="auto" w:fill="FFFFFF"/>
+        </w:rPr>
+        <w:t>数据集：</w:t>
+      </w:r>
     </w:p>
     <w:p>
       <w:pPr>
@@ -25703,6 +25661,47 @@
           <w:shd w:val="clear" w:color="auto" w:fill="FFFFFF"/>
         </w:rPr>
       </w:pPr>
+      <w:hyperlink r:id="rId21" w:history="1">
+        <w:r>
+          <w:rPr>
+            <w:rStyle w:val="a9"/>
+            <w:rFonts w:ascii="仿宋" w:eastAsia="仿宋" w:hAnsi="仿宋"/>
+            <w:sz w:val="24"/>
+            <w:szCs w:val="24"/>
+            <w:shd w:val="clear" w:color="auto" w:fill="FFFFFF"/>
+          </w:rPr>
+          <w:t>http://archive.ics.uci.edu/ml/datasets/sEMG+for+Basic+Hand+moveme</w:t>
+        </w:r>
+      </w:hyperlink>
+      <w:r>
+        <w:rPr>
+          <w:rFonts w:ascii="仿宋" w:eastAsia="仿宋" w:hAnsi="仿宋"/>
+          <w:sz w:val="24"/>
+          <w:szCs w:val="24"/>
+          <w:shd w:val="clear" w:color="auto" w:fill="FFFFFF"/>
+        </w:rPr>
+        <w:tab/>
+      </w:r>
+      <w:proofErr w:type="spellStart"/>
+      <w:r>
+        <w:rPr>
+          <w:rFonts w:ascii="仿宋" w:eastAsia="仿宋" w:hAnsi="仿宋"/>
+          <w:sz w:val="24"/>
+          <w:szCs w:val="24"/>
+          <w:shd w:val="clear" w:color="auto" w:fill="FFFFFF"/>
+        </w:rPr>
+        <w:t>nts</w:t>
+      </w:r>
+      <w:proofErr w:type="spellEnd"/>
+      <w:r>
+        <w:rPr>
+          <w:rFonts w:ascii="仿宋" w:eastAsia="仿宋" w:hAnsi="仿宋"/>
+          <w:sz w:val="24"/>
+          <w:szCs w:val="24"/>
+          <w:shd w:val="clear" w:color="auto" w:fill="FFFFFF"/>
+        </w:rPr>
+        <w:t>#</w:t>
+      </w:r>
     </w:p>
     <w:p>
       <w:pPr>
@@ -25719,7 +25718,7 @@
       <w:pPr>
         <w:ind w:firstLineChars="200" w:firstLine="480"/>
         <w:rPr>
-          <w:rFonts w:ascii="仿宋" w:eastAsia="仿宋" w:hAnsi="仿宋" w:hint="eastAsia"/>
+          <w:rFonts w:ascii="仿宋" w:eastAsia="仿宋" w:hAnsi="仿宋"/>
           <w:sz w:val="24"/>
           <w:szCs w:val="24"/>
           <w:shd w:val="clear" w:color="auto" w:fill="FFFFFF"/>
@@ -25728,6 +25727,287 @@
     </w:p>
     <w:p>
       <w:pPr>
+        <w:ind w:firstLineChars="200" w:firstLine="480"/>
+        <w:rPr>
+          <w:rFonts w:ascii="仿宋" w:eastAsia="仿宋" w:hAnsi="仿宋"/>
+          <w:sz w:val="24"/>
+          <w:szCs w:val="24"/>
+          <w:highlight w:val="yellow"/>
+          <w:shd w:val="clear" w:color="auto" w:fill="FFFFFF"/>
+        </w:rPr>
+      </w:pPr>
+      <w:r>
+        <w:rPr>
+          <w:rFonts w:ascii="仿宋" w:eastAsia="仿宋" w:hAnsi="仿宋" w:hint="eastAsia"/>
+          <w:sz w:val="24"/>
+          <w:szCs w:val="24"/>
+          <w:highlight w:val="yellow"/>
+          <w:shd w:val="clear" w:color="auto" w:fill="FFFFFF"/>
+        </w:rPr>
+        <w:t>数据引用：</w:t>
+      </w:r>
+    </w:p>
+    <w:p>
+      <w:pPr>
+        <w:ind w:firstLineChars="200" w:firstLine="480"/>
+        <w:rPr>
+          <w:rFonts w:ascii="仿宋" w:eastAsia="仿宋" w:hAnsi="仿宋"/>
+          <w:sz w:val="24"/>
+          <w:szCs w:val="24"/>
+          <w:highlight w:val="yellow"/>
+          <w:shd w:val="clear" w:color="auto" w:fill="FFFFFF"/>
+        </w:rPr>
+      </w:pPr>
+      <w:r>
+        <w:rPr>
+          <w:rFonts w:ascii="仿宋" w:eastAsia="仿宋" w:hAnsi="仿宋" w:hint="eastAsia"/>
+          <w:sz w:val="24"/>
+          <w:szCs w:val="24"/>
+          <w:highlight w:val="yellow"/>
+          <w:shd w:val="clear" w:color="auto" w:fill="FFFFFF"/>
+        </w:rPr>
+        <w:t>如果您发现这些数据库很有用，请引用以下内容：</w:t>
+      </w:r>
+      <w:r>
+        <w:rPr>
+          <w:rFonts w:ascii="仿宋" w:eastAsia="仿宋" w:hAnsi="仿宋"/>
+          <w:sz w:val="24"/>
+          <w:szCs w:val="24"/>
+          <w:highlight w:val="yellow"/>
+          <w:shd w:val="clear" w:color="auto" w:fill="FFFFFF"/>
+        </w:rPr>
+        <w:t xml:space="preserve"> </w:t>
+      </w:r>
+    </w:p>
+    <w:p>
+      <w:pPr>
+        <w:ind w:firstLineChars="200" w:firstLine="480"/>
+        <w:rPr>
+          <w:rFonts w:ascii="仿宋" w:eastAsia="仿宋" w:hAnsi="仿宋"/>
+          <w:sz w:val="24"/>
+          <w:szCs w:val="24"/>
+          <w:highlight w:val="yellow"/>
+          <w:shd w:val="clear" w:color="auto" w:fill="FFFFFF"/>
+        </w:rPr>
+      </w:pPr>
+      <w:r>
+        <w:rPr>
+          <w:rFonts w:ascii="仿宋" w:eastAsia="仿宋" w:hAnsi="仿宋" w:hint="eastAsia"/>
+          <w:sz w:val="24"/>
+          <w:szCs w:val="24"/>
+          <w:highlight w:val="yellow"/>
+          <w:shd w:val="clear" w:color="auto" w:fill="FFFFFF"/>
+        </w:rPr>
+        <w:t>对于数据库</w:t>
+      </w:r>
+      <w:r>
+        <w:rPr>
+          <w:rFonts w:ascii="仿宋" w:eastAsia="仿宋" w:hAnsi="仿宋"/>
+          <w:sz w:val="24"/>
+          <w:szCs w:val="24"/>
+          <w:highlight w:val="yellow"/>
+          <w:shd w:val="clear" w:color="auto" w:fill="FFFFFF"/>
+        </w:rPr>
+        <w:t xml:space="preserve">1）， </w:t>
+      </w:r>
+    </w:p>
+    <w:p>
+      <w:pPr>
+        <w:ind w:firstLineChars="200" w:firstLine="480"/>
+        <w:rPr>
+          <w:rFonts w:ascii="仿宋" w:eastAsia="仿宋" w:hAnsi="仿宋"/>
+          <w:sz w:val="24"/>
+          <w:szCs w:val="24"/>
+          <w:highlight w:val="yellow"/>
+          <w:shd w:val="clear" w:color="auto" w:fill="FFFFFF"/>
+        </w:rPr>
+      </w:pPr>
+      <w:r>
+        <w:rPr>
+          <w:rFonts w:ascii="仿宋" w:eastAsia="仿宋" w:hAnsi="仿宋"/>
+          <w:sz w:val="24"/>
+          <w:szCs w:val="24"/>
+          <w:highlight w:val="yellow"/>
+          <w:shd w:val="clear" w:color="auto" w:fill="FFFFFF"/>
+        </w:rPr>
+        <w:t>C。</w:t>
+      </w:r>
+      <w:proofErr w:type="spellStart"/>
+      <w:r>
+        <w:rPr>
+          <w:rFonts w:ascii="仿宋" w:eastAsia="仿宋" w:hAnsi="仿宋"/>
+          <w:sz w:val="24"/>
+          <w:szCs w:val="24"/>
+          <w:highlight w:val="yellow"/>
+          <w:shd w:val="clear" w:color="auto" w:fill="FFFFFF"/>
+        </w:rPr>
+        <w:t>Sapsanis</w:t>
+      </w:r>
+      <w:proofErr w:type="spellEnd"/>
+      <w:r>
+        <w:rPr>
+          <w:rFonts w:ascii="仿宋" w:eastAsia="仿宋" w:hAnsi="仿宋"/>
+          <w:sz w:val="24"/>
+          <w:szCs w:val="24"/>
+          <w:highlight w:val="yellow"/>
+          <w:shd w:val="clear" w:color="auto" w:fill="FFFFFF"/>
+        </w:rPr>
+        <w:t>，G。</w:t>
+      </w:r>
+      <w:proofErr w:type="spellStart"/>
+      <w:r>
+        <w:rPr>
+          <w:rFonts w:ascii="仿宋" w:eastAsia="仿宋" w:hAnsi="仿宋"/>
+          <w:sz w:val="24"/>
+          <w:szCs w:val="24"/>
+          <w:highlight w:val="yellow"/>
+          <w:shd w:val="clear" w:color="auto" w:fill="FFFFFF"/>
+        </w:rPr>
+        <w:t>Georgoulas</w:t>
+      </w:r>
+      <w:proofErr w:type="spellEnd"/>
+      <w:r>
+        <w:rPr>
+          <w:rFonts w:ascii="仿宋" w:eastAsia="仿宋" w:hAnsi="仿宋"/>
+          <w:sz w:val="24"/>
+          <w:szCs w:val="24"/>
+          <w:highlight w:val="yellow"/>
+          <w:shd w:val="clear" w:color="auto" w:fill="FFFFFF"/>
+        </w:rPr>
+        <w:t>，A。</w:t>
+      </w:r>
+      <w:proofErr w:type="spellStart"/>
+      <w:r>
+        <w:rPr>
+          <w:rFonts w:ascii="仿宋" w:eastAsia="仿宋" w:hAnsi="仿宋"/>
+          <w:sz w:val="24"/>
+          <w:szCs w:val="24"/>
+          <w:highlight w:val="yellow"/>
+          <w:shd w:val="clear" w:color="auto" w:fill="FFFFFF"/>
+        </w:rPr>
+        <w:t>Tzes</w:t>
+      </w:r>
+      <w:proofErr w:type="spellEnd"/>
+      <w:r>
+        <w:rPr>
+          <w:rFonts w:ascii="仿宋" w:eastAsia="仿宋" w:hAnsi="仿宋"/>
+          <w:sz w:val="24"/>
+          <w:szCs w:val="24"/>
+          <w:highlight w:val="yellow"/>
+          <w:shd w:val="clear" w:color="auto" w:fill="FFFFFF"/>
+        </w:rPr>
+        <w:t>，D。</w:t>
+      </w:r>
+      <w:proofErr w:type="spellStart"/>
+      <w:r>
+        <w:rPr>
+          <w:rFonts w:ascii="仿宋" w:eastAsia="仿宋" w:hAnsi="仿宋"/>
+          <w:sz w:val="24"/>
+          <w:szCs w:val="24"/>
+          <w:highlight w:val="yellow"/>
+          <w:shd w:val="clear" w:color="auto" w:fill="FFFFFF"/>
+        </w:rPr>
+        <w:t>Lymberopoulos</w:t>
+      </w:r>
+      <w:proofErr w:type="spellEnd"/>
+      <w:r>
+        <w:rPr>
+          <w:rFonts w:ascii="仿宋" w:eastAsia="仿宋" w:hAnsi="仿宋"/>
+          <w:sz w:val="24"/>
+          <w:szCs w:val="24"/>
+          <w:highlight w:val="yellow"/>
+          <w:shd w:val="clear" w:color="auto" w:fill="FFFFFF"/>
+        </w:rPr>
+        <w:t xml:space="preserve">，“使用EMD改进基于EMG的基本手部运动分类”第35届IEEE医学与生物学学会年度国际会议13（EMBC 13），7月3日至7日，第5754-5757页，2013年。 </w:t>
+      </w:r>
+    </w:p>
+    <w:p>
+      <w:pPr>
+        <w:ind w:firstLineChars="200" w:firstLine="480"/>
+        <w:rPr>
+          <w:rFonts w:ascii="仿宋" w:eastAsia="仿宋" w:hAnsi="仿宋"/>
+          <w:sz w:val="24"/>
+          <w:szCs w:val="24"/>
+          <w:highlight w:val="yellow"/>
+          <w:shd w:val="clear" w:color="auto" w:fill="FFFFFF"/>
+        </w:rPr>
+      </w:pPr>
+      <w:r>
+        <w:rPr>
+          <w:rFonts w:ascii="仿宋" w:eastAsia="仿宋" w:hAnsi="仿宋" w:hint="eastAsia"/>
+          <w:sz w:val="24"/>
+          <w:szCs w:val="24"/>
+          <w:highlight w:val="yellow"/>
+          <w:shd w:val="clear" w:color="auto" w:fill="FFFFFF"/>
+        </w:rPr>
+        <w:t>对于数据库</w:t>
+      </w:r>
+      <w:r>
+        <w:rPr>
+          <w:rFonts w:ascii="仿宋" w:eastAsia="仿宋" w:hAnsi="仿宋"/>
+          <w:sz w:val="24"/>
+          <w:szCs w:val="24"/>
+          <w:highlight w:val="yellow"/>
+          <w:shd w:val="clear" w:color="auto" w:fill="FFFFFF"/>
+        </w:rPr>
+        <w:t xml:space="preserve">2）： </w:t>
+      </w:r>
+    </w:p>
+    <w:p>
+      <w:pPr>
+        <w:ind w:firstLineChars="200" w:firstLine="480"/>
+        <w:rPr>
+          <w:rFonts w:ascii="仿宋" w:eastAsia="仿宋" w:hAnsi="仿宋" w:hint="eastAsia"/>
+          <w:sz w:val="24"/>
+          <w:szCs w:val="24"/>
+          <w:shd w:val="clear" w:color="auto" w:fill="FFFFFF"/>
+        </w:rPr>
+      </w:pPr>
+      <w:r>
+        <w:rPr>
+          <w:rFonts w:ascii="微软雅黑" w:eastAsia="微软雅黑" w:hAnsi="微软雅黑" w:cs="微软雅黑" w:hint="eastAsia"/>
+          <w:sz w:val="24"/>
+          <w:szCs w:val="24"/>
+          <w:highlight w:val="yellow"/>
+          <w:shd w:val="clear" w:color="auto" w:fill="FFFFFF"/>
+        </w:rPr>
+        <w:t>•</w:t>
+      </w:r>
+      <w:r>
+        <w:rPr>
+          <w:rFonts w:ascii="仿宋" w:eastAsia="仿宋" w:hAnsi="仿宋"/>
+          <w:sz w:val="24"/>
+          <w:szCs w:val="24"/>
+          <w:highlight w:val="yellow"/>
+          <w:shd w:val="clear" w:color="auto" w:fill="FFFFFF"/>
+        </w:rPr>
+        <w:t>S。</w:t>
+      </w:r>
+      <w:proofErr w:type="spellStart"/>
+      <w:r>
+        <w:rPr>
+          <w:rFonts w:ascii="仿宋" w:eastAsia="仿宋" w:hAnsi="仿宋"/>
+          <w:sz w:val="24"/>
+          <w:szCs w:val="24"/>
+          <w:highlight w:val="yellow"/>
+          <w:shd w:val="clear" w:color="auto" w:fill="FFFFFF"/>
+        </w:rPr>
+        <w:t>Sapsanis</w:t>
+      </w:r>
+      <w:proofErr w:type="spellEnd"/>
+      <w:r>
+        <w:rPr>
+          <w:rFonts w:ascii="仿宋" w:eastAsia="仿宋" w:hAnsi="仿宋"/>
+          <w:sz w:val="24"/>
+          <w:szCs w:val="24"/>
+          <w:highlight w:val="yellow"/>
+          <w:shd w:val="clear" w:color="auto" w:fill="FFFFFF"/>
+        </w:rPr>
+        <w:t>。“使用肌电图识别基本的手部动作”。2013。</w:t>
+      </w:r>
+    </w:p>
+    <w:p>
+      <w:pPr>
         <w:rPr>
           <w:rFonts w:asciiTheme="minorEastAsia" w:hAnsiTheme="minorEastAsia"/>
           <w:sz w:val="24"/>
@@ -25736,6 +26016,10 @@
         </w:rPr>
       </w:pPr>
       <w:r>
+        <w:rPr>
+          <w:noProof/>
+        </w:rPr>
+        <w:lastRenderedPageBreak/>
         <w:drawing>
           <wp:inline distT="0" distB="0" distL="0" distR="0" wp14:anchorId="10D41386" wp14:editId="32FDB29A">
             <wp:extent cx="5057775" cy="2152650"/>
@@ -25752,7 +26036,7 @@
                     <pic:cNvPicPr/>
                   </pic:nvPicPr>
                   <pic:blipFill>
-                    <a:blip r:embed="rId21"/>
+                    <a:blip r:embed="rId22"/>
                     <a:stretch>
                       <a:fillRect/>
                     </a:stretch>
@@ -25798,7 +26082,7 @@
     <w:p>
       <w:pPr>
         <w:rPr>
-          <w:rFonts w:asciiTheme="minorEastAsia" w:hAnsiTheme="minorEastAsia" w:hint="eastAsia"/>
+          <w:rFonts w:asciiTheme="minorEastAsia" w:hAnsiTheme="minorEastAsia"/>
           <w:sz w:val="24"/>
           <w:szCs w:val="24"/>
           <w:highlight w:val="yellow"/>
@@ -25808,6 +26092,17 @@
     </w:p>
     <w:p>
       <w:pPr>
+        <w:rPr>
+          <w:rFonts w:asciiTheme="minorEastAsia" w:hAnsiTheme="minorEastAsia" w:hint="eastAsia"/>
+          <w:sz w:val="24"/>
+          <w:szCs w:val="24"/>
+          <w:highlight w:val="yellow"/>
+          <w:shd w:val="clear" w:color="auto" w:fill="FFFFFF"/>
+        </w:rPr>
+      </w:pPr>
+    </w:p>
+    <w:p>
+      <w:pPr>
         <w:jc w:val="center"/>
         <w:rPr>
           <w:rFonts w:asciiTheme="minorEastAsia" w:hAnsiTheme="minorEastAsia"/>
@@ -25825,7 +26120,6 @@
           <w:szCs w:val="24"/>
           <w:shd w:val="clear" w:color="auto" w:fill="FFFFFF"/>
         </w:rPr>
-        <w:lastRenderedPageBreak/>
         <w:t>参考文献</w:t>
       </w:r>
     </w:p>
@@ -25885,8 +26179,6 @@
         </w:rPr>
         <w:t xml:space="preserve"> </w:t>
       </w:r>
-      <w:bookmarkStart w:id="6" w:name="_GoBack"/>
-      <w:bookmarkEnd w:id="6"/>
     </w:p>
     <w:p>
       <w:pPr>
@@ -25978,42 +26270,74 @@
       </w:r>
     </w:p>
     <w:p>
-      <w:pPr>
+      <w:r>
+        <w:rPr>
+          <w:rFonts w:asciiTheme="minorEastAsia" w:hAnsiTheme="minorEastAsia" w:hint="eastAsia"/>
+          <w:sz w:val="24"/>
+          <w:szCs w:val="24"/>
+          <w:shd w:val="clear" w:color="auto" w:fill="FFFFFF"/>
+        </w:rPr>
+        <w:t>[</w:t>
+      </w:r>
+      <w:r>
         <w:rPr>
           <w:rFonts w:asciiTheme="minorEastAsia" w:hAnsiTheme="minorEastAsia"/>
           <w:sz w:val="24"/>
           <w:szCs w:val="24"/>
-          <w:highlight w:val="yellow"/>
-          <w:shd w:val="clear" w:color="auto" w:fill="FFFFFF"/>
-        </w:rPr>
-      </w:pPr>
-      <w:r>
-        <w:rPr>
-          <w:rFonts w:asciiTheme="minorEastAsia" w:hAnsiTheme="minorEastAsia" w:hint="eastAsia"/>
-          <w:sz w:val="24"/>
-          <w:szCs w:val="24"/>
-          <w:shd w:val="clear" w:color="auto" w:fill="FFFFFF"/>
-        </w:rPr>
-        <w:t>[</w:t>
-      </w:r>
-      <w:r>
-        <w:rPr>
-          <w:rFonts w:asciiTheme="minorEastAsia" w:hAnsiTheme="minorEastAsia"/>
-          <w:sz w:val="24"/>
-          <w:szCs w:val="24"/>
           <w:shd w:val="clear" w:color="auto" w:fill="FFFFFF"/>
         </w:rPr>
         <w:t>3].</w:t>
       </w:r>
       <w:r>
-        <w:t xml:space="preserve"> </w:t>
-      </w:r>
-      <w:r>
-        <w:t>J. Feng, Y. Yu, Z.-H. Zhou. Multi-layered gradient boosting decision trees. In: Advances in Neural Information Processing Systems 31 (NIPS'18), Montreal, Canada, 2018.</w:t>
+        <w:t xml:space="preserve"> J. Feng, Y. Yu, Z.-H. Zhou. Multi-layered gradient boosting decision trees. In: Advances in Neural Information Processing Systems 31 (NIPS'18), Montreal, Canada, 2018.</w:t>
       </w:r>
     </w:p>
     <w:p>
       <w:pPr>
+        <w:rPr>
+          <w:rFonts w:asciiTheme="minorEastAsia" w:hAnsiTheme="minorEastAsia"/>
+          <w:sz w:val="24"/>
+          <w:szCs w:val="24"/>
+          <w:highlight w:val="yellow"/>
+          <w:shd w:val="clear" w:color="auto" w:fill="FFFFFF"/>
+        </w:rPr>
+      </w:pPr>
+    </w:p>
+    <w:p>
+      <w:pPr>
+        <w:rPr>
+          <w:rFonts w:asciiTheme="minorEastAsia" w:hAnsiTheme="minorEastAsia"/>
+          <w:sz w:val="24"/>
+          <w:szCs w:val="24"/>
+          <w:highlight w:val="yellow"/>
+          <w:shd w:val="clear" w:color="auto" w:fill="FFFFFF"/>
+        </w:rPr>
+      </w:pPr>
+    </w:p>
+    <w:p>
+      <w:pPr>
+        <w:rPr>
+          <w:rFonts w:asciiTheme="minorEastAsia" w:hAnsiTheme="minorEastAsia"/>
+          <w:sz w:val="24"/>
+          <w:szCs w:val="24"/>
+          <w:highlight w:val="yellow"/>
+          <w:shd w:val="clear" w:color="auto" w:fill="FFFFFF"/>
+        </w:rPr>
+      </w:pPr>
+    </w:p>
+    <w:p>
+      <w:pPr>
+        <w:rPr>
+          <w:rFonts w:asciiTheme="minorEastAsia" w:hAnsiTheme="minorEastAsia" w:hint="eastAsia"/>
+          <w:sz w:val="24"/>
+          <w:szCs w:val="24"/>
+          <w:highlight w:val="yellow"/>
+          <w:shd w:val="clear" w:color="auto" w:fill="FFFFFF"/>
+        </w:rPr>
+      </w:pPr>
+    </w:p>
+    <w:p>
+      <w:pPr>
         <w:pStyle w:val="1"/>
         <w:jc w:val="center"/>
         <w:rPr>
@@ -26026,6 +26350,7 @@
           <w:rFonts w:hint="eastAsia"/>
           <w:shd w:val="clear" w:color="auto" w:fill="FFFFFF"/>
         </w:rPr>
+        <w:lastRenderedPageBreak/>
         <w:t>第十一章</w:t>
       </w:r>
       <w:r>
@@ -26045,106 +26370,9 @@
     </w:p>
     <w:p>
       <w:pPr>
-        <w:jc w:val="left"/>
-        <w:rPr>
-          <w:rFonts w:asciiTheme="minorEastAsia" w:hAnsiTheme="minorEastAsia"/>
-          <w:sz w:val="24"/>
-          <w:szCs w:val="24"/>
-          <w:shd w:val="clear" w:color="auto" w:fill="FFFFFF"/>
-        </w:rPr>
-      </w:pPr>
-      <w:r>
-        <w:rPr>
-          <w:rFonts w:asciiTheme="minorEastAsia" w:hAnsiTheme="minorEastAsia" w:hint="eastAsia"/>
-          <w:sz w:val="24"/>
-          <w:szCs w:val="24"/>
+        <w:rPr>
+          <w:rFonts w:hint="eastAsia"/>
           <w:highlight w:val="yellow"/>
-          <w:shd w:val="clear" w:color="auto" w:fill="FFFFFF"/>
-        </w:rPr>
-        <w:t>1</w:t>
-      </w:r>
-      <w:r>
-        <w:rPr>
-          <w:rFonts w:asciiTheme="minorEastAsia" w:hAnsiTheme="minorEastAsia"/>
-          <w:sz w:val="24"/>
-          <w:szCs w:val="24"/>
-          <w:highlight w:val="yellow"/>
-          <w:shd w:val="clear" w:color="auto" w:fill="FFFFFF"/>
-        </w:rPr>
-        <w:t>1</w:t>
-      </w:r>
-      <w:r>
-        <w:rPr>
-          <w:rFonts w:asciiTheme="minorEastAsia" w:hAnsiTheme="minorEastAsia" w:hint="eastAsia"/>
-          <w:sz w:val="24"/>
-          <w:szCs w:val="24"/>
-          <w:highlight w:val="yellow"/>
-          <w:shd w:val="clear" w:color="auto" w:fill="FFFFFF"/>
-        </w:rPr>
-        <w:t>.1 声学模型</w:t>
-      </w:r>
-    </w:p>
-    <w:p>
-      <w:pPr>
-        <w:rPr>
-          <w:rFonts w:asciiTheme="minorEastAsia" w:hAnsiTheme="minorEastAsia"/>
-          <w:b/>
-          <w:sz w:val="24"/>
-          <w:szCs w:val="24"/>
-          <w:shd w:val="clear" w:color="auto" w:fill="FFFFFF"/>
-        </w:rPr>
-      </w:pPr>
-      <w:r>
-        <w:rPr>
-          <w:rFonts w:asciiTheme="minorEastAsia" w:hAnsiTheme="minorEastAsia" w:hint="eastAsia"/>
-          <w:b/>
-          <w:sz w:val="24"/>
-          <w:szCs w:val="24"/>
-          <w:shd w:val="clear" w:color="auto" w:fill="FFFFFF"/>
-        </w:rPr>
-        <w:t>1</w:t>
-      </w:r>
-      <w:r>
-        <w:rPr>
-          <w:rFonts w:asciiTheme="minorEastAsia" w:hAnsiTheme="minorEastAsia"/>
-          <w:b/>
-          <w:sz w:val="24"/>
-          <w:szCs w:val="24"/>
-          <w:shd w:val="clear" w:color="auto" w:fill="FFFFFF"/>
-        </w:rPr>
-        <w:t>1.1.1</w:t>
-      </w:r>
-      <w:r>
-        <w:rPr>
-          <w:rFonts w:asciiTheme="minorEastAsia" w:hAnsiTheme="minorEastAsia" w:hint="eastAsia"/>
-          <w:b/>
-          <w:sz w:val="24"/>
-          <w:szCs w:val="24"/>
-          <w:shd w:val="clear" w:color="auto" w:fill="FFFFFF"/>
-        </w:rPr>
-        <w:t xml:space="preserve"> </w:t>
-      </w:r>
-      <w:r>
-        <w:rPr>
-          <w:rFonts w:asciiTheme="minorEastAsia" w:hAnsiTheme="minorEastAsia" w:hint="eastAsia"/>
-          <w:b/>
-          <w:sz w:val="24"/>
-          <w:szCs w:val="24"/>
-          <w:shd w:val="clear" w:color="auto" w:fill="FFFFFF"/>
-        </w:rPr>
-        <w:t>概述</w:t>
-      </w:r>
-    </w:p>
-    <w:p>
-      <w:pPr>
-        <w:rPr>
-          <w:rFonts w:asciiTheme="minorEastAsia" w:hAnsiTheme="minorEastAsia"/>
-          <w:b/>
-          <w:color w:val="A8D08D" w:themeColor="accent6" w:themeTint="99"/>
-          <w:sz w:val="24"/>
-          <w:szCs w:val="24"/>
-          <w:u w:val="single"/>
-          <w:shd w:val="clear" w:color="auto" w:fill="FFFFFF"/>
         </w:rPr>
       </w:pPr>
       <w:r>
@@ -26197,14 +26425,67 @@
     </w:p>
     <w:p>
       <w:pPr>
+        <w:jc w:val="left"/>
+        <w:rPr>
+          <w:rFonts w:asciiTheme="minorEastAsia" w:hAnsiTheme="minorEastAsia"/>
+          <w:sz w:val="24"/>
+          <w:szCs w:val="24"/>
+          <w:shd w:val="clear" w:color="auto" w:fill="FFFFFF"/>
+        </w:rPr>
+      </w:pPr>
+      <w:r>
+        <w:rPr>
+          <w:rFonts w:asciiTheme="minorEastAsia" w:hAnsiTheme="minorEastAsia" w:hint="eastAsia"/>
+          <w:sz w:val="24"/>
+          <w:szCs w:val="24"/>
+          <w:shd w:val="clear" w:color="auto" w:fill="FFFFFF"/>
+        </w:rPr>
+        <w:t>1</w:t>
+      </w:r>
+      <w:r>
+        <w:rPr>
+          <w:rFonts w:asciiTheme="minorEastAsia" w:hAnsiTheme="minorEastAsia"/>
+          <w:sz w:val="24"/>
+          <w:szCs w:val="24"/>
+          <w:shd w:val="clear" w:color="auto" w:fill="FFFFFF"/>
+        </w:rPr>
+        <w:t>1</w:t>
+      </w:r>
+      <w:r>
+        <w:rPr>
+          <w:rFonts w:asciiTheme="minorEastAsia" w:hAnsiTheme="minorEastAsia" w:hint="eastAsia"/>
+          <w:sz w:val="24"/>
+          <w:szCs w:val="24"/>
+          <w:shd w:val="clear" w:color="auto" w:fill="FFFFFF"/>
+        </w:rPr>
+        <w:t>.1 声学模型</w:t>
+      </w:r>
+      <w:r>
+        <w:rPr>
+          <w:rFonts w:asciiTheme="minorEastAsia" w:hAnsiTheme="minorEastAsia" w:hint="eastAsia"/>
+          <w:sz w:val="24"/>
+          <w:szCs w:val="24"/>
+          <w:shd w:val="clear" w:color="auto" w:fill="FFFFFF"/>
+        </w:rPr>
+        <w:t>（</w:t>
+      </w:r>
+      <w:r>
+        <w:rPr>
+          <w:rFonts w:asciiTheme="minorEastAsia" w:hAnsiTheme="minorEastAsia"/>
+          <w:sz w:val="24"/>
+          <w:szCs w:val="24"/>
+          <w:shd w:val="clear" w:color="auto" w:fill="FFFFFF"/>
+        </w:rPr>
+        <w:t>Acoustic Model, AM）</w:t>
+      </w:r>
+    </w:p>
+    <w:p>
+      <w:pPr>
         <w:rPr>
           <w:rFonts w:asciiTheme="minorEastAsia" w:hAnsiTheme="minorEastAsia"/>
           <w:b/>
-          <w:bCs/>
-          <w:color w:val="A8D08D" w:themeColor="accent6" w:themeTint="99"/>
-          <w:sz w:val="24"/>
-          <w:szCs w:val="24"/>
-          <w:u w:val="single"/>
+          <w:sz w:val="24"/>
+          <w:szCs w:val="24"/>
           <w:shd w:val="clear" w:color="auto" w:fill="FFFFFF"/>
         </w:rPr>
       </w:pPr>
@@ -26212,291 +26493,1487 @@
         <w:rPr>
           <w:rFonts w:asciiTheme="minorEastAsia" w:hAnsiTheme="minorEastAsia" w:hint="eastAsia"/>
           <w:b/>
-          <w:color w:val="A8D08D" w:themeColor="accent6" w:themeTint="99"/>
-          <w:sz w:val="24"/>
-          <w:szCs w:val="24"/>
-          <w:u w:val="single"/>
-          <w:shd w:val="clear" w:color="auto" w:fill="FFFFFF"/>
-        </w:rPr>
-        <w:t>传统的声学模型：</w:t>
+          <w:sz w:val="24"/>
+          <w:szCs w:val="24"/>
+          <w:shd w:val="clear" w:color="auto" w:fill="FFFFFF"/>
+        </w:rPr>
+        <w:t>1</w:t>
+      </w:r>
+      <w:r>
+        <w:rPr>
+          <w:rFonts w:asciiTheme="minorEastAsia" w:hAnsiTheme="minorEastAsia"/>
+          <w:b/>
+          <w:sz w:val="24"/>
+          <w:szCs w:val="24"/>
+          <w:shd w:val="clear" w:color="auto" w:fill="FFFFFF"/>
+        </w:rPr>
+        <w:t>1.1.1</w:t>
       </w:r>
       <w:r>
         <w:rPr>
           <w:rFonts w:asciiTheme="minorEastAsia" w:hAnsiTheme="minorEastAsia" w:hint="eastAsia"/>
           <w:b/>
-          <w:color w:val="A8D08D" w:themeColor="accent6" w:themeTint="99"/>
-          <w:sz w:val="24"/>
-          <w:szCs w:val="24"/>
-          <w:u w:val="single"/>
-          <w:shd w:val="clear" w:color="auto" w:fill="FFFFFF"/>
-        </w:rPr>
-        <w:t>HMM-</w:t>
+          <w:sz w:val="24"/>
+          <w:szCs w:val="24"/>
+          <w:shd w:val="clear" w:color="auto" w:fill="FFFFFF"/>
+        </w:rPr>
+        <w:t xml:space="preserve"> </w:t>
       </w:r>
       <w:r>
         <w:rPr>
           <w:rFonts w:asciiTheme="minorEastAsia" w:hAnsiTheme="minorEastAsia" w:hint="eastAsia"/>
           <w:b/>
-          <w:color w:val="A8D08D" w:themeColor="accent6" w:themeTint="99"/>
-          <w:sz w:val="24"/>
-          <w:szCs w:val="24"/>
-          <w:u w:val="single"/>
-          <w:shd w:val="clear" w:color="auto" w:fill="FFFFFF"/>
-        </w:rPr>
-        <w:t>GMM</w:t>
-      </w:r>
+          <w:sz w:val="24"/>
+          <w:szCs w:val="24"/>
+          <w:shd w:val="clear" w:color="auto" w:fill="FFFFFF"/>
+        </w:rPr>
+        <w:t>概述</w:t>
+      </w:r>
+    </w:p>
+    <w:p>
+      <w:pPr>
+        <w:ind w:firstLineChars="200" w:firstLine="480"/>
+        <w:rPr>
+          <w:rFonts w:ascii="仿宋" w:eastAsia="仿宋" w:hAnsi="仿宋"/>
+          <w:sz w:val="24"/>
+          <w:szCs w:val="24"/>
+          <w:shd w:val="clear" w:color="auto" w:fill="FFFFFF"/>
+        </w:rPr>
+      </w:pPr>
+      <w:r>
+        <w:rPr>
+          <w:rFonts w:ascii="仿宋" w:eastAsia="仿宋" w:hAnsi="仿宋"/>
+          <w:sz w:val="24"/>
+          <w:szCs w:val="24"/>
+          <w:shd w:val="clear" w:color="auto" w:fill="FFFFFF"/>
+        </w:rPr>
+        <w:t>声学模型的任务是给模型产生语音波形的概率。</w:t>
+      </w:r>
+      <w:r>
+        <w:rPr>
+          <w:rFonts w:ascii="仿宋" w:eastAsia="仿宋" w:hAnsi="仿宋"/>
+          <w:sz w:val="24"/>
+          <w:szCs w:val="24"/>
+          <w:shd w:val="clear" w:color="auto" w:fill="FFFFFF"/>
+        </w:rPr>
+        <w:t>将声学和</w:t>
+      </w:r>
+      <w:proofErr w:type="gramStart"/>
+      <w:r>
+        <w:rPr>
+          <w:rFonts w:ascii="仿宋" w:eastAsia="仿宋" w:hAnsi="仿宋"/>
+          <w:sz w:val="24"/>
+          <w:szCs w:val="24"/>
+          <w:shd w:val="clear" w:color="auto" w:fill="FFFFFF"/>
+        </w:rPr>
+        <w:t>发音学</w:t>
+      </w:r>
+      <w:proofErr w:type="gramEnd"/>
+      <w:r>
+        <w:rPr>
+          <w:rFonts w:ascii="仿宋" w:eastAsia="仿宋" w:hAnsi="仿宋"/>
+          <w:sz w:val="24"/>
+          <w:szCs w:val="24"/>
+          <w:shd w:val="clear" w:color="auto" w:fill="FFFFFF"/>
+        </w:rPr>
+        <w:t>的知识进行整合，以特征提取模块提取的特征为输入，生成声学模型得分。</w:t>
+      </w:r>
+      <w:r>
+        <w:rPr>
+          <w:rFonts w:ascii="仿宋" w:eastAsia="仿宋" w:hAnsi="仿宋"/>
+          <w:sz w:val="24"/>
+          <w:szCs w:val="24"/>
+          <w:shd w:val="clear" w:color="auto" w:fill="FFFFFF"/>
+        </w:rPr>
+        <w:t>声学模型是语音识别系统的重要组成部分，它占据着语音识别大部分的计算开销，决定着语音识别系统的性能。传统的语音识别系统普遍采用的是基于GMM-HMM的声学模型，其中GMM用于对语音声学特征的分布进行建模，HMM则用于对语音信号的时序性进行建模。2006年深度学习兴起以后，深度神经网络（Deep Neural Networks，DNN）被应用于语音声学模型。2009年，Hinton及其学生</w:t>
+      </w:r>
+      <w:r>
+        <w:rPr>
+          <w:rFonts w:ascii="仿宋" w:eastAsia="仿宋" w:hAnsi="仿宋" w:hint="eastAsia"/>
+          <w:sz w:val="24"/>
+          <w:szCs w:val="24"/>
+          <w:shd w:val="clear" w:color="auto" w:fill="FFFFFF"/>
+        </w:rPr>
+        <w:t>将</w:t>
+      </w:r>
+      <w:r>
+        <w:rPr>
+          <w:rFonts w:ascii="仿宋" w:eastAsia="仿宋" w:hAnsi="仿宋"/>
+          <w:sz w:val="24"/>
+          <w:szCs w:val="24"/>
+          <w:shd w:val="clear" w:color="auto" w:fill="FFFFFF"/>
+        </w:rPr>
+        <w:t>前馈全连接深度神经网络应用于语音识别声学建模，在TIMIT数据库上基于DNN-HMM的声学模型相比于传统的GMM-HMM声学模型可以获得显著的性能提升。DNN相比于GMM的优势在于：1）DNN对语音声学特征的后验概率进行建模不需要对特征的分布进行去分布假设；2）GMM要求对输入的特征进行去相关处理，而DNN可以采用各种形式的输入特征；3）GMM只能采用单帧语音作为输入，而DNN则可以通过拼接相邻帧的方式利用上下文的有效信息。2011年，</w:t>
+      </w:r>
+      <w:proofErr w:type="spellStart"/>
+      <w:r>
+        <w:rPr>
+          <w:rFonts w:ascii="仿宋" w:eastAsia="仿宋" w:hAnsi="仿宋"/>
+          <w:sz w:val="24"/>
+          <w:szCs w:val="24"/>
+          <w:shd w:val="clear" w:color="auto" w:fill="FFFFFF"/>
+        </w:rPr>
+        <w:t>DengLi</w:t>
+      </w:r>
+      <w:proofErr w:type="spellEnd"/>
+      <w:r>
+        <w:rPr>
+          <w:rFonts w:ascii="仿宋" w:eastAsia="仿宋" w:hAnsi="仿宋"/>
+          <w:sz w:val="24"/>
+          <w:szCs w:val="24"/>
+          <w:shd w:val="clear" w:color="auto" w:fill="FFFFFF"/>
+        </w:rPr>
+        <w:t>等提出基于CD-DNN-HMM的声学模型，在大词汇量连续语音识别任务上取得成功，相比于传统的GMM-HMM</w:t>
+      </w:r>
+      <w:r>
+        <w:rPr>
+          <w:rFonts w:ascii="仿宋" w:eastAsia="仿宋" w:hAnsi="仿宋" w:hint="eastAsia"/>
+          <w:sz w:val="24"/>
+          <w:szCs w:val="24"/>
+          <w:shd w:val="clear" w:color="auto" w:fill="FFFFFF"/>
+        </w:rPr>
+        <w:t>系统可以获得超过</w:t>
+      </w:r>
+      <w:r>
+        <w:rPr>
+          <w:rFonts w:ascii="仿宋" w:eastAsia="仿宋" w:hAnsi="仿宋"/>
+          <w:sz w:val="24"/>
+          <w:szCs w:val="24"/>
+          <w:shd w:val="clear" w:color="auto" w:fill="FFFFFF"/>
+        </w:rPr>
+        <w:t>20%的相对性能提升。基于DNN-HMM的语音声学模型开始取代GMM-HMM成为主流的声学模型。此后大量的研究人员投入到基于深度神经网络的语音声学建模研究中，语音识别取得了突破性的进展。</w:t>
+      </w:r>
+    </w:p>
+    <w:p>
+      <w:pPr>
+        <w:ind w:firstLineChars="200" w:firstLine="420"/>
+        <w:jc w:val="center"/>
+        <w:rPr>
+          <w:rFonts w:ascii="仿宋" w:eastAsia="仿宋" w:hAnsi="仿宋"/>
+          <w:sz w:val="24"/>
+          <w:szCs w:val="24"/>
+          <w:shd w:val="clear" w:color="auto" w:fill="FFFFFF"/>
+        </w:rPr>
+      </w:pPr>
+      <w:r>
+        <w:rPr>
+          <w:noProof/>
+        </w:rPr>
+        <w:drawing>
+          <wp:inline distT="0" distB="0" distL="0" distR="0" wp14:anchorId="2820D31F" wp14:editId="6EBB4A86">
+            <wp:extent cx="2957495" cy="1537854"/>
+            <wp:effectExtent l="0" t="0" r="0" b="5715"/>
+            <wp:docPr id="2" name="图片 2" descr="å¤§çè®²å ï½è¯­é³ä¸é¢ç¬¬ä¸è®²ï¼å£°å­¦æ¨¡å"/>
+            <wp:cNvGraphicFramePr>
+              <a:graphicFrameLocks xmlns:a="http://schemas.openxmlformats.org/drawingml/2006/main" noChangeAspect="1"/>
+            </wp:cNvGraphicFramePr>
+            <a:graphic xmlns:a="http://schemas.openxmlformats.org/drawingml/2006/main">
+              <a:graphicData uri="http://schemas.openxmlformats.org/drawingml/2006/picture">
+                <pic:pic xmlns:pic="http://schemas.openxmlformats.org/drawingml/2006/picture">
+                  <pic:nvPicPr>
+                    <pic:cNvPr id="0" name="Picture 6" descr="å¤§çè®²å ï½è¯­é³ä¸é¢ç¬¬ä¸è®²ï¼å£°å­¦æ¨¡å"/>
+                    <pic:cNvPicPr>
+                      <a:picLocks noChangeAspect="1" noChangeArrowheads="1"/>
+                    </pic:cNvPicPr>
+                  </pic:nvPicPr>
+                  <pic:blipFill>
+                    <a:blip r:embed="rId23">
+                      <a:extLst>
+                        <a:ext uri="{28A0092B-C50C-407E-A947-70E740481C1C}">
+                          <a14:useLocalDpi xmlns:a14="http://schemas.microsoft.com/office/drawing/2010/main" val="0"/>
+                        </a:ext>
+                      </a:extLst>
+                    </a:blip>
+                    <a:srcRect/>
+                    <a:stretch>
+                      <a:fillRect/>
+                    </a:stretch>
+                  </pic:blipFill>
+                  <pic:spPr bwMode="auto">
+                    <a:xfrm>
+                      <a:off x="0" y="0"/>
+                      <a:ext cx="2991477" cy="1555524"/>
+                    </a:xfrm>
+                    <a:prstGeom prst="rect">
+                      <a:avLst/>
+                    </a:prstGeom>
+                    <a:noFill/>
+                    <a:ln>
+                      <a:noFill/>
+                    </a:ln>
+                  </pic:spPr>
+                </pic:pic>
+              </a:graphicData>
+            </a:graphic>
+          </wp:inline>
+        </w:drawing>
+      </w:r>
+    </w:p>
+    <w:p>
+      <w:pPr>
+        <w:ind w:firstLineChars="200" w:firstLine="480"/>
+        <w:rPr>
+          <w:rFonts w:ascii="仿宋" w:eastAsia="仿宋" w:hAnsi="仿宋"/>
+          <w:sz w:val="24"/>
+          <w:szCs w:val="24"/>
+          <w:shd w:val="clear" w:color="auto" w:fill="FFFFFF"/>
+        </w:rPr>
+      </w:pPr>
+    </w:p>
+    <w:p>
+      <w:pPr>
+        <w:ind w:firstLineChars="200" w:firstLine="480"/>
+        <w:rPr>
+          <w:rFonts w:ascii="仿宋" w:eastAsia="仿宋" w:hAnsi="仿宋"/>
+          <w:sz w:val="24"/>
+          <w:szCs w:val="24"/>
+          <w:shd w:val="clear" w:color="auto" w:fill="FFFFFF"/>
+        </w:rPr>
+      </w:pPr>
+    </w:p>
+    <w:p>
+      <w:pPr>
+        <w:ind w:firstLineChars="200" w:firstLine="480"/>
+        <w:rPr>
+          <w:rFonts w:ascii="仿宋" w:eastAsia="仿宋" w:hAnsi="仿宋"/>
+          <w:sz w:val="24"/>
+          <w:szCs w:val="24"/>
+          <w:shd w:val="clear" w:color="auto" w:fill="FFFFFF"/>
+        </w:rPr>
+      </w:pPr>
+    </w:p>
+    <w:p>
+      <w:pPr>
+        <w:ind w:firstLineChars="200" w:firstLine="480"/>
+        <w:rPr>
+          <w:rFonts w:ascii="仿宋" w:eastAsia="仿宋" w:hAnsi="仿宋"/>
+          <w:sz w:val="24"/>
+          <w:szCs w:val="24"/>
+          <w:shd w:val="clear" w:color="auto" w:fill="FFFFFF"/>
+        </w:rPr>
+      </w:pPr>
+    </w:p>
+    <w:p>
+      <w:pPr>
+        <w:ind w:firstLineChars="200" w:firstLine="480"/>
+        <w:rPr>
+          <w:rFonts w:ascii="仿宋" w:eastAsia="仿宋" w:hAnsi="仿宋"/>
+          <w:sz w:val="24"/>
+          <w:szCs w:val="24"/>
+          <w:shd w:val="clear" w:color="auto" w:fill="FFFFFF"/>
+        </w:rPr>
+      </w:pPr>
+    </w:p>
+    <w:p>
+      <w:pPr>
+        <w:ind w:firstLineChars="200" w:firstLine="480"/>
+        <w:rPr>
+          <w:rFonts w:ascii="仿宋" w:eastAsia="仿宋" w:hAnsi="仿宋"/>
+          <w:sz w:val="24"/>
+          <w:szCs w:val="24"/>
+          <w:shd w:val="clear" w:color="auto" w:fill="FFFFFF"/>
+        </w:rPr>
+      </w:pPr>
+    </w:p>
+    <w:p>
+      <w:pPr>
+        <w:ind w:firstLineChars="200" w:firstLine="480"/>
+        <w:rPr>
+          <w:rFonts w:ascii="仿宋" w:eastAsia="仿宋" w:hAnsi="仿宋" w:hint="eastAsia"/>
+          <w:sz w:val="24"/>
+          <w:szCs w:val="24"/>
+          <w:shd w:val="clear" w:color="auto" w:fill="FFFFFF"/>
+        </w:rPr>
+      </w:pPr>
+    </w:p>
+    <w:p>
+      <w:pPr>
+        <w:rPr>
+          <w:rFonts w:ascii="仿宋" w:eastAsia="仿宋" w:hAnsi="仿宋"/>
+          <w:sz w:val="24"/>
+          <w:szCs w:val="24"/>
+          <w:shd w:val="clear" w:color="auto" w:fill="FFFFFF"/>
+        </w:rPr>
+      </w:pPr>
+      <w:r>
+        <w:rPr>
+          <w:rFonts w:ascii="仿宋" w:eastAsia="仿宋" w:hAnsi="仿宋" w:hint="eastAsia"/>
+          <w:sz w:val="24"/>
+          <w:szCs w:val="24"/>
+          <w:shd w:val="clear" w:color="auto" w:fill="FFFFFF"/>
+        </w:rPr>
+        <w:lastRenderedPageBreak/>
+        <w:t>1</w:t>
+      </w:r>
+      <w:r>
+        <w:rPr>
+          <w:rFonts w:ascii="仿宋" w:eastAsia="仿宋" w:hAnsi="仿宋"/>
+          <w:sz w:val="24"/>
+          <w:szCs w:val="24"/>
+          <w:shd w:val="clear" w:color="auto" w:fill="FFFFFF"/>
+        </w:rPr>
+        <w:t>1.1.2</w:t>
+      </w:r>
+      <w:r>
+        <w:rPr>
+          <w:rFonts w:ascii="仿宋" w:eastAsia="仿宋" w:hAnsi="仿宋" w:hint="eastAsia"/>
+          <w:sz w:val="24"/>
+          <w:szCs w:val="24"/>
+          <w:shd w:val="clear" w:color="auto" w:fill="FFFFFF"/>
+        </w:rPr>
+        <w:t>主流</w:t>
+      </w:r>
+      <w:r>
+        <w:rPr>
+          <w:rFonts w:ascii="仿宋" w:eastAsia="仿宋" w:hAnsi="仿宋" w:hint="eastAsia"/>
+          <w:sz w:val="24"/>
+          <w:szCs w:val="24"/>
+          <w:shd w:val="clear" w:color="auto" w:fill="FFFFFF"/>
+        </w:rPr>
+        <w:t>算法</w:t>
+      </w:r>
+    </w:p>
+    <w:p>
+      <w:pPr>
+        <w:jc w:val="center"/>
+        <w:rPr>
+          <w:rFonts w:ascii="仿宋" w:eastAsia="仿宋" w:hAnsi="仿宋"/>
+          <w:sz w:val="24"/>
+          <w:szCs w:val="24"/>
+          <w:shd w:val="clear" w:color="auto" w:fill="FFFFFF"/>
+        </w:rPr>
+      </w:pPr>
+      <w:r>
+        <w:rPr>
+          <w:noProof/>
+        </w:rPr>
+        <w:drawing>
+          <wp:inline distT="0" distB="0" distL="0" distR="0" wp14:anchorId="28C88B3F" wp14:editId="01299480">
+            <wp:extent cx="2743200" cy="1575669"/>
+            <wp:effectExtent l="0" t="0" r="0" b="5715"/>
+            <wp:docPr id="4" name="图片 4" descr="https://pic4.zhimg.com/80/v2-d73cc318c4fd9fd897f050f8d601c75b_hd.png"/>
+            <wp:cNvGraphicFramePr>
+              <a:graphicFrameLocks xmlns:a="http://schemas.openxmlformats.org/drawingml/2006/main" noChangeAspect="1"/>
+            </wp:cNvGraphicFramePr>
+            <a:graphic xmlns:a="http://schemas.openxmlformats.org/drawingml/2006/main">
+              <a:graphicData uri="http://schemas.openxmlformats.org/drawingml/2006/picture">
+                <pic:pic xmlns:pic="http://schemas.openxmlformats.org/drawingml/2006/picture">
+                  <pic:nvPicPr>
+                    <pic:cNvPr id="0" name="Picture 13" descr="https://pic4.zhimg.com/80/v2-d73cc318c4fd9fd897f050f8d601c75b_hd.png"/>
+                    <pic:cNvPicPr>
+                      <a:picLocks noChangeAspect="1" noChangeArrowheads="1"/>
+                    </pic:cNvPicPr>
+                  </pic:nvPicPr>
+                  <pic:blipFill>
+                    <a:blip r:embed="rId24" cstate="print">
+                      <a:extLst>
+                        <a:ext uri="{28A0092B-C50C-407E-A947-70E740481C1C}">
+                          <a14:useLocalDpi xmlns:a14="http://schemas.microsoft.com/office/drawing/2010/main" val="0"/>
+                        </a:ext>
+                      </a:extLst>
+                    </a:blip>
+                    <a:srcRect/>
+                    <a:stretch>
+                      <a:fillRect/>
+                    </a:stretch>
+                  </pic:blipFill>
+                  <pic:spPr bwMode="auto">
+                    <a:xfrm>
+                      <a:off x="0" y="0"/>
+                      <a:ext cx="2772940" cy="1592752"/>
+                    </a:xfrm>
+                    <a:prstGeom prst="rect">
+                      <a:avLst/>
+                    </a:prstGeom>
+                    <a:noFill/>
+                    <a:ln>
+                      <a:noFill/>
+                    </a:ln>
+                  </pic:spPr>
+                </pic:pic>
+              </a:graphicData>
+            </a:graphic>
+          </wp:inline>
+        </w:drawing>
+      </w:r>
+    </w:p>
+    <w:p>
+      <w:pPr>
+        <w:rPr>
+          <w:rFonts w:ascii="仿宋" w:eastAsia="仿宋" w:hAnsi="仿宋"/>
+          <w:sz w:val="24"/>
+          <w:szCs w:val="24"/>
+          <w:shd w:val="clear" w:color="auto" w:fill="FFFFFF"/>
+        </w:rPr>
+      </w:pPr>
+      <w:r>
+        <w:rPr>
+          <w:rFonts w:ascii="仿宋" w:eastAsia="仿宋" w:hAnsi="仿宋" w:hint="eastAsia"/>
+          <w:sz w:val="24"/>
+          <w:szCs w:val="24"/>
+          <w:shd w:val="clear" w:color="auto" w:fill="FFFFFF"/>
+        </w:rPr>
+        <w:t>1</w:t>
+      </w:r>
+      <w:r>
+        <w:rPr>
+          <w:rFonts w:ascii="仿宋" w:eastAsia="仿宋" w:hAnsi="仿宋"/>
+          <w:sz w:val="24"/>
+          <w:szCs w:val="24"/>
+          <w:shd w:val="clear" w:color="auto" w:fill="FFFFFF"/>
+        </w:rPr>
+        <w:t xml:space="preserve">1.1.2.1 </w:t>
+      </w:r>
+      <w:r>
+        <w:rPr>
+          <w:rFonts w:ascii="仿宋" w:eastAsia="仿宋" w:hAnsi="仿宋" w:hint="eastAsia"/>
+          <w:sz w:val="24"/>
+          <w:szCs w:val="24"/>
+          <w:shd w:val="clear" w:color="auto" w:fill="FFFFFF"/>
+        </w:rPr>
+        <w:t>传统声学模型</w:t>
+      </w:r>
+      <w:r>
+        <w:rPr>
+          <w:rFonts w:ascii="仿宋" w:eastAsia="仿宋" w:hAnsi="仿宋" w:hint="eastAsia"/>
+          <w:sz w:val="24"/>
+          <w:szCs w:val="24"/>
+          <w:shd w:val="clear" w:color="auto" w:fill="FFFFFF"/>
+        </w:rPr>
+        <w:t>（</w:t>
+      </w:r>
+      <w:r>
+        <w:rPr>
+          <w:rFonts w:ascii="仿宋" w:eastAsia="仿宋" w:hAnsi="仿宋"/>
+          <w:sz w:val="24"/>
+          <w:szCs w:val="24"/>
+          <w:shd w:val="clear" w:color="auto" w:fill="FFFFFF"/>
+        </w:rPr>
+        <w:t>GMM-HMM）</w:t>
+      </w:r>
+    </w:p>
+    <w:p>
+      <w:pPr>
+        <w:rPr>
+          <w:rFonts w:ascii="仿宋" w:eastAsia="仿宋" w:hAnsi="仿宋" w:hint="eastAsia"/>
+          <w:sz w:val="24"/>
+          <w:szCs w:val="24"/>
+          <w:shd w:val="clear" w:color="auto" w:fill="FFFFFF"/>
+        </w:rPr>
+      </w:pPr>
+      <w:r>
+        <w:rPr>
+          <w:rFonts w:ascii="仿宋" w:eastAsia="仿宋" w:hAnsi="仿宋"/>
+          <w:sz w:val="24"/>
+          <w:szCs w:val="24"/>
+          <w:shd w:val="clear" w:color="auto" w:fill="FFFFFF"/>
+        </w:rPr>
+        <w:t>HMM模型对</w:t>
+      </w:r>
+      <w:r>
+        <w:rPr>
+          <w:rFonts w:ascii="仿宋" w:eastAsia="仿宋" w:hAnsi="仿宋"/>
+          <w:color w:val="FF0000"/>
+          <w:sz w:val="24"/>
+          <w:szCs w:val="24"/>
+          <w:shd w:val="clear" w:color="auto" w:fill="FFFFFF"/>
+        </w:rPr>
+        <w:t>时序信息</w:t>
+      </w:r>
+      <w:r>
+        <w:rPr>
+          <w:rFonts w:ascii="仿宋" w:eastAsia="仿宋" w:hAnsi="仿宋"/>
+          <w:sz w:val="24"/>
+          <w:szCs w:val="24"/>
+          <w:shd w:val="clear" w:color="auto" w:fill="FFFFFF"/>
+        </w:rPr>
+        <w:t>进行建模，在给定HMM的</w:t>
+      </w:r>
+      <w:r>
+        <w:rPr>
+          <w:rFonts w:ascii="仿宋" w:eastAsia="仿宋" w:hAnsi="仿宋"/>
+          <w:color w:val="FF0000"/>
+          <w:sz w:val="24"/>
+          <w:szCs w:val="24"/>
+          <w:shd w:val="clear" w:color="auto" w:fill="FFFFFF"/>
+        </w:rPr>
+        <w:t>一个状态</w:t>
+      </w:r>
+      <w:r>
+        <w:rPr>
+          <w:rFonts w:ascii="仿宋" w:eastAsia="仿宋" w:hAnsi="仿宋"/>
+          <w:sz w:val="24"/>
+          <w:szCs w:val="24"/>
+          <w:shd w:val="clear" w:color="auto" w:fill="FFFFFF"/>
+        </w:rPr>
+        <w:t>后，GMM对属于该状态的语音特征向量的</w:t>
+      </w:r>
+      <w:r>
+        <w:rPr>
+          <w:rFonts w:ascii="仿宋" w:eastAsia="仿宋" w:hAnsi="仿宋"/>
+          <w:color w:val="FF0000"/>
+          <w:sz w:val="24"/>
+          <w:szCs w:val="24"/>
+          <w:shd w:val="clear" w:color="auto" w:fill="FFFFFF"/>
+        </w:rPr>
+        <w:t>概率分布</w:t>
+      </w:r>
+      <w:r>
+        <w:rPr>
+          <w:rFonts w:ascii="仿宋" w:eastAsia="仿宋" w:hAnsi="仿宋"/>
+          <w:sz w:val="24"/>
+          <w:szCs w:val="24"/>
+          <w:shd w:val="clear" w:color="auto" w:fill="FFFFFF"/>
+        </w:rPr>
+        <w:t>进行建模</w:t>
+      </w:r>
+      <w:r>
+        <w:rPr>
+          <w:rFonts w:ascii="仿宋" w:eastAsia="仿宋" w:hAnsi="仿宋" w:hint="eastAsia"/>
+          <w:sz w:val="24"/>
+          <w:szCs w:val="24"/>
+          <w:shd w:val="clear" w:color="auto" w:fill="FFFFFF"/>
+        </w:rPr>
+        <w:t>（也就是表示两者的关系）</w:t>
+      </w:r>
+      <w:r>
+        <w:rPr>
+          <w:rFonts w:ascii="仿宋" w:eastAsia="仿宋" w:hAnsi="仿宋"/>
+          <w:sz w:val="24"/>
+          <w:szCs w:val="24"/>
+          <w:shd w:val="clear" w:color="auto" w:fill="FFFFFF"/>
+        </w:rPr>
+        <w:t>。</w:t>
+      </w:r>
+    </w:p>
+    <w:p>
+      <w:pPr>
+        <w:pStyle w:val="ab"/>
+        <w:numPr>
+          <w:ilvl w:val="0"/>
+          <w:numId w:val="11"/>
+        </w:numPr>
+        <w:ind w:firstLineChars="0"/>
+        <w:rPr>
+          <w:rFonts w:ascii="仿宋" w:eastAsia="仿宋" w:hAnsi="仿宋"/>
+          <w:sz w:val="24"/>
+          <w:szCs w:val="24"/>
+          <w:shd w:val="clear" w:color="auto" w:fill="FFFFFF"/>
+        </w:rPr>
+      </w:pPr>
+      <w:r>
+        <w:rPr>
+          <w:rFonts w:ascii="仿宋" w:eastAsia="仿宋" w:hAnsi="仿宋" w:hint="eastAsia"/>
+          <w:sz w:val="24"/>
+          <w:szCs w:val="24"/>
+          <w:shd w:val="clear" w:color="auto" w:fill="FFFFFF"/>
+        </w:rPr>
+        <w:t>混合高斯模型</w:t>
+      </w:r>
+    </w:p>
+    <w:p>
+      <w:pPr>
+        <w:rPr>
+          <w:rFonts w:ascii="仿宋" w:eastAsia="仿宋" w:hAnsi="仿宋"/>
+          <w:sz w:val="24"/>
+          <w:szCs w:val="24"/>
+          <w:shd w:val="clear" w:color="auto" w:fill="FFFFFF"/>
+        </w:rPr>
+      </w:pPr>
+      <w:r>
+        <w:rPr>
+          <w:rFonts w:ascii="仿宋" w:eastAsia="仿宋" w:hAnsi="仿宋" w:hint="eastAsia"/>
+          <w:color w:val="4F4F4F"/>
+          <w:shd w:val="clear" w:color="auto" w:fill="FFFFFF"/>
+        </w:rPr>
+        <w:t>如果一个连续随机变量服从混合高斯分布，则它的概率密度函数为：</w:t>
+      </w:r>
+      <w:r>
+        <w:rPr>
+          <w:rFonts w:ascii="Calibri" w:eastAsia="仿宋" w:hAnsi="Calibri" w:cs="Calibri"/>
+          <w:color w:val="4F4F4F"/>
+          <w:shd w:val="clear" w:color="auto" w:fill="FFFFFF"/>
+        </w:rPr>
+        <w:t> </w:t>
+      </w:r>
+    </w:p>
+    <w:p>
+      <w:pPr>
+        <w:jc w:val="center"/>
+        <w:rPr>
+          <w:rFonts w:ascii="仿宋" w:eastAsia="仿宋" w:hAnsi="仿宋"/>
+          <w:sz w:val="24"/>
+          <w:szCs w:val="24"/>
+          <w:shd w:val="clear" w:color="auto" w:fill="FFFFFF"/>
+        </w:rPr>
+      </w:pPr>
+      <w:r>
+        <w:rPr>
+          <w:noProof/>
+        </w:rPr>
+        <w:drawing>
+          <wp:inline distT="0" distB="0" distL="0" distR="0" wp14:anchorId="2517E6C1" wp14:editId="1CD3D5B3">
+            <wp:extent cx="3010535" cy="1217295"/>
+            <wp:effectExtent l="0" t="0" r="0" b="1905"/>
+            <wp:docPr id="6" name="图片 6" descr="https://img-blog.csdn.net/20160901093946114"/>
+            <wp:cNvGraphicFramePr>
+              <a:graphicFrameLocks xmlns:a="http://schemas.openxmlformats.org/drawingml/2006/main" noChangeAspect="1"/>
+            </wp:cNvGraphicFramePr>
+            <a:graphic xmlns:a="http://schemas.openxmlformats.org/drawingml/2006/main">
+              <a:graphicData uri="http://schemas.openxmlformats.org/drawingml/2006/picture">
+                <pic:pic xmlns:pic="http://schemas.openxmlformats.org/drawingml/2006/picture">
+                  <pic:nvPicPr>
+                    <pic:cNvPr id="0" name="Picture 15" descr="https://img-blog.csdn.net/20160901093946114"/>
+                    <pic:cNvPicPr>
+                      <a:picLocks noChangeAspect="1" noChangeArrowheads="1"/>
+                    </pic:cNvPicPr>
+                  </pic:nvPicPr>
+                  <pic:blipFill>
+                    <a:blip r:embed="rId25">
+                      <a:extLst>
+                        <a:ext uri="{28A0092B-C50C-407E-A947-70E740481C1C}">
+                          <a14:useLocalDpi xmlns:a14="http://schemas.microsoft.com/office/drawing/2010/main" val="0"/>
+                        </a:ext>
+                      </a:extLst>
+                    </a:blip>
+                    <a:srcRect/>
+                    <a:stretch>
+                      <a:fillRect/>
+                    </a:stretch>
+                  </pic:blipFill>
+                  <pic:spPr bwMode="auto">
+                    <a:xfrm>
+                      <a:off x="0" y="0"/>
+                      <a:ext cx="3010535" cy="1217295"/>
+                    </a:xfrm>
+                    <a:prstGeom prst="rect">
+                      <a:avLst/>
+                    </a:prstGeom>
+                    <a:noFill/>
+                    <a:ln>
+                      <a:noFill/>
+                    </a:ln>
+                  </pic:spPr>
+                </pic:pic>
+              </a:graphicData>
+            </a:graphic>
+          </wp:inline>
+        </w:drawing>
+      </w:r>
+    </w:p>
+    <w:p>
+      <w:pPr>
+        <w:rPr>
+          <w:rFonts w:ascii="仿宋" w:eastAsia="仿宋" w:hAnsi="仿宋"/>
+          <w:sz w:val="32"/>
+          <w:szCs w:val="24"/>
+          <w:shd w:val="clear" w:color="auto" w:fill="FFFFFF"/>
+        </w:rPr>
+      </w:pPr>
+      <w:r>
+        <w:rPr>
+          <w:rFonts w:ascii="仿宋" w:eastAsia="仿宋" w:hAnsi="仿宋" w:hint="eastAsia"/>
+          <w:color w:val="4F4F4F"/>
+          <w:sz w:val="24"/>
+          <w:shd w:val="clear" w:color="auto" w:fill="FFFFFF"/>
+        </w:rPr>
+        <w:t>混合高斯模型分布最明显的性质是它的</w:t>
+      </w:r>
+      <w:r>
+        <w:rPr>
+          <w:rFonts w:ascii="仿宋" w:eastAsia="仿宋" w:hAnsi="仿宋" w:hint="eastAsia"/>
+          <w:color w:val="FF0000"/>
+          <w:sz w:val="24"/>
+          <w:shd w:val="clear" w:color="auto" w:fill="FFFFFF"/>
+        </w:rPr>
+        <w:t>多模态</w:t>
+      </w:r>
+      <w:r>
+        <w:rPr>
+          <w:rFonts w:ascii="仿宋" w:eastAsia="仿宋" w:hAnsi="仿宋" w:hint="eastAsia"/>
+          <w:color w:val="4F4F4F"/>
+          <w:sz w:val="24"/>
+          <w:shd w:val="clear" w:color="auto" w:fill="FFFFFF"/>
+        </w:rPr>
+        <w:t>，这使得混合高斯模型可以描述很多显示出多模态性质的</w:t>
+      </w:r>
+      <w:r>
+        <w:rPr>
+          <w:rFonts w:ascii="仿宋" w:eastAsia="仿宋" w:hAnsi="仿宋" w:hint="eastAsia"/>
+          <w:color w:val="4F4F4F"/>
+          <w:sz w:val="24"/>
+          <w:shd w:val="clear" w:color="auto" w:fill="FFFFFF"/>
+        </w:rPr>
+        <w:t>物理</w:t>
+      </w:r>
+      <w:r>
+        <w:rPr>
+          <w:rFonts w:ascii="仿宋" w:eastAsia="仿宋" w:hAnsi="仿宋" w:hint="eastAsia"/>
+          <w:color w:val="4F4F4F"/>
+          <w:sz w:val="24"/>
+          <w:shd w:val="clear" w:color="auto" w:fill="FFFFFF"/>
+        </w:rPr>
+        <w:t>数据，比如语音数据，而单高斯分布则不合适。数据中的多模态性质可能来自多种</w:t>
+      </w:r>
+      <w:r>
+        <w:rPr>
+          <w:rFonts w:ascii="仿宋" w:eastAsia="仿宋" w:hAnsi="仿宋" w:hint="eastAsia"/>
+          <w:color w:val="FF0000"/>
+          <w:sz w:val="24"/>
+          <w:shd w:val="clear" w:color="auto" w:fill="FFFFFF"/>
+        </w:rPr>
+        <w:t>潜在因素</w:t>
+      </w:r>
+      <w:r>
+        <w:rPr>
+          <w:rFonts w:ascii="仿宋" w:eastAsia="仿宋" w:hAnsi="仿宋" w:hint="eastAsia"/>
+          <w:color w:val="4F4F4F"/>
+          <w:sz w:val="24"/>
+          <w:shd w:val="clear" w:color="auto" w:fill="FFFFFF"/>
+        </w:rPr>
+        <w:t>，每一个因素决定分布中特定的混合成分。如果因素被识别出来，那么混合分布就可以被分解成有多个因素</w:t>
+      </w:r>
+      <w:r>
+        <w:rPr>
+          <w:rFonts w:ascii="仿宋" w:eastAsia="仿宋" w:hAnsi="仿宋" w:hint="eastAsia"/>
+          <w:color w:val="FF0000"/>
+          <w:sz w:val="24"/>
+          <w:shd w:val="clear" w:color="auto" w:fill="FFFFFF"/>
+        </w:rPr>
+        <w:t>独立分布</w:t>
+      </w:r>
+      <w:r>
+        <w:rPr>
+          <w:rFonts w:ascii="仿宋" w:eastAsia="仿宋" w:hAnsi="仿宋" w:hint="eastAsia"/>
+          <w:color w:val="4F4F4F"/>
+          <w:sz w:val="24"/>
+          <w:shd w:val="clear" w:color="auto" w:fill="FFFFFF"/>
+        </w:rPr>
+        <w:t>的集合</w:t>
+      </w:r>
+      <w:r>
+        <w:rPr>
+          <w:rFonts w:ascii="仿宋" w:eastAsia="仿宋" w:hAnsi="仿宋" w:hint="eastAsia"/>
+          <w:color w:val="4F4F4F"/>
+          <w:sz w:val="24"/>
+          <w:shd w:val="clear" w:color="auto" w:fill="FFFFFF"/>
+        </w:rPr>
+        <w:t>。</w:t>
+      </w:r>
+    </w:p>
+    <w:p>
+      <w:pPr>
+        <w:rPr>
+          <w:rFonts w:ascii="仿宋" w:eastAsia="仿宋" w:hAnsi="仿宋"/>
+          <w:sz w:val="24"/>
+          <w:szCs w:val="24"/>
+          <w:shd w:val="clear" w:color="auto" w:fill="FFFFFF"/>
+        </w:rPr>
+      </w:pPr>
+    </w:p>
+    <w:p>
+      <w:pPr>
+        <w:rPr>
+          <w:rFonts w:ascii="仿宋" w:eastAsia="仿宋" w:hAnsi="仿宋"/>
+          <w:sz w:val="24"/>
+          <w:szCs w:val="24"/>
+          <w:shd w:val="clear" w:color="auto" w:fill="FFFFFF"/>
+        </w:rPr>
+      </w:pPr>
+    </w:p>
+    <w:p>
+      <w:pPr>
+        <w:rPr>
+          <w:rFonts w:ascii="仿宋" w:eastAsia="仿宋" w:hAnsi="仿宋"/>
+          <w:sz w:val="24"/>
+          <w:szCs w:val="24"/>
+          <w:shd w:val="clear" w:color="auto" w:fill="FFFFFF"/>
+        </w:rPr>
+      </w:pPr>
+    </w:p>
+    <w:p>
+      <w:pPr>
+        <w:rPr>
+          <w:rFonts w:ascii="仿宋" w:eastAsia="仿宋" w:hAnsi="仿宋" w:hint="eastAsia"/>
+          <w:sz w:val="24"/>
+          <w:szCs w:val="24"/>
+          <w:shd w:val="clear" w:color="auto" w:fill="FFFFFF"/>
+        </w:rPr>
+      </w:pPr>
+    </w:p>
+    <w:p>
+      <w:pPr>
+        <w:pStyle w:val="ab"/>
+        <w:numPr>
+          <w:ilvl w:val="0"/>
+          <w:numId w:val="11"/>
+        </w:numPr>
+        <w:ind w:firstLineChars="0"/>
+        <w:rPr>
+          <w:rFonts w:ascii="仿宋" w:eastAsia="仿宋" w:hAnsi="仿宋"/>
+          <w:sz w:val="24"/>
+          <w:szCs w:val="24"/>
+          <w:shd w:val="clear" w:color="auto" w:fill="FFFFFF"/>
+        </w:rPr>
+      </w:pPr>
+      <w:proofErr w:type="gramStart"/>
+      <w:r>
+        <w:rPr>
+          <w:rFonts w:ascii="仿宋" w:eastAsia="仿宋" w:hAnsi="仿宋" w:hint="eastAsia"/>
+          <w:sz w:val="24"/>
+          <w:szCs w:val="24"/>
+          <w:shd w:val="clear" w:color="auto" w:fill="FFFFFF"/>
+        </w:rPr>
+        <w:t>隐</w:t>
+      </w:r>
+      <w:proofErr w:type="gramEnd"/>
+      <w:r>
+        <w:rPr>
+          <w:rFonts w:ascii="仿宋" w:eastAsia="仿宋" w:hAnsi="仿宋" w:hint="eastAsia"/>
+          <w:sz w:val="24"/>
+          <w:szCs w:val="24"/>
+          <w:shd w:val="clear" w:color="auto" w:fill="FFFFFF"/>
+        </w:rPr>
+        <w:t>马尔科夫模型</w:t>
+      </w:r>
+    </w:p>
+    <w:p>
+      <w:pPr>
+        <w:rPr>
+          <w:rFonts w:ascii="仿宋" w:eastAsia="仿宋" w:hAnsi="仿宋"/>
+          <w:sz w:val="24"/>
+          <w:szCs w:val="24"/>
+          <w:shd w:val="clear" w:color="auto" w:fill="FFFFFF"/>
+        </w:rPr>
+      </w:pPr>
+      <w:r>
+        <w:rPr>
+          <w:rFonts w:ascii="仿宋" w:eastAsia="仿宋" w:hAnsi="仿宋" w:hint="eastAsia"/>
+          <w:sz w:val="24"/>
+          <w:szCs w:val="24"/>
+          <w:shd w:val="clear" w:color="auto" w:fill="FFFFFF"/>
+        </w:rPr>
+        <w:t>为了描述语音数据，在马尔可夫链的基础上进行了扩展，用一个观测的概率分布与马尔可夫链上的每个状态进行对应，这样引入双重随机性，使得马尔可夫链不能被直接观察，故称为</w:t>
+      </w:r>
+      <w:proofErr w:type="gramStart"/>
+      <w:r>
+        <w:rPr>
+          <w:rFonts w:ascii="仿宋" w:eastAsia="仿宋" w:hAnsi="仿宋" w:hint="eastAsia"/>
+          <w:color w:val="FF0000"/>
+          <w:sz w:val="24"/>
+          <w:szCs w:val="24"/>
+          <w:shd w:val="clear" w:color="auto" w:fill="FFFFFF"/>
+        </w:rPr>
+        <w:t>隐</w:t>
+      </w:r>
+      <w:proofErr w:type="gramEnd"/>
+      <w:r>
+        <w:rPr>
+          <w:rFonts w:ascii="仿宋" w:eastAsia="仿宋" w:hAnsi="仿宋" w:hint="eastAsia"/>
+          <w:color w:val="FF0000"/>
+          <w:sz w:val="24"/>
+          <w:szCs w:val="24"/>
+          <w:shd w:val="clear" w:color="auto" w:fill="FFFFFF"/>
+        </w:rPr>
+        <w:t>马尔可夫模型</w:t>
+      </w:r>
+      <w:r>
+        <w:rPr>
+          <w:rFonts w:ascii="仿宋" w:eastAsia="仿宋" w:hAnsi="仿宋" w:hint="eastAsia"/>
+          <w:sz w:val="24"/>
+          <w:szCs w:val="24"/>
+          <w:shd w:val="clear" w:color="auto" w:fill="FFFFFF"/>
+        </w:rPr>
+        <w:t>。</w:t>
+      </w:r>
+      <w:proofErr w:type="gramStart"/>
+      <w:r>
+        <w:rPr>
+          <w:rFonts w:ascii="仿宋" w:eastAsia="仿宋" w:hAnsi="仿宋" w:hint="eastAsia"/>
+          <w:sz w:val="24"/>
+          <w:szCs w:val="24"/>
+          <w:shd w:val="clear" w:color="auto" w:fill="FFFFFF"/>
+        </w:rPr>
+        <w:t>隐</w:t>
+      </w:r>
+      <w:proofErr w:type="gramEnd"/>
+      <w:r>
+        <w:rPr>
+          <w:rFonts w:ascii="仿宋" w:eastAsia="仿宋" w:hAnsi="仿宋" w:hint="eastAsia"/>
+          <w:sz w:val="24"/>
+          <w:szCs w:val="24"/>
+          <w:shd w:val="clear" w:color="auto" w:fill="FFFFFF"/>
+        </w:rPr>
+        <w:t>马尔可夫模型能够描述语音信号中不平稳但有规律可学习的空间变量。具体的来说，隐马尔可夫模型具有顺序排列的马尔可夫状态，使得模型能够分段的处理短时平稳的语音特征，并以此来逼近全局非平稳的语音特征序列。</w:t>
+      </w:r>
+    </w:p>
+    <w:p>
+      <w:pPr>
+        <w:rPr>
+          <w:rFonts w:ascii="仿宋" w:eastAsia="仿宋" w:hAnsi="仿宋" w:hint="eastAsia"/>
+          <w:sz w:val="24"/>
+          <w:szCs w:val="24"/>
+          <w:shd w:val="clear" w:color="auto" w:fill="FFFFFF"/>
+        </w:rPr>
+      </w:pPr>
+    </w:p>
+    <w:p>
+      <w:pPr>
+        <w:rPr>
+          <w:rFonts w:ascii="仿宋" w:eastAsia="仿宋" w:hAnsi="仿宋"/>
+          <w:sz w:val="24"/>
+          <w:szCs w:val="24"/>
+          <w:shd w:val="clear" w:color="auto" w:fill="FFFFFF"/>
+        </w:rPr>
+      </w:pPr>
+    </w:p>
+    <w:p>
+      <w:pPr>
+        <w:rPr>
+          <w:rFonts w:ascii="仿宋" w:eastAsia="仿宋" w:hAnsi="仿宋"/>
+          <w:sz w:val="24"/>
+          <w:szCs w:val="24"/>
+          <w:shd w:val="clear" w:color="auto" w:fill="FFFFFF"/>
+        </w:rPr>
+      </w:pPr>
+    </w:p>
+    <w:p>
+      <w:pPr>
+        <w:rPr>
+          <w:rFonts w:ascii="仿宋" w:eastAsia="仿宋" w:hAnsi="仿宋"/>
+          <w:sz w:val="24"/>
+          <w:szCs w:val="24"/>
+          <w:shd w:val="clear" w:color="auto" w:fill="FFFFFF"/>
+        </w:rPr>
+      </w:pPr>
+    </w:p>
+    <w:p>
+      <w:pPr>
+        <w:rPr>
+          <w:rFonts w:ascii="仿宋" w:eastAsia="仿宋" w:hAnsi="仿宋"/>
+          <w:sz w:val="24"/>
+          <w:szCs w:val="24"/>
+          <w:shd w:val="clear" w:color="auto" w:fill="FFFFFF"/>
+        </w:rPr>
+      </w:pPr>
+    </w:p>
+    <w:p>
+      <w:pPr>
+        <w:rPr>
+          <w:rFonts w:ascii="仿宋" w:eastAsia="仿宋" w:hAnsi="仿宋"/>
+          <w:sz w:val="24"/>
+          <w:szCs w:val="24"/>
+          <w:shd w:val="clear" w:color="auto" w:fill="FFFFFF"/>
+        </w:rPr>
+      </w:pPr>
+    </w:p>
+    <w:p>
+      <w:pPr>
+        <w:rPr>
+          <w:rFonts w:ascii="仿宋" w:eastAsia="仿宋" w:hAnsi="仿宋"/>
+          <w:sz w:val="24"/>
+          <w:szCs w:val="24"/>
+          <w:shd w:val="clear" w:color="auto" w:fill="FFFFFF"/>
+        </w:rPr>
+      </w:pPr>
+    </w:p>
+    <w:p>
+      <w:pPr>
+        <w:rPr>
+          <w:rFonts w:ascii="仿宋" w:eastAsia="仿宋" w:hAnsi="仿宋" w:hint="eastAsia"/>
+          <w:sz w:val="24"/>
+          <w:szCs w:val="24"/>
+          <w:shd w:val="clear" w:color="auto" w:fill="FFFFFF"/>
+        </w:rPr>
+      </w:pPr>
+    </w:p>
+    <w:p>
+      <w:pPr>
+        <w:rPr>
+          <w:rFonts w:ascii="仿宋" w:eastAsia="仿宋" w:hAnsi="仿宋"/>
+          <w:sz w:val="24"/>
+          <w:szCs w:val="24"/>
+          <w:shd w:val="clear" w:color="auto" w:fill="FFFFFF"/>
+        </w:rPr>
+      </w:pPr>
+      <w:r>
+        <w:rPr>
+          <w:rFonts w:ascii="仿宋" w:eastAsia="仿宋" w:hAnsi="仿宋" w:hint="eastAsia"/>
+          <w:sz w:val="24"/>
+          <w:szCs w:val="24"/>
+          <w:shd w:val="clear" w:color="auto" w:fill="FFFFFF"/>
+        </w:rPr>
+        <w:lastRenderedPageBreak/>
+        <w:t>1</w:t>
+      </w:r>
+      <w:r>
+        <w:rPr>
+          <w:rFonts w:ascii="仿宋" w:eastAsia="仿宋" w:hAnsi="仿宋"/>
+          <w:sz w:val="24"/>
+          <w:szCs w:val="24"/>
+          <w:shd w:val="clear" w:color="auto" w:fill="FFFFFF"/>
+        </w:rPr>
+        <w:t xml:space="preserve">1.1.2.2 </w:t>
+      </w:r>
+      <w:r>
+        <w:rPr>
+          <w:rFonts w:ascii="仿宋" w:eastAsia="仿宋" w:hAnsi="仿宋" w:hint="eastAsia"/>
+          <w:sz w:val="24"/>
+          <w:szCs w:val="24"/>
+          <w:shd w:val="clear" w:color="auto" w:fill="FFFFFF"/>
+        </w:rPr>
+        <w:t>基于深度学习的声学模型</w:t>
+      </w:r>
+      <w:r>
+        <w:rPr>
+          <w:rFonts w:ascii="仿宋" w:eastAsia="仿宋" w:hAnsi="仿宋" w:hint="eastAsia"/>
+          <w:sz w:val="24"/>
+          <w:szCs w:val="24"/>
+          <w:shd w:val="clear" w:color="auto" w:fill="FFFFFF"/>
+        </w:rPr>
+        <w:t>（</w:t>
+      </w:r>
+      <w:r>
+        <w:rPr>
+          <w:rFonts w:ascii="仿宋" w:eastAsia="仿宋" w:hAnsi="仿宋"/>
+          <w:sz w:val="24"/>
+          <w:szCs w:val="24"/>
+          <w:shd w:val="clear" w:color="auto" w:fill="FFFFFF"/>
+        </w:rPr>
+        <w:t>CD-DNN-HMM</w:t>
+      </w:r>
+      <w:r>
+        <w:rPr>
+          <w:rFonts w:ascii="仿宋" w:eastAsia="仿宋" w:hAnsi="仿宋" w:hint="eastAsia"/>
+          <w:sz w:val="24"/>
+          <w:szCs w:val="24"/>
+          <w:shd w:val="clear" w:color="auto" w:fill="FFFFFF"/>
+        </w:rPr>
+        <w:t>）</w:t>
+      </w:r>
+    </w:p>
+    <w:p>
+      <w:pPr>
+        <w:ind w:firstLineChars="200" w:firstLine="480"/>
+        <w:rPr>
+          <w:rFonts w:ascii="仿宋" w:eastAsia="仿宋" w:hAnsi="仿宋" w:hint="eastAsia"/>
+          <w:sz w:val="24"/>
+          <w:szCs w:val="24"/>
+          <w:shd w:val="clear" w:color="auto" w:fill="FFFFFF"/>
+        </w:rPr>
+      </w:pPr>
+      <w:r>
+        <w:rPr>
+          <w:rFonts w:ascii="仿宋" w:eastAsia="仿宋" w:hAnsi="仿宋" w:hint="eastAsia"/>
+          <w:sz w:val="24"/>
+          <w:szCs w:val="24"/>
+          <w:shd w:val="clear" w:color="auto" w:fill="FFFFFF"/>
+        </w:rPr>
+        <w:t>虽然</w:t>
+      </w:r>
+      <w:r>
+        <w:rPr>
+          <w:rFonts w:ascii="仿宋" w:eastAsia="仿宋" w:hAnsi="仿宋"/>
+          <w:sz w:val="24"/>
+          <w:szCs w:val="24"/>
+          <w:shd w:val="clear" w:color="auto" w:fill="FFFFFF"/>
+        </w:rPr>
+        <w:t>GMM-HMM在以往取得了很多成功，但是随着深度学习的发展，DNN模型展现出了明显超越GMM模型的性能，替代了GMM进行HMM状态建模。不同于GMM模型，DNN模型为了获得更好的性能提升，引入了上下文信息（也即前后特征</w:t>
+      </w:r>
+      <w:proofErr w:type="gramStart"/>
+      <w:r>
+        <w:rPr>
+          <w:rFonts w:ascii="仿宋" w:eastAsia="仿宋" w:hAnsi="仿宋"/>
+          <w:sz w:val="24"/>
+          <w:szCs w:val="24"/>
+          <w:shd w:val="clear" w:color="auto" w:fill="FFFFFF"/>
+        </w:rPr>
+        <w:t>帧</w:t>
+      </w:r>
+      <w:proofErr w:type="gramEnd"/>
+      <w:r>
+        <w:rPr>
+          <w:rFonts w:ascii="仿宋" w:eastAsia="仿宋" w:hAnsi="仿宋"/>
+          <w:sz w:val="24"/>
+          <w:szCs w:val="24"/>
+          <w:shd w:val="clear" w:color="auto" w:fill="FFFFFF"/>
+        </w:rPr>
+        <w:t>信息），所以被称为</w:t>
+      </w:r>
+      <w:bookmarkStart w:id="6" w:name="_Hlk535596616"/>
+      <w:r>
+        <w:rPr>
+          <w:rFonts w:ascii="仿宋" w:eastAsia="仿宋" w:hAnsi="仿宋"/>
+          <w:sz w:val="24"/>
+          <w:szCs w:val="24"/>
+          <w:shd w:val="clear" w:color="auto" w:fill="FFFFFF"/>
+        </w:rPr>
+        <w:t>CD-DNN-HMM（</w:t>
+      </w:r>
+      <w:bookmarkEnd w:id="6"/>
+      <w:r>
+        <w:rPr>
+          <w:rFonts w:ascii="仿宋" w:eastAsia="仿宋" w:hAnsi="仿宋"/>
+          <w:sz w:val="24"/>
+          <w:szCs w:val="24"/>
+          <w:shd w:val="clear" w:color="auto" w:fill="FFFFFF"/>
+        </w:rPr>
+        <w:t>Context-Dependent DNN-HMM）模型。在很多测试集上CD-DNN-HMM模型都大幅度超越了GMM-HMM模型。</w:t>
+      </w:r>
+    </w:p>
+    <w:p>
+      <w:pPr>
+        <w:rPr>
+          <w:rFonts w:ascii="仿宋" w:eastAsia="仿宋" w:hAnsi="仿宋"/>
+          <w:sz w:val="24"/>
+          <w:szCs w:val="24"/>
+          <w:shd w:val="clear" w:color="auto" w:fill="FFFFFF"/>
+        </w:rPr>
+      </w:pPr>
+      <w:r>
+        <w:rPr>
+          <w:rFonts w:ascii="仿宋" w:eastAsia="仿宋" w:hAnsi="仿宋" w:hint="eastAsia"/>
+          <w:sz w:val="24"/>
+          <w:szCs w:val="24"/>
+          <w:shd w:val="clear" w:color="auto" w:fill="FFFFFF"/>
+        </w:rPr>
+        <w:t>首先简单介绍一下</w:t>
+      </w:r>
+      <w:r>
+        <w:rPr>
+          <w:rFonts w:ascii="仿宋" w:eastAsia="仿宋" w:hAnsi="仿宋"/>
+          <w:sz w:val="24"/>
+          <w:szCs w:val="24"/>
+          <w:shd w:val="clear" w:color="auto" w:fill="FFFFFF"/>
+        </w:rPr>
+        <w:t>DNN模型，DNN模型是有一个有</w:t>
+      </w:r>
+      <w:proofErr w:type="gramStart"/>
+      <w:r>
+        <w:rPr>
+          <w:rFonts w:ascii="仿宋" w:eastAsia="仿宋" w:hAnsi="仿宋"/>
+          <w:sz w:val="24"/>
+          <w:szCs w:val="24"/>
+          <w:shd w:val="clear" w:color="auto" w:fill="FFFFFF"/>
+        </w:rPr>
+        <w:t>很多隐层的</w:t>
+      </w:r>
+      <w:proofErr w:type="gramEnd"/>
+      <w:r>
+        <w:rPr>
+          <w:rFonts w:ascii="仿宋" w:eastAsia="仿宋" w:hAnsi="仿宋"/>
+          <w:sz w:val="24"/>
+          <w:szCs w:val="24"/>
+          <w:shd w:val="clear" w:color="auto" w:fill="FFFFFF"/>
+        </w:rPr>
+        <w:t>多层感知机，下图就是具有5层的DNN，模型结构上包括输入层、</w:t>
+      </w:r>
+      <w:proofErr w:type="gramStart"/>
+      <w:r>
+        <w:rPr>
+          <w:rFonts w:ascii="仿宋" w:eastAsia="仿宋" w:hAnsi="仿宋"/>
+          <w:sz w:val="24"/>
+          <w:szCs w:val="24"/>
+          <w:shd w:val="clear" w:color="auto" w:fill="FFFFFF"/>
+        </w:rPr>
+        <w:t>隐层和</w:t>
+      </w:r>
+      <w:proofErr w:type="gramEnd"/>
+      <w:r>
+        <w:rPr>
+          <w:rFonts w:ascii="仿宋" w:eastAsia="仿宋" w:hAnsi="仿宋"/>
+          <w:sz w:val="24"/>
+          <w:szCs w:val="24"/>
+          <w:shd w:val="clear" w:color="auto" w:fill="FFFFFF"/>
+        </w:rPr>
+        <w:t>输出层。对于第L层，有公式:</w:t>
+      </w:r>
+    </w:p>
+    <w:p>
+      <w:pPr>
+        <w:jc w:val="center"/>
+        <w:rPr>
+          <w:rFonts w:asciiTheme="minorEastAsia" w:hAnsiTheme="minorEastAsia"/>
+          <w:b/>
+          <w:sz w:val="24"/>
+          <w:szCs w:val="24"/>
+          <w:shd w:val="clear" w:color="auto" w:fill="FFFFFF"/>
+        </w:rPr>
+      </w:pPr>
+      <w:r>
+        <w:rPr>
+          <w:noProof/>
+        </w:rPr>
+        <w:drawing>
+          <wp:inline distT="0" distB="0" distL="0" distR="0" wp14:anchorId="4BC4C224" wp14:editId="1B1E70F2">
+            <wp:extent cx="3770415" cy="1994153"/>
+            <wp:effectExtent l="0" t="0" r="1905" b="6350"/>
+            <wp:docPr id="7" name="图片 7" descr="https://img-blog.csdn.net/20160901100917812"/>
+            <wp:cNvGraphicFramePr>
+              <a:graphicFrameLocks xmlns:a="http://schemas.openxmlformats.org/drawingml/2006/main" noChangeAspect="1"/>
+            </wp:cNvGraphicFramePr>
+            <a:graphic xmlns:a="http://schemas.openxmlformats.org/drawingml/2006/main">
+              <a:graphicData uri="http://schemas.openxmlformats.org/drawingml/2006/picture">
+                <pic:pic xmlns:pic="http://schemas.openxmlformats.org/drawingml/2006/picture">
+                  <pic:nvPicPr>
+                    <pic:cNvPr id="0" name="Picture 17" descr="https://img-blog.csdn.net/20160901100917812"/>
+                    <pic:cNvPicPr>
+                      <a:picLocks noChangeAspect="1" noChangeArrowheads="1"/>
+                    </pic:cNvPicPr>
+                  </pic:nvPicPr>
+                  <pic:blipFill>
+                    <a:blip r:embed="rId26">
+                      <a:extLst>
+                        <a:ext uri="{28A0092B-C50C-407E-A947-70E740481C1C}">
+                          <a14:useLocalDpi xmlns:a14="http://schemas.microsoft.com/office/drawing/2010/main" val="0"/>
+                        </a:ext>
+                      </a:extLst>
+                    </a:blip>
+                    <a:srcRect/>
+                    <a:stretch>
+                      <a:fillRect/>
+                    </a:stretch>
+                  </pic:blipFill>
+                  <pic:spPr bwMode="auto">
+                    <a:xfrm>
+                      <a:off x="0" y="0"/>
+                      <a:ext cx="3782005" cy="2000283"/>
+                    </a:xfrm>
+                    <a:prstGeom prst="rect">
+                      <a:avLst/>
+                    </a:prstGeom>
+                    <a:noFill/>
+                    <a:ln>
+                      <a:noFill/>
+                    </a:ln>
+                  </pic:spPr>
+                </pic:pic>
+              </a:graphicData>
+            </a:graphic>
+          </wp:inline>
+        </w:drawing>
+      </w:r>
+    </w:p>
+    <w:p>
+      <w:pPr>
+        <w:jc w:val="center"/>
+        <w:rPr>
+          <w:rFonts w:asciiTheme="minorEastAsia" w:hAnsiTheme="minorEastAsia"/>
+          <w:b/>
+          <w:sz w:val="24"/>
+          <w:szCs w:val="24"/>
+          <w:shd w:val="clear" w:color="auto" w:fill="FFFFFF"/>
+        </w:rPr>
+      </w:pPr>
+      <w:r>
+        <w:rPr>
+          <w:noProof/>
+        </w:rPr>
+        <w:drawing>
+          <wp:inline distT="0" distB="0" distL="0" distR="0" wp14:anchorId="2E358094" wp14:editId="79B7C753">
+            <wp:extent cx="4364182" cy="2681770"/>
+            <wp:effectExtent l="0" t="0" r="0" b="4445"/>
+            <wp:docPr id="19" name="图片 19" descr="è¿éåå¾çæè¿°"/>
+            <wp:cNvGraphicFramePr>
+              <a:graphicFrameLocks xmlns:a="http://schemas.openxmlformats.org/drawingml/2006/main" noChangeAspect="1"/>
+            </wp:cNvGraphicFramePr>
+            <a:graphic xmlns:a="http://schemas.openxmlformats.org/drawingml/2006/main">
+              <a:graphicData uri="http://schemas.openxmlformats.org/drawingml/2006/picture">
+                <pic:pic xmlns:pic="http://schemas.openxmlformats.org/drawingml/2006/picture">
+                  <pic:nvPicPr>
+                    <pic:cNvPr id="0" name="Picture 19" descr="è¿éåå¾çæè¿°"/>
+                    <pic:cNvPicPr>
+                      <a:picLocks noChangeAspect="1" noChangeArrowheads="1"/>
+                    </pic:cNvPicPr>
+                  </pic:nvPicPr>
+                  <pic:blipFill>
+                    <a:blip r:embed="rId27">
+                      <a:extLst>
+                        <a:ext uri="{28A0092B-C50C-407E-A947-70E740481C1C}">
+                          <a14:useLocalDpi xmlns:a14="http://schemas.microsoft.com/office/drawing/2010/main" val="0"/>
+                        </a:ext>
+                      </a:extLst>
+                    </a:blip>
+                    <a:srcRect/>
+                    <a:stretch>
+                      <a:fillRect/>
+                    </a:stretch>
+                  </pic:blipFill>
+                  <pic:spPr bwMode="auto">
+                    <a:xfrm>
+                      <a:off x="0" y="0"/>
+                      <a:ext cx="4378677" cy="2690677"/>
+                    </a:xfrm>
+                    <a:prstGeom prst="rect">
+                      <a:avLst/>
+                    </a:prstGeom>
+                    <a:noFill/>
+                    <a:ln>
+                      <a:noFill/>
+                    </a:ln>
+                  </pic:spPr>
+                </pic:pic>
+              </a:graphicData>
+            </a:graphic>
+          </wp:inline>
+        </w:drawing>
+      </w:r>
+    </w:p>
+    <w:p>
+      <w:pPr>
+        <w:rPr>
+          <w:rFonts w:ascii="仿宋" w:eastAsia="仿宋" w:hAnsi="仿宋" w:hint="eastAsia"/>
+          <w:sz w:val="24"/>
+          <w:szCs w:val="24"/>
+          <w:shd w:val="clear" w:color="auto" w:fill="FFFFFF"/>
+        </w:rPr>
+      </w:pPr>
+      <w:r>
+        <w:rPr>
+          <w:rFonts w:ascii="仿宋" w:eastAsia="仿宋" w:hAnsi="仿宋" w:hint="eastAsia"/>
+          <w:sz w:val="24"/>
+          <w:szCs w:val="24"/>
+          <w:shd w:val="clear" w:color="auto" w:fill="FFFFFF"/>
+        </w:rPr>
+        <w:t>相比于</w:t>
+      </w:r>
+      <w:r>
+        <w:rPr>
+          <w:rFonts w:ascii="仿宋" w:eastAsia="仿宋" w:hAnsi="仿宋"/>
+          <w:sz w:val="24"/>
+          <w:szCs w:val="24"/>
+          <w:shd w:val="clear" w:color="auto" w:fill="FFFFFF"/>
+        </w:rPr>
+        <w:t>GMM模型，DNN模型具有一些明显的优势：首先，DNN是一种</w:t>
+      </w:r>
+      <w:bookmarkStart w:id="7" w:name="_GoBack"/>
+      <w:r>
+        <w:rPr>
+          <w:rFonts w:ascii="仿宋" w:eastAsia="仿宋" w:hAnsi="仿宋"/>
+          <w:b/>
+          <w:sz w:val="24"/>
+          <w:szCs w:val="24"/>
+          <w:shd w:val="clear" w:color="auto" w:fill="FFFFFF"/>
+        </w:rPr>
+        <w:t>判别模型</w:t>
+      </w:r>
+      <w:bookmarkEnd w:id="7"/>
+      <w:r>
+        <w:rPr>
+          <w:rFonts w:ascii="仿宋" w:eastAsia="仿宋" w:hAnsi="仿宋"/>
+          <w:sz w:val="24"/>
+          <w:szCs w:val="24"/>
+          <w:shd w:val="clear" w:color="auto" w:fill="FFFFFF"/>
+        </w:rPr>
+        <w:t>，自身便带有区分性，可以更好区分标注类别；其次，DNN在大数据上有非常优异的表现，伴随着数据量的不断增加，GMM模型在2000小时左右便会出现性能的饱和，而DNN模型在数据量增加到1万小时以上时还能有性能的提升；另外，DNN模型有更强的对环境噪声的鲁棒性，通过</w:t>
+      </w:r>
+      <w:proofErr w:type="gramStart"/>
+      <w:r>
+        <w:rPr>
+          <w:rFonts w:ascii="仿宋" w:eastAsia="仿宋" w:hAnsi="仿宋"/>
+          <w:sz w:val="24"/>
+          <w:szCs w:val="24"/>
+          <w:shd w:val="clear" w:color="auto" w:fill="FFFFFF"/>
+        </w:rPr>
+        <w:t>加噪训练</w:t>
+      </w:r>
+      <w:proofErr w:type="gramEnd"/>
+      <w:r>
+        <w:rPr>
+          <w:rFonts w:ascii="仿宋" w:eastAsia="仿宋" w:hAnsi="仿宋"/>
+          <w:sz w:val="24"/>
+          <w:szCs w:val="24"/>
+          <w:shd w:val="clear" w:color="auto" w:fill="FFFFFF"/>
+        </w:rPr>
+        <w:t>等方式，DNN模型在复杂环境下的识别性</w:t>
+      </w:r>
+      <w:proofErr w:type="gramStart"/>
+      <w:r>
+        <w:rPr>
+          <w:rFonts w:ascii="仿宋" w:eastAsia="仿宋" w:hAnsi="仿宋"/>
+          <w:sz w:val="24"/>
+          <w:szCs w:val="24"/>
+          <w:shd w:val="clear" w:color="auto" w:fill="FFFFFF"/>
+        </w:rPr>
+        <w:t>能甚至</w:t>
+      </w:r>
+      <w:proofErr w:type="gramEnd"/>
+      <w:r>
+        <w:rPr>
+          <w:rFonts w:ascii="仿宋" w:eastAsia="仿宋" w:hAnsi="仿宋"/>
+          <w:sz w:val="24"/>
+          <w:szCs w:val="24"/>
+          <w:shd w:val="clear" w:color="auto" w:fill="FFFFFF"/>
+        </w:rPr>
+        <w:t>可以超过使用语音增强算法处理的GMM模型。</w:t>
+      </w:r>
+    </w:p>
+    <w:p>
+      <w:pPr>
+        <w:rPr>
+          <w:rFonts w:ascii="仿宋" w:eastAsia="仿宋" w:hAnsi="仿宋" w:hint="eastAsia"/>
+          <w:sz w:val="24"/>
+          <w:szCs w:val="24"/>
+          <w:shd w:val="clear" w:color="auto" w:fill="FFFFFF"/>
+        </w:rPr>
+      </w:pPr>
+      <w:r>
+        <w:rPr>
+          <w:rFonts w:ascii="仿宋" w:eastAsia="仿宋" w:hAnsi="仿宋" w:hint="eastAsia"/>
+          <w:sz w:val="24"/>
+          <w:szCs w:val="24"/>
+          <w:shd w:val="clear" w:color="auto" w:fill="FFFFFF"/>
+        </w:rPr>
+        <w:t>除此之外，</w:t>
+      </w:r>
+      <w:r>
+        <w:rPr>
+          <w:rFonts w:ascii="仿宋" w:eastAsia="仿宋" w:hAnsi="仿宋"/>
+          <w:sz w:val="24"/>
+          <w:szCs w:val="24"/>
+          <w:shd w:val="clear" w:color="auto" w:fill="FFFFFF"/>
+        </w:rPr>
+        <w:t>DNN还有一些有趣的性质，比如，在一定程度上，随着DNN网络深度的增加，模型的性能会持续提升，说明DNN伴随模型深度的增加，可以提取更有表达性、更利于分类的特征；人们利用这一性质，提取DNN模型的Bottle-neck特征，然后在训练GMM-HMM模型，可以取得和DNN模型相当的语音识别效果。</w:t>
+      </w:r>
+    </w:p>
+    <w:p>
+      <w:pPr>
+        <w:rPr>
+          <w:rFonts w:ascii="仿宋" w:eastAsia="仿宋" w:hAnsi="仿宋" w:hint="eastAsia"/>
+          <w:sz w:val="24"/>
+          <w:szCs w:val="24"/>
+          <w:shd w:val="clear" w:color="auto" w:fill="FFFFFF"/>
+        </w:rPr>
+      </w:pPr>
+      <w:r>
+        <w:rPr>
+          <w:rFonts w:ascii="仿宋" w:eastAsia="仿宋" w:hAnsi="仿宋"/>
+          <w:sz w:val="24"/>
+          <w:szCs w:val="24"/>
+          <w:shd w:val="clear" w:color="auto" w:fill="FFFFFF"/>
+        </w:rPr>
+        <w:lastRenderedPageBreak/>
+        <w:t>DNN应用到语音识别领域后取得了非常明显的效果，DNN技术的成功，鼓舞着业内人员不断将新的深度学习工具应用到语音识别上，从CNN到RNN再到RNN与CTC的结合等等，伴随着这个过程，语音识别的性能也在持续提升，未来我们可以期望将可以和机器进行无障碍的对话。</w:t>
+      </w:r>
+    </w:p>
+    <w:p>
+      <w:pPr>
+        <w:rPr>
+          <w:rFonts w:asciiTheme="minorEastAsia" w:hAnsiTheme="minorEastAsia"/>
+          <w:b/>
+          <w:sz w:val="24"/>
+          <w:szCs w:val="24"/>
+          <w:shd w:val="clear" w:color="auto" w:fill="FFFFFF"/>
+        </w:rPr>
+      </w:pPr>
       <w:r>
         <w:rPr>
           <w:rFonts w:asciiTheme="minorEastAsia" w:hAnsiTheme="minorEastAsia" w:hint="eastAsia"/>
           <w:b/>
-          <w:color w:val="A8D08D" w:themeColor="accent6" w:themeTint="99"/>
-          <w:sz w:val="24"/>
-          <w:szCs w:val="24"/>
-          <w:u w:val="single"/>
-          <w:shd w:val="clear" w:color="auto" w:fill="FFFFFF"/>
-        </w:rPr>
-        <w:t xml:space="preserve"> </w:t>
-      </w:r>
-      <w:r>
-        <w:rPr>
-          <w:rFonts w:asciiTheme="minorEastAsia" w:hAnsiTheme="minorEastAsia" w:hint="eastAsia"/>
-          <w:b/>
-          <w:color w:val="A8D08D" w:themeColor="accent6" w:themeTint="99"/>
-          <w:sz w:val="24"/>
-          <w:szCs w:val="24"/>
-          <w:u w:val="single"/>
-          <w:shd w:val="clear" w:color="auto" w:fill="FFFFFF"/>
-        </w:rPr>
-        <w:t>、</w:t>
-      </w:r>
-      <w:r>
-        <w:rPr>
-          <w:rFonts w:asciiTheme="minorEastAsia" w:hAnsiTheme="minorEastAsia" w:hint="eastAsia"/>
-          <w:b/>
-          <w:bCs/>
-          <w:color w:val="A8D08D" w:themeColor="accent6" w:themeTint="99"/>
-          <w:sz w:val="24"/>
-          <w:szCs w:val="24"/>
-          <w:u w:val="single"/>
-          <w:shd w:val="clear" w:color="auto" w:fill="FFFFFF"/>
-        </w:rPr>
-        <w:t>CD-DNN-HMM</w:t>
-      </w:r>
-    </w:p>
-    <w:p>
-      <w:pPr>
-        <w:rPr>
-          <w:rFonts w:asciiTheme="minorEastAsia" w:hAnsiTheme="minorEastAsia"/>
-          <w:b/>
-          <w:bCs/>
-          <w:color w:val="A8D08D" w:themeColor="accent6" w:themeTint="99"/>
-          <w:sz w:val="24"/>
-          <w:szCs w:val="24"/>
-          <w:u w:val="single"/>
-          <w:shd w:val="clear" w:color="auto" w:fill="FFFFFF"/>
-        </w:rPr>
-      </w:pPr>
-      <w:r>
-        <w:rPr>
-          <w:rFonts w:asciiTheme="minorEastAsia" w:hAnsiTheme="minorEastAsia" w:hint="eastAsia"/>
-          <w:b/>
-          <w:bCs/>
-          <w:color w:val="A8D08D" w:themeColor="accent6" w:themeTint="99"/>
-          <w:sz w:val="24"/>
-          <w:szCs w:val="24"/>
-          <w:u w:val="single"/>
-          <w:shd w:val="clear" w:color="auto" w:fill="FFFFFF"/>
-        </w:rPr>
-        <w:t>基于神经网络的模型：DNN-HMM、</w:t>
-      </w:r>
-      <w:r>
-        <w:rPr>
-          <w:rFonts w:asciiTheme="minorEastAsia" w:hAnsiTheme="minorEastAsia"/>
-          <w:b/>
-          <w:bCs/>
-          <w:color w:val="A8D08D" w:themeColor="accent6" w:themeTint="99"/>
-          <w:sz w:val="24"/>
-          <w:szCs w:val="24"/>
-          <w:u w:val="single"/>
-          <w:shd w:val="clear" w:color="auto" w:fill="FFFFFF"/>
-        </w:rPr>
-        <w:t>CTC算法</w:t>
-      </w:r>
-      <w:r>
-        <w:rPr>
-          <w:rFonts w:asciiTheme="minorEastAsia" w:hAnsiTheme="minorEastAsia" w:hint="eastAsia"/>
-          <w:b/>
-          <w:bCs/>
-          <w:color w:val="A8D08D" w:themeColor="accent6" w:themeTint="99"/>
-          <w:sz w:val="24"/>
-          <w:szCs w:val="24"/>
-          <w:u w:val="single"/>
-          <w:shd w:val="clear" w:color="auto" w:fill="FFFFFF"/>
-        </w:rPr>
-        <w:t>（</w:t>
-      </w:r>
-      <w:r>
-        <w:rPr>
-          <w:rFonts w:asciiTheme="minorEastAsia" w:hAnsiTheme="minorEastAsia"/>
-          <w:b/>
-          <w:bCs/>
-          <w:color w:val="A8D08D" w:themeColor="accent6" w:themeTint="99"/>
-          <w:sz w:val="24"/>
-          <w:szCs w:val="24"/>
-          <w:u w:val="single"/>
-          <w:shd w:val="clear" w:color="auto" w:fill="FFFFFF"/>
-        </w:rPr>
-        <w:t>Connectionist temporal classification</w:t>
-      </w:r>
-      <w:r>
-        <w:rPr>
-          <w:rFonts w:asciiTheme="minorEastAsia" w:hAnsiTheme="minorEastAsia" w:hint="eastAsia"/>
-          <w:b/>
-          <w:bCs/>
-          <w:color w:val="A8D08D" w:themeColor="accent6" w:themeTint="99"/>
-          <w:sz w:val="24"/>
-          <w:szCs w:val="24"/>
-          <w:u w:val="single"/>
-          <w:shd w:val="clear" w:color="auto" w:fill="FFFFFF"/>
-        </w:rPr>
-        <w:t>）</w:t>
-      </w:r>
-    </w:p>
-    <w:p>
-      <w:pPr>
-        <w:rPr>
-          <w:rFonts w:asciiTheme="minorEastAsia" w:hAnsiTheme="minorEastAsia"/>
-          <w:b/>
-          <w:color w:val="A8D08D" w:themeColor="accent6" w:themeTint="99"/>
-          <w:sz w:val="24"/>
-          <w:szCs w:val="24"/>
-          <w:u w:val="single"/>
-          <w:shd w:val="clear" w:color="auto" w:fill="FFFFFF"/>
-        </w:rPr>
-      </w:pPr>
-    </w:p>
-    <w:p>
-      <w:pPr>
-        <w:rPr>
-          <w:rFonts w:asciiTheme="minorEastAsia" w:hAnsiTheme="minorEastAsia"/>
-          <w:b/>
-          <w:sz w:val="24"/>
-          <w:szCs w:val="24"/>
-          <w:shd w:val="clear" w:color="auto" w:fill="FFFFFF"/>
-        </w:rPr>
-      </w:pPr>
-      <w:r>
-        <w:rPr>
-          <w:rFonts w:asciiTheme="minorEastAsia" w:hAnsiTheme="minorEastAsia" w:hint="eastAsia"/>
-          <w:b/>
-          <w:sz w:val="24"/>
-          <w:szCs w:val="24"/>
-          <w:shd w:val="clear" w:color="auto" w:fill="FFFFFF"/>
-        </w:rPr>
-        <w:t>1</w:t>
-      </w:r>
-      <w:r>
-        <w:rPr>
-          <w:rFonts w:asciiTheme="minorEastAsia" w:hAnsiTheme="minorEastAsia"/>
-          <w:b/>
-          <w:sz w:val="24"/>
-          <w:szCs w:val="24"/>
-          <w:shd w:val="clear" w:color="auto" w:fill="FFFFFF"/>
-        </w:rPr>
-        <w:t>1.1.2</w:t>
-      </w:r>
-      <w:r>
-        <w:rPr>
-          <w:rFonts w:asciiTheme="minorEastAsia" w:hAnsiTheme="minorEastAsia" w:hint="eastAsia"/>
-          <w:b/>
-          <w:sz w:val="24"/>
-          <w:szCs w:val="24"/>
-          <w:shd w:val="clear" w:color="auto" w:fill="FFFFFF"/>
-        </w:rPr>
-        <w:t>主流</w:t>
-      </w:r>
-      <w:r>
-        <w:rPr>
-          <w:rFonts w:asciiTheme="minorEastAsia" w:hAnsiTheme="minorEastAsia" w:hint="eastAsia"/>
-          <w:b/>
-          <w:sz w:val="24"/>
-          <w:szCs w:val="24"/>
-          <w:shd w:val="clear" w:color="auto" w:fill="FFFFFF"/>
-        </w:rPr>
-        <w:t>算法</w:t>
-      </w:r>
-    </w:p>
-    <w:p>
-      <w:pPr>
-        <w:rPr>
-          <w:rFonts w:asciiTheme="minorEastAsia" w:hAnsiTheme="minorEastAsia"/>
-          <w:b/>
-          <w:sz w:val="24"/>
-          <w:szCs w:val="24"/>
-          <w:shd w:val="clear" w:color="auto" w:fill="FFFFFF"/>
-        </w:rPr>
-      </w:pPr>
-      <w:r>
-        <w:rPr>
-          <w:rFonts w:asciiTheme="minorEastAsia" w:hAnsiTheme="minorEastAsia" w:hint="eastAsia"/>
-          <w:b/>
-          <w:sz w:val="24"/>
-          <w:szCs w:val="24"/>
-          <w:shd w:val="clear" w:color="auto" w:fill="FFFFFF"/>
-        </w:rPr>
-        <w:t>传统</w:t>
-      </w:r>
-    </w:p>
-    <w:p>
-      <w:pPr>
-        <w:rPr>
-          <w:rFonts w:asciiTheme="minorEastAsia" w:hAnsiTheme="minorEastAsia"/>
-          <w:b/>
-          <w:sz w:val="24"/>
-          <w:szCs w:val="24"/>
-          <w:shd w:val="clear" w:color="auto" w:fill="FFFFFF"/>
-        </w:rPr>
-      </w:pPr>
-      <w:r>
-        <w:rPr>
-          <w:rFonts w:asciiTheme="minorEastAsia" w:hAnsiTheme="minorEastAsia" w:hint="eastAsia"/>
-          <w:b/>
-          <w:sz w:val="24"/>
-          <w:szCs w:val="24"/>
-          <w:shd w:val="clear" w:color="auto" w:fill="FFFFFF"/>
-        </w:rPr>
-        <w:t>深度学习</w:t>
-      </w:r>
-    </w:p>
-    <w:p>
-      <w:pPr>
-        <w:rPr>
-          <w:rFonts w:asciiTheme="minorEastAsia" w:hAnsiTheme="minorEastAsia"/>
-          <w:b/>
-          <w:sz w:val="24"/>
-          <w:szCs w:val="24"/>
-          <w:shd w:val="clear" w:color="auto" w:fill="FFFFFF"/>
-        </w:rPr>
-      </w:pPr>
-    </w:p>
-    <w:p>
-      <w:pPr>
-        <w:rPr>
-          <w:rFonts w:asciiTheme="minorEastAsia" w:hAnsiTheme="minorEastAsia"/>
-          <w:b/>
-          <w:sz w:val="24"/>
-          <w:szCs w:val="24"/>
-          <w:shd w:val="clear" w:color="auto" w:fill="FFFFFF"/>
-        </w:rPr>
-      </w:pPr>
-      <w:r>
-        <w:rPr>
-          <w:rFonts w:asciiTheme="minorEastAsia" w:hAnsiTheme="minorEastAsia" w:hint="eastAsia"/>
-          <w:b/>
-          <w:sz w:val="24"/>
-          <w:szCs w:val="24"/>
-          <w:shd w:val="clear" w:color="auto" w:fill="FFFFFF"/>
-        </w:rPr>
-        <w:lastRenderedPageBreak/>
+          <w:sz w:val="24"/>
+          <w:szCs w:val="24"/>
+          <w:shd w:val="clear" w:color="auto" w:fill="FFFFFF"/>
+        </w:rPr>
         <w:t>1</w:t>
       </w:r>
       <w:r>
@@ -26579,6 +28056,105 @@
       <w:pPr>
         <w:rPr>
           <w:rFonts w:asciiTheme="minorEastAsia" w:hAnsiTheme="minorEastAsia"/>
+          <w:b/>
+          <w:sz w:val="24"/>
+          <w:szCs w:val="24"/>
+          <w:shd w:val="clear" w:color="auto" w:fill="FFFFFF"/>
+        </w:rPr>
+      </w:pPr>
+    </w:p>
+    <w:p>
+      <w:pPr>
+        <w:rPr>
+          <w:rFonts w:asciiTheme="minorEastAsia" w:hAnsiTheme="minorEastAsia"/>
+          <w:b/>
+          <w:sz w:val="24"/>
+          <w:szCs w:val="24"/>
+          <w:shd w:val="clear" w:color="auto" w:fill="FFFFFF"/>
+        </w:rPr>
+      </w:pPr>
+    </w:p>
+    <w:p>
+      <w:pPr>
+        <w:rPr>
+          <w:rFonts w:asciiTheme="minorEastAsia" w:hAnsiTheme="minorEastAsia"/>
+          <w:b/>
+          <w:sz w:val="24"/>
+          <w:szCs w:val="24"/>
+          <w:shd w:val="clear" w:color="auto" w:fill="FFFFFF"/>
+        </w:rPr>
+      </w:pPr>
+    </w:p>
+    <w:p>
+      <w:pPr>
+        <w:rPr>
+          <w:rFonts w:asciiTheme="minorEastAsia" w:hAnsiTheme="minorEastAsia"/>
+          <w:b/>
+          <w:sz w:val="24"/>
+          <w:szCs w:val="24"/>
+          <w:shd w:val="clear" w:color="auto" w:fill="FFFFFF"/>
+        </w:rPr>
+      </w:pPr>
+    </w:p>
+    <w:p>
+      <w:pPr>
+        <w:rPr>
+          <w:rFonts w:asciiTheme="minorEastAsia" w:hAnsiTheme="minorEastAsia"/>
+          <w:b/>
+          <w:sz w:val="24"/>
+          <w:szCs w:val="24"/>
+          <w:shd w:val="clear" w:color="auto" w:fill="FFFFFF"/>
+        </w:rPr>
+      </w:pPr>
+    </w:p>
+    <w:p>
+      <w:pPr>
+        <w:rPr>
+          <w:rFonts w:asciiTheme="minorEastAsia" w:hAnsiTheme="minorEastAsia"/>
+          <w:b/>
+          <w:sz w:val="24"/>
+          <w:szCs w:val="24"/>
+          <w:shd w:val="clear" w:color="auto" w:fill="FFFFFF"/>
+        </w:rPr>
+      </w:pPr>
+    </w:p>
+    <w:p>
+      <w:pPr>
+        <w:rPr>
+          <w:rFonts w:asciiTheme="minorEastAsia" w:hAnsiTheme="minorEastAsia"/>
+          <w:b/>
+          <w:sz w:val="24"/>
+          <w:szCs w:val="24"/>
+          <w:shd w:val="clear" w:color="auto" w:fill="FFFFFF"/>
+        </w:rPr>
+      </w:pPr>
+    </w:p>
+    <w:p>
+      <w:pPr>
+        <w:rPr>
+          <w:rFonts w:asciiTheme="minorEastAsia" w:hAnsiTheme="minorEastAsia"/>
+          <w:b/>
+          <w:sz w:val="24"/>
+          <w:szCs w:val="24"/>
+          <w:shd w:val="clear" w:color="auto" w:fill="FFFFFF"/>
+        </w:rPr>
+      </w:pPr>
+    </w:p>
+    <w:p>
+      <w:pPr>
+        <w:rPr>
+          <w:rFonts w:asciiTheme="minorEastAsia" w:hAnsiTheme="minorEastAsia"/>
+          <w:b/>
+          <w:sz w:val="24"/>
+          <w:szCs w:val="24"/>
+          <w:shd w:val="clear" w:color="auto" w:fill="FFFFFF"/>
+        </w:rPr>
+      </w:pPr>
+    </w:p>
+    <w:p>
+      <w:pPr>
+        <w:rPr>
+          <w:rFonts w:asciiTheme="minorEastAsia" w:hAnsiTheme="minorEastAsia" w:hint="eastAsia"/>
           <w:b/>
           <w:sz w:val="24"/>
           <w:szCs w:val="24"/>
@@ -26676,7 +28252,7 @@
       </w:pPr>
     </w:p>
     <w:sectPr>
-      <w:footerReference w:type="default" r:id="rId22"/>
+      <w:footerReference w:type="default" r:id="rId28"/>
       <w:pgSz w:w="11906" w:h="16838"/>
       <w:pgMar w:top="1440" w:right="1800" w:bottom="1440" w:left="1800" w:header="851" w:footer="992" w:gutter="0"/>
       <w:cols w:space="425"/>
@@ -26982,7 +28558,7 @@
   <w:abstractNum w:abstractNumId="2" w15:restartNumberingAfterBreak="0">
     <w:nsid w:val="1E6D6356"/>
     <w:multiLevelType w:val="hybridMultilevel"/>
-    <w:tmpl w:val="7A00B9EC"/>
+    <w:tmpl w:val="5B32228A"/>
     <w:lvl w:ilvl="0" w:tplc="04090011">
       <w:start w:val="1"/>
       <w:numFmt w:val="decimal"/>
@@ -27496,6 +29072,92 @@
     </w:lvl>
   </w:abstractNum>
   <w:abstractNum w:abstractNumId="8" w15:restartNumberingAfterBreak="0">
+    <w:nsid w:val="619B3C33"/>
+    <w:multiLevelType w:val="hybridMultilevel"/>
+    <w:tmpl w:val="5B32228A"/>
+    <w:lvl w:ilvl="0" w:tplc="04090011">
+      <w:start w:val="1"/>
+      <w:numFmt w:val="decimal"/>
+      <w:lvlText w:val="%1)"/>
+      <w:lvlJc w:val="left"/>
+      <w:pPr>
+        <w:ind w:left="420" w:hanging="420"/>
+      </w:pPr>
+    </w:lvl>
+    <w:lvl w:ilvl="1" w:tplc="04090019" w:tentative="1">
+      <w:start w:val="1"/>
+      <w:numFmt w:val="lowerLetter"/>
+      <w:lvlText w:val="%2)"/>
+      <w:lvlJc w:val="left"/>
+      <w:pPr>
+        <w:ind w:left="840" w:hanging="420"/>
+      </w:pPr>
+    </w:lvl>
+    <w:lvl w:ilvl="2" w:tplc="0409001B" w:tentative="1">
+      <w:start w:val="1"/>
+      <w:numFmt w:val="lowerRoman"/>
+      <w:lvlText w:val="%3."/>
+      <w:lvlJc w:val="right"/>
+      <w:pPr>
+        <w:ind w:left="1260" w:hanging="420"/>
+      </w:pPr>
+    </w:lvl>
+    <w:lvl w:ilvl="3" w:tplc="0409000F" w:tentative="1">
+      <w:start w:val="1"/>
+      <w:numFmt w:val="decimal"/>
+      <w:lvlText w:val="%4."/>
+      <w:lvlJc w:val="left"/>
+      <w:pPr>
+        <w:ind w:left="1680" w:hanging="420"/>
+      </w:pPr>
+    </w:lvl>
+    <w:lvl w:ilvl="4" w:tplc="04090019" w:tentative="1">
+      <w:start w:val="1"/>
+      <w:numFmt w:val="lowerLetter"/>
+      <w:lvlText w:val="%5)"/>
+      <w:lvlJc w:val="left"/>
+      <w:pPr>
+        <w:ind w:left="2100" w:hanging="420"/>
+      </w:pPr>
+    </w:lvl>
+    <w:lvl w:ilvl="5" w:tplc="0409001B" w:tentative="1">
+      <w:start w:val="1"/>
+      <w:numFmt w:val="lowerRoman"/>
+      <w:lvlText w:val="%6."/>
+      <w:lvlJc w:val="right"/>
+      <w:pPr>
+        <w:ind w:left="2520" w:hanging="420"/>
+      </w:pPr>
+    </w:lvl>
+    <w:lvl w:ilvl="6" w:tplc="0409000F" w:tentative="1">
+      <w:start w:val="1"/>
+      <w:numFmt w:val="decimal"/>
+      <w:lvlText w:val="%7."/>
+      <w:lvlJc w:val="left"/>
+      <w:pPr>
+        <w:ind w:left="2940" w:hanging="420"/>
+      </w:pPr>
+    </w:lvl>
+    <w:lvl w:ilvl="7" w:tplc="04090019" w:tentative="1">
+      <w:start w:val="1"/>
+      <w:numFmt w:val="lowerLetter"/>
+      <w:lvlText w:val="%8)"/>
+      <w:lvlJc w:val="left"/>
+      <w:pPr>
+        <w:ind w:left="3360" w:hanging="420"/>
+      </w:pPr>
+    </w:lvl>
+    <w:lvl w:ilvl="8" w:tplc="0409001B" w:tentative="1">
+      <w:start w:val="1"/>
+      <w:numFmt w:val="lowerRoman"/>
+      <w:lvlText w:val="%9."/>
+      <w:lvlJc w:val="right"/>
+      <w:pPr>
+        <w:ind w:left="3780" w:hanging="420"/>
+      </w:pPr>
+    </w:lvl>
+  </w:abstractNum>
+  <w:abstractNum w:abstractNumId="9" w15:restartNumberingAfterBreak="0">
     <w:nsid w:val="6E9B7CD1"/>
     <w:multiLevelType w:val="hybridMultilevel"/>
     <w:tmpl w:val="5FFE0D08"/>
@@ -27584,7 +29246,7 @@
       </w:pPr>
     </w:lvl>
   </w:abstractNum>
-  <w:abstractNum w:abstractNumId="9" w15:restartNumberingAfterBreak="0">
+  <w:abstractNum w:abstractNumId="10" w15:restartNumberingAfterBreak="0">
     <w:nsid w:val="72336EB0"/>
     <w:multiLevelType w:val="hybridMultilevel"/>
     <w:tmpl w:val="5D167596"/>
@@ -27686,19 +29348,22 @@
     <w:abstractNumId w:val="6"/>
   </w:num>
   <w:num w:numId="6">
-    <w:abstractNumId w:val="9"/>
+    <w:abstractNumId w:val="10"/>
   </w:num>
   <w:num w:numId="7">
     <w:abstractNumId w:val="0"/>
   </w:num>
   <w:num w:numId="8">
-    <w:abstractNumId w:val="8"/>
+    <w:abstractNumId w:val="9"/>
   </w:num>
   <w:num w:numId="9">
     <w:abstractNumId w:val="5"/>
   </w:num>
   <w:num w:numId="10">
     <w:abstractNumId w:val="2"/>
+  </w:num>
+  <w:num w:numId="11">
+    <w:abstractNumId w:val="8"/>
   </w:num>
 </w:numbering>
 </file>
@@ -28852,7 +30517,7 @@
 </file>
 
 <file path=customXml/itemProps1.xml><?xml version="1.0" encoding="utf-8"?>
-<ds:datastoreItem xmlns:ds="http://schemas.openxmlformats.org/officeDocument/2006/customXml" ds:itemID="{EB042B98-7AB1-4CAA-97EC-A9BA59A95D03}">
+<ds:datastoreItem xmlns:ds="http://schemas.openxmlformats.org/officeDocument/2006/customXml" ds:itemID="{11B7AD14-A20A-4E6A-9754-197694DDC6D0}">
   <ds:schemaRefs>
     <ds:schemaRef ds:uri="http://schemas.openxmlformats.org/officeDocument/2006/bibliography"/>
   </ds:schemaRefs>

</xml_diff>